<commit_message>
Updates to survey paper to include new stuff in Wireless Security draft
</commit_message>
<xml_diff>
--- a/Survey Paper/survey-draft-Kevin.docx
+++ b/Survey Paper/survey-draft-Kevin.docx
@@ -1,6 +1,6 @@
 
 <file path=word/document.xml><?xml version="1.0" encoding="utf-8"?>
-<w:document xmlns:wpc="http://schemas.microsoft.com/office/word/2010/wordprocessingCanvas" xmlns:mc="http://schemas.openxmlformats.org/markup-compatibility/2006" xmlns:o="urn:schemas-microsoft-com:office:office" xmlns:r="http://schemas.openxmlformats.org/officeDocument/2006/relationships" xmlns:m="http://schemas.openxmlformats.org/officeDocument/2006/math" xmlns:v="urn:schemas-microsoft-com:vml" xmlns:wp14="http://schemas.microsoft.com/office/word/2010/wordprocessingDrawing" xmlns:wp="http://schemas.openxmlformats.org/drawingml/2006/wordprocessingDrawing" xmlns:w10="urn:schemas-microsoft-com:office:word" xmlns:w="http://schemas.openxmlformats.org/wordprocessingml/2006/main" xmlns:w14="http://schemas.microsoft.com/office/word/2010/wordml" xmlns:w15="http://schemas.microsoft.com/office/word/2012/wordml" xmlns:wpg="http://schemas.microsoft.com/office/word/2010/wordprocessingGroup" xmlns:wpi="http://schemas.microsoft.com/office/word/2010/wordprocessingInk" xmlns:wne="http://schemas.microsoft.com/office/word/2006/wordml" xmlns:wps="http://schemas.microsoft.com/office/word/2010/wordprocessingShape" mc:Ignorable="w14 w15 wp14">
+<w:document xmlns:wpc="http://schemas.microsoft.com/office/word/2010/wordprocessingCanvas" xmlns:mc="http://schemas.openxmlformats.org/markup-compatibility/2006" xmlns:o="urn:schemas-microsoft-com:office:office" xmlns:r="http://schemas.openxmlformats.org/officeDocument/2006/relationships" xmlns:m="http://schemas.openxmlformats.org/officeDocument/2006/math" xmlns:v="urn:schemas-microsoft-com:vml" xmlns:wp14="http://schemas.microsoft.com/office/word/2010/wordprocessingDrawing" xmlns:wp="http://schemas.openxmlformats.org/drawingml/2006/wordprocessingDrawing" xmlns:w10="urn:schemas-microsoft-com:office:word" xmlns:w="http://schemas.openxmlformats.org/wordprocessingml/2006/main" xmlns:w14="http://schemas.microsoft.com/office/word/2010/wordml" xmlns:wpg="http://schemas.microsoft.com/office/word/2010/wordprocessingGroup" xmlns:wpi="http://schemas.microsoft.com/office/word/2010/wordprocessingInk" xmlns:wne="http://schemas.microsoft.com/office/word/2006/wordml" xmlns:wps="http://schemas.microsoft.com/office/word/2010/wordprocessingShape" mc:Ignorable="w14 wp14">
   <w:body>
     <w:p>
       <w:pPr>
@@ -44,6 +44,7 @@
         <w:pStyle w:val="Author"/>
       </w:pPr>
       <w:r>
+        <w:lastRenderedPageBreak/>
         <w:t>Kevin Kuo</w:t>
       </w:r>
     </w:p>
@@ -70,6 +71,19 @@
       <w:r>
         <w:t>Towson, USA</w:t>
       </w:r>
+    </w:p>
+    <w:p>
+      <w:pPr>
+        <w:pStyle w:val="Affiliation"/>
+      </w:pPr>
+      <w:r>
+        <w:t>kkuo1@students.towson.edu</w:t>
+      </w:r>
+    </w:p>
+    <w:p>
+      <w:pPr>
+        <w:pStyle w:val="Affiliation"/>
+      </w:pPr>
     </w:p>
     <w:p>
       <w:pPr>
@@ -84,14 +98,6 @@
           <w:docGrid w:linePitch="360"/>
         </w:sectPr>
       </w:pPr>
-      <w:r>
-        <w:t>kkuo1@students.towson.edu</w:t>
-      </w:r>
-    </w:p>
-    <w:p>
-      <w:pPr>
-        <w:pStyle w:val="Affiliation"/>
-      </w:pPr>
     </w:p>
     <w:p>
       <w:pPr>
@@ -106,6 +112,7 @@
           <w:i/>
           <w:iCs/>
         </w:rPr>
+        <w:lastRenderedPageBreak/>
         <w:t>Abstract</w:t>
       </w:r>
       <w:r>
@@ -127,115 +134,196 @@
       <w:pPr>
         <w:pStyle w:val="Keywords"/>
         <w:rPr>
-          <w:color w:val="FF0000"/>
-        </w:rPr>
-      </w:pPr>
-      <w:r>
-        <w:rPr>
-          <w:color w:val="FF0000"/>
+          <w:color w:val="00B050"/>
+        </w:rPr>
+      </w:pPr>
+      <w:r>
+        <w:rPr>
+          <w:color w:val="00B050"/>
         </w:rPr>
         <w:t>Keywords—</w:t>
       </w:r>
       <w:r>
         <w:rPr>
-          <w:color w:val="FF0000"/>
-        </w:rPr>
-        <w:t>public safety; Land Mobile Radio (LMR); FirstNet;</w:t>
-      </w:r>
-      <w:r>
-        <w:rPr>
-          <w:color w:val="FF0000"/>
-        </w:rPr>
-        <w:t xml:space="preserve"> First Responder Network;</w:t>
-      </w:r>
-      <w:r>
-        <w:rPr>
-          <w:color w:val="FF0000"/>
-        </w:rPr>
-        <w:t xml:space="preserve"> Middle Class Tax Relief and Job Creation Act (MCTRJC) of 2012; First Responder Network Authority; Quality of Service (</w:t>
+          <w:color w:val="00B050"/>
+        </w:rPr>
+        <w:t>Open System authentication</w:t>
+      </w:r>
+      <w:r>
+        <w:rPr>
+          <w:color w:val="00B050"/>
+        </w:rPr>
+        <w:t xml:space="preserve">; </w:t>
+      </w:r>
+      <w:r>
+        <w:rPr>
+          <w:color w:val="00B050"/>
+        </w:rPr>
+        <w:t>Access Point</w:t>
+      </w:r>
+      <w:r>
+        <w:rPr>
+          <w:color w:val="00B050"/>
+        </w:rPr>
+        <w:t xml:space="preserve">; </w:t>
+      </w:r>
+      <w:r>
+        <w:rPr>
+          <w:color w:val="00B050"/>
+        </w:rPr>
+        <w:t>Association Request</w:t>
+      </w:r>
+      <w:r>
+        <w:rPr>
+          <w:color w:val="00B050"/>
+        </w:rPr>
+        <w:t>;</w:t>
+      </w:r>
+      <w:r>
+        <w:rPr>
+          <w:color w:val="00B050"/>
+        </w:rPr>
+        <w:t xml:space="preserve"> </w:t>
       </w:r>
       <w:proofErr w:type="spellStart"/>
       <w:r>
         <w:rPr>
-          <w:color w:val="FF0000"/>
-        </w:rPr>
-        <w:t>QoS</w:t>
+          <w:color w:val="00B050"/>
+        </w:rPr>
+        <w:t>Wireshark</w:t>
       </w:r>
       <w:proofErr w:type="spellEnd"/>
       <w:r>
         <w:rPr>
-          <w:color w:val="FF0000"/>
-        </w:rPr>
-        <w:t>); Long Term Evolution (LTE);</w:t>
-      </w:r>
-      <w:r>
-        <w:rPr>
-          <w:color w:val="FF0000"/>
+          <w:color w:val="00B050"/>
+        </w:rPr>
+        <w:t>;</w:t>
+      </w:r>
+      <w:r>
+        <w:rPr>
+          <w:color w:val="00B050"/>
         </w:rPr>
         <w:t xml:space="preserve"> </w:t>
       </w:r>
       <w:r>
         <w:rPr>
-          <w:color w:val="FF0000"/>
-        </w:rPr>
-        <w:t>firewalls; Department of Homeland Security; Department of Defense; National Institute of Standards and Technology; 3</w:t>
-      </w:r>
-      <w:r>
-        <w:rPr>
-          <w:color w:val="FF0000"/>
-          <w:vertAlign w:val="superscript"/>
-        </w:rPr>
-        <w:t>rd</w:t>
-      </w:r>
-      <w:r>
-        <w:rPr>
-          <w:color w:val="FF0000"/>
-        </w:rPr>
-        <w:t xml:space="preserve"> Generational Partnership Project; hotspot</w:t>
-      </w:r>
-      <w:r>
-        <w:rPr>
-          <w:color w:val="FF0000"/>
+          <w:color w:val="00B050"/>
+        </w:rPr>
+        <w:t>Service Set Identifier (SSID)</w:t>
+      </w:r>
+      <w:r>
+        <w:rPr>
+          <w:color w:val="00B050"/>
         </w:rPr>
         <w:t xml:space="preserve">; </w:t>
       </w:r>
-      <w:r>
-        <w:rPr>
-          <w:color w:val="FF0000"/>
-        </w:rPr>
-        <w:t xml:space="preserve">smart phones; tablets; laptops; interference; operation; security; IP security (IPsec); </w:t>
-      </w:r>
       <w:proofErr w:type="spellStart"/>
       <w:r>
         <w:rPr>
-          <w:color w:val="FF0000"/>
-        </w:rPr>
-        <w:t>eNodeB</w:t>
+          <w:color w:val="00B050"/>
+        </w:rPr>
+        <w:t>NetStumbler</w:t>
       </w:r>
       <w:proofErr w:type="spellEnd"/>
       <w:r>
         <w:rPr>
-          <w:color w:val="FF0000"/>
-        </w:rPr>
-        <w:t xml:space="preserve">; Open Systems Interconnection (OSI) model; TCP/IP; </w:t>
-      </w:r>
-      <w:r>
-        <w:rPr>
-          <w:color w:val="FF0000"/>
-        </w:rPr>
-        <w:t xml:space="preserve">data corruption; data theft; user credential theft; </w:t>
-      </w:r>
-      <w:r>
-        <w:rPr>
-          <w:color w:val="FF0000"/>
-        </w:rPr>
-        <w:t>Universal Integrated Circuit Card (UICC); SIM card; International Mobile Subscriber Identity (IMSI); second-generation wireless telephone technology (2G); third-generation wireless telephone technology (3G)</w:t>
-      </w:r>
-      <w:r>
-        <w:rPr>
-          <w:color w:val="FF0000"/>
-        </w:rPr>
-        <w:t>; Virtual Private Network (VPN);</w:t>
+          <w:color w:val="00B050"/>
+        </w:rPr>
+        <w:t xml:space="preserve">; </w:t>
+      </w:r>
+      <w:r>
+        <w:rPr>
+          <w:color w:val="00B050"/>
+        </w:rPr>
+        <w:t>Kismet</w:t>
+      </w:r>
+      <w:r>
+        <w:rPr>
+          <w:color w:val="00B050"/>
+        </w:rPr>
+        <w:t>;</w:t>
+      </w:r>
+      <w:r>
+        <w:rPr>
+          <w:color w:val="00B050"/>
+        </w:rPr>
+        <w:t xml:space="preserve"> Raw monitoring (RFMON) mode; Wired Equivalent Privacy (WEP); Kali Linux; Offensive Security; </w:t>
+      </w:r>
+      <w:proofErr w:type="spellStart"/>
+      <w:r>
+        <w:rPr>
+          <w:color w:val="00B050"/>
+        </w:rPr>
+        <w:t>Metasploit</w:t>
+      </w:r>
+      <w:proofErr w:type="spellEnd"/>
+      <w:r>
+        <w:rPr>
+          <w:color w:val="00B050"/>
+        </w:rPr>
+        <w:t xml:space="preserve"> Framework; </w:t>
+      </w:r>
+      <w:proofErr w:type="spellStart"/>
+      <w:r>
+        <w:rPr>
+          <w:color w:val="00B050"/>
+        </w:rPr>
+        <w:t>Airmon-ng</w:t>
+      </w:r>
+      <w:proofErr w:type="spellEnd"/>
+      <w:r>
+        <w:rPr>
+          <w:color w:val="00B050"/>
+        </w:rPr>
+        <w:t xml:space="preserve">; </w:t>
+      </w:r>
+      <w:proofErr w:type="spellStart"/>
+      <w:r>
+        <w:rPr>
+          <w:color w:val="00B050"/>
+        </w:rPr>
+        <w:t>Airodump-ng</w:t>
+      </w:r>
+      <w:proofErr w:type="spellEnd"/>
+      <w:r>
+        <w:rPr>
+          <w:color w:val="00B050"/>
+        </w:rPr>
+        <w:t xml:space="preserve">; </w:t>
+      </w:r>
+      <w:proofErr w:type="spellStart"/>
+      <w:r>
+        <w:rPr>
+          <w:color w:val="00B050"/>
+        </w:rPr>
+        <w:t>Aircrack-ng</w:t>
+      </w:r>
+      <w:proofErr w:type="spellEnd"/>
+      <w:r>
+        <w:rPr>
+          <w:color w:val="00B050"/>
+        </w:rPr>
+        <w:t xml:space="preserve"> suite; </w:t>
+      </w:r>
+      <w:proofErr w:type="spellStart"/>
+      <w:r>
+        <w:rPr>
+          <w:color w:val="00B050"/>
+        </w:rPr>
+        <w:t>Aireplay-ng</w:t>
+      </w:r>
+      <w:proofErr w:type="spellEnd"/>
+      <w:r>
+        <w:rPr>
+          <w:color w:val="00B050"/>
+        </w:rPr>
+        <w:t>; Wireless Local Area Network (WLAN);</w:t>
+      </w:r>
+      <w:r>
+        <w:rPr>
+          <w:color w:val="00B050"/>
+        </w:rPr>
+        <w:t>Wi-Fi Protected Access (WPA); Wi-Fi Protected Access II (WPA2); Wi-Fi Protected Access-Enterprise (WPA-Enterprise)</w:t>
       </w:r>
     </w:p>
     <w:p>
@@ -257,77 +345,226 @@
         <w:rPr>
           <w:lang w:val="en-US"/>
         </w:rPr>
-        <w:t xml:space="preserve">Wireless network connections are quickly becoming the most common way to connect personal devices to the network for Internet connectivity. Wireless </w:t>
+        <w:t>Wireless network connections are quickly becoming the most common way to connect personal devices to the network for Internet connectivity. Wireless netw</w:t>
+      </w:r>
+      <w:r>
+        <w:rPr>
+          <w:lang w:val="en-US"/>
+        </w:rPr>
+        <w:t>or</w:t>
+      </w:r>
+      <w:r>
+        <w:rPr>
+          <w:lang w:val="en-US"/>
+        </w:rPr>
+        <w:t>k are a part of daily life. They are prevalent in cafes, bookstores, airports, fitness gyms, work places, restaurants, etc. We did not get to today’s implementation of wireless networks without having learned some invaluable lessons along the way. The goal of this survey paper is to research existing protocols of wireless security and how the latest standard can be improved.</w:t>
+      </w:r>
+    </w:p>
+    <w:p>
+      <w:pPr>
+        <w:pStyle w:val="Heading1"/>
+        <w:rPr>
+          <w:color w:val="FF0000"/>
+        </w:rPr>
+      </w:pPr>
+      <w:r>
+        <w:rPr>
+          <w:color w:val="FF0000"/>
+        </w:rPr>
+        <w:t>Related Work</w:t>
+      </w:r>
+    </w:p>
+    <w:p>
+      <w:pPr>
+        <w:pStyle w:val="BodyText"/>
+        <w:rPr>
+          <w:color w:val="FF0000"/>
+        </w:rPr>
+      </w:pPr>
+      <w:r>
+        <w:rPr>
+          <w:color w:val="FF0000"/>
+        </w:rPr>
+        <w:t>Before you begin to format your paper, first write and save the content as a separate text file. Keep your text and graphic files separate until after the text has been formatted and styled. Do not use hard tabs, and limit use of hard returns to only one return at the end of a paragraph. Do not add any kind of pagination anywhere in the paper. Do not number text heads-the template will do that for you.</w:t>
+      </w:r>
+    </w:p>
+    <w:p>
+      <w:pPr>
+        <w:pStyle w:val="Heading1"/>
+        <w:rPr>
+          <w:color w:val="FF0000"/>
+        </w:rPr>
+      </w:pPr>
+      <w:r>
+        <w:rPr>
+          <w:color w:val="FF0000"/>
+        </w:rPr>
+        <w:t>Methodology</w:t>
+      </w:r>
+    </w:p>
+    <w:p>
+      <w:pPr>
+        <w:pStyle w:val="Heading2"/>
+      </w:pPr>
+      <w:r>
+        <w:t>Open System Authentication</w:t>
+      </w:r>
+    </w:p>
+    <w:p>
+      <w:pPr>
+        <w:pStyle w:val="BodyText"/>
+        <w:rPr>
+          <w:lang w:val="en-US"/>
+        </w:rPr>
+      </w:pPr>
+      <w:r>
+        <w:rPr>
+          <w:lang w:val="en-US"/>
+        </w:rPr>
+        <w:t xml:space="preserve">Open System authentication is the default authentication protocol for 802.11. It authenticates anyone requesting authentication. A client will send an authentication request to an Access Point and the Access Point responds with an authenticate response. The client then sends an Association Request to which the Access Point replies with an Association </w:t>
+      </w:r>
+      <w:r>
+        <w:rPr>
+          <w:lang w:val="en-US"/>
+        </w:rPr>
+        <w:lastRenderedPageBreak/>
+        <w:t>Response. The connection between the client and Access Point is then established.</w:t>
+      </w:r>
+    </w:p>
+    <w:p>
+      <w:pPr>
+        <w:pStyle w:val="Heading3"/>
+      </w:pPr>
+      <w:r>
+        <w:t xml:space="preserve">Tools – Wireshark: </w:t>
+      </w:r>
+      <w:r>
+        <w:rPr>
+          <w:i w:val="0"/>
+        </w:rPr>
+        <w:t>Wireshark is an open source multi-platform graphical user interface</w:t>
+      </w:r>
+      <w:r>
+        <w:rPr>
+          <w:i w:val="0"/>
+        </w:rPr>
+        <w:t xml:space="preserve"> network traffic analysis tool that can be used to capture wireless network packets. With an open an unsecured wireless network, an actor can eavesdrop and capture all packets transmitted among clients of wireless network. Any data within those packets that is not ecrypted at the application level will appear as plaintext. For example, if a user were to log into a server using Telnet over an open wireless network connection, the username and password would be exposed and parsed by Wireshark or any other network traffic analysis utility</w:t>
+      </w:r>
+      <w:r>
+        <w:t>.</w:t>
+      </w:r>
+    </w:p>
+    <w:p>
+      <w:pPr>
+        <w:pStyle w:val="Heading2"/>
+      </w:pPr>
+      <w:r>
+        <w:t>Hidden or Cloaked Wirelss Network</w:t>
+      </w:r>
+    </w:p>
+    <w:p>
+      <w:pPr>
+        <w:pStyle w:val="BodyText"/>
+        <w:rPr>
+          <w:lang w:val="en-US"/>
+        </w:rPr>
+      </w:pPr>
+      <w:r>
+        <w:rPr>
+          <w:lang w:val="en-US"/>
+        </w:rPr>
+        <w:t>Lucent defined a proprietary access control mechanism known as a “closed network.” Closed networks may be open networks that do not broadcast their Service Set Identifier</w:t>
+      </w:r>
+      <w:r>
+        <w:rPr>
+          <w:lang w:val="en-US"/>
+        </w:rPr>
+        <w:t xml:space="preserve"> (SSID)</w:t>
+      </w:r>
+      <w:r>
+        <w:rPr>
+          <w:lang w:val="en-US"/>
+        </w:rPr>
+        <w:t xml:space="preserve">. In theory, only those knowing the SSID may attempt to associate with the closed network. However, cloaking networks is ineffective. While cloaking the SSID hides networks from active scanning tools such as </w:t>
       </w:r>
       <w:proofErr w:type="spellStart"/>
       <w:r>
         <w:rPr>
           <w:lang w:val="en-US"/>
         </w:rPr>
-        <w:t>netowkr</w:t>
+        <w:t>NetStumbler</w:t>
       </w:r>
       <w:proofErr w:type="spellEnd"/>
       <w:r>
         <w:rPr>
           <w:lang w:val="en-US"/>
         </w:rPr>
-        <w:t xml:space="preserve"> are a part of daily life. They are prevalent in cafes, bookstores, airports, fitness gyms, work places, restaurants, etc. We did not get to today’s implementation of wireless networks without having learned some invaluable lessons along the way. The goal of this survey paper is to research existing protocols of wireless security and how the latest standard can be improved.</w:t>
-      </w:r>
-    </w:p>
-    <w:p>
-      <w:pPr>
-        <w:pStyle w:val="Heading1"/>
-        <w:rPr>
-          <w:color w:val="FF0000"/>
-        </w:rPr>
-      </w:pPr>
-      <w:r>
-        <w:rPr>
-          <w:color w:val="FF0000"/>
-        </w:rPr>
-        <w:t>Related Work</w:t>
+        <w:t xml:space="preserve">, the Access Point name </w:t>
+      </w:r>
+      <w:proofErr w:type="gramStart"/>
+      <w:r>
+        <w:rPr>
+          <w:lang w:val="en-US"/>
+        </w:rPr>
+        <w:t>is broadcast</w:t>
+      </w:r>
+      <w:proofErr w:type="gramEnd"/>
+      <w:r>
+        <w:rPr>
+          <w:lang w:val="en-US"/>
+        </w:rPr>
+        <w:t xml:space="preserve"> whenever an authorized system connects to the network. This is part of the association of the request packet. Intercepting the association request packets is trivial with tools such as kismet.</w:t>
+      </w:r>
+      <w:bookmarkStart w:id="0" w:name="_GoBack"/>
+      <w:bookmarkEnd w:id="0"/>
+    </w:p>
+    <w:p>
+      <w:pPr>
+        <w:pStyle w:val="Heading3"/>
+        <w:rPr>
+          <w:i w:val="0"/>
+        </w:rPr>
+      </w:pPr>
+      <w:r>
+        <w:t xml:space="preserve">Tools – </w:t>
+      </w:r>
+      <w:r>
+        <w:t>Kismet</w:t>
+      </w:r>
+      <w:r>
+        <w:t>:</w:t>
+      </w:r>
+      <w:r>
+        <w:rPr>
+          <w:i w:val="0"/>
+        </w:rPr>
+        <w:t xml:space="preserve"> </w:t>
+      </w:r>
+      <w:r>
+        <w:rPr>
+          <w:i w:val="0"/>
+        </w:rPr>
+        <w:t xml:space="preserve">Kismet </w:t>
+      </w:r>
+      <w:r>
+        <w:rPr>
+          <w:i w:val="0"/>
+        </w:rPr>
+        <w:t>is a graphical tool that enables passive detection and reconnaissance.  Kismet is an 802.11 layer 2 wireless network detector, sniffer, and intrusion detection system.  It works with any wireless network card which supports raw monitoring (RFMON) mode.  Kismet listens for broadcast beacons issued by an access point which specify its Service Set Identifier.  By using passive detection, it is very difficult for the victim network to detect that passive reconnaissance is taking place.  Kismet identifies networks by passively collecting packets and detecting standard named networks, detecting closed networks, and inferring the presence of non-beaconing networks via the monitoring of data traffic.</w:t>
+      </w:r>
+    </w:p>
+    <w:p>
+      <w:pPr>
+        <w:pStyle w:val="Heading2"/>
+      </w:pPr>
+      <w:r>
+        <w:t>Wired Equivalent Privacy</w:t>
       </w:r>
     </w:p>
     <w:p>
       <w:pPr>
         <w:pStyle w:val="BodyText"/>
         <w:rPr>
-          <w:color w:val="FF0000"/>
-        </w:rPr>
-      </w:pPr>
-      <w:r>
-        <w:rPr>
-          <w:color w:val="FF0000"/>
-        </w:rPr>
-        <w:t>Before you begin to format your paper, first write and save the content as a separate text file. Keep your text and graphic files separate until after the text has been formatted and styled. Do not use hard tabs, and limit use of hard returns to only one return at the end of a paragraph. Do not add any kind of pagination anywhere in the paper. Do not number text heads-the template will do that for you.</w:t>
-      </w:r>
-    </w:p>
-    <w:p>
-      <w:pPr>
-        <w:pStyle w:val="Heading1"/>
-        <w:rPr>
-          <w:color w:val="FF0000"/>
-        </w:rPr>
-      </w:pPr>
-      <w:r>
-        <w:rPr>
-          <w:color w:val="FF0000"/>
-        </w:rPr>
-        <w:t>Methodology</w:t>
-      </w:r>
-    </w:p>
-    <w:p>
-      <w:pPr>
-        <w:pStyle w:val="Heading2"/>
-      </w:pPr>
-      <w:r>
-        <w:t>Open System Authentication</w:t>
-      </w:r>
-    </w:p>
-    <w:p>
-      <w:pPr>
-        <w:pStyle w:val="BodyText"/>
-        <w:rPr>
           <w:lang w:val="en-US"/>
         </w:rPr>
       </w:pPr>
@@ -335,52 +572,14 @@
         <w:rPr>
           <w:lang w:val="en-US"/>
         </w:rPr>
-        <w:t>Open System authentication is the default authentication protocol for 802.11. It authenticates anyone requesting authentication. A client will send an authentication request to an Access Point and the Access Point responds with an authenticate response. The client then sends an Association Request to which the Access Point replies with an Association Response. The connection between the client and Access Point is then established.</w:t>
-      </w:r>
-    </w:p>
-    <w:p>
-      <w:pPr>
-        <w:pStyle w:val="Heading3"/>
-      </w:pPr>
-      <w:r>
-        <w:t xml:space="preserve">Tools – Wireshark: </w:t>
-      </w:r>
-      <w:r>
-        <w:rPr>
-          <w:i w:val="0"/>
-        </w:rPr>
-        <w:t>Wireshark is an open source multi-platform graphical user interface</w:t>
-      </w:r>
-      <w:r>
-        <w:rPr>
-          <w:i w:val="0"/>
-        </w:rPr>
-        <w:t xml:space="preserve"> network traffic analysis tool that can be used to capture wireless network packets. With an open an unsecured wireless network, an actor can eavesdrop and capture all packets transmitted among clients of wireless network. Any data within those packets that is not ecrypted at the application level will appear as plaintext. For example, if a user were to log into a server using Telnet over an open wireless network connection, the username and password would be exposed and parsed by Wireshark or any other network traffic analysis utility</w:t>
-      </w:r>
-      <w:r>
-        <w:t>.</w:t>
-      </w:r>
-    </w:p>
-    <w:p>
-      <w:pPr>
-        <w:pStyle w:val="Heading2"/>
-      </w:pPr>
-      <w:r>
-        <w:t>Wired Equivalent Privacy</w:t>
-      </w:r>
-    </w:p>
-    <w:p>
-      <w:pPr>
-        <w:pStyle w:val="BodyText"/>
+        <w:t xml:space="preserve">Wired Equivalent Privacy (WEP) protocol was an initial attempt to secure wireless network traffic. The goal was to restrict access to clients having the private, shared WEP key. </w:t>
+      </w:r>
+      <w:r>
         <w:rPr>
           <w:lang w:val="en-US"/>
         </w:rPr>
-      </w:pPr>
-      <w:r>
-        <w:rPr>
-          <w:lang w:val="en-US"/>
-        </w:rPr>
-        <w:t>Wired Equivalent Privacy (WEP) protocol was an initial attempt to secure wireless network traffic. The goal was to restrict access to clients having the private, shared WEP key. The way shared key authentication works is by following this sequence of steps:</w:t>
+        <w:lastRenderedPageBreak/>
+        <w:t>The way shared key authentication works is by following this sequence of steps:</w:t>
       </w:r>
     </w:p>
     <w:p>
@@ -519,20 +718,310 @@
       <w:pPr>
         <w:pStyle w:val="Heading3"/>
         <w:rPr>
-          <w:color w:val="FF0000"/>
-        </w:rPr>
-      </w:pPr>
-      <w:r>
+          <w:i w:val="0"/>
+        </w:rPr>
+      </w:pPr>
+      <w:r>
+        <w:t xml:space="preserve">Tools – </w:t>
+      </w:r>
+      <w:r>
+        <w:t>Kali Linux:</w:t>
+      </w:r>
+      <w:r>
+        <w:rPr>
+          <w:i w:val="0"/>
+        </w:rPr>
+        <w:t xml:space="preserve"> Kali Linux is a Debian derived open source project maintained and funded by Offensive Security for digital forensics and penetration testing.  Kali Linux comes pre-installed with over 300 penetration testing programs.  Kali Linux can run natively from a computer hard drive or as a Live CD or USB.  It is a supported platform of the Metasploit Framework.</w:t>
+      </w:r>
+    </w:p>
+    <w:p>
+      <w:pPr>
+        <w:jc w:val="both"/>
+      </w:pPr>
+    </w:p>
+    <w:p>
+      <w:pPr>
+        <w:pStyle w:val="Caption"/>
+        <w:keepNext/>
+        <w:jc w:val="left"/>
+        <w:rPr>
+          <w:i w:val="0"/>
+        </w:rPr>
+      </w:pPr>
+      <w:proofErr w:type="gramStart"/>
+      <w:r>
+        <w:rPr>
+          <w:i w:val="0"/>
+        </w:rPr>
+        <w:t>Fig.</w:t>
+      </w:r>
+      <w:proofErr w:type="gramEnd"/>
+      <w:r>
+        <w:rPr>
+          <w:i w:val="0"/>
+        </w:rPr>
+        <w:t xml:space="preserve"> </w:t>
+      </w:r>
+      <w:r>
+        <w:rPr>
+          <w:i w:val="0"/>
+        </w:rPr>
+        <w:fldChar w:fldCharType="begin"/>
+      </w:r>
+      <w:r>
+        <w:rPr>
+          <w:i w:val="0"/>
+        </w:rPr>
+        <w:instrText xml:space="preserve"> SEQ Figure \* ARABIC </w:instrText>
+      </w:r>
+      <w:r>
+        <w:rPr>
+          <w:i w:val="0"/>
+        </w:rPr>
+        <w:fldChar w:fldCharType="separate"/>
+      </w:r>
+      <w:r>
+        <w:rPr>
+          <w:i w:val="0"/>
+          <w:noProof/>
+        </w:rPr>
+        <w:t>1</w:t>
+      </w:r>
+      <w:r>
+        <w:rPr>
+          <w:i w:val="0"/>
+        </w:rPr>
+        <w:fldChar w:fldCharType="end"/>
+      </w:r>
+      <w:r>
+        <w:rPr>
+          <w:i w:val="0"/>
+        </w:rPr>
+        <w:t>. Kali Linux Open Source Project</w:t>
+      </w:r>
+    </w:p>
+    <w:p>
+      <w:pPr>
+        <w:jc w:val="left"/>
+      </w:pPr>
+      <w:r>
+        <w:rPr>
+          <w:noProof/>
+        </w:rPr>
+        <w:drawing>
+          <wp:inline distT="0" distB="0" distL="0" distR="0" wp14:anchorId="358C7ABD" wp14:editId="694D6911">
+            <wp:extent cx="3195955" cy="2084070"/>
+            <wp:effectExtent l="0" t="0" r="4445" b="0"/>
+            <wp:docPr id="2" name="Picture 2"/>
+            <wp:cNvGraphicFramePr>
+              <a:graphicFrameLocks xmlns:a="http://schemas.openxmlformats.org/drawingml/2006/main" noChangeAspect="1"/>
+            </wp:cNvGraphicFramePr>
+            <a:graphic xmlns:a="http://schemas.openxmlformats.org/drawingml/2006/main">
+              <a:graphicData uri="http://schemas.openxmlformats.org/drawingml/2006/picture">
+                <pic:pic xmlns:pic="http://schemas.openxmlformats.org/drawingml/2006/picture">
+                  <pic:nvPicPr>
+                    <pic:cNvPr id="0" name="picture1.png"/>
+                    <pic:cNvPicPr/>
+                  </pic:nvPicPr>
+                  <pic:blipFill>
+                    <a:blip r:embed="rId7" cstate="print">
+                      <a:extLst>
+                        <a:ext uri="{28A0092B-C50C-407E-A947-70E740481C1C}">
+                          <a14:useLocalDpi xmlns:a14="http://schemas.microsoft.com/office/drawing/2010/main" val="0"/>
+                        </a:ext>
+                      </a:extLst>
+                    </a:blip>
+                    <a:stretch>
+                      <a:fillRect/>
+                    </a:stretch>
+                  </pic:blipFill>
+                  <pic:spPr>
+                    <a:xfrm>
+                      <a:off x="0" y="0"/>
+                      <a:ext cx="3195955" cy="2084070"/>
+                    </a:xfrm>
+                    <a:prstGeom prst="rect">
+                      <a:avLst/>
+                    </a:prstGeom>
+                  </pic:spPr>
+                </pic:pic>
+              </a:graphicData>
+            </a:graphic>
+          </wp:inline>
+        </w:drawing>
+      </w:r>
+    </w:p>
+    <w:p/>
+    <w:p>
+      <w:pPr>
+        <w:pStyle w:val="Heading3"/>
+        <w:spacing w:after="120"/>
+        <w:rPr>
+          <w:i w:val="0"/>
+        </w:rPr>
+      </w:pPr>
+      <w:r>
+        <w:t xml:space="preserve">Tools – </w:t>
+      </w:r>
+      <w:r>
+        <w:t>Airmon-ng</w:t>
+      </w:r>
+      <w:r>
+        <w:t>:</w:t>
+      </w:r>
+      <w:r>
+        <w:t xml:space="preserve"> </w:t>
+      </w:r>
+      <w:r>
+        <w:rPr>
+          <w:i w:val="0"/>
+        </w:rPr>
+        <w:t>Airmon-ng is a bash script designed to turn wireless cards into monitor mode. It auto-detects which card you have and runs the right commands. It is necessary to enable monitor mode for wireless network interface cards in order to break WEP encryption.</w:t>
+      </w:r>
+    </w:p>
+    <w:p>
+      <w:pPr>
+        <w:pStyle w:val="ListParagraph"/>
+        <w:numPr>
+          <w:ilvl w:val="2"/>
+          <w:numId w:val="32"/>
+        </w:numPr>
+        <w:spacing w:line="240" w:lineRule="exact"/>
+        <w:ind w:left="0"/>
+        <w:contextualSpacing w:val="0"/>
+        <w:jc w:val="both"/>
+        <w:outlineLvl w:val="2"/>
+        <w:rPr>
+          <w:i/>
+          <w:iCs/>
+          <w:noProof/>
+          <w:vanish/>
+        </w:rPr>
+      </w:pPr>
+    </w:p>
+    <w:p>
+      <w:pPr>
+        <w:pStyle w:val="ListParagraph"/>
+        <w:numPr>
+          <w:ilvl w:val="2"/>
+          <w:numId w:val="32"/>
+        </w:numPr>
+        <w:spacing w:line="240" w:lineRule="exact"/>
+        <w:ind w:left="0"/>
+        <w:contextualSpacing w:val="0"/>
+        <w:jc w:val="both"/>
+        <w:outlineLvl w:val="2"/>
+        <w:rPr>
+          <w:i/>
+          <w:iCs/>
+          <w:noProof/>
+          <w:vanish/>
+        </w:rPr>
+      </w:pPr>
+    </w:p>
+    <w:p>
+      <w:pPr>
+        <w:pStyle w:val="Heading3"/>
+        <w:numPr>
+          <w:ilvl w:val="2"/>
+          <w:numId w:val="32"/>
+        </w:numPr>
+        <w:spacing w:after="120"/>
+        <w:ind w:firstLine="187"/>
+        <w:rPr>
+          <w:i w:val="0"/>
+        </w:rPr>
+      </w:pPr>
+      <w:r>
+        <w:t>Tools – Airodump-ng:</w:t>
+      </w:r>
+      <w:r>
+        <w:rPr>
+          <w:i w:val="0"/>
+        </w:rPr>
+        <w:t xml:space="preserve"> Airodump-ng is part of the aircrack-ng suite. Airodump-ng is a packet capture tool for aircrack-ng. It allows dumping packets directly from WLAN interface and saving them to a pcap or IVs file. Airodump-ng is first used to list all available access points and clients. In monitor mode, once can view details of wireless devices and the associated channel number. Also in monitor mode, airodump-ng can be used to capture wireless traffic on a </w:t>
+      </w:r>
+      <w:r>
+        <w:rPr>
+          <w:i w:val="0"/>
+        </w:rPr>
         <w:lastRenderedPageBreak/>
+        <w:t>specific channel or SSID. It is an alternative to Kismet because it does not have a visual component. Airodump-ng is more of a packet dump tool than a reconnaissance tool. It cannot change channels without restarting and it cannot drill down to particular networks.</w:t>
+      </w:r>
+    </w:p>
+    <w:p>
+      <w:pPr>
+        <w:pStyle w:val="Heading3"/>
+        <w:numPr>
+          <w:ilvl w:val="2"/>
+          <w:numId w:val="32"/>
+        </w:numPr>
+        <w:spacing w:after="120"/>
+        <w:ind w:firstLine="187"/>
+        <w:rPr>
+          <w:i w:val="0"/>
+        </w:rPr>
+      </w:pPr>
+      <w:r>
         <w:t xml:space="preserve">Tools – </w:t>
       </w:r>
-    </w:p>
-    <w:p>
-      <w:pPr>
-        <w:jc w:val="left"/>
-      </w:pPr>
-      <w:bookmarkStart w:id="0" w:name="_GoBack"/>
-      <w:bookmarkEnd w:id="0"/>
+      <w:r>
+        <w:t>Air</w:t>
+      </w:r>
+      <w:r>
+        <w:t>eplay</w:t>
+      </w:r>
+      <w:r>
+        <w:t>-ng</w:t>
+      </w:r>
+      <w:r>
+        <w:rPr>
+          <w:i w:val="0"/>
+        </w:rPr>
+        <w:t xml:space="preserve">: </w:t>
+      </w:r>
+      <w:r>
+        <w:rPr>
+          <w:i w:val="0"/>
+        </w:rPr>
+        <w:t>Aireplay-ng injects specially generated ARP-request packets into an existing wireless network in order to generate traffic. By sending these ARP-request packets again and again, the target host will respond with encrypted replies, thus providing new and possibly weak IVs. Aireplay-ng support</w:t>
+      </w:r>
+      <w:r>
+        <w:rPr>
+          <w:i w:val="0"/>
+        </w:rPr>
+        <w:t xml:space="preserve">s single-NIC injection/monitor. </w:t>
+      </w:r>
+      <w:r>
+        <w:rPr>
+          <w:i w:val="0"/>
+        </w:rPr>
+        <w:t>Aireplay-ng is also used to deauthenticate a “good” client.  This may need to be run a few times in order to “kick” a client off.</w:t>
+      </w:r>
+    </w:p>
+    <w:p>
+      <w:pPr>
+        <w:pStyle w:val="Heading3"/>
+        <w:spacing w:after="120"/>
+        <w:rPr>
+          <w:i w:val="0"/>
+        </w:rPr>
+      </w:pPr>
+      <w:r>
+        <w:t xml:space="preserve">Tools – Aircrack-ng: </w:t>
+      </w:r>
+      <w:r>
+        <w:rPr>
+          <w:i w:val="0"/>
+        </w:rPr>
+        <w:t>Aircrack-ng is a 802.11 WEP key cracking program. Aircrack-ng will recover a WEP key once a sufficient number of encrypted packets have b</w:t>
+      </w:r>
+      <w:r>
+        <w:rPr>
+          <w:i w:val="0"/>
+        </w:rPr>
+        <w:t>een captured with airodump-ng.</w:t>
+      </w:r>
     </w:p>
     <w:p>
       <w:pPr>
@@ -585,21 +1074,97 @@
           <w:i w:val="0"/>
           <w:color w:val="FF0000"/>
         </w:rPr>
-        <w:t>Wireshark is an open source multi-platform graphical user interface network traffic analysis tool that can be used to capture wireless network packets. With an open an unsecured wireless network, an actor can eavesdrop and capture all packets transmitted among clients of wireless network. Any data within those packets that is not ecrypted at the application level will appear as plaintext. For example, if a user were to log into a server using Telnet over an open wireless network connection, the username and password would be exposed and parsed by Wireshark or any other network traffic analysis utility</w:t>
-      </w:r>
-      <w:r>
-        <w:rPr>
-          <w:color w:val="FF0000"/>
-        </w:rPr>
+        <w:t>Wireshark is an open source multi-platform graphical user interface network traffic analysis tool that can be used to ca</w:t>
+      </w:r>
+      <w:r>
+        <w:rPr>
+          <w:i w:val="0"/>
+          <w:color w:val="FF0000"/>
+        </w:rPr>
+        <w:t>pture wireless network packets.</w:t>
+      </w:r>
+    </w:p>
+    <w:p>
+      <w:pPr>
+        <w:pStyle w:val="Heading2"/>
+      </w:pPr>
+      <w:r>
+        <w:t>Wi-Fi Protected Access II</w:t>
+      </w:r>
+    </w:p>
+    <w:p>
+      <w:pPr>
+        <w:pStyle w:val="BodyText"/>
+        <w:rPr>
+          <w:lang w:val="en-US"/>
+        </w:rPr>
+      </w:pPr>
+      <w:r>
+        <w:rPr>
+          <w:lang w:val="en-US"/>
+        </w:rPr>
+        <w:t>Wi-Fi Protected Access</w:t>
+      </w:r>
+      <w:r>
+        <w:rPr>
+          <w:lang w:val="en-US"/>
+        </w:rPr>
+        <w:t xml:space="preserve"> II</w:t>
+      </w:r>
+      <w:r>
+        <w:rPr>
+          <w:lang w:val="en-US"/>
+        </w:rPr>
+        <w:t xml:space="preserve"> (WPA</w:t>
+      </w:r>
+      <w:r>
+        <w:rPr>
+          <w:lang w:val="en-US"/>
+        </w:rPr>
+        <w:t>2</w:t>
+      </w:r>
+      <w:proofErr w:type="gramStart"/>
+      <w:r>
+        <w:rPr>
+          <w:lang w:val="en-US"/>
+        </w:rPr>
+        <w:t>) ..</w:t>
+      </w:r>
+      <w:r>
         <w:t>.</w:t>
       </w:r>
+      <w:proofErr w:type="gramEnd"/>
+    </w:p>
+    <w:p>
+      <w:pPr>
+        <w:pStyle w:val="Heading3"/>
+        <w:rPr>
+          <w:color w:val="FF0000"/>
+        </w:rPr>
+      </w:pPr>
+      <w:r>
+        <w:t xml:space="preserve">Tools – </w:t>
+      </w:r>
+      <w:r>
+        <w:rPr>
+          <w:color w:val="FF0000"/>
+        </w:rPr>
+        <w:t xml:space="preserve">Wireshark: </w:t>
+      </w:r>
+      <w:r>
+        <w:rPr>
+          <w:i w:val="0"/>
+          <w:color w:val="FF0000"/>
+        </w:rPr>
+        <w:t>Wireshark is an open source multi-platform graphical user interface network traffic analysis tool that can be used to capture wireless network packets.</w:t>
+      </w:r>
     </w:p>
     <w:p>
       <w:pPr>
         <w:pStyle w:val="Heading2"/>
       </w:pPr>
       <w:r>
-        <w:t>Wi-Fi Protected Access II</w:t>
+        <w:t>Wi-Fi Protected Access-Enterprise</w:t>
       </w:r>
     </w:p>
     <w:p>
@@ -613,197 +1178,117 @@
         <w:rPr>
           <w:lang w:val="en-US"/>
         </w:rPr>
-        <w:t>Wi-Fi Protected Access</w:t>
-      </w:r>
+        <w:t>Wi-Fi Protected Access-Enterprise (WPA-Enterprise</w:t>
+      </w:r>
+      <w:proofErr w:type="gramStart"/>
       <w:r>
         <w:rPr>
           <w:lang w:val="en-US"/>
         </w:rPr>
-        <w:t xml:space="preserve"> II</w:t>
-      </w:r>
-      <w:r>
-        <w:rPr>
+        <w:t>) ..</w:t>
+      </w:r>
+      <w:r>
+        <w:t>.</w:t>
+      </w:r>
+      <w:proofErr w:type="gramEnd"/>
+    </w:p>
+    <w:p>
+      <w:pPr>
+        <w:pStyle w:val="Heading3"/>
+      </w:pPr>
+      <w:r>
+        <w:t xml:space="preserve">Tools – </w:t>
+      </w:r>
+      <w:r>
+        <w:rPr>
+          <w:color w:val="FF0000"/>
+        </w:rPr>
+        <w:t xml:space="preserve">Wireshark: </w:t>
+      </w:r>
+      <w:r>
+        <w:rPr>
+          <w:i w:val="0"/>
+          <w:color w:val="FF0000"/>
+        </w:rPr>
+        <w:t>Wireshark is an open source multi-platform graphical user interface network traffic analysis tool that can be used to capture wireless network packets.</w:t>
+      </w:r>
+    </w:p>
+    <w:p>
+      <w:pPr>
+        <w:pStyle w:val="Heading1"/>
+      </w:pPr>
+      <w:r>
+        <w:t>Improvements</w:t>
+      </w:r>
+    </w:p>
+    <w:p>
+      <w:pPr>
+        <w:pStyle w:val="Heading2"/>
+        <w:rPr>
+          <w:color w:val="FF0000"/>
+        </w:rPr>
+      </w:pPr>
+      <w:r>
+        <w:rPr>
+          <w:color w:val="FF0000"/>
+        </w:rPr>
+        <w:t>Quality of Service (QoS)</w:t>
+      </w:r>
+    </w:p>
+    <w:p>
+      <w:pPr>
+        <w:pStyle w:val="BodyText"/>
+        <w:rPr>
+          <w:color w:val="FF0000"/>
+        </w:rPr>
+      </w:pPr>
+      <w:r>
+        <w:rPr>
+          <w:color w:val="FF0000"/>
+        </w:rPr>
+        <w:t>Quality of service is needed to ensure Public Safety users have access to their mission critical services and applications at the required level of quality for individual needs. Quality of service requires discrimination in the assignment of properties such as bandwidth guarantees, usage limits, latency, accuracy, accessibility and retention.</w:t>
+      </w:r>
+    </w:p>
+    <w:p>
+      <w:pPr>
+        <w:pStyle w:val="Heading1"/>
+      </w:pPr>
+      <w:r>
+        <w:t>Conclusion</w:t>
+      </w:r>
+    </w:p>
+    <w:p>
+      <w:pPr>
+        <w:pStyle w:val="BodyText"/>
+        <w:rPr>
+          <w:color w:val="FF0000"/>
+        </w:rPr>
+      </w:pPr>
+      <w:r>
+        <w:rPr>
+          <w:color w:val="FF0000"/>
+        </w:rPr>
+        <w:t xml:space="preserve">Security in Public Safety Communications is a massive challenge of integrating multiple organizations and ensuring that mission critical data remains secure. The application of existing technologies, techniques, and protocols into </w:t>
+      </w:r>
+      <w:r>
+        <w:rPr>
+          <w:color w:val="FF0000"/>
           <w:lang w:val="en-US"/>
         </w:rPr>
-        <w:t xml:space="preserve"> (WPA</w:t>
-      </w:r>
-      <w:r>
-        <w:rPr>
-          <w:lang w:val="en-US"/>
-        </w:rPr>
-        <w:t>2</w:t>
-      </w:r>
-      <w:proofErr w:type="gramStart"/>
-      <w:r>
-        <w:rPr>
-          <w:lang w:val="en-US"/>
-        </w:rPr>
-        <w:t>) ..</w:t>
-      </w:r>
-      <w:r>
-        <w:t>.</w:t>
-      </w:r>
-      <w:proofErr w:type="gramEnd"/>
-    </w:p>
-    <w:p>
-      <w:pPr>
-        <w:pStyle w:val="Heading3"/>
-        <w:rPr>
-          <w:color w:val="FF0000"/>
-        </w:rPr>
-      </w:pPr>
-      <w:r>
-        <w:t xml:space="preserve">Tools – </w:t>
-      </w:r>
-      <w:r>
-        <w:rPr>
-          <w:color w:val="FF0000"/>
-        </w:rPr>
-        <w:t xml:space="preserve">Wireshark: </w:t>
-      </w:r>
-      <w:r>
-        <w:rPr>
-          <w:i w:val="0"/>
-          <w:color w:val="FF0000"/>
-        </w:rPr>
-        <w:t>Wireshark is an open source multi-platform graphical user interface network traffic analysis tool that can be used to capture wireless network packets. With an open an unsecured wireless network, an actor can eavesdrop and capture all packets transmitted among clients of wireless network. Any data within those packets that is not ecrypted at the application level will appear as plaintext. For example, if a user were to log into a server using Telnet over an open wireless network connection, the username and password would be exposed and parsed by Wireshark or any other network traffic analysis utility</w:t>
-      </w:r>
-      <w:r>
-        <w:rPr>
-          <w:color w:val="FF0000"/>
-        </w:rPr>
-        <w:t>.</w:t>
-      </w:r>
-    </w:p>
-    <w:p>
-      <w:pPr>
-        <w:pStyle w:val="Heading2"/>
-      </w:pPr>
-      <w:r>
-        <w:t>Wi-Fi Protected Access-Enterprise</w:t>
-      </w:r>
-    </w:p>
-    <w:p>
-      <w:pPr>
-        <w:pStyle w:val="BodyText"/>
-        <w:rPr>
-          <w:lang w:val="en-US"/>
-        </w:rPr>
-      </w:pPr>
-      <w:r>
-        <w:rPr>
-          <w:lang w:val="en-US"/>
-        </w:rPr>
-        <w:t>Wi-Fi Protected Access-Enterprise (WPA-Enterprise</w:t>
-      </w:r>
-      <w:proofErr w:type="gramStart"/>
-      <w:r>
-        <w:rPr>
-          <w:lang w:val="en-US"/>
-        </w:rPr>
-        <w:t>) ..</w:t>
-      </w:r>
-      <w:r>
-        <w:t>.</w:t>
-      </w:r>
-      <w:proofErr w:type="gramEnd"/>
-    </w:p>
-    <w:p>
-      <w:pPr>
-        <w:pStyle w:val="Heading3"/>
-      </w:pPr>
-      <w:r>
-        <w:t xml:space="preserve">Tools – </w:t>
-      </w:r>
-      <w:r>
-        <w:rPr>
-          <w:color w:val="FF0000"/>
-        </w:rPr>
-        <w:t xml:space="preserve">Wireshark: </w:t>
-      </w:r>
-      <w:r>
-        <w:rPr>
-          <w:i w:val="0"/>
-          <w:color w:val="FF0000"/>
-        </w:rPr>
-        <w:t>Wireshark is an open source multi-platform graphical user interface network traffic analysis tool that can be used to capture wireless network packets. With an open an unsecured wireless network, an actor can eavesdrop and capture all packets transmitted among clients of wireless network. Any data within those packets that is not ecrypted at the application level will appear as plaintext. For example, if a user were to log into a server using Telnet over an open wireless network connection, the username and password would be exposed and parsed by Wireshark or any other network traffic analysis utility</w:t>
-      </w:r>
-      <w:r>
-        <w:rPr>
-          <w:color w:val="FF0000"/>
-        </w:rPr>
-        <w:t>.</w:t>
-      </w:r>
-    </w:p>
-    <w:p>
-      <w:pPr>
-        <w:pStyle w:val="Heading1"/>
-      </w:pPr>
-      <w:r>
-        <w:t>Improvements</w:t>
-      </w:r>
-    </w:p>
-    <w:p>
-      <w:pPr>
-        <w:pStyle w:val="Heading2"/>
-        <w:rPr>
-          <w:color w:val="FF0000"/>
-        </w:rPr>
-      </w:pPr>
-      <w:r>
-        <w:rPr>
-          <w:color w:val="FF0000"/>
-        </w:rPr>
-        <w:t>Quality of Service (QoS)</w:t>
-      </w:r>
-    </w:p>
-    <w:p>
-      <w:pPr>
-        <w:pStyle w:val="BodyText"/>
-        <w:rPr>
-          <w:color w:val="FF0000"/>
-        </w:rPr>
-      </w:pPr>
-      <w:r>
-        <w:rPr>
-          <w:color w:val="FF0000"/>
-        </w:rPr>
-        <w:t>Quality of service is needed to ensure Public Safety users have access to their mission critical services and applications at the required level of quality for individual needs. Quality of service requires discrimination in the assignment of properties such as bandwidth guarantees, usage limits, latency, accuracy, accessibility and retention.</w:t>
-      </w:r>
-    </w:p>
-    <w:p>
-      <w:pPr>
-        <w:pStyle w:val="Heading1"/>
-      </w:pPr>
-      <w:r>
-        <w:t>Conclusion</w:t>
-      </w:r>
-    </w:p>
-    <w:p>
-      <w:pPr>
-        <w:pStyle w:val="BodyText"/>
-        <w:rPr>
-          <w:color w:val="FF0000"/>
-        </w:rPr>
-      </w:pPr>
-      <w:r>
-        <w:rPr>
-          <w:color w:val="FF0000"/>
-        </w:rPr>
-        <w:t xml:space="preserve">Security in Public Safety Communications is a massive challenge of integrating multiple organizations and ensuring that mission critical data remains secure. The application of existing technologies, techniques, and protocols into </w:t>
-      </w:r>
-      <w:r>
-        <w:rPr>
-          <w:color w:val="FF0000"/>
-          <w:lang w:val="en-US"/>
-        </w:rPr>
         <w:t>the First Responder network</w:t>
       </w:r>
       <w:r>
         <w:rPr>
           <w:color w:val="FF0000"/>
         </w:rPr>
-        <w:t xml:space="preserve"> has great potential of making such mission critical data secure in an Unclassified For Official Use Only environment.</w:t>
+        <w:t xml:space="preserve"> has great potential of making such mission </w:t>
+      </w:r>
+      <w:r>
+        <w:rPr>
+          <w:color w:val="FF0000"/>
+        </w:rPr>
+        <w:lastRenderedPageBreak/>
+        <w:t>critical data secure in an Unclassified For Official Use Only environment.</w:t>
       </w:r>
     </w:p>
     <w:p>
@@ -944,13 +1429,6 @@
     </w:p>
     <w:p>
       <w:pPr>
-        <w:rPr>
-          <w:color w:val="FF0000"/>
-        </w:rPr>
-      </w:pPr>
-    </w:p>
-    <w:p>
-      <w:pPr>
         <w:pStyle w:val="Heading5"/>
         <w:rPr>
           <w:color w:val="FF0000"/>
@@ -970,130 +1448,6 @@
           <w:color w:val="FF0000"/>
         </w:rPr>
       </w:pPr>
-      <w:r>
-        <w:rPr>
-          <w:color w:val="FF0000"/>
-        </w:rPr>
-        <mc:AlternateContent>
-          <mc:Choice Requires="wps">
-            <w:drawing>
-              <wp:anchor distT="0" distB="0" distL="114300" distR="114300" simplePos="0" relativeHeight="251657728" behindDoc="1" locked="0" layoutInCell="1" allowOverlap="1" wp14:anchorId="23B3BE74" wp14:editId="419E3B89">
-                <wp:simplePos x="0" y="0"/>
-                <wp:positionH relativeFrom="column">
-                  <wp:posOffset>-3418205</wp:posOffset>
-                </wp:positionH>
-                <wp:positionV relativeFrom="paragraph">
-                  <wp:posOffset>2143125</wp:posOffset>
-                </wp:positionV>
-                <wp:extent cx="3200400" cy="1143000"/>
-                <wp:effectExtent l="10795" t="8255" r="8255" b="10795"/>
-                <wp:wrapTight wrapText="bothSides">
-                  <wp:wrapPolygon edited="0">
-                    <wp:start x="-64" y="0"/>
-                    <wp:lineTo x="-64" y="21600"/>
-                    <wp:lineTo x="21664" y="21600"/>
-                    <wp:lineTo x="21664" y="0"/>
-                    <wp:lineTo x="-64" y="0"/>
-                  </wp:wrapPolygon>
-                </wp:wrapTight>
-                <wp:docPr id="1" name="Text Box 8"/>
-                <wp:cNvGraphicFramePr>
-                  <a:graphicFrameLocks xmlns:a="http://schemas.openxmlformats.org/drawingml/2006/main"/>
-                </wp:cNvGraphicFramePr>
-                <a:graphic xmlns:a="http://schemas.openxmlformats.org/drawingml/2006/main">
-                  <a:graphicData uri="http://schemas.microsoft.com/office/word/2010/wordprocessingShape">
-                    <wps:wsp>
-                      <wps:cNvSpPr txBox="1">
-                        <a:spLocks noChangeArrowheads="1"/>
-                      </wps:cNvSpPr>
-                      <wps:spPr bwMode="auto">
-                        <a:xfrm>
-                          <a:off x="0" y="0"/>
-                          <a:ext cx="3200400" cy="1143000"/>
-                        </a:xfrm>
-                        <a:prstGeom prst="rect">
-                          <a:avLst/>
-                        </a:prstGeom>
-                        <a:solidFill>
-                          <a:srgbClr val="FFFFFF"/>
-                        </a:solidFill>
-                        <a:ln w="9525">
-                          <a:solidFill>
-                            <a:srgbClr val="000000"/>
-                          </a:solidFill>
-                          <a:miter lim="800000"/>
-                          <a:headEnd/>
-                          <a:tailEnd/>
-                        </a:ln>
-                      </wps:spPr>
-                      <wps:txbx>
-                        <w:txbxContent>
-                          <w:p>
-                            <w:pPr>
-                              <w:pStyle w:val="BodyText"/>
-                            </w:pPr>
-                            <w:r>
-                              <w:t>We suggest that you use a text box to insert a graphic (which is ideally a 300 dpi TIFF or EPS file, with all fonts embedded) because, in an MSW document, this method is somewhat more stable than directly inserting a picture.</w:t>
-                            </w:r>
-                          </w:p>
-                          <w:p>
-                            <w:pPr>
-                              <w:pStyle w:val="BodyText"/>
-                            </w:pPr>
-                            <w:r>
-                              <w:t>To have non-visible rules on your frame, use the MSWord “Format” pull-down menu, select Text Box &gt; Colors and Lines to choose No Fill and No Line.</w:t>
-                            </w:r>
-                          </w:p>
-                        </w:txbxContent>
-                      </wps:txbx>
-                      <wps:bodyPr rot="0" vert="horz" wrap="square" lIns="91440" tIns="45720" rIns="91440" bIns="45720" anchor="t" anchorCtr="0" upright="1">
-                        <a:noAutofit/>
-                      </wps:bodyPr>
-                    </wps:wsp>
-                  </a:graphicData>
-                </a:graphic>
-                <wp14:sizeRelH relativeFrom="page">
-                  <wp14:pctWidth>0</wp14:pctWidth>
-                </wp14:sizeRelH>
-                <wp14:sizeRelV relativeFrom="page">
-                  <wp14:pctHeight>0</wp14:pctHeight>
-                </wp14:sizeRelV>
-              </wp:anchor>
-            </w:drawing>
-          </mc:Choice>
-          <mc:Fallback>
-            <w:pict>
-              <v:shapetype w14:anchorId="23B3BE74" id="_x0000_t202" coordsize="21600,21600" o:spt="202" path="m,l,21600r21600,l21600,xe">
-                <v:stroke joinstyle="miter"/>
-                <v:path gradientshapeok="t" o:connecttype="rect"/>
-              </v:shapetype>
-              <v:shape id="Text Box 8" o:spid="_x0000_s1026" type="#_x0000_t202" style="position:absolute;left:0;text-align:left;margin-left:-269.15pt;margin-top:168.75pt;width:252pt;height:90pt;z-index:-251658752;visibility:visible;mso-wrap-style:square;mso-width-percent:0;mso-height-percent:0;mso-wrap-distance-left:9pt;mso-wrap-distance-top:0;mso-wrap-distance-right:9pt;mso-wrap-distance-bottom:0;mso-position-horizontal:absolute;mso-position-horizontal-relative:text;mso-position-vertical:absolute;mso-position-vertical-relative:text;mso-width-percent:0;mso-height-percent:0;mso-width-relative:page;mso-height-relative:page;v-text-anchor:top" o:gfxdata="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">
-                <v:textbox>
-                  <w:txbxContent>
-                    <w:p>
-                      <w:pPr>
-                        <w:pStyle w:val="BodyText"/>
-                      </w:pPr>
-                      <w:r>
-                        <w:t>We suggest that you use a text box to insert a graphic (which is ideally a 300 dpi TIFF or EPS file, with all fonts embedded) because, in an MSW document, this method is somewhat more stable than directly inserting a picture.</w:t>
-                      </w:r>
-                    </w:p>
-                    <w:p>
-                      <w:pPr>
-                        <w:pStyle w:val="BodyText"/>
-                      </w:pPr>
-                      <w:r>
-                        <w:t>To have non-visible rules on your frame, use the MSWord “Format” pull-down menu, select Text Box &gt; Colors and Lines to choose No Fill and No Line.</w:t>
-                      </w:r>
-                    </w:p>
-                  </w:txbxContent>
-                </v:textbox>
-                <w10:wrap type="tight"/>
-              </v:shape>
-            </w:pict>
-          </mc:Fallback>
-        </mc:AlternateContent>
-      </w:r>
       <w:r>
         <w:rPr>
           <w:color w:val="FF0000"/>
@@ -1286,7 +1640,7 @@
         </w:rPr>
         <w:t xml:space="preserve"> [Online]. Available: </w:t>
       </w:r>
-      <w:hyperlink r:id="rId6" w:history="1">
+      <w:hyperlink r:id="rId8" w:history="1">
         <w:r>
           <w:rPr>
             <w:rStyle w:val="Hyperlink"/>
@@ -1340,6 +1694,7 @@
         <w:rPr>
           <w:color w:val="FF0000"/>
         </w:rPr>
+        <w:lastRenderedPageBreak/>
         <w:t xml:space="preserve">“How IPSec Works,” </w:t>
       </w:r>
       <w:r>
@@ -1383,7 +1738,7 @@
         </w:rPr>
         <w:t xml:space="preserve">. [Online]. Available: </w:t>
       </w:r>
-      <w:hyperlink r:id="rId7" w:history="1">
+      <w:hyperlink r:id="rId9" w:history="1">
         <w:r>
           <w:rPr>
             <w:rStyle w:val="Hyperlink"/>
@@ -1437,7 +1792,6 @@
         <w:rPr>
           <w:color w:val="FF0000"/>
         </w:rPr>
-        <w:lastRenderedPageBreak/>
         <w:t xml:space="preserve">“S/MIME for message signing and encryption,” </w:t>
       </w:r>
       <w:r>
@@ -1532,13 +1886,7 @@
         <w:rPr>
           <w:color w:val="FF0000"/>
         </w:rPr>
-        <w:t xml:space="preserve">, 30-Mar-2017. [Online]. Available: </w:t>
-      </w:r>
-      <w:r>
-        <w:rPr>
-          <w:color w:val="FF0000"/>
-        </w:rPr>
-        <w:t>http://about.att.com/story/firstnet_selects_att_to_build_network_supporting_first_responders.html. [Accessed: 15-May-2017].</w:t>
+        <w:t>, 30-Mar-2017. [Online]. Available: http://about.att.com/story/firstnet_selects_att_to_build_network_supporting_first_responders.html. [Accessed: 15-May-2017].</w:t>
       </w:r>
     </w:p>
     <w:p>
@@ -1629,8 +1977,8 @@
 </file>
 
 <file path=word/numbering.xml><?xml version="1.0" encoding="utf-8"?>
-<w:numbering xmlns:wpc="http://schemas.microsoft.com/office/word/2010/wordprocessingCanvas" xmlns:mc="http://schemas.openxmlformats.org/markup-compatibility/2006" xmlns:o="urn:schemas-microsoft-com:office:office" xmlns:r="http://schemas.openxmlformats.org/officeDocument/2006/relationships" xmlns:m="http://schemas.openxmlformats.org/officeDocument/2006/math" xmlns:v="urn:schemas-microsoft-com:vml" xmlns:wp14="http://schemas.microsoft.com/office/word/2010/wordprocessingDrawing" xmlns:wp="http://schemas.openxmlformats.org/drawingml/2006/wordprocessingDrawing" xmlns:w10="urn:schemas-microsoft-com:office:word" xmlns:w="http://schemas.openxmlformats.org/wordprocessingml/2006/main" xmlns:w14="http://schemas.microsoft.com/office/word/2010/wordml" xmlns:w15="http://schemas.microsoft.com/office/word/2012/wordml" xmlns:wpg="http://schemas.microsoft.com/office/word/2010/wordprocessingGroup" xmlns:wpi="http://schemas.microsoft.com/office/word/2010/wordprocessingInk" xmlns:wne="http://schemas.microsoft.com/office/word/2006/wordml" xmlns:wps="http://schemas.microsoft.com/office/word/2010/wordprocessingShape" mc:Ignorable="w14 w15 wp14">
-  <w:abstractNum w:abstractNumId="0" w15:restartNumberingAfterBreak="0">
+<w:numbering xmlns:wpc="http://schemas.microsoft.com/office/word/2010/wordprocessingCanvas" xmlns:mc="http://schemas.openxmlformats.org/markup-compatibility/2006" xmlns:o="urn:schemas-microsoft-com:office:office" xmlns:r="http://schemas.openxmlformats.org/officeDocument/2006/relationships" xmlns:m="http://schemas.openxmlformats.org/officeDocument/2006/math" xmlns:v="urn:schemas-microsoft-com:vml" xmlns:wp14="http://schemas.microsoft.com/office/word/2010/wordprocessingDrawing" xmlns:wp="http://schemas.openxmlformats.org/drawingml/2006/wordprocessingDrawing" xmlns:w10="urn:schemas-microsoft-com:office:word" xmlns:w="http://schemas.openxmlformats.org/wordprocessingml/2006/main" xmlns:w14="http://schemas.microsoft.com/office/word/2010/wordml" xmlns:wpg="http://schemas.microsoft.com/office/word/2010/wordprocessingGroup" xmlns:wpi="http://schemas.microsoft.com/office/word/2010/wordprocessingInk" xmlns:wne="http://schemas.microsoft.com/office/word/2006/wordml" xmlns:wps="http://schemas.microsoft.com/office/word/2010/wordprocessingShape" mc:Ignorable="w14 wp14">
+  <w:abstractNum w:abstractNumId="0">
     <w:nsid w:val="FFFFFF1D"/>
     <w:multiLevelType w:val="multilevel"/>
     <w:tmpl w:val="7A36CE9E"/>
@@ -1770,7 +2118,7 @@
       </w:rPr>
     </w:lvl>
   </w:abstractNum>
-  <w:abstractNum w:abstractNumId="1" w15:restartNumberingAfterBreak="0">
+  <w:abstractNum w:abstractNumId="1">
     <w:nsid w:val="FFFFFF7C"/>
     <w:multiLevelType w:val="singleLevel"/>
     <w:tmpl w:val="DD629BEE"/>
@@ -1787,7 +2135,7 @@
       </w:pPr>
     </w:lvl>
   </w:abstractNum>
-  <w:abstractNum w:abstractNumId="2" w15:restartNumberingAfterBreak="0">
+  <w:abstractNum w:abstractNumId="2">
     <w:nsid w:val="FFFFFF7D"/>
     <w:multiLevelType w:val="singleLevel"/>
     <w:tmpl w:val="2648E1C4"/>
@@ -1804,7 +2152,7 @@
       </w:pPr>
     </w:lvl>
   </w:abstractNum>
-  <w:abstractNum w:abstractNumId="3" w15:restartNumberingAfterBreak="0">
+  <w:abstractNum w:abstractNumId="3">
     <w:nsid w:val="FFFFFF7E"/>
     <w:multiLevelType w:val="singleLevel"/>
     <w:tmpl w:val="9D38DB54"/>
@@ -1821,7 +2169,7 @@
       </w:pPr>
     </w:lvl>
   </w:abstractNum>
-  <w:abstractNum w:abstractNumId="4" w15:restartNumberingAfterBreak="0">
+  <w:abstractNum w:abstractNumId="4">
     <w:nsid w:val="FFFFFF7F"/>
     <w:multiLevelType w:val="singleLevel"/>
     <w:tmpl w:val="632C24E2"/>
@@ -1838,7 +2186,7 @@
       </w:pPr>
     </w:lvl>
   </w:abstractNum>
-  <w:abstractNum w:abstractNumId="5" w15:restartNumberingAfterBreak="0">
+  <w:abstractNum w:abstractNumId="5">
     <w:nsid w:val="FFFFFF80"/>
     <w:multiLevelType w:val="singleLevel"/>
     <w:tmpl w:val="82268A14"/>
@@ -1858,7 +2206,7 @@
       </w:rPr>
     </w:lvl>
   </w:abstractNum>
-  <w:abstractNum w:abstractNumId="6" w15:restartNumberingAfterBreak="0">
+  <w:abstractNum w:abstractNumId="6">
     <w:nsid w:val="FFFFFF81"/>
     <w:multiLevelType w:val="singleLevel"/>
     <w:tmpl w:val="8C0E77FE"/>
@@ -1878,7 +2226,7 @@
       </w:rPr>
     </w:lvl>
   </w:abstractNum>
-  <w:abstractNum w:abstractNumId="7" w15:restartNumberingAfterBreak="0">
+  <w:abstractNum w:abstractNumId="7">
     <w:nsid w:val="FFFFFF82"/>
     <w:multiLevelType w:val="singleLevel"/>
     <w:tmpl w:val="174639B8"/>
@@ -1898,7 +2246,7 @@
       </w:rPr>
     </w:lvl>
   </w:abstractNum>
-  <w:abstractNum w:abstractNumId="8" w15:restartNumberingAfterBreak="0">
+  <w:abstractNum w:abstractNumId="8">
     <w:nsid w:val="FFFFFF83"/>
     <w:multiLevelType w:val="singleLevel"/>
     <w:tmpl w:val="B1ACC408"/>
@@ -1918,7 +2266,7 @@
       </w:rPr>
     </w:lvl>
   </w:abstractNum>
-  <w:abstractNum w:abstractNumId="9" w15:restartNumberingAfterBreak="0">
+  <w:abstractNum w:abstractNumId="9">
     <w:nsid w:val="FFFFFF88"/>
     <w:multiLevelType w:val="singleLevel"/>
     <w:tmpl w:val="229E8DFE"/>
@@ -1935,7 +2283,7 @@
       </w:pPr>
     </w:lvl>
   </w:abstractNum>
-  <w:abstractNum w:abstractNumId="10" w15:restartNumberingAfterBreak="0">
+  <w:abstractNum w:abstractNumId="10">
     <w:nsid w:val="FFFFFF89"/>
     <w:multiLevelType w:val="singleLevel"/>
     <w:tmpl w:val="EA847AFE"/>
@@ -1955,7 +2303,7 @@
       </w:rPr>
     </w:lvl>
   </w:abstractNum>
-  <w:abstractNum w:abstractNumId="11" w15:restartNumberingAfterBreak="0">
+  <w:abstractNum w:abstractNumId="11">
     <w:nsid w:val="167778A9"/>
     <w:multiLevelType w:val="hybridMultilevel"/>
     <w:tmpl w:val="7F90223E"/>
@@ -2068,7 +2416,7 @@
       </w:rPr>
     </w:lvl>
   </w:abstractNum>
-  <w:abstractNum w:abstractNumId="12" w15:restartNumberingAfterBreak="0">
+  <w:abstractNum w:abstractNumId="12">
     <w:nsid w:val="1E177E97"/>
     <w:multiLevelType w:val="hybridMultilevel"/>
     <w:tmpl w:val="A6463BCE"/>
@@ -2154,7 +2502,7 @@
       </w:pPr>
     </w:lvl>
   </w:abstractNum>
-  <w:abstractNum w:abstractNumId="13" w15:restartNumberingAfterBreak="0">
+  <w:abstractNum w:abstractNumId="13">
     <w:nsid w:val="1E961B84"/>
     <w:multiLevelType w:val="hybridMultilevel"/>
     <w:tmpl w:val="BAF27FE2"/>
@@ -2267,7 +2615,7 @@
       </w:rPr>
     </w:lvl>
   </w:abstractNum>
-  <w:abstractNum w:abstractNumId="14" w15:restartNumberingAfterBreak="0">
+  <w:abstractNum w:abstractNumId="14">
     <w:nsid w:val="1F1809FC"/>
     <w:multiLevelType w:val="hybridMultilevel"/>
     <w:tmpl w:val="5BDC9190"/>
@@ -2380,7 +2728,7 @@
       </w:rPr>
     </w:lvl>
   </w:abstractNum>
-  <w:abstractNum w:abstractNumId="15" w15:restartNumberingAfterBreak="0">
+  <w:abstractNum w:abstractNumId="15">
     <w:nsid w:val="20AF0333"/>
     <w:multiLevelType w:val="hybridMultilevel"/>
     <w:tmpl w:val="CB0E7F4E"/>
@@ -2522,7 +2870,7 @@
       </w:rPr>
     </w:lvl>
   </w:abstractNum>
-  <w:abstractNum w:abstractNumId="16" w15:restartNumberingAfterBreak="0">
+  <w:abstractNum w:abstractNumId="16">
     <w:nsid w:val="26FE1FCF"/>
     <w:multiLevelType w:val="hybridMultilevel"/>
     <w:tmpl w:val="33826962"/>
@@ -2683,7 +3031,7 @@
       </w:rPr>
     </w:lvl>
   </w:abstractNum>
-  <w:abstractNum w:abstractNumId="17" w15:restartNumberingAfterBreak="0">
+  <w:abstractNum w:abstractNumId="17">
     <w:nsid w:val="37660336"/>
     <w:multiLevelType w:val="hybridMultilevel"/>
     <w:tmpl w:val="754EAC84"/>
@@ -2824,7 +3172,7 @@
       </w:rPr>
     </w:lvl>
   </w:abstractNum>
-  <w:abstractNum w:abstractNumId="18" w15:restartNumberingAfterBreak="0">
+  <w:abstractNum w:abstractNumId="18">
     <w:nsid w:val="39E54FC6"/>
     <w:multiLevelType w:val="singleLevel"/>
     <w:tmpl w:val="5B7288D4"/>
@@ -2844,7 +3192,7 @@
       </w:rPr>
     </w:lvl>
   </w:abstractNum>
-  <w:abstractNum w:abstractNumId="19" w15:restartNumberingAfterBreak="0">
+  <w:abstractNum w:abstractNumId="19">
     <w:nsid w:val="4189603E"/>
     <w:multiLevelType w:val="multilevel"/>
     <w:tmpl w:val="0AB06E12"/>
@@ -3051,7 +3399,7 @@
       </w:rPr>
     </w:lvl>
   </w:abstractNum>
-  <w:abstractNum w:abstractNumId="20" w15:restartNumberingAfterBreak="0">
+  <w:abstractNum w:abstractNumId="20">
     <w:nsid w:val="493C3F76"/>
     <w:multiLevelType w:val="hybridMultilevel"/>
     <w:tmpl w:val="9A9E418C"/>
@@ -3162,7 +3510,7 @@
       </w:pPr>
     </w:lvl>
   </w:abstractNum>
-  <w:abstractNum w:abstractNumId="21" w15:restartNumberingAfterBreak="0">
+  <w:abstractNum w:abstractNumId="21">
     <w:nsid w:val="4C31369F"/>
     <w:multiLevelType w:val="hybridMultilevel"/>
     <w:tmpl w:val="601A2EE0"/>
@@ -3275,7 +3623,7 @@
       </w:rPr>
     </w:lvl>
   </w:abstractNum>
-  <w:abstractNum w:abstractNumId="22" w15:restartNumberingAfterBreak="0">
+  <w:abstractNum w:abstractNumId="22">
     <w:nsid w:val="4D0D22D8"/>
     <w:multiLevelType w:val="hybridMultilevel"/>
     <w:tmpl w:val="A96650AA"/>
@@ -3388,7 +3736,7 @@
       </w:rPr>
     </w:lvl>
   </w:abstractNum>
-  <w:abstractNum w:abstractNumId="23" w15:restartNumberingAfterBreak="0">
+  <w:abstractNum w:abstractNumId="23">
     <w:nsid w:val="52CA544A"/>
     <w:multiLevelType w:val="singleLevel"/>
     <w:tmpl w:val="4E965218"/>
@@ -3416,7 +3764,7 @@
       </w:rPr>
     </w:lvl>
   </w:abstractNum>
-  <w:abstractNum w:abstractNumId="24" w15:restartNumberingAfterBreak="0">
+  <w:abstractNum w:abstractNumId="24">
     <w:nsid w:val="6C402C58"/>
     <w:multiLevelType w:val="hybridMultilevel"/>
     <w:tmpl w:val="9A1CA078"/>
@@ -3561,7 +3909,7 @@
       </w:rPr>
     </w:lvl>
   </w:abstractNum>
-  <w:abstractNum w:abstractNumId="25" w15:restartNumberingAfterBreak="0">
+  <w:abstractNum w:abstractNumId="25">
     <w:nsid w:val="6CD32DA8"/>
     <w:multiLevelType w:val="singleLevel"/>
     <w:tmpl w:val="166470C2"/>
@@ -3587,7 +3935,7 @@
       </w:rPr>
     </w:lvl>
   </w:abstractNum>
-  <w:abstractNum w:abstractNumId="26" w15:restartNumberingAfterBreak="0">
+  <w:abstractNum w:abstractNumId="26">
     <w:nsid w:val="72656E53"/>
     <w:multiLevelType w:val="hybridMultilevel"/>
     <w:tmpl w:val="6BE2181A"/>
@@ -3790,11 +4138,71 @@
   <w:num w:numId="30">
     <w:abstractNumId w:val="26"/>
   </w:num>
+  <w:num w:numId="31">
+    <w:abstractNumId w:val="19"/>
+    <w:lvlOverride w:ilvl="0">
+      <w:startOverride w:val="1"/>
+    </w:lvlOverride>
+    <w:lvlOverride w:ilvl="1">
+      <w:startOverride w:val="1"/>
+    </w:lvlOverride>
+    <w:lvlOverride w:ilvl="2">
+      <w:startOverride w:val="1"/>
+    </w:lvlOverride>
+    <w:lvlOverride w:ilvl="3">
+      <w:startOverride w:val="1"/>
+    </w:lvlOverride>
+    <w:lvlOverride w:ilvl="4">
+      <w:startOverride w:val="1"/>
+    </w:lvlOverride>
+    <w:lvlOverride w:ilvl="5">
+      <w:startOverride w:val="1"/>
+    </w:lvlOverride>
+    <w:lvlOverride w:ilvl="6">
+      <w:startOverride w:val="1"/>
+    </w:lvlOverride>
+    <w:lvlOverride w:ilvl="7">
+      <w:startOverride w:val="1"/>
+    </w:lvlOverride>
+    <w:lvlOverride w:ilvl="8">
+      <w:startOverride w:val="1"/>
+    </w:lvlOverride>
+  </w:num>
+  <w:num w:numId="32">
+    <w:abstractNumId w:val="19"/>
+    <w:lvlOverride w:ilvl="0">
+      <w:startOverride w:val="1"/>
+    </w:lvlOverride>
+    <w:lvlOverride w:ilvl="1">
+      <w:startOverride w:val="1"/>
+    </w:lvlOverride>
+    <w:lvlOverride w:ilvl="2">
+      <w:startOverride w:val="1"/>
+    </w:lvlOverride>
+    <w:lvlOverride w:ilvl="3">
+      <w:startOverride w:val="1"/>
+    </w:lvlOverride>
+    <w:lvlOverride w:ilvl="4">
+      <w:startOverride w:val="1"/>
+    </w:lvlOverride>
+    <w:lvlOverride w:ilvl="5">
+      <w:startOverride w:val="1"/>
+    </w:lvlOverride>
+    <w:lvlOverride w:ilvl="6">
+      <w:startOverride w:val="1"/>
+    </w:lvlOverride>
+    <w:lvlOverride w:ilvl="7">
+      <w:startOverride w:val="1"/>
+    </w:lvlOverride>
+    <w:lvlOverride w:ilvl="8">
+      <w:startOverride w:val="1"/>
+    </w:lvlOverride>
+  </w:num>
 </w:numbering>
 </file>
 
 <file path=word/styles.xml><?xml version="1.0" encoding="utf-8"?>
-<w:styles xmlns:mc="http://schemas.openxmlformats.org/markup-compatibility/2006" xmlns:r="http://schemas.openxmlformats.org/officeDocument/2006/relationships" xmlns:w="http://schemas.openxmlformats.org/wordprocessingml/2006/main" xmlns:w14="http://schemas.microsoft.com/office/word/2010/wordml" xmlns:w15="http://schemas.microsoft.com/office/word/2012/wordml" mc:Ignorable="w14 w15">
+<w:styles xmlns:mc="http://schemas.openxmlformats.org/markup-compatibility/2006" xmlns:r="http://schemas.openxmlformats.org/officeDocument/2006/relationships" xmlns:w="http://schemas.openxmlformats.org/wordprocessingml/2006/main" xmlns:w14="http://schemas.microsoft.com/office/word/2010/wordml" mc:Ignorable="w14">
   <w:docDefaults>
     <w:rPrDefault>
       <w:rPr>
@@ -3804,371 +4212,141 @@
     </w:rPrDefault>
     <w:pPrDefault/>
   </w:docDefaults>
-  <w:latentStyles w:defLockedState="0" w:defUIPriority="0" w:defSemiHidden="0" w:defUnhideWhenUsed="0" w:defQFormat="0" w:count="371">
-    <w:lsdException w:name="Normal" w:qFormat="1"/>
-    <w:lsdException w:name="heading 1" w:qFormat="1"/>
-    <w:lsdException w:name="heading 2" w:qFormat="1"/>
-    <w:lsdException w:name="heading 3" w:qFormat="1"/>
-    <w:lsdException w:name="heading 4" w:qFormat="1"/>
-    <w:lsdException w:name="heading 5" w:qFormat="1"/>
-    <w:lsdException w:name="heading 6" w:semiHidden="1" w:unhideWhenUsed="1" w:qFormat="1"/>
-    <w:lsdException w:name="heading 7" w:semiHidden="1" w:unhideWhenUsed="1" w:qFormat="1"/>
-    <w:lsdException w:name="heading 8" w:semiHidden="1" w:unhideWhenUsed="1" w:qFormat="1"/>
-    <w:lsdException w:name="heading 9" w:semiHidden="1" w:unhideWhenUsed="1" w:qFormat="1"/>
-    <w:lsdException w:name="index 1" w:semiHidden="1" w:unhideWhenUsed="1"/>
-    <w:lsdException w:name="index 2" w:semiHidden="1" w:unhideWhenUsed="1"/>
-    <w:lsdException w:name="index 3" w:semiHidden="1" w:unhideWhenUsed="1"/>
-    <w:lsdException w:name="index 4" w:semiHidden="1" w:unhideWhenUsed="1"/>
-    <w:lsdException w:name="index 5" w:semiHidden="1" w:unhideWhenUsed="1"/>
-    <w:lsdException w:name="index 6" w:semiHidden="1" w:unhideWhenUsed="1"/>
-    <w:lsdException w:name="index 7" w:semiHidden="1" w:unhideWhenUsed="1"/>
-    <w:lsdException w:name="index 8" w:semiHidden="1" w:unhideWhenUsed="1"/>
-    <w:lsdException w:name="index 9" w:semiHidden="1" w:unhideWhenUsed="1"/>
-    <w:lsdException w:name="toc 1" w:semiHidden="1" w:unhideWhenUsed="1"/>
-    <w:lsdException w:name="toc 2" w:semiHidden="1" w:unhideWhenUsed="1"/>
-    <w:lsdException w:name="toc 3" w:semiHidden="1" w:unhideWhenUsed="1"/>
-    <w:lsdException w:name="toc 4" w:semiHidden="1" w:unhideWhenUsed="1"/>
-    <w:lsdException w:name="toc 5" w:semiHidden="1" w:unhideWhenUsed="1"/>
-    <w:lsdException w:name="toc 6" w:semiHidden="1" w:unhideWhenUsed="1"/>
-    <w:lsdException w:name="toc 7" w:semiHidden="1" w:unhideWhenUsed="1"/>
-    <w:lsdException w:name="toc 8" w:semiHidden="1" w:unhideWhenUsed="1"/>
-    <w:lsdException w:name="toc 9" w:semiHidden="1" w:unhideWhenUsed="1"/>
-    <w:lsdException w:name="Normal Indent" w:semiHidden="1" w:unhideWhenUsed="1"/>
-    <w:lsdException w:name="footnote text" w:semiHidden="1" w:unhideWhenUsed="1"/>
-    <w:lsdException w:name="annotation text" w:semiHidden="1" w:unhideWhenUsed="1"/>
-    <w:lsdException w:name="header" w:semiHidden="1" w:unhideWhenUsed="1"/>
-    <w:lsdException w:name="footer" w:semiHidden="1" w:unhideWhenUsed="1"/>
-    <w:lsdException w:name="index heading" w:semiHidden="1" w:unhideWhenUsed="1"/>
-    <w:lsdException w:name="caption" w:semiHidden="1" w:unhideWhenUsed="1" w:qFormat="1"/>
-    <w:lsdException w:name="table of figures" w:semiHidden="1" w:unhideWhenUsed="1"/>
-    <w:lsdException w:name="envelope address" w:semiHidden="1" w:unhideWhenUsed="1"/>
-    <w:lsdException w:name="envelope return" w:semiHidden="1" w:unhideWhenUsed="1"/>
-    <w:lsdException w:name="footnote reference" w:semiHidden="1" w:unhideWhenUsed="1"/>
-    <w:lsdException w:name="annotation reference" w:semiHidden="1" w:unhideWhenUsed="1"/>
-    <w:lsdException w:name="line number" w:semiHidden="1" w:unhideWhenUsed="1"/>
-    <w:lsdException w:name="page number" w:semiHidden="1" w:unhideWhenUsed="1"/>
-    <w:lsdException w:name="endnote reference" w:semiHidden="1" w:unhideWhenUsed="1"/>
-    <w:lsdException w:name="endnote text" w:semiHidden="1" w:unhideWhenUsed="1"/>
-    <w:lsdException w:name="table of authorities" w:semiHidden="1" w:unhideWhenUsed="1"/>
-    <w:lsdException w:name="macro" w:semiHidden="1" w:unhideWhenUsed="1"/>
-    <w:lsdException w:name="toa heading" w:semiHidden="1" w:unhideWhenUsed="1"/>
-    <w:lsdException w:name="List" w:semiHidden="1" w:unhideWhenUsed="1"/>
-    <w:lsdException w:name="List Bullet" w:semiHidden="1" w:unhideWhenUsed="1"/>
-    <w:lsdException w:name="List 2" w:semiHidden="1" w:unhideWhenUsed="1"/>
-    <w:lsdException w:name="List 3" w:semiHidden="1" w:unhideWhenUsed="1"/>
-    <w:lsdException w:name="List Bullet 2" w:semiHidden="1" w:unhideWhenUsed="1"/>
-    <w:lsdException w:name="List Bullet 3" w:semiHidden="1" w:unhideWhenUsed="1"/>
-    <w:lsdException w:name="List Bullet 4" w:semiHidden="1" w:unhideWhenUsed="1"/>
-    <w:lsdException w:name="List Bullet 5" w:semiHidden="1" w:unhideWhenUsed="1"/>
-    <w:lsdException w:name="List Number 2" w:semiHidden="1" w:unhideWhenUsed="1"/>
-    <w:lsdException w:name="List Number 3" w:semiHidden="1" w:unhideWhenUsed="1"/>
-    <w:lsdException w:name="List Number 4" w:semiHidden="1" w:unhideWhenUsed="1"/>
-    <w:lsdException w:name="List Number 5" w:semiHidden="1" w:unhideWhenUsed="1"/>
-    <w:lsdException w:name="Title" w:qFormat="1"/>
-    <w:lsdException w:name="Closing" w:semiHidden="1" w:unhideWhenUsed="1"/>
-    <w:lsdException w:name="Signature" w:semiHidden="1" w:unhideWhenUsed="1"/>
-    <w:lsdException w:name="Default Paragraph Font" w:semiHidden="1" w:unhideWhenUsed="1"/>
-    <w:lsdException w:name="Body Text" w:semiHidden="1" w:unhideWhenUsed="1"/>
-    <w:lsdException w:name="Body Text Indent" w:semiHidden="1" w:unhideWhenUsed="1"/>
-    <w:lsdException w:name="List Continue" w:semiHidden="1" w:unhideWhenUsed="1"/>
-    <w:lsdException w:name="List Continue 2" w:semiHidden="1" w:unhideWhenUsed="1"/>
-    <w:lsdException w:name="List Continue 3" w:semiHidden="1" w:unhideWhenUsed="1"/>
-    <w:lsdException w:name="List Continue 4" w:semiHidden="1" w:unhideWhenUsed="1"/>
-    <w:lsdException w:name="List Continue 5" w:semiHidden="1" w:unhideWhenUsed="1"/>
-    <w:lsdException w:name="Message Header" w:semiHidden="1" w:unhideWhenUsed="1"/>
-    <w:lsdException w:name="Subtitle" w:qFormat="1"/>
-    <w:lsdException w:name="Body Text First Indent 2" w:semiHidden="1" w:unhideWhenUsed="1"/>
-    <w:lsdException w:name="Note Heading" w:semiHidden="1" w:unhideWhenUsed="1"/>
-    <w:lsdException w:name="Body Text 2" w:semiHidden="1" w:unhideWhenUsed="1"/>
-    <w:lsdException w:name="Body Text 3" w:semiHidden="1" w:unhideWhenUsed="1"/>
-    <w:lsdException w:name="Body Text Indent 2" w:semiHidden="1" w:unhideWhenUsed="1"/>
-    <w:lsdException w:name="Body Text Indent 3" w:semiHidden="1" w:unhideWhenUsed="1"/>
-    <w:lsdException w:name="Block Text" w:semiHidden="1" w:unhideWhenUsed="1"/>
-    <w:lsdException w:name="Hyperlink" w:semiHidden="1" w:uiPriority="99" w:unhideWhenUsed="1"/>
-    <w:lsdException w:name="FollowedHyperlink" w:semiHidden="1" w:unhideWhenUsed="1"/>
-    <w:lsdException w:name="Strong" w:qFormat="1"/>
-    <w:lsdException w:name="Emphasis" w:qFormat="1"/>
-    <w:lsdException w:name="Document Map" w:semiHidden="1" w:unhideWhenUsed="1"/>
-    <w:lsdException w:name="Plain Text" w:semiHidden="1" w:unhideWhenUsed="1"/>
-    <w:lsdException w:name="E-mail Signature" w:semiHidden="1" w:unhideWhenUsed="1"/>
-    <w:lsdException w:name="HTML Top of Form" w:semiHidden="1" w:unhideWhenUsed="1"/>
-    <w:lsdException w:name="HTML Bottom of Form" w:semiHidden="1" w:unhideWhenUsed="1"/>
-    <w:lsdException w:name="Normal (Web)" w:semiHidden="1" w:unhideWhenUsed="1"/>
-    <w:lsdException w:name="HTML Acronym" w:semiHidden="1" w:unhideWhenUsed="1"/>
-    <w:lsdException w:name="HTML Address" w:semiHidden="1" w:unhideWhenUsed="1"/>
-    <w:lsdException w:name="HTML Cite" w:semiHidden="1" w:unhideWhenUsed="1"/>
-    <w:lsdException w:name="HTML Code" w:semiHidden="1" w:unhideWhenUsed="1"/>
-    <w:lsdException w:name="HTML Definition" w:semiHidden="1" w:unhideWhenUsed="1"/>
-    <w:lsdException w:name="HTML Keyboard" w:semiHidden="1" w:unhideWhenUsed="1"/>
-    <w:lsdException w:name="HTML Preformatted" w:semiHidden="1" w:unhideWhenUsed="1"/>
-    <w:lsdException w:name="HTML Sample" w:semiHidden="1" w:unhideWhenUsed="1"/>
-    <w:lsdException w:name="HTML Typewriter" w:semiHidden="1" w:unhideWhenUsed="1"/>
-    <w:lsdException w:name="HTML Variable" w:semiHidden="1" w:unhideWhenUsed="1"/>
-    <w:lsdException w:name="Normal Table" w:semiHidden="1" w:unhideWhenUsed="1"/>
-    <w:lsdException w:name="annotation subject" w:semiHidden="1" w:unhideWhenUsed="1"/>
-    <w:lsdException w:name="No List" w:semiHidden="1" w:unhideWhenUsed="1"/>
-    <w:lsdException w:name="Outline List 1" w:semiHidden="1" w:unhideWhenUsed="1"/>
-    <w:lsdException w:name="Outline List 2" w:semiHidden="1" w:unhideWhenUsed="1"/>
-    <w:lsdException w:name="Outline List 3" w:semiHidden="1" w:unhideWhenUsed="1"/>
-    <w:lsdException w:name="Table Simple 1" w:semiHidden="1" w:unhideWhenUsed="1"/>
-    <w:lsdException w:name="Table Simple 2" w:semiHidden="1" w:unhideWhenUsed="1"/>
-    <w:lsdException w:name="Table Simple 3" w:semiHidden="1" w:unhideWhenUsed="1"/>
-    <w:lsdException w:name="Table Classic 1" w:semiHidden="1" w:unhideWhenUsed="1"/>
-    <w:lsdException w:name="Table Classic 2" w:semiHidden="1" w:unhideWhenUsed="1"/>
-    <w:lsdException w:name="Table Classic 3" w:semiHidden="1" w:unhideWhenUsed="1"/>
-    <w:lsdException w:name="Table Classic 4" w:semiHidden="1" w:unhideWhenUsed="1"/>
-    <w:lsdException w:name="Table Colorful 1" w:semiHidden="1" w:unhideWhenUsed="1"/>
-    <w:lsdException w:name="Table Colorful 2" w:semiHidden="1" w:unhideWhenUsed="1"/>
-    <w:lsdException w:name="Table Colorful 3" w:semiHidden="1" w:unhideWhenUsed="1"/>
-    <w:lsdException w:name="Table Columns 1" w:semiHidden="1" w:unhideWhenUsed="1"/>
-    <w:lsdException w:name="Table Columns 2" w:semiHidden="1" w:unhideWhenUsed="1"/>
-    <w:lsdException w:name="Table Columns 3" w:semiHidden="1" w:unhideWhenUsed="1"/>
-    <w:lsdException w:name="Table Columns 4" w:semiHidden="1" w:unhideWhenUsed="1"/>
-    <w:lsdException w:name="Table Columns 5" w:semiHidden="1" w:unhideWhenUsed="1"/>
-    <w:lsdException w:name="Table Grid 1" w:semiHidden="1" w:unhideWhenUsed="1"/>
-    <w:lsdException w:name="Table Grid 2" w:semiHidden="1" w:unhideWhenUsed="1"/>
-    <w:lsdException w:name="Table Grid 3" w:semiHidden="1" w:unhideWhenUsed="1"/>
-    <w:lsdException w:name="Table Grid 4" w:semiHidden="1" w:unhideWhenUsed="1"/>
-    <w:lsdException w:name="Table Grid 5" w:semiHidden="1" w:unhideWhenUsed="1"/>
-    <w:lsdException w:name="Table Grid 6" w:semiHidden="1" w:unhideWhenUsed="1"/>
-    <w:lsdException w:name="Table Grid 7" w:semiHidden="1" w:unhideWhenUsed="1"/>
-    <w:lsdException w:name="Table Grid 8" w:semiHidden="1" w:unhideWhenUsed="1"/>
-    <w:lsdException w:name="Table List 1" w:semiHidden="1" w:unhideWhenUsed="1"/>
-    <w:lsdException w:name="Table List 2" w:semiHidden="1" w:unhideWhenUsed="1"/>
-    <w:lsdException w:name="Table List 3" w:semiHidden="1" w:unhideWhenUsed="1"/>
-    <w:lsdException w:name="Table List 4" w:semiHidden="1" w:unhideWhenUsed="1"/>
-    <w:lsdException w:name="Table List 5" w:semiHidden="1" w:unhideWhenUsed="1"/>
-    <w:lsdException w:name="Table List 6" w:semiHidden="1" w:unhideWhenUsed="1"/>
-    <w:lsdException w:name="Table List 7" w:semiHidden="1" w:unhideWhenUsed="1"/>
-    <w:lsdException w:name="Table List 8" w:semiHidden="1" w:unhideWhenUsed="1"/>
-    <w:lsdException w:name="Table 3D effects 1" w:semiHidden="1" w:unhideWhenUsed="1"/>
-    <w:lsdException w:name="Table 3D effects 2" w:semiHidden="1" w:unhideWhenUsed="1"/>
-    <w:lsdException w:name="Table 3D effects 3" w:semiHidden="1" w:unhideWhenUsed="1"/>
-    <w:lsdException w:name="Table Contemporary" w:semiHidden="1" w:unhideWhenUsed="1"/>
-    <w:lsdException w:name="Table Elegant" w:semiHidden="1" w:unhideWhenUsed="1"/>
-    <w:lsdException w:name="Table Professional" w:semiHidden="1" w:unhideWhenUsed="1"/>
-    <w:lsdException w:name="Table Subtle 1" w:semiHidden="1" w:unhideWhenUsed="1"/>
-    <w:lsdException w:name="Table Subtle 2" w:semiHidden="1" w:unhideWhenUsed="1"/>
-    <w:lsdException w:name="Table Web 1" w:semiHidden="1" w:unhideWhenUsed="1"/>
-    <w:lsdException w:name="Table Web 2" w:semiHidden="1" w:unhideWhenUsed="1"/>
-    <w:lsdException w:name="Table Web 3" w:semiHidden="1" w:unhideWhenUsed="1"/>
-    <w:lsdException w:name="Balloon Text" w:semiHidden="1" w:unhideWhenUsed="1"/>
-    <w:lsdException w:name="Table Theme" w:semiHidden="1" w:unhideWhenUsed="1"/>
-    <w:lsdException w:name="Placeholder Text" w:semiHidden="1" w:uiPriority="99"/>
-    <w:lsdException w:name="No Spacing" w:uiPriority="1" w:qFormat="1"/>
-    <w:lsdException w:name="Light Shading" w:uiPriority="60"/>
-    <w:lsdException w:name="Light List" w:uiPriority="61"/>
-    <w:lsdException w:name="Light Grid" w:uiPriority="62"/>
-    <w:lsdException w:name="Medium Shading 1" w:uiPriority="63"/>
-    <w:lsdException w:name="Medium Shading 2" w:uiPriority="64"/>
-    <w:lsdException w:name="Medium List 1" w:uiPriority="65"/>
-    <w:lsdException w:name="Medium List 2" w:uiPriority="66"/>
-    <w:lsdException w:name="Medium Grid 1" w:uiPriority="67"/>
-    <w:lsdException w:name="Medium Grid 2" w:uiPriority="68"/>
-    <w:lsdException w:name="Medium Grid 3" w:uiPriority="69"/>
-    <w:lsdException w:name="Dark List" w:uiPriority="70"/>
-    <w:lsdException w:name="Colorful Shading" w:uiPriority="71"/>
-    <w:lsdException w:name="Colorful List" w:uiPriority="72"/>
-    <w:lsdException w:name="Colorful Grid" w:uiPriority="73"/>
-    <w:lsdException w:name="Light Shading Accent 1" w:uiPriority="60"/>
-    <w:lsdException w:name="Light List Accent 1" w:uiPriority="61"/>
-    <w:lsdException w:name="Light Grid Accent 1" w:uiPriority="62"/>
-    <w:lsdException w:name="Medium Shading 1 Accent 1" w:uiPriority="63"/>
-    <w:lsdException w:name="Medium Shading 2 Accent 1" w:uiPriority="64"/>
-    <w:lsdException w:name="Medium List 1 Accent 1" w:uiPriority="65"/>
-    <w:lsdException w:name="Revision" w:semiHidden="1" w:uiPriority="99"/>
-    <w:lsdException w:name="List Paragraph" w:uiPriority="34" w:qFormat="1"/>
-    <w:lsdException w:name="Quote" w:uiPriority="29" w:qFormat="1"/>
-    <w:lsdException w:name="Intense Quote" w:uiPriority="30" w:qFormat="1"/>
-    <w:lsdException w:name="Medium List 2 Accent 1" w:uiPriority="66"/>
-    <w:lsdException w:name="Medium Grid 1 Accent 1" w:uiPriority="67"/>
-    <w:lsdException w:name="Medium Grid 2 Accent 1" w:uiPriority="68"/>
-    <w:lsdException w:name="Medium Grid 3 Accent 1" w:uiPriority="69"/>
-    <w:lsdException w:name="Dark List Accent 1" w:uiPriority="70"/>
-    <w:lsdException w:name="Colorful Shading Accent 1" w:uiPriority="71"/>
-    <w:lsdException w:name="Colorful List Accent 1" w:uiPriority="72"/>
-    <w:lsdException w:name="Colorful Grid Accent 1" w:uiPriority="73"/>
-    <w:lsdException w:name="Light Shading Accent 2" w:uiPriority="60"/>
-    <w:lsdException w:name="Light List Accent 2" w:uiPriority="61"/>
-    <w:lsdException w:name="Light Grid Accent 2" w:uiPriority="62"/>
-    <w:lsdException w:name="Medium Shading 1 Accent 2" w:uiPriority="63"/>
-    <w:lsdException w:name="Medium Shading 2 Accent 2" w:uiPriority="64"/>
-    <w:lsdException w:name="Medium List 1 Accent 2" w:uiPriority="65"/>
-    <w:lsdException w:name="Medium List 2 Accent 2" w:uiPriority="66"/>
-    <w:lsdException w:name="Medium Grid 1 Accent 2" w:uiPriority="67"/>
-    <w:lsdException w:name="Medium Grid 2 Accent 2" w:uiPriority="68"/>
-    <w:lsdException w:name="Medium Grid 3 Accent 2" w:uiPriority="69"/>
-    <w:lsdException w:name="Dark List Accent 2" w:uiPriority="70"/>
-    <w:lsdException w:name="Colorful Shading Accent 2" w:uiPriority="71"/>
-    <w:lsdException w:name="Colorful List Accent 2" w:uiPriority="72"/>
-    <w:lsdException w:name="Colorful Grid Accent 2" w:uiPriority="73"/>
-    <w:lsdException w:name="Light Shading Accent 3" w:uiPriority="60"/>
-    <w:lsdException w:name="Light List Accent 3" w:uiPriority="61"/>
-    <w:lsdException w:name="Light Grid Accent 3" w:uiPriority="62"/>
-    <w:lsdException w:name="Medium Shading 1 Accent 3" w:uiPriority="63"/>
-    <w:lsdException w:name="Medium Shading 2 Accent 3" w:uiPriority="64"/>
-    <w:lsdException w:name="Medium List 1 Accent 3" w:uiPriority="65"/>
-    <w:lsdException w:name="Medium List 2 Accent 3" w:uiPriority="66"/>
-    <w:lsdException w:name="Medium Grid 1 Accent 3" w:uiPriority="67"/>
-    <w:lsdException w:name="Medium Grid 2 Accent 3" w:uiPriority="68"/>
-    <w:lsdException w:name="Medium Grid 3 Accent 3" w:uiPriority="69"/>
-    <w:lsdException w:name="Dark List Accent 3" w:uiPriority="70"/>
-    <w:lsdException w:name="Colorful Shading Accent 3" w:uiPriority="71"/>
-    <w:lsdException w:name="Colorful List Accent 3" w:uiPriority="72"/>
-    <w:lsdException w:name="Colorful Grid Accent 3" w:uiPriority="73"/>
-    <w:lsdException w:name="Light Shading Accent 4" w:uiPriority="60"/>
-    <w:lsdException w:name="Light List Accent 4" w:uiPriority="61"/>
-    <w:lsdException w:name="Light Grid Accent 4" w:uiPriority="62"/>
-    <w:lsdException w:name="Medium Shading 1 Accent 4" w:uiPriority="63"/>
-    <w:lsdException w:name="Medium Shading 2 Accent 4" w:uiPriority="64"/>
-    <w:lsdException w:name="Medium List 1 Accent 4" w:uiPriority="65"/>
-    <w:lsdException w:name="Medium List 2 Accent 4" w:uiPriority="66"/>
-    <w:lsdException w:name="Medium Grid 1 Accent 4" w:uiPriority="67"/>
-    <w:lsdException w:name="Medium Grid 2 Accent 4" w:uiPriority="68"/>
-    <w:lsdException w:name="Medium Grid 3 Accent 4" w:uiPriority="69"/>
-    <w:lsdException w:name="Dark List Accent 4" w:uiPriority="70"/>
-    <w:lsdException w:name="Colorful Shading Accent 4" w:uiPriority="71"/>
-    <w:lsdException w:name="Colorful List Accent 4" w:uiPriority="72"/>
-    <w:lsdException w:name="Colorful Grid Accent 4" w:uiPriority="73"/>
-    <w:lsdException w:name="Light Shading Accent 5" w:uiPriority="60"/>
-    <w:lsdException w:name="Light List Accent 5" w:uiPriority="61"/>
-    <w:lsdException w:name="Light Grid Accent 5" w:uiPriority="62"/>
-    <w:lsdException w:name="Medium Shading 1 Accent 5" w:uiPriority="63"/>
-    <w:lsdException w:name="Medium Shading 2 Accent 5" w:uiPriority="64"/>
-    <w:lsdException w:name="Medium List 1 Accent 5" w:uiPriority="65"/>
-    <w:lsdException w:name="Medium List 2 Accent 5" w:uiPriority="66"/>
-    <w:lsdException w:name="Medium Grid 1 Accent 5" w:uiPriority="67"/>
-    <w:lsdException w:name="Medium Grid 2 Accent 5" w:uiPriority="68"/>
-    <w:lsdException w:name="Medium Grid 3 Accent 5" w:uiPriority="69"/>
-    <w:lsdException w:name="Dark List Accent 5" w:uiPriority="70"/>
-    <w:lsdException w:name="Colorful Shading Accent 5" w:uiPriority="71"/>
-    <w:lsdException w:name="Colorful List Accent 5" w:uiPriority="72"/>
-    <w:lsdException w:name="Colorful Grid Accent 5" w:uiPriority="73"/>
-    <w:lsdException w:name="Light Shading Accent 6" w:uiPriority="60"/>
-    <w:lsdException w:name="Light List Accent 6" w:uiPriority="61"/>
-    <w:lsdException w:name="Light Grid Accent 6" w:uiPriority="62"/>
-    <w:lsdException w:name="Medium Shading 1 Accent 6" w:uiPriority="63"/>
-    <w:lsdException w:name="Medium Shading 2 Accent 6" w:uiPriority="64"/>
-    <w:lsdException w:name="Medium List 1 Accent 6" w:uiPriority="65"/>
-    <w:lsdException w:name="Medium List 2 Accent 6" w:uiPriority="66"/>
-    <w:lsdException w:name="Medium Grid 1 Accent 6" w:uiPriority="67"/>
-    <w:lsdException w:name="Medium Grid 2 Accent 6" w:uiPriority="68"/>
-    <w:lsdException w:name="Medium Grid 3 Accent 6" w:uiPriority="69"/>
-    <w:lsdException w:name="Dark List Accent 6" w:uiPriority="70"/>
-    <w:lsdException w:name="Colorful Shading Accent 6" w:uiPriority="71"/>
-    <w:lsdException w:name="Colorful List Accent 6" w:uiPriority="72"/>
-    <w:lsdException w:name="Colorful Grid Accent 6" w:uiPriority="73"/>
-    <w:lsdException w:name="Subtle Emphasis" w:uiPriority="19" w:qFormat="1"/>
-    <w:lsdException w:name="Intense Emphasis" w:uiPriority="21" w:qFormat="1"/>
-    <w:lsdException w:name="Subtle Reference" w:uiPriority="31" w:qFormat="1"/>
-    <w:lsdException w:name="Intense Reference" w:uiPriority="32" w:qFormat="1"/>
-    <w:lsdException w:name="Book Title" w:uiPriority="33" w:qFormat="1"/>
-    <w:lsdException w:name="Bibliography" w:semiHidden="1" w:uiPriority="37" w:unhideWhenUsed="1"/>
-    <w:lsdException w:name="TOC Heading" w:semiHidden="1" w:uiPriority="39" w:unhideWhenUsed="1" w:qFormat="1"/>
-    <w:lsdException w:name="Plain Table 1" w:uiPriority="41"/>
-    <w:lsdException w:name="Plain Table 2" w:uiPriority="42"/>
-    <w:lsdException w:name="Plain Table 3" w:uiPriority="43"/>
-    <w:lsdException w:name="Plain Table 4" w:uiPriority="44"/>
-    <w:lsdException w:name="Plain Table 5" w:uiPriority="45"/>
-    <w:lsdException w:name="Grid Table Light" w:uiPriority="40"/>
-    <w:lsdException w:name="Grid Table 1 Light" w:uiPriority="46"/>
-    <w:lsdException w:name="Grid Table 2" w:uiPriority="47"/>
-    <w:lsdException w:name="Grid Table 3" w:uiPriority="48"/>
-    <w:lsdException w:name="Grid Table 4" w:uiPriority="49"/>
-    <w:lsdException w:name="Grid Table 5 Dark" w:uiPriority="50"/>
-    <w:lsdException w:name="Grid Table 6 Colorful" w:uiPriority="51"/>
-    <w:lsdException w:name="Grid Table 7 Colorful" w:uiPriority="52"/>
-    <w:lsdException w:name="Grid Table 1 Light Accent 1" w:uiPriority="46"/>
-    <w:lsdException w:name="Grid Table 2 Accent 1" w:uiPriority="47"/>
-    <w:lsdException w:name="Grid Table 3 Accent 1" w:uiPriority="48"/>
-    <w:lsdException w:name="Grid Table 4 Accent 1" w:uiPriority="49"/>
-    <w:lsdException w:name="Grid Table 5 Dark Accent 1" w:uiPriority="50"/>
-    <w:lsdException w:name="Grid Table 6 Colorful Accent 1" w:uiPriority="51"/>
-    <w:lsdException w:name="Grid Table 7 Colorful Accent 1" w:uiPriority="52"/>
-    <w:lsdException w:name="Grid Table 1 Light Accent 2" w:uiPriority="46"/>
-    <w:lsdException w:name="Grid Table 2 Accent 2" w:uiPriority="47"/>
-    <w:lsdException w:name="Grid Table 3 Accent 2" w:uiPriority="48"/>
-    <w:lsdException w:name="Grid Table 4 Accent 2" w:uiPriority="49"/>
-    <w:lsdException w:name="Grid Table 5 Dark Accent 2" w:uiPriority="50"/>
-    <w:lsdException w:name="Grid Table 6 Colorful Accent 2" w:uiPriority="51"/>
-    <w:lsdException w:name="Grid Table 7 Colorful Accent 2" w:uiPriority="52"/>
-    <w:lsdException w:name="Grid Table 1 Light Accent 3" w:uiPriority="46"/>
-    <w:lsdException w:name="Grid Table 2 Accent 3" w:uiPriority="47"/>
-    <w:lsdException w:name="Grid Table 3 Accent 3" w:uiPriority="48"/>
-    <w:lsdException w:name="Grid Table 4 Accent 3" w:uiPriority="49"/>
-    <w:lsdException w:name="Grid Table 5 Dark Accent 3" w:uiPriority="50"/>
-    <w:lsdException w:name="Grid Table 6 Colorful Accent 3" w:uiPriority="51"/>
-    <w:lsdException w:name="Grid Table 7 Colorful Accent 3" w:uiPriority="52"/>
-    <w:lsdException w:name="Grid Table 1 Light Accent 4" w:uiPriority="46"/>
-    <w:lsdException w:name="Grid Table 2 Accent 4" w:uiPriority="47"/>
-    <w:lsdException w:name="Grid Table 3 Accent 4" w:uiPriority="48"/>
-    <w:lsdException w:name="Grid Table 4 Accent 4" w:uiPriority="49"/>
-    <w:lsdException w:name="Grid Table 5 Dark Accent 4" w:uiPriority="50"/>
-    <w:lsdException w:name="Grid Table 6 Colorful Accent 4" w:uiPriority="51"/>
-    <w:lsdException w:name="Grid Table 7 Colorful Accent 4" w:uiPriority="52"/>
-    <w:lsdException w:name="Grid Table 1 Light Accent 5" w:uiPriority="46"/>
-    <w:lsdException w:name="Grid Table 2 Accent 5" w:uiPriority="47"/>
-    <w:lsdException w:name="Grid Table 3 Accent 5" w:uiPriority="48"/>
-    <w:lsdException w:name="Grid Table 4 Accent 5" w:uiPriority="49"/>
-    <w:lsdException w:name="Grid Table 5 Dark Accent 5" w:uiPriority="50"/>
-    <w:lsdException w:name="Grid Table 6 Colorful Accent 5" w:uiPriority="51"/>
-    <w:lsdException w:name="Grid Table 7 Colorful Accent 5" w:uiPriority="52"/>
-    <w:lsdException w:name="Grid Table 1 Light Accent 6" w:uiPriority="46"/>
-    <w:lsdException w:name="Grid Table 2 Accent 6" w:uiPriority="47"/>
-    <w:lsdException w:name="Grid Table 3 Accent 6" w:uiPriority="48"/>
-    <w:lsdException w:name="Grid Table 4 Accent 6" w:uiPriority="49"/>
-    <w:lsdException w:name="Grid Table 5 Dark Accent 6" w:uiPriority="50"/>
-    <w:lsdException w:name="Grid Table 6 Colorful Accent 6" w:uiPriority="51"/>
-    <w:lsdException w:name="Grid Table 7 Colorful Accent 6" w:uiPriority="52"/>
-    <w:lsdException w:name="List Table 1 Light" w:uiPriority="46"/>
-    <w:lsdException w:name="List Table 2" w:uiPriority="47"/>
-    <w:lsdException w:name="List Table 3" w:uiPriority="48"/>
-    <w:lsdException w:name="List Table 4" w:uiPriority="49"/>
-    <w:lsdException w:name="List Table 5 Dark" w:uiPriority="50"/>
-    <w:lsdException w:name="List Table 6 Colorful" w:uiPriority="51"/>
-    <w:lsdException w:name="List Table 7 Colorful" w:uiPriority="52"/>
-    <w:lsdException w:name="List Table 1 Light Accent 1" w:uiPriority="46"/>
-    <w:lsdException w:name="List Table 2 Accent 1" w:uiPriority="47"/>
-    <w:lsdException w:name="List Table 3 Accent 1" w:uiPriority="48"/>
-    <w:lsdException w:name="List Table 4 Accent 1" w:uiPriority="49"/>
-    <w:lsdException w:name="List Table 5 Dark Accent 1" w:uiPriority="50"/>
-    <w:lsdException w:name="List Table 6 Colorful Accent 1" w:uiPriority="51"/>
-    <w:lsdException w:name="List Table 7 Colorful Accent 1" w:uiPriority="52"/>
-    <w:lsdException w:name="List Table 1 Light Accent 2" w:uiPriority="46"/>
-    <w:lsdException w:name="List Table 2 Accent 2" w:uiPriority="47"/>
-    <w:lsdException w:name="List Table 3 Accent 2" w:uiPriority="48"/>
-    <w:lsdException w:name="List Table 4 Accent 2" w:uiPriority="49"/>
-    <w:lsdException w:name="List Table 5 Dark Accent 2" w:uiPriority="50"/>
-    <w:lsdException w:name="List Table 6 Colorful Accent 2" w:uiPriority="51"/>
-    <w:lsdException w:name="List Table 7 Colorful Accent 2" w:uiPriority="52"/>
-    <w:lsdException w:name="List Table 1 Light Accent 3" w:uiPriority="46"/>
-    <w:lsdException w:name="List Table 2 Accent 3" w:uiPriority="47"/>
-    <w:lsdException w:name="List Table 3 Accent 3" w:uiPriority="48"/>
-    <w:lsdException w:name="List Table 4 Accent 3" w:uiPriority="49"/>
-    <w:lsdException w:name="List Table 5 Dark Accent 3" w:uiPriority="50"/>
-    <w:lsdException w:name="List Table 6 Colorful Accent 3" w:uiPriority="51"/>
-    <w:lsdException w:name="List Table 7 Colorful Accent 3" w:uiPriority="52"/>
-    <w:lsdException w:name="List Table 1 Light Accent 4" w:uiPriority="46"/>
-    <w:lsdException w:name="List Table 2 Accent 4" w:uiPriority="47"/>
-    <w:lsdException w:name="List Table 3 Accent 4" w:uiPriority="48"/>
-    <w:lsdException w:name="List Table 4 Accent 4" w:uiPriority="49"/>
-    <w:lsdException w:name="List Table 5 Dark Accent 4" w:uiPriority="50"/>
-    <w:lsdException w:name="List Table 6 Colorful Accent 4" w:uiPriority="51"/>
-    <w:lsdException w:name="List Table 7 Colorful Accent 4" w:uiPriority="52"/>
-    <w:lsdException w:name="List Table 1 Light Accent 5" w:uiPriority="46"/>
-    <w:lsdException w:name="List Table 2 Accent 5" w:uiPriority="47"/>
-    <w:lsdException w:name="List Table 3 Accent 5" w:uiPriority="48"/>
-    <w:lsdException w:name="List Table 4 Accent 5" w:uiPriority="49"/>
-    <w:lsdException w:name="List Table 5 Dark Accent 5" w:uiPriority="50"/>
-    <w:lsdException w:name="List Table 6 Colorful Accent 5" w:uiPriority="51"/>
-    <w:lsdException w:name="List Table 7 Colorful Accent 5" w:uiPriority="52"/>
-    <w:lsdException w:name="List Table 1 Light Accent 6" w:uiPriority="46"/>
-    <w:lsdException w:name="List Table 2 Accent 6" w:uiPriority="47"/>
-    <w:lsdException w:name="List Table 3 Accent 6" w:uiPriority="48"/>
-    <w:lsdException w:name="List Table 4 Accent 6" w:uiPriority="49"/>
-    <w:lsdException w:name="List Table 5 Dark Accent 6" w:uiPriority="50"/>
-    <w:lsdException w:name="List Table 6 Colorful Accent 6" w:uiPriority="51"/>
-    <w:lsdException w:name="List Table 7 Colorful Accent 6" w:uiPriority="52"/>
+  <w:latentStyles w:defLockedState="0" w:defUIPriority="0" w:defSemiHidden="1" w:defUnhideWhenUsed="1" w:defQFormat="0" w:count="267">
+    <w:lsdException w:name="Normal" w:semiHidden="0" w:unhideWhenUsed="0" w:qFormat="1"/>
+    <w:lsdException w:name="heading 1" w:semiHidden="0" w:unhideWhenUsed="0" w:qFormat="1"/>
+    <w:lsdException w:name="heading 2" w:semiHidden="0" w:unhideWhenUsed="0" w:qFormat="1"/>
+    <w:lsdException w:name="heading 3" w:semiHidden="0" w:unhideWhenUsed="0" w:qFormat="1"/>
+    <w:lsdException w:name="heading 4" w:semiHidden="0" w:unhideWhenUsed="0" w:qFormat="1"/>
+    <w:lsdException w:name="heading 5" w:semiHidden="0" w:unhideWhenUsed="0" w:qFormat="1"/>
+    <w:lsdException w:name="heading 6" w:qFormat="1"/>
+    <w:lsdException w:name="heading 7" w:qFormat="1"/>
+    <w:lsdException w:name="heading 8" w:qFormat="1"/>
+    <w:lsdException w:name="heading 9" w:qFormat="1"/>
+    <w:lsdException w:name="caption" w:qFormat="1"/>
+    <w:lsdException w:name="List Number" w:semiHidden="0" w:unhideWhenUsed="0"/>
+    <w:lsdException w:name="List 4" w:semiHidden="0" w:unhideWhenUsed="0"/>
+    <w:lsdException w:name="List 5" w:semiHidden="0" w:unhideWhenUsed="0"/>
+    <w:lsdException w:name="Title" w:semiHidden="0" w:unhideWhenUsed="0" w:qFormat="1"/>
+    <w:lsdException w:name="Subtitle" w:semiHidden="0" w:unhideWhenUsed="0" w:qFormat="1"/>
+    <w:lsdException w:name="Salutation" w:semiHidden="0" w:unhideWhenUsed="0"/>
+    <w:lsdException w:name="Date" w:semiHidden="0" w:unhideWhenUsed="0"/>
+    <w:lsdException w:name="Body Text First Indent" w:semiHidden="0" w:unhideWhenUsed="0"/>
+    <w:lsdException w:name="Hyperlink" w:uiPriority="99"/>
+    <w:lsdException w:name="Strong" w:semiHidden="0" w:unhideWhenUsed="0" w:qFormat="1"/>
+    <w:lsdException w:name="Emphasis" w:semiHidden="0" w:unhideWhenUsed="0" w:qFormat="1"/>
+    <w:lsdException w:name="Table Grid" w:semiHidden="0" w:unhideWhenUsed="0"/>
+    <w:lsdException w:name="Placeholder Text" w:uiPriority="99" w:unhideWhenUsed="0"/>
+    <w:lsdException w:name="No Spacing" w:semiHidden="0" w:uiPriority="1" w:unhideWhenUsed="0" w:qFormat="1"/>
+    <w:lsdException w:name="Light Shading" w:semiHidden="0" w:uiPriority="60" w:unhideWhenUsed="0"/>
+    <w:lsdException w:name="Light List" w:semiHidden="0" w:uiPriority="61" w:unhideWhenUsed="0"/>
+    <w:lsdException w:name="Light Grid" w:semiHidden="0" w:uiPriority="62" w:unhideWhenUsed="0"/>
+    <w:lsdException w:name="Medium Shading 1" w:semiHidden="0" w:uiPriority="63" w:unhideWhenUsed="0"/>
+    <w:lsdException w:name="Medium Shading 2" w:semiHidden="0" w:uiPriority="64" w:unhideWhenUsed="0"/>
+    <w:lsdException w:name="Medium List 1" w:semiHidden="0" w:uiPriority="65" w:unhideWhenUsed="0"/>
+    <w:lsdException w:name="Medium List 2" w:semiHidden="0" w:uiPriority="66" w:unhideWhenUsed="0"/>
+    <w:lsdException w:name="Medium Grid 1" w:semiHidden="0" w:uiPriority="67" w:unhideWhenUsed="0"/>
+    <w:lsdException w:name="Medium Grid 2" w:semiHidden="0" w:uiPriority="68" w:unhideWhenUsed="0"/>
+    <w:lsdException w:name="Medium Grid 3" w:semiHidden="0" w:uiPriority="69" w:unhideWhenUsed="0"/>
+    <w:lsdException w:name="Dark List" w:semiHidden="0" w:uiPriority="70" w:unhideWhenUsed="0"/>
+    <w:lsdException w:name="Colorful Shading" w:semiHidden="0" w:uiPriority="71" w:unhideWhenUsed="0"/>
+    <w:lsdException w:name="Colorful List" w:semiHidden="0" w:uiPriority="72" w:unhideWhenUsed="0"/>
+    <w:lsdException w:name="Colorful Grid" w:semiHidden="0" w:uiPriority="73" w:unhideWhenUsed="0"/>
+    <w:lsdException w:name="Light Shading Accent 1" w:semiHidden="0" w:uiPriority="60" w:unhideWhenUsed="0"/>
+    <w:lsdException w:name="Light List Accent 1" w:semiHidden="0" w:uiPriority="61" w:unhideWhenUsed="0"/>
+    <w:lsdException w:name="Light Grid Accent 1" w:semiHidden="0" w:uiPriority="62" w:unhideWhenUsed="0"/>
+    <w:lsdException w:name="Medium Shading 1 Accent 1" w:semiHidden="0" w:uiPriority="63" w:unhideWhenUsed="0"/>
+    <w:lsdException w:name="Medium Shading 2 Accent 1" w:semiHidden="0" w:uiPriority="64" w:unhideWhenUsed="0"/>
+    <w:lsdException w:name="Medium List 1 Accent 1" w:semiHidden="0" w:uiPriority="65" w:unhideWhenUsed="0"/>
+    <w:lsdException w:name="Revision" w:uiPriority="99" w:unhideWhenUsed="0"/>
+    <w:lsdException w:name="List Paragraph" w:semiHidden="0" w:uiPriority="34" w:unhideWhenUsed="0" w:qFormat="1"/>
+    <w:lsdException w:name="Quote" w:semiHidden="0" w:uiPriority="29" w:unhideWhenUsed="0" w:qFormat="1"/>
+    <w:lsdException w:name="Intense Quote" w:semiHidden="0" w:uiPriority="30" w:unhideWhenUsed="0" w:qFormat="1"/>
+    <w:lsdException w:name="Medium List 2 Accent 1" w:semiHidden="0" w:uiPriority="66" w:unhideWhenUsed="0"/>
+    <w:lsdException w:name="Medium Grid 1 Accent 1" w:semiHidden="0" w:uiPriority="67" w:unhideWhenUsed="0"/>
+    <w:lsdException w:name="Medium Grid 2 Accent 1" w:semiHidden="0" w:uiPriority="68" w:unhideWhenUsed="0"/>
+    <w:lsdException w:name="Medium Grid 3 Accent 1" w:semiHidden="0" w:uiPriority="69" w:unhideWhenUsed="0"/>
+    <w:lsdException w:name="Dark List Accent 1" w:semiHidden="0" w:uiPriority="70" w:unhideWhenUsed="0"/>
+    <w:lsdException w:name="Colorful Shading Accent 1" w:semiHidden="0" w:uiPriority="71" w:unhideWhenUsed="0"/>
+    <w:lsdException w:name="Colorful List Accent 1" w:semiHidden="0" w:uiPriority="72" w:unhideWhenUsed="0"/>
+    <w:lsdException w:name="Colorful Grid Accent 1" w:semiHidden="0" w:uiPriority="73" w:unhideWhenUsed="0"/>
+    <w:lsdException w:name="Light Shading Accent 2" w:semiHidden="0" w:uiPriority="60" w:unhideWhenUsed="0"/>
+    <w:lsdException w:name="Light List Accent 2" w:semiHidden="0" w:uiPriority="61" w:unhideWhenUsed="0"/>
+    <w:lsdException w:name="Light Grid Accent 2" w:semiHidden="0" w:uiPriority="62" w:unhideWhenUsed="0"/>
+    <w:lsdException w:name="Medium Shading 1 Accent 2" w:semiHidden="0" w:uiPriority="63" w:unhideWhenUsed="0"/>
+    <w:lsdException w:name="Medium Shading 2 Accent 2" w:semiHidden="0" w:uiPriority="64" w:unhideWhenUsed="0"/>
+    <w:lsdException w:name="Medium List 1 Accent 2" w:semiHidden="0" w:uiPriority="65" w:unhideWhenUsed="0"/>
+    <w:lsdException w:name="Medium List 2 Accent 2" w:semiHidden="0" w:uiPriority="66" w:unhideWhenUsed="0"/>
+    <w:lsdException w:name="Medium Grid 1 Accent 2" w:semiHidden="0" w:uiPriority="67" w:unhideWhenUsed="0"/>
+    <w:lsdException w:name="Medium Grid 2 Accent 2" w:semiHidden="0" w:uiPriority="68" w:unhideWhenUsed="0"/>
+    <w:lsdException w:name="Medium Grid 3 Accent 2" w:semiHidden="0" w:uiPriority="69" w:unhideWhenUsed="0"/>
+    <w:lsdException w:name="Dark List Accent 2" w:semiHidden="0" w:uiPriority="70" w:unhideWhenUsed="0"/>
+    <w:lsdException w:name="Colorful Shading Accent 2" w:semiHidden="0" w:uiPriority="71" w:unhideWhenUsed="0"/>
+    <w:lsdException w:name="Colorful List Accent 2" w:semiHidden="0" w:uiPriority="72" w:unhideWhenUsed="0"/>
+    <w:lsdException w:name="Colorful Grid Accent 2" w:semiHidden="0" w:uiPriority="73" w:unhideWhenUsed="0"/>
+    <w:lsdException w:name="Light Shading Accent 3" w:semiHidden="0" w:uiPriority="60" w:unhideWhenUsed="0"/>
+    <w:lsdException w:name="Light List Accent 3" w:semiHidden="0" w:uiPriority="61" w:unhideWhenUsed="0"/>
+    <w:lsdException w:name="Light Grid Accent 3" w:semiHidden="0" w:uiPriority="62" w:unhideWhenUsed="0"/>
+    <w:lsdException w:name="Medium Shading 1 Accent 3" w:semiHidden="0" w:uiPriority="63" w:unhideWhenUsed="0"/>
+    <w:lsdException w:name="Medium Shading 2 Accent 3" w:semiHidden="0" w:uiPriority="64" w:unhideWhenUsed="0"/>
+    <w:lsdException w:name="Medium List 1 Accent 3" w:semiHidden="0" w:uiPriority="65" w:unhideWhenUsed="0"/>
+    <w:lsdException w:name="Medium List 2 Accent 3" w:semiHidden="0" w:uiPriority="66" w:unhideWhenUsed="0"/>
+    <w:lsdException w:name="Medium Grid 1 Accent 3" w:semiHidden="0" w:uiPriority="67" w:unhideWhenUsed="0"/>
+    <w:lsdException w:name="Medium Grid 2 Accent 3" w:semiHidden="0" w:uiPriority="68" w:unhideWhenUsed="0"/>
+    <w:lsdException w:name="Medium Grid 3 Accent 3" w:semiHidden="0" w:uiPriority="69" w:unhideWhenUsed="0"/>
+    <w:lsdException w:name="Dark List Accent 3" w:semiHidden="0" w:uiPriority="70" w:unhideWhenUsed="0"/>
+    <w:lsdException w:name="Colorful Shading Accent 3" w:semiHidden="0" w:uiPriority="71" w:unhideWhenUsed="0"/>
+    <w:lsdException w:name="Colorful List Accent 3" w:semiHidden="0" w:uiPriority="72" w:unhideWhenUsed="0"/>
+    <w:lsdException w:name="Colorful Grid Accent 3" w:semiHidden="0" w:uiPriority="73" w:unhideWhenUsed="0"/>
+    <w:lsdException w:name="Light Shading Accent 4" w:semiHidden="0" w:uiPriority="60" w:unhideWhenUsed="0"/>
+    <w:lsdException w:name="Light List Accent 4" w:semiHidden="0" w:uiPriority="61" w:unhideWhenUsed="0"/>
+    <w:lsdException w:name="Light Grid Accent 4" w:semiHidden="0" w:uiPriority="62" w:unhideWhenUsed="0"/>
+    <w:lsdException w:name="Medium Shading 1 Accent 4" w:semiHidden="0" w:uiPriority="63" w:unhideWhenUsed="0"/>
+    <w:lsdException w:name="Medium Shading 2 Accent 4" w:semiHidden="0" w:uiPriority="64" w:unhideWhenUsed="0"/>
+    <w:lsdException w:name="Medium List 1 Accent 4" w:semiHidden="0" w:uiPriority="65" w:unhideWhenUsed="0"/>
+    <w:lsdException w:name="Medium List 2 Accent 4" w:semiHidden="0" w:uiPriority="66" w:unhideWhenUsed="0"/>
+    <w:lsdException w:name="Medium Grid 1 Accent 4" w:semiHidden="0" w:uiPriority="67" w:unhideWhenUsed="0"/>
+    <w:lsdException w:name="Medium Grid 2 Accent 4" w:semiHidden="0" w:uiPriority="68" w:unhideWhenUsed="0"/>
+    <w:lsdException w:name="Medium Grid 3 Accent 4" w:semiHidden="0" w:uiPriority="69" w:unhideWhenUsed="0"/>
+    <w:lsdException w:name="Dark List Accent 4" w:semiHidden="0" w:uiPriority="70" w:unhideWhenUsed="0"/>
+    <w:lsdException w:name="Colorful Shading Accent 4" w:semiHidden="0" w:uiPriority="71" w:unhideWhenUsed="0"/>
+    <w:lsdException w:name="Colorful List Accent 4" w:semiHidden="0" w:uiPriority="72" w:unhideWhenUsed="0"/>
+    <w:lsdException w:name="Colorful Grid Accent 4" w:semiHidden="0" w:uiPriority="73" w:unhideWhenUsed="0"/>
+    <w:lsdException w:name="Light Shading Accent 5" w:semiHidden="0" w:uiPriority="60" w:unhideWhenUsed="0"/>
+    <w:lsdException w:name="Light List Accent 5" w:semiHidden="0" w:uiPriority="61" w:unhideWhenUsed="0"/>
+    <w:lsdException w:name="Light Grid Accent 5" w:semiHidden="0" w:uiPriority="62" w:unhideWhenUsed="0"/>
+    <w:lsdException w:name="Medium Shading 1 Accent 5" w:semiHidden="0" w:uiPriority="63" w:unhideWhenUsed="0"/>
+    <w:lsdException w:name="Medium Shading 2 Accent 5" w:semiHidden="0" w:uiPriority="64" w:unhideWhenUsed="0"/>
+    <w:lsdException w:name="Medium List 1 Accent 5" w:semiHidden="0" w:uiPriority="65" w:unhideWhenUsed="0"/>
+    <w:lsdException w:name="Medium List 2 Accent 5" w:semiHidden="0" w:uiPriority="66" w:unhideWhenUsed="0"/>
+    <w:lsdException w:name="Medium Grid 1 Accent 5" w:semiHidden="0" w:uiPriority="67" w:unhideWhenUsed="0"/>
+    <w:lsdException w:name="Medium Grid 2 Accent 5" w:semiHidden="0" w:uiPriority="68" w:unhideWhenUsed="0"/>
+    <w:lsdException w:name="Medium Grid 3 Accent 5" w:semiHidden="0" w:uiPriority="69" w:unhideWhenUsed="0"/>
+    <w:lsdException w:name="Dark List Accent 5" w:semiHidden="0" w:uiPriority="70" w:unhideWhenUsed="0"/>
+    <w:lsdException w:name="Colorful Shading Accent 5" w:semiHidden="0" w:uiPriority="71" w:unhideWhenUsed="0"/>
+    <w:lsdException w:name="Colorful List Accent 5" w:semiHidden="0" w:uiPriority="72" w:unhideWhenUsed="0"/>
+    <w:lsdException w:name="Colorful Grid Accent 5" w:semiHidden="0" w:uiPriority="73" w:unhideWhenUsed="0"/>
+    <w:lsdException w:name="Light Shading Accent 6" w:semiHidden="0" w:uiPriority="60" w:unhideWhenUsed="0"/>
+    <w:lsdException w:name="Light List Accent 6" w:semiHidden="0" w:uiPriority="61" w:unhideWhenUsed="0"/>
+    <w:lsdException w:name="Light Grid Accent 6" w:semiHidden="0" w:uiPriority="62" w:unhideWhenUsed="0"/>
+    <w:lsdException w:name="Medium Shading 1 Accent 6" w:semiHidden="0" w:uiPriority="63" w:unhideWhenUsed="0"/>
+    <w:lsdException w:name="Medium Shading 2 Accent 6" w:semiHidden="0" w:uiPriority="64" w:unhideWhenUsed="0"/>
+    <w:lsdException w:name="Medium List 1 Accent 6" w:semiHidden="0" w:uiPriority="65" w:unhideWhenUsed="0"/>
+    <w:lsdException w:name="Medium List 2 Accent 6" w:semiHidden="0" w:uiPriority="66" w:unhideWhenUsed="0"/>
+    <w:lsdException w:name="Medium Grid 1 Accent 6" w:semiHidden="0" w:uiPriority="67" w:unhideWhenUsed="0"/>
+    <w:lsdException w:name="Medium Grid 2 Accent 6" w:semiHidden="0" w:uiPriority="68" w:unhideWhenUsed="0"/>
+    <w:lsdException w:name="Medium Grid 3 Accent 6" w:semiHidden="0" w:uiPriority="69" w:unhideWhenUsed="0"/>
+    <w:lsdException w:name="Dark List Accent 6" w:semiHidden="0" w:uiPriority="70" w:unhideWhenUsed="0"/>
+    <w:lsdException w:name="Colorful Shading Accent 6" w:semiHidden="0" w:uiPriority="71" w:unhideWhenUsed="0"/>
+    <w:lsdException w:name="Colorful List Accent 6" w:semiHidden="0" w:uiPriority="72" w:unhideWhenUsed="0"/>
+    <w:lsdException w:name="Colorful Grid Accent 6" w:semiHidden="0" w:uiPriority="73" w:unhideWhenUsed="0"/>
+    <w:lsdException w:name="Subtle Emphasis" w:semiHidden="0" w:uiPriority="19" w:unhideWhenUsed="0" w:qFormat="1"/>
+    <w:lsdException w:name="Intense Emphasis" w:semiHidden="0" w:uiPriority="21" w:unhideWhenUsed="0" w:qFormat="1"/>
+    <w:lsdException w:name="Subtle Reference" w:semiHidden="0" w:uiPriority="31" w:unhideWhenUsed="0" w:qFormat="1"/>
+    <w:lsdException w:name="Intense Reference" w:semiHidden="0" w:uiPriority="32" w:unhideWhenUsed="0" w:qFormat="1"/>
+    <w:lsdException w:name="Book Title" w:semiHidden="0" w:uiPriority="33" w:unhideWhenUsed="0" w:qFormat="1"/>
+    <w:lsdException w:name="Bibliography" w:uiPriority="37"/>
+    <w:lsdException w:name="TOC Heading" w:uiPriority="39" w:qFormat="1"/>
   </w:latentStyles>
   <w:style w:type="paragraph" w:default="1" w:styleId="Normal">
     <w:name w:val="Normal"/>
@@ -4232,6 +4410,7 @@
     <w:name w:val="heading 3"/>
     <w:basedOn w:val="Normal"/>
     <w:next w:val="Normal"/>
+    <w:link w:val="Heading3Char"/>
     <w:qFormat/>
     <w:rsid w:val="00794804"/>
     <w:pPr>
@@ -4634,6 +4813,666 @@
       <w:sz w:val="16"/>
       <w:szCs w:val="16"/>
     </w:rPr>
+  </w:style>
+  <w:style w:type="character" w:customStyle="1" w:styleId="Heading3Char">
+    <w:name w:val="Heading 3 Char"/>
+    <w:basedOn w:val="DefaultParagraphFont"/>
+    <w:link w:val="Heading3"/>
+    <w:rsid w:val="00AF791F"/>
+    <w:rPr>
+      <w:i/>
+      <w:iCs/>
+      <w:noProof/>
+    </w:rPr>
+  </w:style>
+  <w:style w:type="paragraph" w:styleId="ListParagraph">
+    <w:name w:val="List Paragraph"/>
+    <w:basedOn w:val="Normal"/>
+    <w:uiPriority w:val="34"/>
+    <w:qFormat/>
+    <w:rsid w:val="002350DF"/>
+    <w:pPr>
+      <w:ind w:left="720"/>
+      <w:contextualSpacing/>
+    </w:pPr>
+  </w:style>
+</w:styles>
+</file>
+
+<file path=word/stylesWithEffects.xml><?xml version="1.0" encoding="utf-8"?>
+<w:styles xmlns:wpc="http://schemas.microsoft.com/office/word/2010/wordprocessingCanvas" xmlns:mc="http://schemas.openxmlformats.org/markup-compatibility/2006" xmlns:o="urn:schemas-microsoft-com:office:office" xmlns:r="http://schemas.openxmlformats.org/officeDocument/2006/relationships" xmlns:m="http://schemas.openxmlformats.org/officeDocument/2006/math" xmlns:v="urn:schemas-microsoft-com:vml" xmlns:wp14="http://schemas.microsoft.com/office/word/2010/wordprocessingDrawing" xmlns:wp="http://schemas.openxmlformats.org/drawingml/2006/wordprocessingDrawing" xmlns:w10="urn:schemas-microsoft-com:office:word" xmlns:w="http://schemas.openxmlformats.org/wordprocessingml/2006/main" xmlns:w14="http://schemas.microsoft.com/office/word/2010/wordml" xmlns:wpg="http://schemas.microsoft.com/office/word/2010/wordprocessingGroup" xmlns:wpi="http://schemas.microsoft.com/office/word/2010/wordprocessingInk" xmlns:wne="http://schemas.microsoft.com/office/word/2006/wordml" xmlns:wps="http://schemas.microsoft.com/office/word/2010/wordprocessingShape" mc:Ignorable="w14 wp14">
+  <w:docDefaults>
+    <w:rPrDefault>
+      <w:rPr>
+        <w:rFonts w:ascii="Times New Roman" w:eastAsia="SimSun" w:hAnsi="Times New Roman" w:cs="Times New Roman"/>
+        <w:lang w:val="en-US" w:eastAsia="en-US" w:bidi="ar-SA"/>
+      </w:rPr>
+    </w:rPrDefault>
+    <w:pPrDefault/>
+  </w:docDefaults>
+  <w:latentStyles w:defLockedState="0" w:defUIPriority="0" w:defSemiHidden="1" w:defUnhideWhenUsed="1" w:defQFormat="0" w:count="267">
+    <w:lsdException w:name="Normal" w:semiHidden="0" w:unhideWhenUsed="0" w:qFormat="1"/>
+    <w:lsdException w:name="heading 1" w:semiHidden="0" w:unhideWhenUsed="0" w:qFormat="1"/>
+    <w:lsdException w:name="heading 2" w:semiHidden="0" w:unhideWhenUsed="0" w:qFormat="1"/>
+    <w:lsdException w:name="heading 3" w:semiHidden="0" w:unhideWhenUsed="0" w:qFormat="1"/>
+    <w:lsdException w:name="heading 4" w:semiHidden="0" w:unhideWhenUsed="0" w:qFormat="1"/>
+    <w:lsdException w:name="heading 5" w:semiHidden="0" w:unhideWhenUsed="0" w:qFormat="1"/>
+    <w:lsdException w:name="heading 6" w:qFormat="1"/>
+    <w:lsdException w:name="heading 7" w:qFormat="1"/>
+    <w:lsdException w:name="heading 8" w:qFormat="1"/>
+    <w:lsdException w:name="heading 9" w:qFormat="1"/>
+    <w:lsdException w:name="caption" w:qFormat="1"/>
+    <w:lsdException w:name="List Number" w:semiHidden="0" w:unhideWhenUsed="0"/>
+    <w:lsdException w:name="List 4" w:semiHidden="0" w:unhideWhenUsed="0"/>
+    <w:lsdException w:name="List 5" w:semiHidden="0" w:unhideWhenUsed="0"/>
+    <w:lsdException w:name="Title" w:semiHidden="0" w:unhideWhenUsed="0" w:qFormat="1"/>
+    <w:lsdException w:name="Subtitle" w:semiHidden="0" w:unhideWhenUsed="0" w:qFormat="1"/>
+    <w:lsdException w:name="Salutation" w:semiHidden="0" w:unhideWhenUsed="0"/>
+    <w:lsdException w:name="Date" w:semiHidden="0" w:unhideWhenUsed="0"/>
+    <w:lsdException w:name="Body Text First Indent" w:semiHidden="0" w:unhideWhenUsed="0"/>
+    <w:lsdException w:name="Hyperlink" w:uiPriority="99"/>
+    <w:lsdException w:name="Strong" w:semiHidden="0" w:unhideWhenUsed="0" w:qFormat="1"/>
+    <w:lsdException w:name="Emphasis" w:semiHidden="0" w:unhideWhenUsed="0" w:qFormat="1"/>
+    <w:lsdException w:name="Table Grid" w:semiHidden="0" w:unhideWhenUsed="0"/>
+    <w:lsdException w:name="Placeholder Text" w:uiPriority="99" w:unhideWhenUsed="0"/>
+    <w:lsdException w:name="No Spacing" w:semiHidden="0" w:uiPriority="1" w:unhideWhenUsed="0" w:qFormat="1"/>
+    <w:lsdException w:name="Light Shading" w:semiHidden="0" w:uiPriority="60" w:unhideWhenUsed="0"/>
+    <w:lsdException w:name="Light List" w:semiHidden="0" w:uiPriority="61" w:unhideWhenUsed="0"/>
+    <w:lsdException w:name="Light Grid" w:semiHidden="0" w:uiPriority="62" w:unhideWhenUsed="0"/>
+    <w:lsdException w:name="Medium Shading 1" w:semiHidden="0" w:uiPriority="63" w:unhideWhenUsed="0"/>
+    <w:lsdException w:name="Medium Shading 2" w:semiHidden="0" w:uiPriority="64" w:unhideWhenUsed="0"/>
+    <w:lsdException w:name="Medium List 1" w:semiHidden="0" w:uiPriority="65" w:unhideWhenUsed="0"/>
+    <w:lsdException w:name="Medium List 2" w:semiHidden="0" w:uiPriority="66" w:unhideWhenUsed="0"/>
+    <w:lsdException w:name="Medium Grid 1" w:semiHidden="0" w:uiPriority="67" w:unhideWhenUsed="0"/>
+    <w:lsdException w:name="Medium Grid 2" w:semiHidden="0" w:uiPriority="68" w:unhideWhenUsed="0"/>
+    <w:lsdException w:name="Medium Grid 3" w:semiHidden="0" w:uiPriority="69" w:unhideWhenUsed="0"/>
+    <w:lsdException w:name="Dark List" w:semiHidden="0" w:uiPriority="70" w:unhideWhenUsed="0"/>
+    <w:lsdException w:name="Colorful Shading" w:semiHidden="0" w:uiPriority="71" w:unhideWhenUsed="0"/>
+    <w:lsdException w:name="Colorful List" w:semiHidden="0" w:uiPriority="72" w:unhideWhenUsed="0"/>
+    <w:lsdException w:name="Colorful Grid" w:semiHidden="0" w:uiPriority="73" w:unhideWhenUsed="0"/>
+    <w:lsdException w:name="Light Shading Accent 1" w:semiHidden="0" w:uiPriority="60" w:unhideWhenUsed="0"/>
+    <w:lsdException w:name="Light List Accent 1" w:semiHidden="0" w:uiPriority="61" w:unhideWhenUsed="0"/>
+    <w:lsdException w:name="Light Grid Accent 1" w:semiHidden="0" w:uiPriority="62" w:unhideWhenUsed="0"/>
+    <w:lsdException w:name="Medium Shading 1 Accent 1" w:semiHidden="0" w:uiPriority="63" w:unhideWhenUsed="0"/>
+    <w:lsdException w:name="Medium Shading 2 Accent 1" w:semiHidden="0" w:uiPriority="64" w:unhideWhenUsed="0"/>
+    <w:lsdException w:name="Medium List 1 Accent 1" w:semiHidden="0" w:uiPriority="65" w:unhideWhenUsed="0"/>
+    <w:lsdException w:name="Revision" w:uiPriority="99" w:unhideWhenUsed="0"/>
+    <w:lsdException w:name="List Paragraph" w:semiHidden="0" w:uiPriority="34" w:unhideWhenUsed="0" w:qFormat="1"/>
+    <w:lsdException w:name="Quote" w:semiHidden="0" w:uiPriority="29" w:unhideWhenUsed="0" w:qFormat="1"/>
+    <w:lsdException w:name="Intense Quote" w:semiHidden="0" w:uiPriority="30" w:unhideWhenUsed="0" w:qFormat="1"/>
+    <w:lsdException w:name="Medium List 2 Accent 1" w:semiHidden="0" w:uiPriority="66" w:unhideWhenUsed="0"/>
+    <w:lsdException w:name="Medium Grid 1 Accent 1" w:semiHidden="0" w:uiPriority="67" w:unhideWhenUsed="0"/>
+    <w:lsdException w:name="Medium Grid 2 Accent 1" w:semiHidden="0" w:uiPriority="68" w:unhideWhenUsed="0"/>
+    <w:lsdException w:name="Medium Grid 3 Accent 1" w:semiHidden="0" w:uiPriority="69" w:unhideWhenUsed="0"/>
+    <w:lsdException w:name="Dark List Accent 1" w:semiHidden="0" w:uiPriority="70" w:unhideWhenUsed="0"/>
+    <w:lsdException w:name="Colorful Shading Accent 1" w:semiHidden="0" w:uiPriority="71" w:unhideWhenUsed="0"/>
+    <w:lsdException w:name="Colorful List Accent 1" w:semiHidden="0" w:uiPriority="72" w:unhideWhenUsed="0"/>
+    <w:lsdException w:name="Colorful Grid Accent 1" w:semiHidden="0" w:uiPriority="73" w:unhideWhenUsed="0"/>
+    <w:lsdException w:name="Light Shading Accent 2" w:semiHidden="0" w:uiPriority="60" w:unhideWhenUsed="0"/>
+    <w:lsdException w:name="Light List Accent 2" w:semiHidden="0" w:uiPriority="61" w:unhideWhenUsed="0"/>
+    <w:lsdException w:name="Light Grid Accent 2" w:semiHidden="0" w:uiPriority="62" w:unhideWhenUsed="0"/>
+    <w:lsdException w:name="Medium Shading 1 Accent 2" w:semiHidden="0" w:uiPriority="63" w:unhideWhenUsed="0"/>
+    <w:lsdException w:name="Medium Shading 2 Accent 2" w:semiHidden="0" w:uiPriority="64" w:unhideWhenUsed="0"/>
+    <w:lsdException w:name="Medium List 1 Accent 2" w:semiHidden="0" w:uiPriority="65" w:unhideWhenUsed="0"/>
+    <w:lsdException w:name="Medium List 2 Accent 2" w:semiHidden="0" w:uiPriority="66" w:unhideWhenUsed="0"/>
+    <w:lsdException w:name="Medium Grid 1 Accent 2" w:semiHidden="0" w:uiPriority="67" w:unhideWhenUsed="0"/>
+    <w:lsdException w:name="Medium Grid 2 Accent 2" w:semiHidden="0" w:uiPriority="68" w:unhideWhenUsed="0"/>
+    <w:lsdException w:name="Medium Grid 3 Accent 2" w:semiHidden="0" w:uiPriority="69" w:unhideWhenUsed="0"/>
+    <w:lsdException w:name="Dark List Accent 2" w:semiHidden="0" w:uiPriority="70" w:unhideWhenUsed="0"/>
+    <w:lsdException w:name="Colorful Shading Accent 2" w:semiHidden="0" w:uiPriority="71" w:unhideWhenUsed="0"/>
+    <w:lsdException w:name="Colorful List Accent 2" w:semiHidden="0" w:uiPriority="72" w:unhideWhenUsed="0"/>
+    <w:lsdException w:name="Colorful Grid Accent 2" w:semiHidden="0" w:uiPriority="73" w:unhideWhenUsed="0"/>
+    <w:lsdException w:name="Light Shading Accent 3" w:semiHidden="0" w:uiPriority="60" w:unhideWhenUsed="0"/>
+    <w:lsdException w:name="Light List Accent 3" w:semiHidden="0" w:uiPriority="61" w:unhideWhenUsed="0"/>
+    <w:lsdException w:name="Light Grid Accent 3" w:semiHidden="0" w:uiPriority="62" w:unhideWhenUsed="0"/>
+    <w:lsdException w:name="Medium Shading 1 Accent 3" w:semiHidden="0" w:uiPriority="63" w:unhideWhenUsed="0"/>
+    <w:lsdException w:name="Medium Shading 2 Accent 3" w:semiHidden="0" w:uiPriority="64" w:unhideWhenUsed="0"/>
+    <w:lsdException w:name="Medium List 1 Accent 3" w:semiHidden="0" w:uiPriority="65" w:unhideWhenUsed="0"/>
+    <w:lsdException w:name="Medium List 2 Accent 3" w:semiHidden="0" w:uiPriority="66" w:unhideWhenUsed="0"/>
+    <w:lsdException w:name="Medium Grid 1 Accent 3" w:semiHidden="0" w:uiPriority="67" w:unhideWhenUsed="0"/>
+    <w:lsdException w:name="Medium Grid 2 Accent 3" w:semiHidden="0" w:uiPriority="68" w:unhideWhenUsed="0"/>
+    <w:lsdException w:name="Medium Grid 3 Accent 3" w:semiHidden="0" w:uiPriority="69" w:unhideWhenUsed="0"/>
+    <w:lsdException w:name="Dark List Accent 3" w:semiHidden="0" w:uiPriority="70" w:unhideWhenUsed="0"/>
+    <w:lsdException w:name="Colorful Shading Accent 3" w:semiHidden="0" w:uiPriority="71" w:unhideWhenUsed="0"/>
+    <w:lsdException w:name="Colorful List Accent 3" w:semiHidden="0" w:uiPriority="72" w:unhideWhenUsed="0"/>
+    <w:lsdException w:name="Colorful Grid Accent 3" w:semiHidden="0" w:uiPriority="73" w:unhideWhenUsed="0"/>
+    <w:lsdException w:name="Light Shading Accent 4" w:semiHidden="0" w:uiPriority="60" w:unhideWhenUsed="0"/>
+    <w:lsdException w:name="Light List Accent 4" w:semiHidden="0" w:uiPriority="61" w:unhideWhenUsed="0"/>
+    <w:lsdException w:name="Light Grid Accent 4" w:semiHidden="0" w:uiPriority="62" w:unhideWhenUsed="0"/>
+    <w:lsdException w:name="Medium Shading 1 Accent 4" w:semiHidden="0" w:uiPriority="63" w:unhideWhenUsed="0"/>
+    <w:lsdException w:name="Medium Shading 2 Accent 4" w:semiHidden="0" w:uiPriority="64" w:unhideWhenUsed="0"/>
+    <w:lsdException w:name="Medium List 1 Accent 4" w:semiHidden="0" w:uiPriority="65" w:unhideWhenUsed="0"/>
+    <w:lsdException w:name="Medium List 2 Accent 4" w:semiHidden="0" w:uiPriority="66" w:unhideWhenUsed="0"/>
+    <w:lsdException w:name="Medium Grid 1 Accent 4" w:semiHidden="0" w:uiPriority="67" w:unhideWhenUsed="0"/>
+    <w:lsdException w:name="Medium Grid 2 Accent 4" w:semiHidden="0" w:uiPriority="68" w:unhideWhenUsed="0"/>
+    <w:lsdException w:name="Medium Grid 3 Accent 4" w:semiHidden="0" w:uiPriority="69" w:unhideWhenUsed="0"/>
+    <w:lsdException w:name="Dark List Accent 4" w:semiHidden="0" w:uiPriority="70" w:unhideWhenUsed="0"/>
+    <w:lsdException w:name="Colorful Shading Accent 4" w:semiHidden="0" w:uiPriority="71" w:unhideWhenUsed="0"/>
+    <w:lsdException w:name="Colorful List Accent 4" w:semiHidden="0" w:uiPriority="72" w:unhideWhenUsed="0"/>
+    <w:lsdException w:name="Colorful Grid Accent 4" w:semiHidden="0" w:uiPriority="73" w:unhideWhenUsed="0"/>
+    <w:lsdException w:name="Light Shading Accent 5" w:semiHidden="0" w:uiPriority="60" w:unhideWhenUsed="0"/>
+    <w:lsdException w:name="Light List Accent 5" w:semiHidden="0" w:uiPriority="61" w:unhideWhenUsed="0"/>
+    <w:lsdException w:name="Light Grid Accent 5" w:semiHidden="0" w:uiPriority="62" w:unhideWhenUsed="0"/>
+    <w:lsdException w:name="Medium Shading 1 Accent 5" w:semiHidden="0" w:uiPriority="63" w:unhideWhenUsed="0"/>
+    <w:lsdException w:name="Medium Shading 2 Accent 5" w:semiHidden="0" w:uiPriority="64" w:unhideWhenUsed="0"/>
+    <w:lsdException w:name="Medium List 1 Accent 5" w:semiHidden="0" w:uiPriority="65" w:unhideWhenUsed="0"/>
+    <w:lsdException w:name="Medium List 2 Accent 5" w:semiHidden="0" w:uiPriority="66" w:unhideWhenUsed="0"/>
+    <w:lsdException w:name="Medium Grid 1 Accent 5" w:semiHidden="0" w:uiPriority="67" w:unhideWhenUsed="0"/>
+    <w:lsdException w:name="Medium Grid 2 Accent 5" w:semiHidden="0" w:uiPriority="68" w:unhideWhenUsed="0"/>
+    <w:lsdException w:name="Medium Grid 3 Accent 5" w:semiHidden="0" w:uiPriority="69" w:unhideWhenUsed="0"/>
+    <w:lsdException w:name="Dark List Accent 5" w:semiHidden="0" w:uiPriority="70" w:unhideWhenUsed="0"/>
+    <w:lsdException w:name="Colorful Shading Accent 5" w:semiHidden="0" w:uiPriority="71" w:unhideWhenUsed="0"/>
+    <w:lsdException w:name="Colorful List Accent 5" w:semiHidden="0" w:uiPriority="72" w:unhideWhenUsed="0"/>
+    <w:lsdException w:name="Colorful Grid Accent 5" w:semiHidden="0" w:uiPriority="73" w:unhideWhenUsed="0"/>
+    <w:lsdException w:name="Light Shading Accent 6" w:semiHidden="0" w:uiPriority="60" w:unhideWhenUsed="0"/>
+    <w:lsdException w:name="Light List Accent 6" w:semiHidden="0" w:uiPriority="61" w:unhideWhenUsed="0"/>
+    <w:lsdException w:name="Light Grid Accent 6" w:semiHidden="0" w:uiPriority="62" w:unhideWhenUsed="0"/>
+    <w:lsdException w:name="Medium Shading 1 Accent 6" w:semiHidden="0" w:uiPriority="63" w:unhideWhenUsed="0"/>
+    <w:lsdException w:name="Medium Shading 2 Accent 6" w:semiHidden="0" w:uiPriority="64" w:unhideWhenUsed="0"/>
+    <w:lsdException w:name="Medium List 1 Accent 6" w:semiHidden="0" w:uiPriority="65" w:unhideWhenUsed="0"/>
+    <w:lsdException w:name="Medium List 2 Accent 6" w:semiHidden="0" w:uiPriority="66" w:unhideWhenUsed="0"/>
+    <w:lsdException w:name="Medium Grid 1 Accent 6" w:semiHidden="0" w:uiPriority="67" w:unhideWhenUsed="0"/>
+    <w:lsdException w:name="Medium Grid 2 Accent 6" w:semiHidden="0" w:uiPriority="68" w:unhideWhenUsed="0"/>
+    <w:lsdException w:name="Medium Grid 3 Accent 6" w:semiHidden="0" w:uiPriority="69" w:unhideWhenUsed="0"/>
+    <w:lsdException w:name="Dark List Accent 6" w:semiHidden="0" w:uiPriority="70" w:unhideWhenUsed="0"/>
+    <w:lsdException w:name="Colorful Shading Accent 6" w:semiHidden="0" w:uiPriority="71" w:unhideWhenUsed="0"/>
+    <w:lsdException w:name="Colorful List Accent 6" w:semiHidden="0" w:uiPriority="72" w:unhideWhenUsed="0"/>
+    <w:lsdException w:name="Colorful Grid Accent 6" w:semiHidden="0" w:uiPriority="73" w:unhideWhenUsed="0"/>
+    <w:lsdException w:name="Subtle Emphasis" w:semiHidden="0" w:uiPriority="19" w:unhideWhenUsed="0" w:qFormat="1"/>
+    <w:lsdException w:name="Intense Emphasis" w:semiHidden="0" w:uiPriority="21" w:unhideWhenUsed="0" w:qFormat="1"/>
+    <w:lsdException w:name="Subtle Reference" w:semiHidden="0" w:uiPriority="31" w:unhideWhenUsed="0" w:qFormat="1"/>
+    <w:lsdException w:name="Intense Reference" w:semiHidden="0" w:uiPriority="32" w:unhideWhenUsed="0" w:qFormat="1"/>
+    <w:lsdException w:name="Book Title" w:semiHidden="0" w:uiPriority="33" w:unhideWhenUsed="0" w:qFormat="1"/>
+    <w:lsdException w:name="Bibliography" w:uiPriority="37"/>
+    <w:lsdException w:name="TOC Heading" w:uiPriority="39" w:qFormat="1"/>
+  </w:latentStyles>
+  <w:style w:type="paragraph" w:default="1" w:styleId="Normal">
+    <w:name w:val="Normal"/>
+    <w:qFormat/>
+    <w:pPr>
+      <w:jc w:val="center"/>
+    </w:pPr>
+  </w:style>
+  <w:style w:type="paragraph" w:styleId="Heading1">
+    <w:name w:val="heading 1"/>
+    <w:basedOn w:val="Normal"/>
+    <w:next w:val="Normal"/>
+    <w:qFormat/>
+    <w:rsid w:val="006B6B66"/>
+    <w:pPr>
+      <w:keepNext/>
+      <w:keepLines/>
+      <w:numPr>
+        <w:numId w:val="4"/>
+      </w:numPr>
+      <w:tabs>
+        <w:tab w:val="left" w:pos="216"/>
+      </w:tabs>
+      <w:spacing w:before="160" w:after="80"/>
+      <w:ind w:firstLine="0"/>
+      <w:outlineLvl w:val="0"/>
+    </w:pPr>
+    <w:rPr>
+      <w:smallCaps/>
+      <w:noProof/>
+    </w:rPr>
+  </w:style>
+  <w:style w:type="paragraph" w:styleId="Heading2">
+    <w:name w:val="heading 2"/>
+    <w:basedOn w:val="Normal"/>
+    <w:next w:val="Normal"/>
+    <w:qFormat/>
+    <w:rsid w:val="00ED0149"/>
+    <w:pPr>
+      <w:keepNext/>
+      <w:keepLines/>
+      <w:numPr>
+        <w:ilvl w:val="1"/>
+        <w:numId w:val="4"/>
+      </w:numPr>
+      <w:tabs>
+        <w:tab w:val="clear" w:pos="360"/>
+        <w:tab w:val="num" w:pos="288"/>
+      </w:tabs>
+      <w:spacing w:before="120" w:after="60"/>
+      <w:jc w:val="left"/>
+      <w:outlineLvl w:val="1"/>
+    </w:pPr>
+    <w:rPr>
+      <w:i/>
+      <w:iCs/>
+      <w:noProof/>
+    </w:rPr>
+  </w:style>
+  <w:style w:type="paragraph" w:styleId="Heading3">
+    <w:name w:val="heading 3"/>
+    <w:basedOn w:val="Normal"/>
+    <w:next w:val="Normal"/>
+    <w:link w:val="Heading3Char"/>
+    <w:qFormat/>
+    <w:rsid w:val="00794804"/>
+    <w:pPr>
+      <w:numPr>
+        <w:ilvl w:val="2"/>
+        <w:numId w:val="4"/>
+      </w:numPr>
+      <w:spacing w:line="240" w:lineRule="exact"/>
+      <w:ind w:firstLine="288"/>
+      <w:jc w:val="both"/>
+      <w:outlineLvl w:val="2"/>
+    </w:pPr>
+    <w:rPr>
+      <w:i/>
+      <w:iCs/>
+      <w:noProof/>
+    </w:rPr>
+  </w:style>
+  <w:style w:type="paragraph" w:styleId="Heading4">
+    <w:name w:val="heading 4"/>
+    <w:basedOn w:val="Normal"/>
+    <w:next w:val="Normal"/>
+    <w:qFormat/>
+    <w:rsid w:val="00794804"/>
+    <w:pPr>
+      <w:numPr>
+        <w:ilvl w:val="3"/>
+        <w:numId w:val="4"/>
+      </w:numPr>
+      <w:tabs>
+        <w:tab w:val="clear" w:pos="630"/>
+        <w:tab w:val="left" w:pos="720"/>
+      </w:tabs>
+      <w:spacing w:before="40" w:after="40"/>
+      <w:ind w:firstLine="504"/>
+      <w:jc w:val="both"/>
+      <w:outlineLvl w:val="3"/>
+    </w:pPr>
+    <w:rPr>
+      <w:i/>
+      <w:iCs/>
+      <w:noProof/>
+    </w:rPr>
+  </w:style>
+  <w:style w:type="paragraph" w:styleId="Heading5">
+    <w:name w:val="heading 5"/>
+    <w:basedOn w:val="Normal"/>
+    <w:next w:val="Normal"/>
+    <w:qFormat/>
+    <w:pPr>
+      <w:tabs>
+        <w:tab w:val="left" w:pos="360"/>
+      </w:tabs>
+      <w:spacing w:before="160" w:after="80"/>
+      <w:outlineLvl w:val="4"/>
+    </w:pPr>
+    <w:rPr>
+      <w:smallCaps/>
+      <w:noProof/>
+    </w:rPr>
+  </w:style>
+  <w:style w:type="character" w:default="1" w:styleId="DefaultParagraphFont">
+    <w:name w:val="Default Paragraph Font"/>
+    <w:uiPriority w:val="1"/>
+    <w:semiHidden/>
+    <w:unhideWhenUsed/>
+  </w:style>
+  <w:style w:type="table" w:default="1" w:styleId="TableNormal">
+    <w:name w:val="Normal Table"/>
+    <w:uiPriority w:val="99"/>
+    <w:semiHidden/>
+    <w:unhideWhenUsed/>
+    <w:tblPr>
+      <w:tblInd w:w="0" w:type="dxa"/>
+      <w:tblCellMar>
+        <w:top w:w="0" w:type="dxa"/>
+        <w:left w:w="108" w:type="dxa"/>
+        <w:bottom w:w="0" w:type="dxa"/>
+        <w:right w:w="108" w:type="dxa"/>
+      </w:tblCellMar>
+    </w:tblPr>
+  </w:style>
+  <w:style w:type="numbering" w:default="1" w:styleId="NoList">
+    <w:name w:val="No List"/>
+    <w:uiPriority w:val="99"/>
+    <w:semiHidden/>
+    <w:unhideWhenUsed/>
+  </w:style>
+  <w:style w:type="paragraph" w:customStyle="1" w:styleId="Abstract">
+    <w:name w:val="Abstract"/>
+    <w:rsid w:val="00972203"/>
+    <w:pPr>
+      <w:spacing w:after="200"/>
+      <w:ind w:firstLine="272"/>
+      <w:jc w:val="both"/>
+    </w:pPr>
+    <w:rPr>
+      <w:b/>
+      <w:bCs/>
+      <w:sz w:val="18"/>
+      <w:szCs w:val="18"/>
+    </w:rPr>
+  </w:style>
+  <w:style w:type="paragraph" w:customStyle="1" w:styleId="Affiliation">
+    <w:name w:val="Affiliation"/>
+    <w:pPr>
+      <w:jc w:val="center"/>
+    </w:pPr>
+  </w:style>
+  <w:style w:type="paragraph" w:customStyle="1" w:styleId="Author">
+    <w:name w:val="Author"/>
+    <w:pPr>
+      <w:spacing w:before="360" w:after="40"/>
+      <w:jc w:val="center"/>
+    </w:pPr>
+    <w:rPr>
+      <w:noProof/>
+      <w:sz w:val="22"/>
+      <w:szCs w:val="22"/>
+    </w:rPr>
+  </w:style>
+  <w:style w:type="paragraph" w:styleId="BodyText">
+    <w:name w:val="Body Text"/>
+    <w:basedOn w:val="Normal"/>
+    <w:link w:val="BodyTextChar"/>
+    <w:rsid w:val="00E7596C"/>
+    <w:pPr>
+      <w:tabs>
+        <w:tab w:val="left" w:pos="288"/>
+      </w:tabs>
+      <w:spacing w:after="120" w:line="228" w:lineRule="auto"/>
+      <w:ind w:firstLine="288"/>
+      <w:jc w:val="both"/>
+    </w:pPr>
+    <w:rPr>
+      <w:spacing w:val="-1"/>
+      <w:lang w:val="x-none" w:eastAsia="x-none"/>
+    </w:rPr>
+  </w:style>
+  <w:style w:type="character" w:customStyle="1" w:styleId="BodyTextChar">
+    <w:name w:val="Body Text Char"/>
+    <w:link w:val="BodyText"/>
+    <w:rsid w:val="00E7596C"/>
+    <w:rPr>
+      <w:spacing w:val="-1"/>
+      <w:lang w:val="x-none" w:eastAsia="x-none"/>
+    </w:rPr>
+  </w:style>
+  <w:style w:type="paragraph" w:customStyle="1" w:styleId="bulletlist">
+    <w:name w:val="bullet list"/>
+    <w:basedOn w:val="BodyText"/>
+    <w:rsid w:val="001B67DC"/>
+    <w:pPr>
+      <w:numPr>
+        <w:numId w:val="1"/>
+      </w:numPr>
+      <w:tabs>
+        <w:tab w:val="clear" w:pos="648"/>
+      </w:tabs>
+      <w:ind w:left="576" w:hanging="288"/>
+    </w:pPr>
+  </w:style>
+  <w:style w:type="paragraph" w:customStyle="1" w:styleId="equation">
+    <w:name w:val="equation"/>
+    <w:basedOn w:val="Normal"/>
+    <w:rsid w:val="008A2C7D"/>
+    <w:pPr>
+      <w:tabs>
+        <w:tab w:val="center" w:pos="2520"/>
+        <w:tab w:val="right" w:pos="5040"/>
+      </w:tabs>
+      <w:spacing w:before="240" w:after="240" w:line="216" w:lineRule="auto"/>
+    </w:pPr>
+    <w:rPr>
+      <w:rFonts w:ascii="Symbol" w:hAnsi="Symbol" w:cs="Symbol"/>
+    </w:rPr>
+  </w:style>
+  <w:style w:type="paragraph" w:customStyle="1" w:styleId="figurecaption">
+    <w:name w:val="figure caption"/>
+    <w:rsid w:val="005B0344"/>
+    <w:pPr>
+      <w:numPr>
+        <w:numId w:val="2"/>
+      </w:numPr>
+      <w:tabs>
+        <w:tab w:val="left" w:pos="533"/>
+      </w:tabs>
+      <w:spacing w:before="80" w:after="200"/>
+      <w:ind w:left="0" w:firstLine="0"/>
+      <w:jc w:val="both"/>
+    </w:pPr>
+    <w:rPr>
+      <w:noProof/>
+      <w:sz w:val="16"/>
+      <w:szCs w:val="16"/>
+    </w:rPr>
+  </w:style>
+  <w:style w:type="paragraph" w:customStyle="1" w:styleId="footnote">
+    <w:name w:val="footnote"/>
+    <w:pPr>
+      <w:framePr w:hSpace="187" w:vSpace="187" w:wrap="notBeside" w:vAnchor="text" w:hAnchor="page" w:x="6121" w:y="577"/>
+      <w:numPr>
+        <w:numId w:val="3"/>
+      </w:numPr>
+      <w:spacing w:after="40"/>
+    </w:pPr>
+    <w:rPr>
+      <w:sz w:val="16"/>
+      <w:szCs w:val="16"/>
+    </w:rPr>
+  </w:style>
+  <w:style w:type="paragraph" w:customStyle="1" w:styleId="papersubtitle">
+    <w:name w:val="paper subtitle"/>
+    <w:pPr>
+      <w:spacing w:after="120"/>
+      <w:jc w:val="center"/>
+    </w:pPr>
+    <w:rPr>
+      <w:rFonts w:eastAsia="MS Mincho"/>
+      <w:noProof/>
+      <w:sz w:val="28"/>
+      <w:szCs w:val="28"/>
+    </w:rPr>
+  </w:style>
+  <w:style w:type="paragraph" w:customStyle="1" w:styleId="papertitle">
+    <w:name w:val="paper title"/>
+    <w:pPr>
+      <w:spacing w:after="120"/>
+      <w:jc w:val="center"/>
+    </w:pPr>
+    <w:rPr>
+      <w:rFonts w:eastAsia="MS Mincho"/>
+      <w:noProof/>
+      <w:sz w:val="48"/>
+      <w:szCs w:val="48"/>
+    </w:rPr>
+  </w:style>
+  <w:style w:type="paragraph" w:customStyle="1" w:styleId="references">
+    <w:name w:val="references"/>
+    <w:pPr>
+      <w:numPr>
+        <w:numId w:val="8"/>
+      </w:numPr>
+      <w:spacing w:after="50" w:line="180" w:lineRule="exact"/>
+      <w:jc w:val="both"/>
+    </w:pPr>
+    <w:rPr>
+      <w:rFonts w:eastAsia="MS Mincho"/>
+      <w:noProof/>
+      <w:sz w:val="16"/>
+      <w:szCs w:val="16"/>
+    </w:rPr>
+  </w:style>
+  <w:style w:type="paragraph" w:customStyle="1" w:styleId="sponsors">
+    <w:name w:val="sponsors"/>
+    <w:pPr>
+      <w:framePr w:wrap="auto" w:hAnchor="text" w:x="615" w:y="2239"/>
+      <w:pBdr>
+        <w:top w:val="single" w:sz="4" w:space="2" w:color="auto"/>
+      </w:pBdr>
+      <w:ind w:firstLine="288"/>
+    </w:pPr>
+    <w:rPr>
+      <w:sz w:val="16"/>
+      <w:szCs w:val="16"/>
+    </w:rPr>
+  </w:style>
+  <w:style w:type="paragraph" w:customStyle="1" w:styleId="tablecolhead">
+    <w:name w:val="table col head"/>
+    <w:basedOn w:val="Normal"/>
+    <w:rPr>
+      <w:b/>
+      <w:bCs/>
+      <w:sz w:val="16"/>
+      <w:szCs w:val="16"/>
+    </w:rPr>
+  </w:style>
+  <w:style w:type="paragraph" w:customStyle="1" w:styleId="tablecolsubhead">
+    <w:name w:val="table col subhead"/>
+    <w:basedOn w:val="tablecolhead"/>
+    <w:rPr>
+      <w:i/>
+      <w:iCs/>
+      <w:sz w:val="15"/>
+      <w:szCs w:val="15"/>
+    </w:rPr>
+  </w:style>
+  <w:style w:type="paragraph" w:customStyle="1" w:styleId="tablecopy">
+    <w:name w:val="table copy"/>
+    <w:pPr>
+      <w:jc w:val="both"/>
+    </w:pPr>
+    <w:rPr>
+      <w:noProof/>
+      <w:sz w:val="16"/>
+      <w:szCs w:val="16"/>
+    </w:rPr>
+  </w:style>
+  <w:style w:type="paragraph" w:customStyle="1" w:styleId="tablefootnote">
+    <w:name w:val="table footnote"/>
+    <w:rsid w:val="005E2800"/>
+    <w:pPr>
+      <w:numPr>
+        <w:numId w:val="24"/>
+      </w:numPr>
+      <w:spacing w:before="60" w:after="30"/>
+      <w:ind w:left="58" w:hanging="29"/>
+      <w:jc w:val="right"/>
+    </w:pPr>
+    <w:rPr>
+      <w:sz w:val="12"/>
+      <w:szCs w:val="12"/>
+    </w:rPr>
+  </w:style>
+  <w:style w:type="paragraph" w:customStyle="1" w:styleId="tablehead">
+    <w:name w:val="table head"/>
+    <w:pPr>
+      <w:numPr>
+        <w:numId w:val="9"/>
+      </w:numPr>
+      <w:spacing w:before="240" w:after="120" w:line="216" w:lineRule="auto"/>
+      <w:jc w:val="center"/>
+    </w:pPr>
+    <w:rPr>
+      <w:smallCaps/>
+      <w:noProof/>
+      <w:sz w:val="16"/>
+      <w:szCs w:val="16"/>
+    </w:rPr>
+  </w:style>
+  <w:style w:type="paragraph" w:customStyle="1" w:styleId="Keywords">
+    <w:name w:val="Keywords"/>
+    <w:basedOn w:val="Abstract"/>
+    <w:qFormat/>
+    <w:rsid w:val="00F9441B"/>
+    <w:pPr>
+      <w:spacing w:after="120"/>
+      <w:ind w:firstLine="274"/>
+    </w:pPr>
+    <w:rPr>
+      <w:i/>
+    </w:rPr>
+  </w:style>
+  <w:style w:type="paragraph" w:styleId="Caption">
+    <w:name w:val="caption"/>
+    <w:basedOn w:val="Normal"/>
+    <w:next w:val="Normal"/>
+    <w:semiHidden/>
+    <w:unhideWhenUsed/>
+    <w:qFormat/>
+    <w:rsid w:val="00814FE1"/>
+    <w:pPr>
+      <w:spacing w:after="200"/>
+    </w:pPr>
+    <w:rPr>
+      <w:i/>
+      <w:iCs/>
+      <w:color w:val="44546A" w:themeColor="text2"/>
+      <w:sz w:val="18"/>
+      <w:szCs w:val="18"/>
+    </w:rPr>
+  </w:style>
+  <w:style w:type="character" w:styleId="Hyperlink">
+    <w:name w:val="Hyperlink"/>
+    <w:basedOn w:val="DefaultParagraphFont"/>
+    <w:uiPriority w:val="99"/>
+    <w:rsid w:val="00240F9D"/>
+    <w:rPr>
+      <w:color w:val="0563C1" w:themeColor="hyperlink"/>
+      <w:u w:val="single"/>
+    </w:rPr>
+  </w:style>
+  <w:style w:type="character" w:styleId="FollowedHyperlink">
+    <w:name w:val="FollowedHyperlink"/>
+    <w:basedOn w:val="DefaultParagraphFont"/>
+    <w:rsid w:val="00240F9D"/>
+    <w:rPr>
+      <w:color w:val="954F72" w:themeColor="followedHyperlink"/>
+      <w:u w:val="single"/>
+    </w:rPr>
+  </w:style>
+  <w:style w:type="paragraph" w:styleId="BalloonText">
+    <w:name w:val="Balloon Text"/>
+    <w:basedOn w:val="Normal"/>
+    <w:link w:val="BalloonTextChar"/>
+    <w:rsid w:val="00BF5009"/>
+    <w:rPr>
+      <w:rFonts w:ascii="Tahoma" w:hAnsi="Tahoma" w:cs="Tahoma"/>
+      <w:sz w:val="16"/>
+      <w:szCs w:val="16"/>
+    </w:rPr>
+  </w:style>
+  <w:style w:type="character" w:customStyle="1" w:styleId="BalloonTextChar">
+    <w:name w:val="Balloon Text Char"/>
+    <w:basedOn w:val="DefaultParagraphFont"/>
+    <w:link w:val="BalloonText"/>
+    <w:rsid w:val="00BF5009"/>
+    <w:rPr>
+      <w:rFonts w:ascii="Tahoma" w:hAnsi="Tahoma" w:cs="Tahoma"/>
+      <w:sz w:val="16"/>
+      <w:szCs w:val="16"/>
+    </w:rPr>
+  </w:style>
+  <w:style w:type="character" w:customStyle="1" w:styleId="Heading3Char">
+    <w:name w:val="Heading 3 Char"/>
+    <w:basedOn w:val="DefaultParagraphFont"/>
+    <w:link w:val="Heading3"/>
+    <w:rsid w:val="00AF791F"/>
+    <w:rPr>
+      <w:i/>
+      <w:iCs/>
+      <w:noProof/>
+    </w:rPr>
+  </w:style>
+  <w:style w:type="paragraph" w:styleId="ListParagraph">
+    <w:name w:val="List Paragraph"/>
+    <w:basedOn w:val="Normal"/>
+    <w:uiPriority w:val="34"/>
+    <w:qFormat/>
+    <w:rsid w:val="002350DF"/>
+    <w:pPr>
+      <w:ind w:left="720"/>
+      <w:contextualSpacing/>
+    </w:pPr>
   </w:style>
 </w:styles>
 </file>
@@ -4893,7 +5732,7 @@
   <a:extraClrSchemeLst/>
   <a:extLst>
     <a:ext uri="{05A4C25C-085E-4340-85A3-A5531E510DB2}">
-      <thm15:themeFamily xmlns:thm15="http://schemas.microsoft.com/office/thememl/2012/main" name="Office Theme" id="{62F939B6-93AF-4DB8-9C6B-D6C7DFDC589F}" vid="{4A3C46E8-61CC-4603-A589-7422A47A8E4A}"/>
+      <thm15:themeFamily xmlns:thm15="http://schemas.microsoft.com/office/thememl/2012/main" xmlns="" name="Office Theme" id="{62F939B6-93AF-4DB8-9C6B-D6C7DFDC589F}" vid="{4A3C46E8-61CC-4603-A589-7422A47A8E4A}"/>
     </a:ext>
   </a:extLst>
 </a:theme>
@@ -4904,7 +5743,7 @@
 </file>
 
 <file path=customXml/itemProps1.xml><?xml version="1.0" encoding="utf-8"?>
-<ds:datastoreItem xmlns:ds="http://schemas.openxmlformats.org/officeDocument/2006/customXml" ds:itemID="{BA09B438-8948-4480-B2B2-3DD6243D52A5}">
+<ds:datastoreItem xmlns:ds="http://schemas.openxmlformats.org/officeDocument/2006/customXml" ds:itemID="{63A60867-0DFC-4127-95D7-A3B977534EAA}">
   <ds:schemaRefs>
     <ds:schemaRef ds:uri="http://schemas.openxmlformats.org/officeDocument/2006/bibliography"/>
   </ds:schemaRefs>

</xml_diff>

<commit_message>
I HATE CITATIONS, but they are done!!
</commit_message>
<xml_diff>
--- a/Survey Paper/survey-draft-Kevin.docx
+++ b/Survey Paper/survey-draft-Kevin.docx
@@ -118,13 +118,8 @@
       <w:r>
         <w:t>—</w:t>
       </w:r>
-      <w:proofErr w:type="gramStart"/>
-      <w:r>
-        <w:t>There</w:t>
-      </w:r>
-      <w:proofErr w:type="gramEnd"/>
-      <w:r>
-        <w:t xml:space="preserve"> has been an increased demand for wireless networks due to the proliferation of laptop computers and mobile devices such as smart phones, tablets, and watches. With the development and release of new wireless devices as well as improvements in wireless technology, wireless security has been increasingly important. This survey paper will explore the improvement made to wireless security and make suggestions where future effort should be directed</w:t>
+      <w:r>
+        <w:t>There has been an increased demand for wireless networks due to the proliferation of laptop computers and mobile devices such as smart phones, tablets, and watches. With the development and release of new wireless devices as well as improvements in wireless technology, wireless security has been increasingly important. This survey paper will explore the improvement made to wireless security and make suggestions where future effort should be directed</w:t>
       </w:r>
       <w:r>
         <w:t>.</w:t>
@@ -185,14 +180,12 @@
         </w:rPr>
         <w:t xml:space="preserve"> </w:t>
       </w:r>
-      <w:proofErr w:type="spellStart"/>
       <w:r>
         <w:rPr>
           <w:color w:val="00B050"/>
         </w:rPr>
         <w:t>Wireshark</w:t>
       </w:r>
-      <w:proofErr w:type="spellEnd"/>
       <w:r>
         <w:rPr>
           <w:color w:val="00B050"/>
@@ -217,14 +210,12 @@
         </w:rPr>
         <w:t xml:space="preserve">; </w:t>
       </w:r>
-      <w:proofErr w:type="spellStart"/>
       <w:r>
         <w:rPr>
           <w:color w:val="00B050"/>
         </w:rPr>
         <w:t>NetStumbler</w:t>
       </w:r>
-      <w:proofErr w:type="spellEnd"/>
       <w:r>
         <w:rPr>
           <w:color w:val="00B050"/>
@@ -247,77 +238,19 @@
         <w:rPr>
           <w:color w:val="00B050"/>
         </w:rPr>
-        <w:t xml:space="preserve"> Raw monitoring (RFMON) mode; Wired Equivalent Privacy (WEP); Kali Linux; Offensive Security; </w:t>
-      </w:r>
-      <w:proofErr w:type="spellStart"/>
+        <w:t xml:space="preserve"> Raw monitoring (RFMON) mode; Wired Equivalent Privacy (WEP); Kali Linux; Offensive Security; Metasploit Framework; Airmon-ng; Airodump-ng; </w:t>
+      </w:r>
       <w:r>
         <w:rPr>
           <w:color w:val="00B050"/>
         </w:rPr>
-        <w:t>Metasploit</w:t>
-      </w:r>
-      <w:proofErr w:type="spellEnd"/>
+        <w:t xml:space="preserve">Aircrack-ng suite; </w:t>
+      </w:r>
       <w:r>
         <w:rPr>
           <w:color w:val="00B050"/>
         </w:rPr>
-        <w:t xml:space="preserve"> Framework; </w:t>
-      </w:r>
-      <w:proofErr w:type="spellStart"/>
-      <w:r>
-        <w:rPr>
-          <w:color w:val="00B050"/>
-        </w:rPr>
-        <w:t>Airmon-ng</w:t>
-      </w:r>
-      <w:proofErr w:type="spellEnd"/>
-      <w:r>
-        <w:rPr>
-          <w:color w:val="00B050"/>
-        </w:rPr>
-        <w:t xml:space="preserve">; </w:t>
-      </w:r>
-      <w:proofErr w:type="spellStart"/>
-      <w:r>
-        <w:rPr>
-          <w:color w:val="00B050"/>
-        </w:rPr>
-        <w:t>Airodump-ng</w:t>
-      </w:r>
-      <w:proofErr w:type="spellEnd"/>
-      <w:r>
-        <w:rPr>
-          <w:color w:val="00B050"/>
-        </w:rPr>
-        <w:t xml:space="preserve">; </w:t>
-      </w:r>
-      <w:proofErr w:type="spellStart"/>
-      <w:r>
-        <w:rPr>
-          <w:color w:val="00B050"/>
-        </w:rPr>
-        <w:t>Aircrack-ng</w:t>
-      </w:r>
-      <w:proofErr w:type="spellEnd"/>
-      <w:r>
-        <w:rPr>
-          <w:color w:val="00B050"/>
-        </w:rPr>
-        <w:t xml:space="preserve"> suite; </w:t>
-      </w:r>
-      <w:proofErr w:type="spellStart"/>
-      <w:r>
-        <w:rPr>
-          <w:color w:val="00B050"/>
-        </w:rPr>
-        <w:t>Aireplay-ng</w:t>
-      </w:r>
-      <w:proofErr w:type="spellEnd"/>
-      <w:r>
-        <w:rPr>
-          <w:color w:val="00B050"/>
-        </w:rPr>
-        <w:t>; Wireless Local Area Network (WLAN);</w:t>
+        <w:t>Aireplay-ng; Wireless Local Area Network (WLAN);</w:t>
       </w:r>
       <w:r>
         <w:rPr>
@@ -485,38 +418,8 @@
         <w:rPr>
           <w:lang w:val="en-US"/>
         </w:rPr>
-        <w:t xml:space="preserve">. In theory, only those knowing the SSID may attempt to associate with the closed network. However, cloaking networks is ineffective. While cloaking the SSID hides networks from active scanning tools such as </w:t>
-      </w:r>
-      <w:proofErr w:type="spellStart"/>
-      <w:r>
-        <w:rPr>
-          <w:lang w:val="en-US"/>
-        </w:rPr>
-        <w:t>NetStumbler</w:t>
-      </w:r>
-      <w:proofErr w:type="spellEnd"/>
-      <w:r>
-        <w:rPr>
-          <w:lang w:val="en-US"/>
-        </w:rPr>
-        <w:t xml:space="preserve">, the Access Point name </w:t>
-      </w:r>
-      <w:proofErr w:type="gramStart"/>
-      <w:r>
-        <w:rPr>
-          <w:lang w:val="en-US"/>
-        </w:rPr>
-        <w:t>is broadcast</w:t>
-      </w:r>
-      <w:proofErr w:type="gramEnd"/>
-      <w:r>
-        <w:rPr>
-          <w:lang w:val="en-US"/>
-        </w:rPr>
-        <w:t xml:space="preserve"> whenever an authorized system connects to the network. This is part of the association of the request packet. Intercepting the association request packets is trivial with tools such as kismet.</w:t>
-      </w:r>
-      <w:bookmarkStart w:id="0" w:name="_GoBack"/>
-      <w:bookmarkEnd w:id="0"/>
+        <w:t>. In theory, only those knowing the SSID may attempt to associate with the closed network. However, cloaking networks is ineffective. While cloaking the SSID hides networks from active scanning tools such as NetStumbler, the Access Point name is broadcast whenever an authorized system connects to the network. This is part of the association of the request packet. Intercepting the association request packets is trivial with tools such as kismet.</w:t>
+      </w:r>
     </w:p>
     <w:p>
       <w:pPr>
@@ -683,35 +586,7 @@
         <w:rPr>
           <w:lang w:val="en-US"/>
         </w:rPr>
-        <w:t xml:space="preserve">However, WEP has a critical weakness. The </w:t>
-      </w:r>
-      <w:proofErr w:type="spellStart"/>
-      <w:r>
-        <w:rPr>
-          <w:lang w:val="en-US"/>
-        </w:rPr>
-        <w:t>Acess</w:t>
-      </w:r>
-      <w:proofErr w:type="spellEnd"/>
-      <w:r>
-        <w:rPr>
-          <w:lang w:val="en-US"/>
-        </w:rPr>
-        <w:t xml:space="preserve"> Point text is sent as plain text. This means that the encryption is </w:t>
-      </w:r>
-      <w:proofErr w:type="spellStart"/>
-      <w:r>
-        <w:rPr>
-          <w:lang w:val="en-US"/>
-        </w:rPr>
-        <w:t>XOR’d</w:t>
-      </w:r>
-      <w:proofErr w:type="spellEnd"/>
-      <w:r>
-        <w:rPr>
-          <w:lang w:val="en-US"/>
-        </w:rPr>
-        <w:t xml:space="preserve"> with the encryption stream and the known initialization vector simplifies cracking.</w:t>
+        <w:t>However, WEP has a critical weakness. The Acess Point text is sent as plain text. This means that the encryption is XOR’d with the encryption stream and the known initialization vector simplifies cracking.</w:t>
       </w:r>
     </w:p>
     <w:p>
@@ -748,19 +623,11 @@
           <w:i w:val="0"/>
         </w:rPr>
       </w:pPr>
-      <w:proofErr w:type="gramStart"/>
       <w:r>
         <w:rPr>
           <w:i w:val="0"/>
         </w:rPr>
-        <w:t>Fig.</w:t>
-      </w:r>
-      <w:proofErr w:type="gramEnd"/>
-      <w:r>
-        <w:rPr>
-          <w:i w:val="0"/>
-        </w:rPr>
-        <w:t xml:space="preserve"> </w:t>
+        <w:t xml:space="preserve">Fig. </w:t>
       </w:r>
       <w:r>
         <w:rPr>
@@ -1042,19 +909,11 @@
         <w:rPr>
           <w:lang w:val="en-US"/>
         </w:rPr>
-        <w:t>Wi-Fi Protected Access (WPA</w:t>
-      </w:r>
-      <w:proofErr w:type="gramStart"/>
-      <w:r>
-        <w:rPr>
-          <w:lang w:val="en-US"/>
-        </w:rPr>
-        <w:t>) ..</w:t>
+        <w:t>Wi-Fi Protected Access (WPA) ..</w:t>
       </w:r>
       <w:r>
         <w:t>.</w:t>
       </w:r>
-      <w:proofErr w:type="gramEnd"/>
     </w:p>
     <w:p>
       <w:pPr>
@@ -1123,7 +982,6 @@
         </w:rPr>
         <w:t>2</w:t>
       </w:r>
-      <w:proofErr w:type="gramStart"/>
       <w:r>
         <w:rPr>
           <w:lang w:val="en-US"/>
@@ -1133,7 +991,6 @@
       <w:r>
         <w:t>.</w:t>
       </w:r>
-      <w:proofErr w:type="gramEnd"/>
     </w:p>
     <w:p>
       <w:pPr>
@@ -1178,19 +1035,11 @@
         <w:rPr>
           <w:lang w:val="en-US"/>
         </w:rPr>
-        <w:t>Wi-Fi Protected Access-Enterprise (WPA-Enterprise</w:t>
-      </w:r>
-      <w:proofErr w:type="gramStart"/>
-      <w:r>
-        <w:rPr>
-          <w:lang w:val="en-US"/>
-        </w:rPr>
-        <w:t>) ..</w:t>
+        <w:t>Wi-Fi Protected Access-Enterprise (WPA-Enterprise) ..</w:t>
       </w:r>
       <w:r>
         <w:t>.</w:t>
       </w:r>
-      <w:proofErr w:type="gramEnd"/>
     </w:p>
     <w:p>
       <w:pPr>
@@ -1349,7 +1198,6 @@
         </w:rPr>
         <w:t>”. Avoid the stilted expression “</w:t>
       </w:r>
-      <w:proofErr w:type="spellStart"/>
       <w:r>
         <w:rPr>
           <w:color w:val="FF0000"/>
@@ -1361,14 +1209,7 @@
         <w:rPr>
           <w:color w:val="FF0000"/>
         </w:rPr>
-        <w:t>ne</w:t>
-      </w:r>
-      <w:proofErr w:type="spellEnd"/>
-      <w:r>
-        <w:rPr>
-          <w:color w:val="FF0000"/>
-        </w:rPr>
-        <w:t xml:space="preserve"> of us (R. B. G.) thanks </w:t>
+        <w:t xml:space="preserve">ne of us (R. B. G.) thanks </w:t>
       </w:r>
       <w:r>
         <w:rPr>
@@ -1430,522 +1271,654 @@
     <w:p>
       <w:pPr>
         <w:pStyle w:val="Heading5"/>
-        <w:rPr>
-          <w:color w:val="FF0000"/>
-        </w:rPr>
-      </w:pPr>
-      <w:r>
-        <w:rPr>
-          <w:color w:val="FF0000"/>
-        </w:rPr>
+      </w:pPr>
+      <w:r>
         <w:t>References</w:t>
       </w:r>
     </w:p>
     <w:p>
       <w:pPr>
         <w:pStyle w:val="references"/>
-        <w:rPr>
-          <w:color w:val="FF0000"/>
-        </w:rPr>
-      </w:pPr>
-      <w:r>
-        <w:rPr>
-          <w:color w:val="FF0000"/>
-        </w:rPr>
-        <w:t>“</w:t>
-      </w:r>
-      <w:r>
-        <w:rPr>
-          <w:color w:val="FF0000"/>
-        </w:rPr>
-        <w:t>FirstNet First Responder Network Authority Guiding Principles</w:t>
-      </w:r>
-      <w:r>
-        <w:rPr>
-          <w:color w:val="FF0000"/>
-        </w:rPr>
-        <w:t xml:space="preserve">,” </w:t>
+      </w:pPr>
+      <w:r>
+        <w:t xml:space="preserve">A.K.M. Nazmus Sakib, S. Ahmed, S. Rahman, I. Mahmud, Md. Habibullah Belali, “WPA 2 (Wi-Fi Protected Access 2) Security Enhancement: Analysis &amp; Improvement,” </w:t>
       </w:r>
       <w:r>
         <w:rPr>
           <w:i/>
-          <w:color w:val="FF0000"/>
-        </w:rPr>
-        <w:t xml:space="preserve">FirstNet will have effective security controls that protect data and defend against Cyber Threats. </w:t>
-      </w:r>
-      <w:r>
-        <w:rPr>
-          <w:color w:val="FF0000"/>
-        </w:rPr>
-        <w:t>[Online]. Available: https://www.firstnet.gov/content/firstnet-will-have-effective-security-controls-protect-data-and-defend-against-cyber-threats#Security. [Accessed: 15-May-2017].</w:t>
-      </w:r>
-    </w:p>
-    <w:p>
-      <w:pPr>
-        <w:pStyle w:val="references"/>
-        <w:rPr>
-          <w:color w:val="FF0000"/>
-        </w:rPr>
-      </w:pPr>
-      <w:r>
-        <w:rPr>
-          <w:color w:val="FF0000"/>
-        </w:rPr>
-        <w:t>B. Schrier, “Band 14 in every cellular device?</w:t>
-      </w:r>
-      <w:r>
-        <w:rPr>
-          <w:color w:val="FF0000"/>
+        </w:rPr>
+        <w:t>Global Journal of Computer Science And Technology</w:t>
+      </w:r>
+      <w:r>
+        <w:rPr>
+          <w:i/>
         </w:rPr>
         <w:t>,</w:t>
       </w:r>
       <w:r>
-        <w:rPr>
-          <w:color w:val="FF0000"/>
-        </w:rPr>
-        <w:t>”</w:t>
-      </w:r>
-      <w:r>
-        <w:rPr>
-          <w:color w:val="FF0000"/>
-        </w:rPr>
-        <w:t xml:space="preserve"> </w:t>
-      </w:r>
-      <w:r>
-        <w:rPr>
-          <w:i/>
-          <w:color w:val="FF0000"/>
-        </w:rPr>
-        <w:t>View from the Top,</w:t>
-      </w:r>
-      <w:r>
-        <w:rPr>
-          <w:color w:val="FF0000"/>
-        </w:rPr>
-        <w:t xml:space="preserve"> 12-Jun-2013. [Online]. Available: http://urgentcomm.com/blog/band-14-every-cellular-device. [Accessed: 15-May-2017]</w:t>
-      </w:r>
-      <w:r>
-        <w:rPr>
-          <w:color w:val="FF0000"/>
-        </w:rPr>
-        <w:t>.</w:t>
-      </w:r>
-    </w:p>
-    <w:p>
-      <w:pPr>
-        <w:pStyle w:val="references"/>
-        <w:rPr>
-          <w:color w:val="FF0000"/>
-        </w:rPr>
-      </w:pPr>
-      <w:r>
-        <w:rPr>
-          <w:color w:val="FF0000"/>
-        </w:rPr>
-        <w:t xml:space="preserve">“700 MHz Public Safety Spectrum,” </w:t>
-      </w:r>
-      <w:r>
-        <w:rPr>
-          <w:i/>
-          <w:color w:val="FF0000"/>
-        </w:rPr>
-        <w:t>Federal Communications Commission,</w:t>
-      </w:r>
-      <w:r>
-        <w:rPr>
-          <w:color w:val="FF0000"/>
-        </w:rPr>
-        <w:t xml:space="preserve"> 27-Jun-2016. [Online]. Available: https://www.fcc.gov/general/700-mhz-public-safety-spectrum-0. [Accessed: 15-May-2017]</w:t>
-      </w:r>
-      <w:r>
-        <w:rPr>
-          <w:color w:val="FF0000"/>
-        </w:rPr>
-        <w:t>.</w:t>
-      </w:r>
-    </w:p>
-    <w:p>
-      <w:pPr>
-        <w:pStyle w:val="references"/>
-        <w:ind w:left="354" w:hanging="354"/>
-        <w:rPr>
-          <w:color w:val="FF0000"/>
-        </w:rPr>
-      </w:pPr>
-      <w:r>
-        <w:rPr>
-          <w:color w:val="FF0000"/>
-        </w:rPr>
-        <w:t>P. Donegan, “</w:t>
-      </w:r>
-      <w:r>
-        <w:rPr>
-          <w:color w:val="FF0000"/>
-        </w:rPr>
-        <w:t xml:space="preserve">White Paper </w:t>
-      </w:r>
-      <w:r>
-        <w:rPr>
-          <w:color w:val="FF0000"/>
-        </w:rPr>
-        <w:t>Authentication as a Service for LTE Base Stations</w:t>
-      </w:r>
-      <w:r>
-        <w:rPr>
-          <w:color w:val="FF0000"/>
-        </w:rPr>
-        <w:t>,”</w:t>
-      </w:r>
-      <w:r>
-        <w:rPr>
-          <w:color w:val="FF0000"/>
-        </w:rPr>
-        <w:t xml:space="preserve"> </w:t>
-      </w:r>
-      <w:r>
-        <w:rPr>
-          <w:i/>
-          <w:color w:val="FF0000"/>
-        </w:rPr>
-        <w:t xml:space="preserve">Heavy Reading on behalf of </w:t>
-      </w:r>
-      <w:r>
-        <w:rPr>
-          <w:i/>
-          <w:color w:val="FF0000"/>
-        </w:rPr>
-        <w:t>Symantec</w:t>
-      </w:r>
-      <w:r>
-        <w:rPr>
-          <w:color w:val="FF0000"/>
-        </w:rPr>
-        <w:t>,</w:t>
-      </w:r>
-      <w:r>
-        <w:rPr>
-          <w:color w:val="FF0000"/>
-        </w:rPr>
-        <w:t xml:space="preserve"> May-2012</w:t>
-      </w:r>
-      <w:r>
-        <w:rPr>
-          <w:color w:val="FF0000"/>
-        </w:rPr>
-        <w:t>.</w:t>
-      </w:r>
-      <w:r>
-        <w:rPr>
-          <w:color w:val="FF0000"/>
-        </w:rPr>
         <w:t xml:space="preserve"> [Online]. Available: </w:t>
       </w:r>
       <w:hyperlink r:id="rId8" w:history="1">
         <w:r>
           <w:rPr>
             <w:rStyle w:val="Hyperlink"/>
-            <w:color w:val="FF0000"/>
+            <w:color w:val="auto"/>
           </w:rPr>
-          <w:t>https://www.symantec.com/content/en/us/enterprise/white_papers/heavy-reading-authentication-as-a-service_WP.en-us.pdf</w:t>
+          <w:t>https://globaljournals.org/GJCST_Volume12/9-WPA-2-(Wi-Fi-Protected-Access-2).pdf</w:t>
         </w:r>
       </w:hyperlink>
       <w:r>
-        <w:rPr>
-          <w:color w:val="FF0000"/>
-        </w:rPr>
-        <w:t xml:space="preserve"> [Accessed: 15-May-2017].</w:t>
+        <w:t>. [Accesed: 06-May-2017].</w:t>
       </w:r>
     </w:p>
     <w:p>
       <w:pPr>
         <w:pStyle w:val="references"/>
-        <w:rPr>
-          <w:color w:val="FF0000"/>
-        </w:rPr>
-      </w:pPr>
-      <w:r>
-        <w:rPr>
-          <w:color w:val="FF0000"/>
-        </w:rPr>
-        <w:t xml:space="preserve"> “What Is IPSec?,” </w:t>
+      </w:pPr>
+      <w:r>
+        <w:t xml:space="preserve">P. Arana, “Benefits and Vulnerabilities of Wi-Fi Protected Access </w:t>
+      </w:r>
+      <w:r>
+        <w:t xml:space="preserve">2 (WPA2),” </w:t>
       </w:r>
       <w:r>
         <w:rPr>
           <w:i/>
-          <w:color w:val="FF0000"/>
-        </w:rPr>
-        <w:t>Microsoft TechNet</w:t>
-      </w:r>
-      <w:r>
-        <w:rPr>
-          <w:color w:val="FF0000"/>
-        </w:rPr>
-        <w:t>, 28-Mar-2003. [Online]. Available: https://technet.microsoft.com/en-us/library/cc776369(v=ws.10).aspx. [Accessed: 15-May-2017].</w:t>
-      </w:r>
-    </w:p>
-    <w:p>
-      <w:pPr>
-        <w:pStyle w:val="references"/>
-        <w:rPr>
-          <w:color w:val="FF0000"/>
-        </w:rPr>
-      </w:pPr>
-      <w:r>
-        <w:rPr>
-          <w:color w:val="FF0000"/>
-        </w:rPr>
-        <w:lastRenderedPageBreak/>
-        <w:t xml:space="preserve">“How IPSec Works,” </w:t>
-      </w:r>
-      <w:r>
-        <w:rPr>
-          <w:i/>
-          <w:color w:val="FF0000"/>
-        </w:rPr>
-        <w:t>Microsoft TechNet</w:t>
-      </w:r>
-      <w:r>
-        <w:rPr>
-          <w:color w:val="FF0000"/>
-        </w:rPr>
-        <w:t>, 28-Mar-2003. [Online]. Available: https://technet.microsoft.com/en-us/library/cc759130(v=ws.10).aspx. [Accessed: 15-May-2017].</w:t>
-      </w:r>
-    </w:p>
-    <w:p>
-      <w:pPr>
-        <w:pStyle w:val="references"/>
-        <w:ind w:left="354" w:hanging="354"/>
-        <w:rPr>
-          <w:color w:val="FF0000"/>
-        </w:rPr>
-      </w:pPr>
-      <w:r>
-        <w:rPr>
-          <w:color w:val="FF0000"/>
-        </w:rPr>
-        <w:t xml:space="preserve">M. Bartock, J. Cichonski, J. Franklin, “LTE Security – How Good Is It?,” </w:t>
-      </w:r>
-      <w:r>
-        <w:rPr>
-          <w:i/>
-          <w:color w:val="FF0000"/>
-        </w:rPr>
-        <w:t>National Institude of Standars and Technology</w:t>
-      </w:r>
-      <w:r>
-        <w:rPr>
-          <w:color w:val="FF0000"/>
-        </w:rPr>
+        </w:rPr>
+        <w:t>INFS 612 – Fall 2006</w:t>
+      </w:r>
+      <w:r>
         <w:t xml:space="preserve">. [Online]. Available: </w:t>
       </w:r>
       <w:hyperlink r:id="rId9" w:history="1">
         <w:r>
           <w:rPr>
             <w:rStyle w:val="Hyperlink"/>
-            <w:color w:val="FF0000"/>
           </w:rPr>
-          <w:t>http://csrc.nist.gov/news_events/cif_2015/research/day2_research_200-250.pdf</w:t>
+          <w:t>http://cs.gmu.edu/~yhwang1/INFS612/Sample_Projects/Fall_06_GPN_6_Final_Report.pdf</w:t>
         </w:r>
       </w:hyperlink>
       <w:r>
+        <w:t>. [Accessed: 06-May-2017].</w:t>
+      </w:r>
+    </w:p>
+    <w:p>
+      <w:pPr>
+        <w:pStyle w:val="references"/>
+      </w:pPr>
+      <w:r>
+        <w:t xml:space="preserve">“IEEE 802.11i,” </w:t>
+      </w:r>
+      <w:r>
+        <w:rPr>
+          <w:i/>
+        </w:rPr>
+        <w:t>Wikipe</w:t>
+      </w:r>
+      <w:r>
+        <w:rPr>
+          <w:i/>
+        </w:rPr>
+        <w:t>dia, The Free Encyclopedia,</w:t>
+      </w:r>
+      <w:r>
+        <w:t xml:space="preserve"> 05-May-2017. [Online]. Available: </w:t>
+      </w:r>
+      <w:hyperlink r:id="rId10" w:history="1">
+        <w:r>
+          <w:rPr>
+            <w:rStyle w:val="Hyperlink"/>
+            <w:color w:val="auto"/>
+          </w:rPr>
+          <w:t>https://en.wikipedia.org/wiki/IEEE_802.11i-2004</w:t>
+        </w:r>
+      </w:hyperlink>
+      <w:r>
+        <w:t>. [Acessed: 06-May-2017].</w:t>
+      </w:r>
+    </w:p>
+    <w:p>
+      <w:pPr>
+        <w:pStyle w:val="references"/>
+      </w:pPr>
+      <w:r>
+        <w:t xml:space="preserve">J. Davies, “Wi-Fi Protected Acess 2 Data Encryption and Integrity,” </w:t>
+      </w:r>
+      <w:r>
+        <w:rPr>
+          <w:i/>
+        </w:rPr>
+        <w:t>Microsoft TechNet</w:t>
+      </w:r>
+      <w:r>
+        <w:rPr>
+          <w:i/>
+        </w:rPr>
+        <w:t>: The Cable Guy,</w:t>
+      </w:r>
+      <w:r>
+        <w:t xml:space="preserve"> </w:t>
+      </w:r>
+      <w:r>
+        <w:t xml:space="preserve">August 2005. </w:t>
+      </w:r>
+      <w:r>
+        <w:t xml:space="preserve">[Online]. Available: </w:t>
+      </w:r>
+      <w:hyperlink r:id="rId11" w:history="1">
+        <w:r>
+          <w:rPr>
+            <w:rStyle w:val="Hyperlink"/>
+          </w:rPr>
+          <w:t>https://technet.microsoft.com/library/bb878096</w:t>
+        </w:r>
+      </w:hyperlink>
+      <w:r>
+        <w:t>. [Accessed: 06-May-2017].</w:t>
+      </w:r>
+    </w:p>
+    <w:p>
+      <w:pPr>
+        <w:pStyle w:val="references"/>
+      </w:pPr>
+      <w:r>
+        <w:t xml:space="preserve">G.Ou, “Understanding the updated WPA and WPA2 standards,” </w:t>
+      </w:r>
+      <w:r>
+        <w:rPr>
+          <w:i/>
+        </w:rPr>
+        <w:t>ZDNet</w:t>
+      </w:r>
+      <w:r>
+        <w:rPr>
+          <w:i/>
+        </w:rPr>
+        <w:t xml:space="preserve"> for Real World IT</w:t>
+      </w:r>
+      <w:r>
+        <w:t xml:space="preserve">, 02-Jun-2005. [Online]. Available: </w:t>
+      </w:r>
+      <w:hyperlink r:id="rId12" w:history="1">
+        <w:r>
+          <w:rPr>
+            <w:rStyle w:val="Hyperlink"/>
+          </w:rPr>
+          <w:t>http://www.zdnet.com/article/understanding-the-updated-wpa-and-wpa2-standards/</w:t>
+        </w:r>
+      </w:hyperlink>
+      <w:r>
+        <w:t>. [Accessed: 06-May-2017].</w:t>
+      </w:r>
+    </w:p>
+    <w:p>
+      <w:pPr>
+        <w:pStyle w:val="references"/>
+      </w:pPr>
+      <w:r>
+        <w:t xml:space="preserve">G. Lehembre. “Wi-Fi security – WEP, WPA and WPA2,” </w:t>
+      </w:r>
+      <w:r>
+        <w:rPr>
+          <w:i/>
+        </w:rPr>
+        <w:t>hankin9</w:t>
+      </w:r>
+      <w:r>
+        <w:t xml:space="preserve">, Jun-2005. [Online]. Available: </w:t>
+      </w:r>
+      <w:hyperlink r:id="rId13" w:history="1">
+        <w:r>
+          <w:rPr>
+            <w:rStyle w:val="Hyperlink"/>
+          </w:rPr>
+          <w:t>http://www.hsc.fr/ressources/articles/hakin9_wifi/hakin9_wifi_EN.pdf</w:t>
+        </w:r>
+      </w:hyperlink>
+      <w:r>
+        <w:t>. [Accessed: 06-May-2017]</w:t>
+      </w:r>
+    </w:p>
+    <w:p>
+      <w:pPr>
+        <w:pStyle w:val="references"/>
         <w:rPr>
           <w:color w:val="FF0000"/>
         </w:rPr>
-        <w:t xml:space="preserve"> [Accessed: 15-May-2017].</w:t>
+      </w:pPr>
+      <w:r>
+        <w:t>G. Ou. “</w:t>
+      </w:r>
+      <w:r>
+        <w:t>Wireless LAN security guide</w:t>
+      </w:r>
+      <w:r>
+        <w:t>,</w:t>
+      </w:r>
+      <w:r>
+        <w:t>”</w:t>
+      </w:r>
+      <w:r>
+        <w:t xml:space="preserve"> </w:t>
+      </w:r>
+      <w:r>
+        <w:rPr>
+          <w:i/>
+        </w:rPr>
+        <w:t>lanarchitect</w:t>
+      </w:r>
+      <w:r>
+        <w:t xml:space="preserve">, 03-Jan-2005. [Online]. Available: </w:t>
+      </w:r>
+      <w:hyperlink r:id="rId14" w:history="1">
+        <w:r>
+          <w:rPr>
+            <w:rStyle w:val="Hyperlink"/>
+          </w:rPr>
+          <w:t>http://www.lanarchitect.net/Articles/Wireless/SecurityRating/</w:t>
+        </w:r>
+      </w:hyperlink>
+      <w:r>
+        <w:t>. [Accessed: 06-May-2017].</w:t>
       </w:r>
     </w:p>
     <w:p>
       <w:pPr>
         <w:pStyle w:val="references"/>
+      </w:pPr>
+      <w:r>
+        <w:t xml:space="preserve">“Extensible Authentication Protocol” </w:t>
+      </w:r>
+      <w:r>
+        <w:rPr>
+          <w:i/>
+        </w:rPr>
+        <w:t>Wikipe</w:t>
+      </w:r>
+      <w:r>
+        <w:rPr>
+          <w:i/>
+        </w:rPr>
+        <w:t>dia, The Free Encyclopedia,</w:t>
+      </w:r>
+      <w:r>
+        <w:t xml:space="preserve"> 0</w:t>
+      </w:r>
+      <w:r>
+        <w:t>9</w:t>
+      </w:r>
+      <w:r>
+        <w:t>-May-2017. [Online]. Available:</w:t>
+      </w:r>
+      <w:r>
+        <w:t xml:space="preserve"> </w:t>
+      </w:r>
+      <w:hyperlink r:id="rId15" w:history="1">
+        <w:r>
+          <w:rPr>
+            <w:rStyle w:val="Hyperlink"/>
+          </w:rPr>
+          <w:t>https://en.wikipedia.org/wiki/Extensible_Authentication_Protocol</w:t>
+        </w:r>
+      </w:hyperlink>
+      <w:r>
+        <w:t xml:space="preserve">. [Acessed: </w:t>
+      </w:r>
+      <w:r>
+        <w:t>1</w:t>
+      </w:r>
+      <w:r>
+        <w:t>0-May-2017].</w:t>
+      </w:r>
+    </w:p>
+    <w:p>
+      <w:pPr>
+        <w:pStyle w:val="references"/>
+      </w:pPr>
+      <w:r>
+        <w:lastRenderedPageBreak/>
+        <w:t xml:space="preserve">G. Ashok, T. Buthmann. “The Bell Labs Security Framework: Making the Case for End-to-End Wi-Fi Security,” </w:t>
+      </w:r>
+      <w:r>
+        <w:rPr>
+          <w:i/>
+        </w:rPr>
+        <w:t>Alcatel-Lucent: Technology White Paper</w:t>
+      </w:r>
+      <w:r>
+        <w:t xml:space="preserve">, 2007. [Online]. Available: </w:t>
+      </w:r>
+      <w:hyperlink r:id="rId16" w:history="1">
+        <w:r>
+          <w:rPr>
+            <w:rStyle w:val="Hyperlink"/>
+            <w:color w:val="auto"/>
+          </w:rPr>
+          <w:t>http://www.webtorials.com/main/resource/papers/lucent/paper90/wireless3.pdf</w:t>
+        </w:r>
+      </w:hyperlink>
+      <w:r>
+        <w:t>. [Accessed: 06-May-2017].</w:t>
+      </w:r>
+    </w:p>
+    <w:p>
+      <w:pPr>
+        <w:pStyle w:val="references"/>
+      </w:pPr>
+      <w:r>
+        <w:t xml:space="preserve">J. Epstein. </w:t>
+      </w:r>
+      <w:r>
+        <w:t>“802.11w fills wireless security holes</w:t>
+      </w:r>
+      <w:r>
+        <w:t>,</w:t>
+      </w:r>
+      <w:r>
+        <w:t>”</w:t>
+      </w:r>
+      <w:r>
+        <w:t xml:space="preserve"> </w:t>
+      </w:r>
+      <w:r>
+        <w:rPr>
+          <w:i/>
+        </w:rPr>
+        <w:t>Network World from IDG</w:t>
+      </w:r>
+      <w:r>
+        <w:t xml:space="preserve">, 03-Apr-2006. [Online]. Available: </w:t>
+      </w:r>
+      <w:hyperlink r:id="rId17" w:history="1">
+        <w:r>
+          <w:rPr>
+            <w:rStyle w:val="Hyperlink"/>
+            <w:color w:val="auto"/>
+          </w:rPr>
+          <w:t>http://www.networkworld.com/article/2310261/tech-primers/802-11w-fills-wireless-security-holes.html</w:t>
+        </w:r>
+      </w:hyperlink>
+      <w:r>
+        <w:t>. [Accessed: 06-May-2017].</w:t>
+      </w:r>
+    </w:p>
+    <w:p>
+      <w:pPr>
+        <w:pStyle w:val="references"/>
+      </w:pPr>
+      <w:r>
+        <w:t>J. Wright</w:t>
+      </w:r>
+      <w:r>
+        <w:t>.</w:t>
+      </w:r>
+      <w:r>
+        <w:t xml:space="preserve"> “802.11w</w:t>
+      </w:r>
+      <w:r>
+        <w:t xml:space="preserve"> will improve wireless security,” </w:t>
+      </w:r>
+      <w:r>
+        <w:rPr>
+          <w:i/>
+        </w:rPr>
+        <w:t>Network World from IDG,</w:t>
+      </w:r>
+      <w:r>
+        <w:t xml:space="preserve"> 29-May-2006. [Online]. Available: </w:t>
+      </w:r>
+      <w:hyperlink r:id="rId18" w:history="1">
+        <w:r>
+          <w:rPr>
+            <w:rStyle w:val="Hyperlink"/>
+            <w:color w:val="auto"/>
+          </w:rPr>
+          <w:t>http://www.networkworld.com/article/2312251/network-security/how-802-11w-will-improve-wireless-security.html</w:t>
+        </w:r>
+      </w:hyperlink>
+      <w:r>
+        <w:t>. [Accessed: 06-May-2017].</w:t>
+      </w:r>
+    </w:p>
+    <w:p>
+      <w:pPr>
+        <w:pStyle w:val="references"/>
         <w:rPr>
           <w:color w:val="FF0000"/>
         </w:rPr>
       </w:pPr>
       <w:r>
-        <w:rPr>
-          <w:color w:val="FF0000"/>
-        </w:rPr>
-        <w:t xml:space="preserve">“SSL versus TLS – What’s the difference?,” </w:t>
+        <w:t xml:space="preserve">L. Strand. “802.1X Port-Based Authentication HOWTO,” </w:t>
       </w:r>
       <w:r>
         <w:rPr>
           <w:i/>
-          <w:color w:val="FF0000"/>
-        </w:rPr>
-        <w:t>The LuxSci FYI Blog, LuxSci</w:t>
-      </w:r>
-      <w:r>
-        <w:rPr>
-          <w:color w:val="FF0000"/>
-        </w:rPr>
-        <w:t>, 19-Jul-2016. [Online]. Available: https://luxsci.com/blog/ssl-versus-tls-whats-the-difference.html. [Accessed: 15-May-2017].</w:t>
+        </w:rPr>
+        <w:t xml:space="preserve">The Linux Documentation Project, </w:t>
+      </w:r>
+      <w:r>
+        <w:t xml:space="preserve">18-Oct-2004. [Online]. Available: </w:t>
+      </w:r>
+      <w:r>
+        <w:t xml:space="preserve">http://tldp.org/HOWTO/html_single/8021X-HOWTO/ </w:t>
+      </w:r>
+      <w:r>
+        <w:t>[Accessed: 06-May-2017].</w:t>
       </w:r>
     </w:p>
     <w:p>
       <w:pPr>
         <w:pStyle w:val="references"/>
-        <w:rPr>
-          <w:color w:val="FF0000"/>
-        </w:rPr>
-      </w:pPr>
-      <w:r>
-        <w:rPr>
-          <w:color w:val="FF0000"/>
-        </w:rPr>
-        <w:t xml:space="preserve">“S/MIME for message signing and encryption,” </w:t>
+      </w:pPr>
+      <w:r>
+        <w:t xml:space="preserve">J. Bellardo, S.Savage. “802.11 Denialof-Service Attacks: Real Vulnerabilities and Practical Solutions,” </w:t>
       </w:r>
       <w:r>
         <w:rPr>
           <w:i/>
-          <w:color w:val="FF0000"/>
-        </w:rPr>
-        <w:t>Microsoft TechNet</w:t>
-      </w:r>
-      <w:r>
-        <w:rPr>
-          <w:color w:val="FF0000"/>
-        </w:rPr>
-        <w:t>, 09-Dec-2016. [Online]. Available: https://technet.microsoft.com/en-us/library/dn626158(v=exchg.150).aspx. [Accessed: 15-May-2017].</w:t>
+        </w:rPr>
+        <w:t>University of California at San Diego</w:t>
+      </w:r>
+      <w:r>
+        <w:t xml:space="preserve">. [Online]. Available: </w:t>
+      </w:r>
+      <w:hyperlink r:id="rId19" w:history="1">
+        <w:r>
+          <w:rPr>
+            <w:rStyle w:val="Hyperlink"/>
+            <w:color w:val="auto"/>
+          </w:rPr>
+          <w:t>http://cseweb.ucsd.edu/~savage/papers/UsenixSec03.pdf</w:t>
+        </w:r>
+      </w:hyperlink>
+      <w:r>
+        <w:t>. [Accessed 06-May-2017].</w:t>
       </w:r>
     </w:p>
     <w:p>
       <w:pPr>
         <w:pStyle w:val="references"/>
-        <w:rPr>
-          <w:color w:val="FF0000"/>
-        </w:rPr>
-      </w:pPr>
-      <w:r>
-        <w:rPr>
-          <w:color w:val="FF0000"/>
-        </w:rPr>
-        <w:t xml:space="preserve">“Transport Layer Security protocol,” </w:t>
+      </w:pPr>
+      <w:r>
+        <w:t xml:space="preserve">A.K.M. Nazmus Sakib, Dr. M. Ibrahim Khan, M. Md. Saki Kowsar. </w:t>
+      </w:r>
+      <w:r>
+        <w:t>“IEEE 802.16e Security Vulnerability: Analysis &amp; Solution</w:t>
+      </w:r>
+      <w:r>
+        <w:t>,</w:t>
+      </w:r>
+      <w:r>
+        <w:t>”</w:t>
+      </w:r>
+      <w:r>
+        <w:t xml:space="preserve"> </w:t>
       </w:r>
       <w:r>
         <w:rPr>
           <w:i/>
-          <w:color w:val="FF0000"/>
-        </w:rPr>
-        <w:t>Microsoft TechNet</w:t>
-      </w:r>
-      <w:r>
-        <w:rPr>
-          <w:color w:val="FF0000"/>
-        </w:rPr>
-        <w:t>, 12-Jun-2014. [Online]. Available: https://technet.microsoft.com/en-us/library/dn786441(v=ws.11).aspx. [Accessed: 15-May-2017].</w:t>
+        </w:rPr>
+        <w:t xml:space="preserve">Global Journal of Computer Science and Technology, </w:t>
+      </w:r>
+      <w:r>
+        <w:t>Oct-</w:t>
+      </w:r>
+      <w:r>
+        <w:t>2010</w:t>
+      </w:r>
+      <w:r>
+        <w:t xml:space="preserve">. [Online]. </w:t>
+      </w:r>
+      <w:r>
+        <w:t xml:space="preserve">Available: </w:t>
+      </w:r>
+      <w:hyperlink r:id="rId20" w:history="1">
+        <w:r>
+          <w:rPr>
+            <w:rStyle w:val="Hyperlink"/>
+            <w:color w:val="auto"/>
+          </w:rPr>
+          <w:t>http://computerresearch.org/index.php/computer/article/view/637/637</w:t>
+        </w:r>
+      </w:hyperlink>
+      <w:r>
+        <w:t>. [Acessed 06-May-2017].</w:t>
       </w:r>
     </w:p>
     <w:p>
       <w:pPr>
         <w:pStyle w:val="references"/>
-        <w:rPr>
-          <w:color w:val="FF0000"/>
-        </w:rPr>
-      </w:pPr>
-      <w:r>
-        <w:rPr>
-          <w:color w:val="FF0000"/>
-        </w:rPr>
-        <w:t xml:space="preserve">T. Messer, “HTTP vs. HTTPS: What's the Difference and Why Should You Care?,” </w:t>
+      </w:pPr>
+      <w:r>
+        <w:t>A.K.M. Nazmus Sakib. “</w:t>
+      </w:r>
+      <w:r>
+        <w:t>Security Enhancement &amp; Solution for Authentication Frame work in IEEE 802.16</w:t>
+      </w:r>
+      <w:r>
+        <w:t>,</w:t>
+      </w:r>
+      <w:r>
+        <w:t>”</w:t>
+      </w:r>
+      <w:r>
+        <w:t xml:space="preserve"> </w:t>
       </w:r>
       <w:r>
         <w:rPr>
           <w:i/>
-          <w:color w:val="FF0000"/>
-        </w:rPr>
-        <w:t>Entrepreneur</w:t>
-      </w:r>
-      <w:r>
-        <w:rPr>
-          <w:color w:val="FF0000"/>
-        </w:rPr>
-        <w:t>, 15-Sep-2016. [Online]. Available: https://www.entrepreneur.com/article/281633. [Accessed: 15-May-2017].</w:t>
+        </w:rPr>
+        <w:t>Academic &amp; Industrial Colleboration Centre [International Journal of Computer S</w:t>
+      </w:r>
+      <w:r>
+        <w:rPr>
+          <w:i/>
+        </w:rPr>
+        <w:t xml:space="preserve">cience &amp; Information Technology], </w:t>
+      </w:r>
+      <w:r>
+        <w:t>Dec-2010</w:t>
+      </w:r>
+      <w:r>
+        <w:t>.</w:t>
+      </w:r>
+      <w:r>
+        <w:t xml:space="preserve"> [Online]. Available: </w:t>
+      </w:r>
+      <w:hyperlink r:id="rId21" w:history="1">
+        <w:r>
+          <w:rPr>
+            <w:rStyle w:val="Hyperlink"/>
+            <w:color w:val="auto"/>
+          </w:rPr>
+          <w:t>http://www.academia.edu/419001/Security_Enhancement_and_Solution_for_Authentication_Frame_work_in_IEEE_802.16</w:t>
+        </w:r>
+      </w:hyperlink>
+      <w:r>
+        <w:t>. [Accessed 06-May-2017].</w:t>
       </w:r>
     </w:p>
     <w:p>
       <w:pPr>
         <w:pStyle w:val="references"/>
-        <w:rPr>
-          <w:color w:val="FF0000"/>
-        </w:rPr>
-      </w:pPr>
-      <w:r>
-        <w:rPr>
-          <w:color w:val="FF0000"/>
-        </w:rPr>
-        <w:t xml:space="preserve">“AT&amp;T Selected by FirstNet to Build and Manager America’s First nationwide Public Safety Broadband Network Dedicated to First Responders,” </w:t>
+      </w:pPr>
+      <w:r>
+        <w:t>A.K.M. Nazmus Sakib. “</w:t>
+      </w:r>
+      <w:r>
+        <w:t>Secure Key Exchange &amp; Authentication Protocol For Multicast &amp; Broad cast Service in IEEE 802.16e</w:t>
+      </w:r>
+      <w:r>
+        <w:t>,</w:t>
+      </w:r>
+      <w:r>
+        <w:t>”</w:t>
+      </w:r>
+      <w:r>
+        <w:t xml:space="preserve"> </w:t>
       </w:r>
       <w:r>
         <w:rPr>
           <w:i/>
-          <w:color w:val="FF0000"/>
-        </w:rPr>
-        <w:t>AT&amp;TNewsroom</w:t>
-      </w:r>
-      <w:r>
-        <w:rPr>
-          <w:color w:val="FF0000"/>
-        </w:rPr>
-        <w:t>, 30-Mar-2017. [Online]. Available: http://about.att.com/story/firstnet_selects_att_to_build_network_supporting_first_responders.html. [Accessed: 15-May-2017].</w:t>
+        </w:rPr>
+        <w:t>AP Journal Special Issue</w:t>
+      </w:r>
+      <w:r>
+        <w:t xml:space="preserve">. </w:t>
+      </w:r>
+      <w:r>
+        <w:t xml:space="preserve">[Online]. </w:t>
+      </w:r>
+      <w:r>
+        <w:t xml:space="preserve">Available: </w:t>
+      </w:r>
+      <w:hyperlink r:id="rId22" w:history="1">
+        <w:r>
+          <w:rPr>
+            <w:rStyle w:val="Hyperlink"/>
+            <w:color w:val="auto"/>
+          </w:rPr>
+          <w:t>http://www.academia.edu/493381/Secure_Key_Exchange_and_Authentication_Protocol_For_Multicast_and_Broad_cast_Service_in_IEEE_802.16e</w:t>
+        </w:r>
+      </w:hyperlink>
+      <w:r>
+        <w:t>. [Accessed: 06-May-2017].</w:t>
       </w:r>
     </w:p>
     <w:p>
       <w:pPr>
         <w:pStyle w:val="references"/>
-        <w:rPr>
-          <w:color w:val="FF0000"/>
-        </w:rPr>
-      </w:pPr>
-      <w:r>
-        <w:rPr>
-          <w:color w:val="FF0000"/>
-        </w:rPr>
-        <w:t xml:space="preserve">“Priority, Pre-emption, and Quality of Service Tutorial: LTE Basic Concepts,” </w:t>
+      </w:pPr>
+      <w:r>
+        <w:t xml:space="preserve">A.K.M. Nazmus Sakib, T. Mahmud, M. Munim, S. Rahman, M. Mushfiquir Rahman. “Secure Authentication &amp; Key Exchange Technique for IEEE 802.16e by using Cryptographic Properties,”  </w:t>
       </w:r>
       <w:r>
         <w:rPr>
           <w:i/>
-          <w:color w:val="FF0000"/>
-        </w:rPr>
-        <w:t>First Responder Network Authority</w:t>
-      </w:r>
-      <w:r>
-        <w:rPr>
-          <w:color w:val="FF0000"/>
-        </w:rPr>
-        <w:t>, 29-May-2015. [Online]. Available: https://www.firstnet.gov/newsroom/blog/priority-preemption-and-quality-service-tutorial-lte-basic-concepts. [Accessed: 15-May-2017].</w:t>
-      </w:r>
-    </w:p>
-    <w:p>
-      <w:pPr>
-        <w:pStyle w:val="references"/>
-        <w:rPr>
-          <w:color w:val="FF0000"/>
-        </w:rPr>
-      </w:pPr>
-      <w:r>
-        <w:rPr>
-          <w:color w:val="FF0000"/>
-        </w:rPr>
-        <w:t xml:space="preserve">“Priority, Pre-emption, and Quality of Service Tutorial: LTE Key Concepts,” </w:t>
-      </w:r>
-      <w:r>
-        <w:rPr>
-          <w:i/>
-          <w:color w:val="FF0000"/>
-        </w:rPr>
-        <w:t>First Responder Network Authority</w:t>
-      </w:r>
-      <w:r>
-        <w:rPr>
-          <w:color w:val="FF0000"/>
-        </w:rPr>
-        <w:t>, 09-Jun-2015. [Online]. Available: https://www.firstnet.gov/newsroom/blog/priority-pre-emption-and-quality-service-tutorial-lte-key-concepts. [Accessed: 15-May-2017]</w:t>
-      </w:r>
-      <w:r>
-        <w:rPr>
-          <w:color w:val="FF0000"/>
-        </w:rPr>
+        </w:rPr>
+        <w:t xml:space="preserve">International Journal of Engineering Research and Applications. </w:t>
+      </w:r>
+      <w:r>
+        <w:t xml:space="preserve">[Online]. </w:t>
+      </w:r>
+      <w:bookmarkStart w:id="0" w:name="_GoBack"/>
+      <w:bookmarkEnd w:id="0"/>
+      <w:r>
+        <w:t xml:space="preserve">Available: </w:t>
+      </w:r>
+      <w:hyperlink r:id="rId23" w:history="1">
+        <w:r>
+          <w:rPr>
+            <w:rStyle w:val="Hyperlink"/>
+            <w:color w:val="auto"/>
+          </w:rPr>
+          <w:t>http://www.ijera.com/papers/vol%201%20issue%203/P013490496.pdf</w:t>
+        </w:r>
+      </w:hyperlink>
+      <w:r>
+        <w:t>. [Accessed: 06-May-2017]</w:t>
+      </w:r>
+      <w:r>
         <w:t>.</w:t>
       </w:r>
     </w:p>
@@ -5732,7 +5705,7 @@
   <a:extraClrSchemeLst/>
   <a:extLst>
     <a:ext uri="{05A4C25C-085E-4340-85A3-A5531E510DB2}">
-      <thm15:themeFamily xmlns:thm15="http://schemas.microsoft.com/office/thememl/2012/main" xmlns="" name="Office Theme" id="{62F939B6-93AF-4DB8-9C6B-D6C7DFDC589F}" vid="{4A3C46E8-61CC-4603-A589-7422A47A8E4A}"/>
+      <thm15:themeFamily xmlns="" xmlns:thm15="http://schemas.microsoft.com/office/thememl/2012/main" name="Office Theme" id="{62F939B6-93AF-4DB8-9C6B-D6C7DFDC589F}" vid="{4A3C46E8-61CC-4603-A589-7422A47A8E4A}"/>
     </a:ext>
   </a:extLst>
 </a:theme>
@@ -5743,7 +5716,7 @@
 </file>
 
 <file path=customXml/itemProps1.xml><?xml version="1.0" encoding="utf-8"?>
-<ds:datastoreItem xmlns:ds="http://schemas.openxmlformats.org/officeDocument/2006/customXml" ds:itemID="{63A60867-0DFC-4127-95D7-A3B977534EAA}">
+<ds:datastoreItem xmlns:ds="http://schemas.openxmlformats.org/officeDocument/2006/customXml" ds:itemID="{08E4C1B1-04FC-4D3E-A917-3B7707A9C541}">
   <ds:schemaRefs>
     <ds:schemaRef ds:uri="http://schemas.openxmlformats.org/officeDocument/2006/bibliography"/>
   </ds:schemaRefs>

</xml_diff>

<commit_message>
Adding changes and added PDF almost ready for submission.
</commit_message>
<xml_diff>
--- a/Survey Paper/survey-draft-Kevin.docx
+++ b/Survey Paper/survey-draft-Kevin.docx
@@ -1,6 +1,6 @@
 
 <file path=word/document.xml><?xml version="1.0" encoding="utf-8"?>
-<w:document xmlns:wpc="http://schemas.microsoft.com/office/word/2010/wordprocessingCanvas" xmlns:mc="http://schemas.openxmlformats.org/markup-compatibility/2006" xmlns:o="urn:schemas-microsoft-com:office:office" xmlns:r="http://schemas.openxmlformats.org/officeDocument/2006/relationships" xmlns:m="http://schemas.openxmlformats.org/officeDocument/2006/math" xmlns:v="urn:schemas-microsoft-com:vml" xmlns:wp14="http://schemas.microsoft.com/office/word/2010/wordprocessingDrawing" xmlns:wp="http://schemas.openxmlformats.org/drawingml/2006/wordprocessingDrawing" xmlns:w10="urn:schemas-microsoft-com:office:word" xmlns:w="http://schemas.openxmlformats.org/wordprocessingml/2006/main" xmlns:w14="http://schemas.microsoft.com/office/word/2010/wordml" xmlns:wpg="http://schemas.microsoft.com/office/word/2010/wordprocessingGroup" xmlns:wpi="http://schemas.microsoft.com/office/word/2010/wordprocessingInk" xmlns:wne="http://schemas.microsoft.com/office/word/2006/wordml" xmlns:wps="http://schemas.microsoft.com/office/word/2010/wordprocessingShape" mc:Ignorable="w14 wp14">
+<w:document xmlns:wpc="http://schemas.microsoft.com/office/word/2010/wordprocessingCanvas" xmlns:mc="http://schemas.openxmlformats.org/markup-compatibility/2006" xmlns:o="urn:schemas-microsoft-com:office:office" xmlns:r="http://schemas.openxmlformats.org/officeDocument/2006/relationships" xmlns:m="http://schemas.openxmlformats.org/officeDocument/2006/math" xmlns:v="urn:schemas-microsoft-com:vml" xmlns:wp14="http://schemas.microsoft.com/office/word/2010/wordprocessingDrawing" xmlns:wp="http://schemas.openxmlformats.org/drawingml/2006/wordprocessingDrawing" xmlns:w10="urn:schemas-microsoft-com:office:word" xmlns:w="http://schemas.openxmlformats.org/wordprocessingml/2006/main" xmlns:w14="http://schemas.microsoft.com/office/word/2010/wordml" xmlns:w15="http://schemas.microsoft.com/office/word/2012/wordml" xmlns:wpg="http://schemas.microsoft.com/office/word/2010/wordprocessingGroup" xmlns:wpi="http://schemas.microsoft.com/office/word/2010/wordprocessingInk" xmlns:wne="http://schemas.microsoft.com/office/word/2006/wordml" xmlns:wps="http://schemas.microsoft.com/office/word/2010/wordprocessingShape" mc:Ignorable="w14 w15 wp14">
   <w:body>
     <w:p>
       <w:pPr>
@@ -9,6 +9,11 @@
       <w:r>
         <w:t xml:space="preserve">Wireless </w:t>
       </w:r>
+      <w:r>
+        <w:t xml:space="preserve">Network </w:t>
+      </w:r>
+      <w:bookmarkStart w:id="0" w:name="_GoBack"/>
+      <w:bookmarkEnd w:id="0"/>
       <w:r>
         <w:t>Security</w:t>
       </w:r>
@@ -44,7 +49,6 @@
         <w:pStyle w:val="Author"/>
       </w:pPr>
       <w:r>
-        <w:lastRenderedPageBreak/>
         <w:t>Kevin Kuo</w:t>
       </w:r>
     </w:p>
@@ -112,7 +116,6 @@
           <w:i/>
           <w:iCs/>
         </w:rPr>
-        <w:lastRenderedPageBreak/>
         <w:t>Abstract</w:t>
       </w:r>
       <w:r>
@@ -360,7 +363,6 @@
         <w:rPr>
           <w:lang w:val="en-US"/>
         </w:rPr>
-        <w:lastRenderedPageBreak/>
         <w:t>Response. The connection between the client and Access Point is then established.</w:t>
       </w:r>
     </w:p>
@@ -691,7 +693,7 @@
                     <pic:cNvPicPr/>
                   </pic:nvPicPr>
                   <pic:blipFill>
-                    <a:blip r:embed="rId7" cstate="print">
+                    <a:blip r:embed="rId6" cstate="print">
                       <a:extLst>
                         <a:ext uri="{28A0092B-C50C-407E-A947-70E740481C1C}">
                           <a14:useLocalDpi xmlns:a14="http://schemas.microsoft.com/office/drawing/2010/main" val="0"/>
@@ -812,7 +814,6 @@
         <w:rPr>
           <w:i w:val="0"/>
         </w:rPr>
-        <w:lastRenderedPageBreak/>
         <w:t>specific channel or SSID. It is an alternative to Kismet because it does not have a visual component. Airodump-ng is more of a packet dump tool than a reconnaissance tool. It cannot change channels without restarting and it cannot drill down to particular networks.</w:t>
       </w:r>
     </w:p>
@@ -1298,7 +1299,7 @@
       <w:r>
         <w:t xml:space="preserve"> [Online]. Available: </w:t>
       </w:r>
-      <w:hyperlink r:id="rId8" w:history="1">
+      <w:hyperlink r:id="rId7" w:history="1">
         <w:r>
           <w:rPr>
             <w:rStyle w:val="Hyperlink"/>
@@ -1330,7 +1331,7 @@
       <w:r>
         <w:t xml:space="preserve">. [Online]. Available: </w:t>
       </w:r>
-      <w:hyperlink r:id="rId9" w:history="1">
+      <w:hyperlink r:id="rId8" w:history="1">
         <w:r>
           <w:rPr>
             <w:rStyle w:val="Hyperlink"/>
@@ -1364,7 +1365,7 @@
       <w:r>
         <w:t xml:space="preserve"> 05-May-2017. [Online]. Available: </w:t>
       </w:r>
-      <w:hyperlink r:id="rId10" w:history="1">
+      <w:hyperlink r:id="rId9" w:history="1">
         <w:r>
           <w:rPr>
             <w:rStyle w:val="Hyperlink"/>
@@ -1405,7 +1406,7 @@
       <w:r>
         <w:t xml:space="preserve">[Online]. Available: </w:t>
       </w:r>
-      <w:hyperlink r:id="rId11" w:history="1">
+      <w:hyperlink r:id="rId10" w:history="1">
         <w:r>
           <w:rPr>
             <w:rStyle w:val="Hyperlink"/>
@@ -1439,7 +1440,7 @@
       <w:r>
         <w:t xml:space="preserve">, 02-Jun-2005. [Online]. Available: </w:t>
       </w:r>
-      <w:hyperlink r:id="rId12" w:history="1">
+      <w:hyperlink r:id="rId11" w:history="1">
         <w:r>
           <w:rPr>
             <w:rStyle w:val="Hyperlink"/>
@@ -1467,7 +1468,7 @@
       <w:r>
         <w:t xml:space="preserve">, Jun-2005. [Online]. Available: </w:t>
       </w:r>
-      <w:hyperlink r:id="rId13" w:history="1">
+      <w:hyperlink r:id="rId12" w:history="1">
         <w:r>
           <w:rPr>
             <w:rStyle w:val="Hyperlink"/>
@@ -1510,7 +1511,7 @@
       <w:r>
         <w:t xml:space="preserve">, 03-Jan-2005. [Online]. Available: </w:t>
       </w:r>
-      <w:hyperlink r:id="rId14" w:history="1">
+      <w:hyperlink r:id="rId13" w:history="1">
         <w:r>
           <w:rPr>
             <w:rStyle w:val="Hyperlink"/>
@@ -1553,7 +1554,7 @@
       <w:r>
         <w:t xml:space="preserve"> </w:t>
       </w:r>
-      <w:hyperlink r:id="rId15" w:history="1">
+      <w:hyperlink r:id="rId14" w:history="1">
         <w:r>
           <w:rPr>
             <w:rStyle w:val="Hyperlink"/>
@@ -1576,7 +1577,6 @@
         <w:pStyle w:val="references"/>
       </w:pPr>
       <w:r>
-        <w:lastRenderedPageBreak/>
         <w:t xml:space="preserve">G. Ashok, T. Buthmann. “The Bell Labs Security Framework: Making the Case for End-to-End Wi-Fi Security,” </w:t>
       </w:r>
       <w:r>
@@ -1588,7 +1588,7 @@
       <w:r>
         <w:t xml:space="preserve">, 2007. [Online]. Available: </w:t>
       </w:r>
-      <w:hyperlink r:id="rId16" w:history="1">
+      <w:hyperlink r:id="rId15" w:history="1">
         <w:r>
           <w:rPr>
             <w:rStyle w:val="Hyperlink"/>
@@ -1629,7 +1629,7 @@
       <w:r>
         <w:t xml:space="preserve">, 03-Apr-2006. [Online]. Available: </w:t>
       </w:r>
-      <w:hyperlink r:id="rId17" w:history="1">
+      <w:hyperlink r:id="rId16" w:history="1">
         <w:r>
           <w:rPr>
             <w:rStyle w:val="Hyperlink"/>
@@ -1667,7 +1667,7 @@
       <w:r>
         <w:t xml:space="preserve"> 29-May-2006. [Online]. Available: </w:t>
       </w:r>
-      <w:hyperlink r:id="rId18" w:history="1">
+      <w:hyperlink r:id="rId17" w:history="1">
         <w:r>
           <w:rPr>
             <w:rStyle w:val="Hyperlink"/>
@@ -1722,7 +1722,7 @@
       <w:r>
         <w:t xml:space="preserve">. [Online]. Available: </w:t>
       </w:r>
-      <w:hyperlink r:id="rId19" w:history="1">
+      <w:hyperlink r:id="rId18" w:history="1">
         <w:r>
           <w:rPr>
             <w:rStyle w:val="Hyperlink"/>
@@ -1772,7 +1772,7 @@
       <w:r>
         <w:t xml:space="preserve">Available: </w:t>
       </w:r>
-      <w:hyperlink r:id="rId20" w:history="1">
+      <w:hyperlink r:id="rId19" w:history="1">
         <w:r>
           <w:rPr>
             <w:rStyle w:val="Hyperlink"/>
@@ -1825,7 +1825,7 @@
       <w:r>
         <w:t xml:space="preserve"> [Online]. Available: </w:t>
       </w:r>
-      <w:hyperlink r:id="rId21" w:history="1">
+      <w:hyperlink r:id="rId20" w:history="1">
         <w:r>
           <w:rPr>
             <w:rStyle w:val="Hyperlink"/>
@@ -1872,7 +1872,7 @@
       <w:r>
         <w:t xml:space="preserve">Available: </w:t>
       </w:r>
-      <w:hyperlink r:id="rId22" w:history="1">
+      <w:hyperlink r:id="rId21" w:history="1">
         <w:r>
           <w:rPr>
             <w:rStyle w:val="Hyperlink"/>
@@ -1901,12 +1901,10 @@
       <w:r>
         <w:t xml:space="preserve">[Online]. </w:t>
       </w:r>
-      <w:bookmarkStart w:id="0" w:name="_GoBack"/>
-      <w:bookmarkEnd w:id="0"/>
       <w:r>
         <w:t xml:space="preserve">Available: </w:t>
       </w:r>
-      <w:hyperlink r:id="rId23" w:history="1">
+      <w:hyperlink r:id="rId22" w:history="1">
         <w:r>
           <w:rPr>
             <w:rStyle w:val="Hyperlink"/>
@@ -1950,8 +1948,8 @@
 </file>
 
 <file path=word/numbering.xml><?xml version="1.0" encoding="utf-8"?>
-<w:numbering xmlns:wpc="http://schemas.microsoft.com/office/word/2010/wordprocessingCanvas" xmlns:mc="http://schemas.openxmlformats.org/markup-compatibility/2006" xmlns:o="urn:schemas-microsoft-com:office:office" xmlns:r="http://schemas.openxmlformats.org/officeDocument/2006/relationships" xmlns:m="http://schemas.openxmlformats.org/officeDocument/2006/math" xmlns:v="urn:schemas-microsoft-com:vml" xmlns:wp14="http://schemas.microsoft.com/office/word/2010/wordprocessingDrawing" xmlns:wp="http://schemas.openxmlformats.org/drawingml/2006/wordprocessingDrawing" xmlns:w10="urn:schemas-microsoft-com:office:word" xmlns:w="http://schemas.openxmlformats.org/wordprocessingml/2006/main" xmlns:w14="http://schemas.microsoft.com/office/word/2010/wordml" xmlns:wpg="http://schemas.microsoft.com/office/word/2010/wordprocessingGroup" xmlns:wpi="http://schemas.microsoft.com/office/word/2010/wordprocessingInk" xmlns:wne="http://schemas.microsoft.com/office/word/2006/wordml" xmlns:wps="http://schemas.microsoft.com/office/word/2010/wordprocessingShape" mc:Ignorable="w14 wp14">
-  <w:abstractNum w:abstractNumId="0">
+<w:numbering xmlns:wpc="http://schemas.microsoft.com/office/word/2010/wordprocessingCanvas" xmlns:mc="http://schemas.openxmlformats.org/markup-compatibility/2006" xmlns:o="urn:schemas-microsoft-com:office:office" xmlns:r="http://schemas.openxmlformats.org/officeDocument/2006/relationships" xmlns:m="http://schemas.openxmlformats.org/officeDocument/2006/math" xmlns:v="urn:schemas-microsoft-com:vml" xmlns:wp14="http://schemas.microsoft.com/office/word/2010/wordprocessingDrawing" xmlns:wp="http://schemas.openxmlformats.org/drawingml/2006/wordprocessingDrawing" xmlns:w10="urn:schemas-microsoft-com:office:word" xmlns:w="http://schemas.openxmlformats.org/wordprocessingml/2006/main" xmlns:w14="http://schemas.microsoft.com/office/word/2010/wordml" xmlns:w15="http://schemas.microsoft.com/office/word/2012/wordml" xmlns:wpg="http://schemas.microsoft.com/office/word/2010/wordprocessingGroup" xmlns:wpi="http://schemas.microsoft.com/office/word/2010/wordprocessingInk" xmlns:wne="http://schemas.microsoft.com/office/word/2006/wordml" xmlns:wps="http://schemas.microsoft.com/office/word/2010/wordprocessingShape" mc:Ignorable="w14 w15 wp14">
+  <w:abstractNum w:abstractNumId="0" w15:restartNumberingAfterBreak="0">
     <w:nsid w:val="FFFFFF1D"/>
     <w:multiLevelType w:val="multilevel"/>
     <w:tmpl w:val="7A36CE9E"/>
@@ -2091,7 +2089,7 @@
       </w:rPr>
     </w:lvl>
   </w:abstractNum>
-  <w:abstractNum w:abstractNumId="1">
+  <w:abstractNum w:abstractNumId="1" w15:restartNumberingAfterBreak="0">
     <w:nsid w:val="FFFFFF7C"/>
     <w:multiLevelType w:val="singleLevel"/>
     <w:tmpl w:val="DD629BEE"/>
@@ -2108,7 +2106,7 @@
       </w:pPr>
     </w:lvl>
   </w:abstractNum>
-  <w:abstractNum w:abstractNumId="2">
+  <w:abstractNum w:abstractNumId="2" w15:restartNumberingAfterBreak="0">
     <w:nsid w:val="FFFFFF7D"/>
     <w:multiLevelType w:val="singleLevel"/>
     <w:tmpl w:val="2648E1C4"/>
@@ -2125,7 +2123,7 @@
       </w:pPr>
     </w:lvl>
   </w:abstractNum>
-  <w:abstractNum w:abstractNumId="3">
+  <w:abstractNum w:abstractNumId="3" w15:restartNumberingAfterBreak="0">
     <w:nsid w:val="FFFFFF7E"/>
     <w:multiLevelType w:val="singleLevel"/>
     <w:tmpl w:val="9D38DB54"/>
@@ -2142,7 +2140,7 @@
       </w:pPr>
     </w:lvl>
   </w:abstractNum>
-  <w:abstractNum w:abstractNumId="4">
+  <w:abstractNum w:abstractNumId="4" w15:restartNumberingAfterBreak="0">
     <w:nsid w:val="FFFFFF7F"/>
     <w:multiLevelType w:val="singleLevel"/>
     <w:tmpl w:val="632C24E2"/>
@@ -2159,7 +2157,7 @@
       </w:pPr>
     </w:lvl>
   </w:abstractNum>
-  <w:abstractNum w:abstractNumId="5">
+  <w:abstractNum w:abstractNumId="5" w15:restartNumberingAfterBreak="0">
     <w:nsid w:val="FFFFFF80"/>
     <w:multiLevelType w:val="singleLevel"/>
     <w:tmpl w:val="82268A14"/>
@@ -2179,7 +2177,7 @@
       </w:rPr>
     </w:lvl>
   </w:abstractNum>
-  <w:abstractNum w:abstractNumId="6">
+  <w:abstractNum w:abstractNumId="6" w15:restartNumberingAfterBreak="0">
     <w:nsid w:val="FFFFFF81"/>
     <w:multiLevelType w:val="singleLevel"/>
     <w:tmpl w:val="8C0E77FE"/>
@@ -2199,7 +2197,7 @@
       </w:rPr>
     </w:lvl>
   </w:abstractNum>
-  <w:abstractNum w:abstractNumId="7">
+  <w:abstractNum w:abstractNumId="7" w15:restartNumberingAfterBreak="0">
     <w:nsid w:val="FFFFFF82"/>
     <w:multiLevelType w:val="singleLevel"/>
     <w:tmpl w:val="174639B8"/>
@@ -2219,7 +2217,7 @@
       </w:rPr>
     </w:lvl>
   </w:abstractNum>
-  <w:abstractNum w:abstractNumId="8">
+  <w:abstractNum w:abstractNumId="8" w15:restartNumberingAfterBreak="0">
     <w:nsid w:val="FFFFFF83"/>
     <w:multiLevelType w:val="singleLevel"/>
     <w:tmpl w:val="B1ACC408"/>
@@ -2239,7 +2237,7 @@
       </w:rPr>
     </w:lvl>
   </w:abstractNum>
-  <w:abstractNum w:abstractNumId="9">
+  <w:abstractNum w:abstractNumId="9" w15:restartNumberingAfterBreak="0">
     <w:nsid w:val="FFFFFF88"/>
     <w:multiLevelType w:val="singleLevel"/>
     <w:tmpl w:val="229E8DFE"/>
@@ -2256,7 +2254,7 @@
       </w:pPr>
     </w:lvl>
   </w:abstractNum>
-  <w:abstractNum w:abstractNumId="10">
+  <w:abstractNum w:abstractNumId="10" w15:restartNumberingAfterBreak="0">
     <w:nsid w:val="FFFFFF89"/>
     <w:multiLevelType w:val="singleLevel"/>
     <w:tmpl w:val="EA847AFE"/>
@@ -2276,7 +2274,7 @@
       </w:rPr>
     </w:lvl>
   </w:abstractNum>
-  <w:abstractNum w:abstractNumId="11">
+  <w:abstractNum w:abstractNumId="11" w15:restartNumberingAfterBreak="0">
     <w:nsid w:val="167778A9"/>
     <w:multiLevelType w:val="hybridMultilevel"/>
     <w:tmpl w:val="7F90223E"/>
@@ -2389,7 +2387,7 @@
       </w:rPr>
     </w:lvl>
   </w:abstractNum>
-  <w:abstractNum w:abstractNumId="12">
+  <w:abstractNum w:abstractNumId="12" w15:restartNumberingAfterBreak="0">
     <w:nsid w:val="1E177E97"/>
     <w:multiLevelType w:val="hybridMultilevel"/>
     <w:tmpl w:val="A6463BCE"/>
@@ -2475,7 +2473,7 @@
       </w:pPr>
     </w:lvl>
   </w:abstractNum>
-  <w:abstractNum w:abstractNumId="13">
+  <w:abstractNum w:abstractNumId="13" w15:restartNumberingAfterBreak="0">
     <w:nsid w:val="1E961B84"/>
     <w:multiLevelType w:val="hybridMultilevel"/>
     <w:tmpl w:val="BAF27FE2"/>
@@ -2588,7 +2586,7 @@
       </w:rPr>
     </w:lvl>
   </w:abstractNum>
-  <w:abstractNum w:abstractNumId="14">
+  <w:abstractNum w:abstractNumId="14" w15:restartNumberingAfterBreak="0">
     <w:nsid w:val="1F1809FC"/>
     <w:multiLevelType w:val="hybridMultilevel"/>
     <w:tmpl w:val="5BDC9190"/>
@@ -2701,7 +2699,7 @@
       </w:rPr>
     </w:lvl>
   </w:abstractNum>
-  <w:abstractNum w:abstractNumId="15">
+  <w:abstractNum w:abstractNumId="15" w15:restartNumberingAfterBreak="0">
     <w:nsid w:val="20AF0333"/>
     <w:multiLevelType w:val="hybridMultilevel"/>
     <w:tmpl w:val="CB0E7F4E"/>
@@ -2843,7 +2841,7 @@
       </w:rPr>
     </w:lvl>
   </w:abstractNum>
-  <w:abstractNum w:abstractNumId="16">
+  <w:abstractNum w:abstractNumId="16" w15:restartNumberingAfterBreak="0">
     <w:nsid w:val="26FE1FCF"/>
     <w:multiLevelType w:val="hybridMultilevel"/>
     <w:tmpl w:val="33826962"/>
@@ -3004,7 +3002,7 @@
       </w:rPr>
     </w:lvl>
   </w:abstractNum>
-  <w:abstractNum w:abstractNumId="17">
+  <w:abstractNum w:abstractNumId="17" w15:restartNumberingAfterBreak="0">
     <w:nsid w:val="37660336"/>
     <w:multiLevelType w:val="hybridMultilevel"/>
     <w:tmpl w:val="754EAC84"/>
@@ -3145,7 +3143,7 @@
       </w:rPr>
     </w:lvl>
   </w:abstractNum>
-  <w:abstractNum w:abstractNumId="18">
+  <w:abstractNum w:abstractNumId="18" w15:restartNumberingAfterBreak="0">
     <w:nsid w:val="39E54FC6"/>
     <w:multiLevelType w:val="singleLevel"/>
     <w:tmpl w:val="5B7288D4"/>
@@ -3165,7 +3163,7 @@
       </w:rPr>
     </w:lvl>
   </w:abstractNum>
-  <w:abstractNum w:abstractNumId="19">
+  <w:abstractNum w:abstractNumId="19" w15:restartNumberingAfterBreak="0">
     <w:nsid w:val="4189603E"/>
     <w:multiLevelType w:val="multilevel"/>
     <w:tmpl w:val="0AB06E12"/>
@@ -3372,7 +3370,7 @@
       </w:rPr>
     </w:lvl>
   </w:abstractNum>
-  <w:abstractNum w:abstractNumId="20">
+  <w:abstractNum w:abstractNumId="20" w15:restartNumberingAfterBreak="0">
     <w:nsid w:val="493C3F76"/>
     <w:multiLevelType w:val="hybridMultilevel"/>
     <w:tmpl w:val="9A9E418C"/>
@@ -3483,7 +3481,7 @@
       </w:pPr>
     </w:lvl>
   </w:abstractNum>
-  <w:abstractNum w:abstractNumId="21">
+  <w:abstractNum w:abstractNumId="21" w15:restartNumberingAfterBreak="0">
     <w:nsid w:val="4C31369F"/>
     <w:multiLevelType w:val="hybridMultilevel"/>
     <w:tmpl w:val="601A2EE0"/>
@@ -3596,7 +3594,7 @@
       </w:rPr>
     </w:lvl>
   </w:abstractNum>
-  <w:abstractNum w:abstractNumId="22">
+  <w:abstractNum w:abstractNumId="22" w15:restartNumberingAfterBreak="0">
     <w:nsid w:val="4D0D22D8"/>
     <w:multiLevelType w:val="hybridMultilevel"/>
     <w:tmpl w:val="A96650AA"/>
@@ -3709,7 +3707,7 @@
       </w:rPr>
     </w:lvl>
   </w:abstractNum>
-  <w:abstractNum w:abstractNumId="23">
+  <w:abstractNum w:abstractNumId="23" w15:restartNumberingAfterBreak="0">
     <w:nsid w:val="52CA544A"/>
     <w:multiLevelType w:val="singleLevel"/>
     <w:tmpl w:val="4E965218"/>
@@ -3737,7 +3735,7 @@
       </w:rPr>
     </w:lvl>
   </w:abstractNum>
-  <w:abstractNum w:abstractNumId="24">
+  <w:abstractNum w:abstractNumId="24" w15:restartNumberingAfterBreak="0">
     <w:nsid w:val="6C402C58"/>
     <w:multiLevelType w:val="hybridMultilevel"/>
     <w:tmpl w:val="9A1CA078"/>
@@ -3882,7 +3880,7 @@
       </w:rPr>
     </w:lvl>
   </w:abstractNum>
-  <w:abstractNum w:abstractNumId="25">
+  <w:abstractNum w:abstractNumId="25" w15:restartNumberingAfterBreak="0">
     <w:nsid w:val="6CD32DA8"/>
     <w:multiLevelType w:val="singleLevel"/>
     <w:tmpl w:val="166470C2"/>
@@ -3908,7 +3906,7 @@
       </w:rPr>
     </w:lvl>
   </w:abstractNum>
-  <w:abstractNum w:abstractNumId="26">
+  <w:abstractNum w:abstractNumId="26" w15:restartNumberingAfterBreak="0">
     <w:nsid w:val="72656E53"/>
     <w:multiLevelType w:val="hybridMultilevel"/>
     <w:tmpl w:val="6BE2181A"/>
@@ -4175,7 +4173,7 @@
 </file>
 
 <file path=word/styles.xml><?xml version="1.0" encoding="utf-8"?>
-<w:styles xmlns:mc="http://schemas.openxmlformats.org/markup-compatibility/2006" xmlns:r="http://schemas.openxmlformats.org/officeDocument/2006/relationships" xmlns:w="http://schemas.openxmlformats.org/wordprocessingml/2006/main" xmlns:w14="http://schemas.microsoft.com/office/word/2010/wordml" mc:Ignorable="w14">
+<w:styles xmlns:mc="http://schemas.openxmlformats.org/markup-compatibility/2006" xmlns:r="http://schemas.openxmlformats.org/officeDocument/2006/relationships" xmlns:w="http://schemas.openxmlformats.org/wordprocessingml/2006/main" xmlns:w14="http://schemas.microsoft.com/office/word/2010/wordml" xmlns:w15="http://schemas.microsoft.com/office/word/2012/wordml" mc:Ignorable="w14 w15">
   <w:docDefaults>
     <w:rPrDefault>
       <w:rPr>
@@ -4185,779 +4183,371 @@
     </w:rPrDefault>
     <w:pPrDefault/>
   </w:docDefaults>
-  <w:latentStyles w:defLockedState="0" w:defUIPriority="0" w:defSemiHidden="1" w:defUnhideWhenUsed="1" w:defQFormat="0" w:count="267">
-    <w:lsdException w:name="Normal" w:semiHidden="0" w:unhideWhenUsed="0" w:qFormat="1"/>
-    <w:lsdException w:name="heading 1" w:semiHidden="0" w:unhideWhenUsed="0" w:qFormat="1"/>
-    <w:lsdException w:name="heading 2" w:semiHidden="0" w:unhideWhenUsed="0" w:qFormat="1"/>
-    <w:lsdException w:name="heading 3" w:semiHidden="0" w:unhideWhenUsed="0" w:qFormat="1"/>
-    <w:lsdException w:name="heading 4" w:semiHidden="0" w:unhideWhenUsed="0" w:qFormat="1"/>
-    <w:lsdException w:name="heading 5" w:semiHidden="0" w:unhideWhenUsed="0" w:qFormat="1"/>
-    <w:lsdException w:name="heading 6" w:qFormat="1"/>
-    <w:lsdException w:name="heading 7" w:qFormat="1"/>
-    <w:lsdException w:name="heading 8" w:qFormat="1"/>
-    <w:lsdException w:name="heading 9" w:qFormat="1"/>
-    <w:lsdException w:name="caption" w:qFormat="1"/>
-    <w:lsdException w:name="List Number" w:semiHidden="0" w:unhideWhenUsed="0"/>
-    <w:lsdException w:name="List 4" w:semiHidden="0" w:unhideWhenUsed="0"/>
-    <w:lsdException w:name="List 5" w:semiHidden="0" w:unhideWhenUsed="0"/>
-    <w:lsdException w:name="Title" w:semiHidden="0" w:unhideWhenUsed="0" w:qFormat="1"/>
-    <w:lsdException w:name="Subtitle" w:semiHidden="0" w:unhideWhenUsed="0" w:qFormat="1"/>
-    <w:lsdException w:name="Salutation" w:semiHidden="0" w:unhideWhenUsed="0"/>
-    <w:lsdException w:name="Date" w:semiHidden="0" w:unhideWhenUsed="0"/>
-    <w:lsdException w:name="Body Text First Indent" w:semiHidden="0" w:unhideWhenUsed="0"/>
-    <w:lsdException w:name="Hyperlink" w:uiPriority="99"/>
-    <w:lsdException w:name="Strong" w:semiHidden="0" w:unhideWhenUsed="0" w:qFormat="1"/>
-    <w:lsdException w:name="Emphasis" w:semiHidden="0" w:unhideWhenUsed="0" w:qFormat="1"/>
-    <w:lsdException w:name="Table Grid" w:semiHidden="0" w:unhideWhenUsed="0"/>
-    <w:lsdException w:name="Placeholder Text" w:uiPriority="99" w:unhideWhenUsed="0"/>
-    <w:lsdException w:name="No Spacing" w:semiHidden="0" w:uiPriority="1" w:unhideWhenUsed="0" w:qFormat="1"/>
-    <w:lsdException w:name="Light Shading" w:semiHidden="0" w:uiPriority="60" w:unhideWhenUsed="0"/>
-    <w:lsdException w:name="Light List" w:semiHidden="0" w:uiPriority="61" w:unhideWhenUsed="0"/>
-    <w:lsdException w:name="Light Grid" w:semiHidden="0" w:uiPriority="62" w:unhideWhenUsed="0"/>
-    <w:lsdException w:name="Medium Shading 1" w:semiHidden="0" w:uiPriority="63" w:unhideWhenUsed="0"/>
-    <w:lsdException w:name="Medium Shading 2" w:semiHidden="0" w:uiPriority="64" w:unhideWhenUsed="0"/>
-    <w:lsdException w:name="Medium List 1" w:semiHidden="0" w:uiPriority="65" w:unhideWhenUsed="0"/>
-    <w:lsdException w:name="Medium List 2" w:semiHidden="0" w:uiPriority="66" w:unhideWhenUsed="0"/>
-    <w:lsdException w:name="Medium Grid 1" w:semiHidden="0" w:uiPriority="67" w:unhideWhenUsed="0"/>
-    <w:lsdException w:name="Medium Grid 2" w:semiHidden="0" w:uiPriority="68" w:unhideWhenUsed="0"/>
-    <w:lsdException w:name="Medium Grid 3" w:semiHidden="0" w:uiPriority="69" w:unhideWhenUsed="0"/>
-    <w:lsdException w:name="Dark List" w:semiHidden="0" w:uiPriority="70" w:unhideWhenUsed="0"/>
-    <w:lsdException w:name="Colorful Shading" w:semiHidden="0" w:uiPriority="71" w:unhideWhenUsed="0"/>
-    <w:lsdException w:name="Colorful List" w:semiHidden="0" w:uiPriority="72" w:unhideWhenUsed="0"/>
-    <w:lsdException w:name="Colorful Grid" w:semiHidden="0" w:uiPriority="73" w:unhideWhenUsed="0"/>
-    <w:lsdException w:name="Light Shading Accent 1" w:semiHidden="0" w:uiPriority="60" w:unhideWhenUsed="0"/>
-    <w:lsdException w:name="Light List Accent 1" w:semiHidden="0" w:uiPriority="61" w:unhideWhenUsed="0"/>
-    <w:lsdException w:name="Light Grid Accent 1" w:semiHidden="0" w:uiPriority="62" w:unhideWhenUsed="0"/>
-    <w:lsdException w:name="Medium Shading 1 Accent 1" w:semiHidden="0" w:uiPriority="63" w:unhideWhenUsed="0"/>
-    <w:lsdException w:name="Medium Shading 2 Accent 1" w:semiHidden="0" w:uiPriority="64" w:unhideWhenUsed="0"/>
-    <w:lsdException w:name="Medium List 1 Accent 1" w:semiHidden="0" w:uiPriority="65" w:unhideWhenUsed="0"/>
-    <w:lsdException w:name="Revision" w:uiPriority="99" w:unhideWhenUsed="0"/>
-    <w:lsdException w:name="List Paragraph" w:semiHidden="0" w:uiPriority="34" w:unhideWhenUsed="0" w:qFormat="1"/>
-    <w:lsdException w:name="Quote" w:semiHidden="0" w:uiPriority="29" w:unhideWhenUsed="0" w:qFormat="1"/>
-    <w:lsdException w:name="Intense Quote" w:semiHidden="0" w:uiPriority="30" w:unhideWhenUsed="0" w:qFormat="1"/>
-    <w:lsdException w:name="Medium List 2 Accent 1" w:semiHidden="0" w:uiPriority="66" w:unhideWhenUsed="0"/>
-    <w:lsdException w:name="Medium Grid 1 Accent 1" w:semiHidden="0" w:uiPriority="67" w:unhideWhenUsed="0"/>
-    <w:lsdException w:name="Medium Grid 2 Accent 1" w:semiHidden="0" w:uiPriority="68" w:unhideWhenUsed="0"/>
-    <w:lsdException w:name="Medium Grid 3 Accent 1" w:semiHidden="0" w:uiPriority="69" w:unhideWhenUsed="0"/>
-    <w:lsdException w:name="Dark List Accent 1" w:semiHidden="0" w:uiPriority="70" w:unhideWhenUsed="0"/>
-    <w:lsdException w:name="Colorful Shading Accent 1" w:semiHidden="0" w:uiPriority="71" w:unhideWhenUsed="0"/>
-    <w:lsdException w:name="Colorful List Accent 1" w:semiHidden="0" w:uiPriority="72" w:unhideWhenUsed="0"/>
-    <w:lsdException w:name="Colorful Grid Accent 1" w:semiHidden="0" w:uiPriority="73" w:unhideWhenUsed="0"/>
-    <w:lsdException w:name="Light Shading Accent 2" w:semiHidden="0" w:uiPriority="60" w:unhideWhenUsed="0"/>
-    <w:lsdException w:name="Light List Accent 2" w:semiHidden="0" w:uiPriority="61" w:unhideWhenUsed="0"/>
-    <w:lsdException w:name="Light Grid Accent 2" w:semiHidden="0" w:uiPriority="62" w:unhideWhenUsed="0"/>
-    <w:lsdException w:name="Medium Shading 1 Accent 2" w:semiHidden="0" w:uiPriority="63" w:unhideWhenUsed="0"/>
-    <w:lsdException w:name="Medium Shading 2 Accent 2" w:semiHidden="0" w:uiPriority="64" w:unhideWhenUsed="0"/>
-    <w:lsdException w:name="Medium List 1 Accent 2" w:semiHidden="0" w:uiPriority="65" w:unhideWhenUsed="0"/>
-    <w:lsdException w:name="Medium List 2 Accent 2" w:semiHidden="0" w:uiPriority="66" w:unhideWhenUsed="0"/>
-    <w:lsdException w:name="Medium Grid 1 Accent 2" w:semiHidden="0" w:uiPriority="67" w:unhideWhenUsed="0"/>
-    <w:lsdException w:name="Medium Grid 2 Accent 2" w:semiHidden="0" w:uiPriority="68" w:unhideWhenUsed="0"/>
-    <w:lsdException w:name="Medium Grid 3 Accent 2" w:semiHidden="0" w:uiPriority="69" w:unhideWhenUsed="0"/>
-    <w:lsdException w:name="Dark List Accent 2" w:semiHidden="0" w:uiPriority="70" w:unhideWhenUsed="0"/>
-    <w:lsdException w:name="Colorful Shading Accent 2" w:semiHidden="0" w:uiPriority="71" w:unhideWhenUsed="0"/>
-    <w:lsdException w:name="Colorful List Accent 2" w:semiHidden="0" w:uiPriority="72" w:unhideWhenUsed="0"/>
-    <w:lsdException w:name="Colorful Grid Accent 2" w:semiHidden="0" w:uiPriority="73" w:unhideWhenUsed="0"/>
-    <w:lsdException w:name="Light Shading Accent 3" w:semiHidden="0" w:uiPriority="60" w:unhideWhenUsed="0"/>
-    <w:lsdException w:name="Light List Accent 3" w:semiHidden="0" w:uiPriority="61" w:unhideWhenUsed="0"/>
-    <w:lsdException w:name="Light Grid Accent 3" w:semiHidden="0" w:uiPriority="62" w:unhideWhenUsed="0"/>
-    <w:lsdException w:name="Medium Shading 1 Accent 3" w:semiHidden="0" w:uiPriority="63" w:unhideWhenUsed="0"/>
-    <w:lsdException w:name="Medium Shading 2 Accent 3" w:semiHidden="0" w:uiPriority="64" w:unhideWhenUsed="0"/>
-    <w:lsdException w:name="Medium List 1 Accent 3" w:semiHidden="0" w:uiPriority="65" w:unhideWhenUsed="0"/>
-    <w:lsdException w:name="Medium List 2 Accent 3" w:semiHidden="0" w:uiPriority="66" w:unhideWhenUsed="0"/>
-    <w:lsdException w:name="Medium Grid 1 Accent 3" w:semiHidden="0" w:uiPriority="67" w:unhideWhenUsed="0"/>
-    <w:lsdException w:name="Medium Grid 2 Accent 3" w:semiHidden="0" w:uiPriority="68" w:unhideWhenUsed="0"/>
-    <w:lsdException w:name="Medium Grid 3 Accent 3" w:semiHidden="0" w:uiPriority="69" w:unhideWhenUsed="0"/>
-    <w:lsdException w:name="Dark List Accent 3" w:semiHidden="0" w:uiPriority="70" w:unhideWhenUsed="0"/>
-    <w:lsdException w:name="Colorful Shading Accent 3" w:semiHidden="0" w:uiPriority="71" w:unhideWhenUsed="0"/>
-    <w:lsdException w:name="Colorful List Accent 3" w:semiHidden="0" w:uiPriority="72" w:unhideWhenUsed="0"/>
-    <w:lsdException w:name="Colorful Grid Accent 3" w:semiHidden="0" w:uiPriority="73" w:unhideWhenUsed="0"/>
-    <w:lsdException w:name="Light Shading Accent 4" w:semiHidden="0" w:uiPriority="60" w:unhideWhenUsed="0"/>
-    <w:lsdException w:name="Light List Accent 4" w:semiHidden="0" w:uiPriority="61" w:unhideWhenUsed="0"/>
-    <w:lsdException w:name="Light Grid Accent 4" w:semiHidden="0" w:uiPriority="62" w:unhideWhenUsed="0"/>
-    <w:lsdException w:name="Medium Shading 1 Accent 4" w:semiHidden="0" w:uiPriority="63" w:unhideWhenUsed="0"/>
-    <w:lsdException w:name="Medium Shading 2 Accent 4" w:semiHidden="0" w:uiPriority="64" w:unhideWhenUsed="0"/>
-    <w:lsdException w:name="Medium List 1 Accent 4" w:semiHidden="0" w:uiPriority="65" w:unhideWhenUsed="0"/>
-    <w:lsdException w:name="Medium List 2 Accent 4" w:semiHidden="0" w:uiPriority="66" w:unhideWhenUsed="0"/>
-    <w:lsdException w:name="Medium Grid 1 Accent 4" w:semiHidden="0" w:uiPriority="67" w:unhideWhenUsed="0"/>
-    <w:lsdException w:name="Medium Grid 2 Accent 4" w:semiHidden="0" w:uiPriority="68" w:unhideWhenUsed="0"/>
-    <w:lsdException w:name="Medium Grid 3 Accent 4" w:semiHidden="0" w:uiPriority="69" w:unhideWhenUsed="0"/>
-    <w:lsdException w:name="Dark List Accent 4" w:semiHidden="0" w:uiPriority="70" w:unhideWhenUsed="0"/>
-    <w:lsdException w:name="Colorful Shading Accent 4" w:semiHidden="0" w:uiPriority="71" w:unhideWhenUsed="0"/>
-    <w:lsdException w:name="Colorful List Accent 4" w:semiHidden="0" w:uiPriority="72" w:unhideWhenUsed="0"/>
-    <w:lsdException w:name="Colorful Grid Accent 4" w:semiHidden="0" w:uiPriority="73" w:unhideWhenUsed="0"/>
-    <w:lsdException w:name="Light Shading Accent 5" w:semiHidden="0" w:uiPriority="60" w:unhideWhenUsed="0"/>
-    <w:lsdException w:name="Light List Accent 5" w:semiHidden="0" w:uiPriority="61" w:unhideWhenUsed="0"/>
-    <w:lsdException w:name="Light Grid Accent 5" w:semiHidden="0" w:uiPriority="62" w:unhideWhenUsed="0"/>
-    <w:lsdException w:name="Medium Shading 1 Accent 5" w:semiHidden="0" w:uiPriority="63" w:unhideWhenUsed="0"/>
-    <w:lsdException w:name="Medium Shading 2 Accent 5" w:semiHidden="0" w:uiPriority="64" w:unhideWhenUsed="0"/>
-    <w:lsdException w:name="Medium List 1 Accent 5" w:semiHidden="0" w:uiPriority="65" w:unhideWhenUsed="0"/>
-    <w:lsdException w:name="Medium List 2 Accent 5" w:semiHidden="0" w:uiPriority="66" w:unhideWhenUsed="0"/>
-    <w:lsdException w:name="Medium Grid 1 Accent 5" w:semiHidden="0" w:uiPriority="67" w:unhideWhenUsed="0"/>
-    <w:lsdException w:name="Medium Grid 2 Accent 5" w:semiHidden="0" w:uiPriority="68" w:unhideWhenUsed="0"/>
-    <w:lsdException w:name="Medium Grid 3 Accent 5" w:semiHidden="0" w:uiPriority="69" w:unhideWhenUsed="0"/>
-    <w:lsdException w:name="Dark List Accent 5" w:semiHidden="0" w:uiPriority="70" w:unhideWhenUsed="0"/>
-    <w:lsdException w:name="Colorful Shading Accent 5" w:semiHidden="0" w:uiPriority="71" w:unhideWhenUsed="0"/>
-    <w:lsdException w:name="Colorful List Accent 5" w:semiHidden="0" w:uiPriority="72" w:unhideWhenUsed="0"/>
-    <w:lsdException w:name="Colorful Grid Accent 5" w:semiHidden="0" w:uiPriority="73" w:unhideWhenUsed="0"/>
-    <w:lsdException w:name="Light Shading Accent 6" w:semiHidden="0" w:uiPriority="60" w:unhideWhenUsed="0"/>
-    <w:lsdException w:name="Light List Accent 6" w:semiHidden="0" w:uiPriority="61" w:unhideWhenUsed="0"/>
-    <w:lsdException w:name="Light Grid Accent 6" w:semiHidden="0" w:uiPriority="62" w:unhideWhenUsed="0"/>
-    <w:lsdException w:name="Medium Shading 1 Accent 6" w:semiHidden="0" w:uiPriority="63" w:unhideWhenUsed="0"/>
-    <w:lsdException w:name="Medium Shading 2 Accent 6" w:semiHidden="0" w:uiPriority="64" w:unhideWhenUsed="0"/>
-    <w:lsdException w:name="Medium List 1 Accent 6" w:semiHidden="0" w:uiPriority="65" w:unhideWhenUsed="0"/>
-    <w:lsdException w:name="Medium List 2 Accent 6" w:semiHidden="0" w:uiPriority="66" w:unhideWhenUsed="0"/>
-    <w:lsdException w:name="Medium Grid 1 Accent 6" w:semiHidden="0" w:uiPriority="67" w:unhideWhenUsed="0"/>
-    <w:lsdException w:name="Medium Grid 2 Accent 6" w:semiHidden="0" w:uiPriority="68" w:unhideWhenUsed="0"/>
-    <w:lsdException w:name="Medium Grid 3 Accent 6" w:semiHidden="0" w:uiPriority="69" w:unhideWhenUsed="0"/>
-    <w:lsdException w:name="Dark List Accent 6" w:semiHidden="0" w:uiPriority="70" w:unhideWhenUsed="0"/>
-    <w:lsdException w:name="Colorful Shading Accent 6" w:semiHidden="0" w:uiPriority="71" w:unhideWhenUsed="0"/>
-    <w:lsdException w:name="Colorful List Accent 6" w:semiHidden="0" w:uiPriority="72" w:unhideWhenUsed="0"/>
-    <w:lsdException w:name="Colorful Grid Accent 6" w:semiHidden="0" w:uiPriority="73" w:unhideWhenUsed="0"/>
-    <w:lsdException w:name="Subtle Emphasis" w:semiHidden="0" w:uiPriority="19" w:unhideWhenUsed="0" w:qFormat="1"/>
-    <w:lsdException w:name="Intense Emphasis" w:semiHidden="0" w:uiPriority="21" w:unhideWhenUsed="0" w:qFormat="1"/>
-    <w:lsdException w:name="Subtle Reference" w:semiHidden="0" w:uiPriority="31" w:unhideWhenUsed="0" w:qFormat="1"/>
-    <w:lsdException w:name="Intense Reference" w:semiHidden="0" w:uiPriority="32" w:unhideWhenUsed="0" w:qFormat="1"/>
-    <w:lsdException w:name="Book Title" w:semiHidden="0" w:uiPriority="33" w:unhideWhenUsed="0" w:qFormat="1"/>
-    <w:lsdException w:name="Bibliography" w:uiPriority="37"/>
-    <w:lsdException w:name="TOC Heading" w:uiPriority="39" w:qFormat="1"/>
-  </w:latentStyles>
-  <w:style w:type="paragraph" w:default="1" w:styleId="Normal">
-    <w:name w:val="Normal"/>
-    <w:qFormat/>
-    <w:pPr>
-      <w:jc w:val="center"/>
-    </w:pPr>
-  </w:style>
-  <w:style w:type="paragraph" w:styleId="Heading1">
-    <w:name w:val="heading 1"/>
-    <w:basedOn w:val="Normal"/>
-    <w:next w:val="Normal"/>
-    <w:qFormat/>
-    <w:rsid w:val="006B6B66"/>
-    <w:pPr>
-      <w:keepNext/>
-      <w:keepLines/>
-      <w:numPr>
-        <w:numId w:val="4"/>
-      </w:numPr>
-      <w:tabs>
-        <w:tab w:val="left" w:pos="216"/>
-      </w:tabs>
-      <w:spacing w:before="160" w:after="80"/>
-      <w:ind w:firstLine="0"/>
-      <w:outlineLvl w:val="0"/>
-    </w:pPr>
-    <w:rPr>
-      <w:smallCaps/>
-      <w:noProof/>
-    </w:rPr>
-  </w:style>
-  <w:style w:type="paragraph" w:styleId="Heading2">
-    <w:name w:val="heading 2"/>
-    <w:basedOn w:val="Normal"/>
-    <w:next w:val="Normal"/>
-    <w:qFormat/>
-    <w:rsid w:val="00ED0149"/>
-    <w:pPr>
-      <w:keepNext/>
-      <w:keepLines/>
-      <w:numPr>
-        <w:ilvl w:val="1"/>
-        <w:numId w:val="4"/>
-      </w:numPr>
-      <w:tabs>
-        <w:tab w:val="clear" w:pos="360"/>
-        <w:tab w:val="num" w:pos="288"/>
-      </w:tabs>
-      <w:spacing w:before="120" w:after="60"/>
-      <w:jc w:val="left"/>
-      <w:outlineLvl w:val="1"/>
-    </w:pPr>
-    <w:rPr>
-      <w:i/>
-      <w:iCs/>
-      <w:noProof/>
-    </w:rPr>
-  </w:style>
-  <w:style w:type="paragraph" w:styleId="Heading3">
-    <w:name w:val="heading 3"/>
-    <w:basedOn w:val="Normal"/>
-    <w:next w:val="Normal"/>
-    <w:link w:val="Heading3Char"/>
-    <w:qFormat/>
-    <w:rsid w:val="00794804"/>
-    <w:pPr>
-      <w:numPr>
-        <w:ilvl w:val="2"/>
-        <w:numId w:val="4"/>
-      </w:numPr>
-      <w:spacing w:line="240" w:lineRule="exact"/>
-      <w:ind w:firstLine="288"/>
-      <w:jc w:val="both"/>
-      <w:outlineLvl w:val="2"/>
-    </w:pPr>
-    <w:rPr>
-      <w:i/>
-      <w:iCs/>
-      <w:noProof/>
-    </w:rPr>
-  </w:style>
-  <w:style w:type="paragraph" w:styleId="Heading4">
-    <w:name w:val="heading 4"/>
-    <w:basedOn w:val="Normal"/>
-    <w:next w:val="Normal"/>
-    <w:qFormat/>
-    <w:rsid w:val="00794804"/>
-    <w:pPr>
-      <w:numPr>
-        <w:ilvl w:val="3"/>
-        <w:numId w:val="4"/>
-      </w:numPr>
-      <w:tabs>
-        <w:tab w:val="clear" w:pos="630"/>
-        <w:tab w:val="left" w:pos="720"/>
-      </w:tabs>
-      <w:spacing w:before="40" w:after="40"/>
-      <w:ind w:firstLine="504"/>
-      <w:jc w:val="both"/>
-      <w:outlineLvl w:val="3"/>
-    </w:pPr>
-    <w:rPr>
-      <w:i/>
-      <w:iCs/>
-      <w:noProof/>
-    </w:rPr>
-  </w:style>
-  <w:style w:type="paragraph" w:styleId="Heading5">
-    <w:name w:val="heading 5"/>
-    <w:basedOn w:val="Normal"/>
-    <w:next w:val="Normal"/>
-    <w:qFormat/>
-    <w:pPr>
-      <w:tabs>
-        <w:tab w:val="left" w:pos="360"/>
-      </w:tabs>
-      <w:spacing w:before="160" w:after="80"/>
-      <w:outlineLvl w:val="4"/>
-    </w:pPr>
-    <w:rPr>
-      <w:smallCaps/>
-      <w:noProof/>
-    </w:rPr>
-  </w:style>
-  <w:style w:type="character" w:default="1" w:styleId="DefaultParagraphFont">
-    <w:name w:val="Default Paragraph Font"/>
-    <w:uiPriority w:val="1"/>
-    <w:semiHidden/>
-    <w:unhideWhenUsed/>
-  </w:style>
-  <w:style w:type="table" w:default="1" w:styleId="TableNormal">
-    <w:name w:val="Normal Table"/>
-    <w:uiPriority w:val="99"/>
-    <w:semiHidden/>
-    <w:unhideWhenUsed/>
-    <w:tblPr>
-      <w:tblInd w:w="0" w:type="dxa"/>
-      <w:tblCellMar>
-        <w:top w:w="0" w:type="dxa"/>
-        <w:left w:w="108" w:type="dxa"/>
-        <w:bottom w:w="0" w:type="dxa"/>
-        <w:right w:w="108" w:type="dxa"/>
-      </w:tblCellMar>
-    </w:tblPr>
-  </w:style>
-  <w:style w:type="numbering" w:default="1" w:styleId="NoList">
-    <w:name w:val="No List"/>
-    <w:uiPriority w:val="99"/>
-    <w:semiHidden/>
-    <w:unhideWhenUsed/>
-  </w:style>
-  <w:style w:type="paragraph" w:customStyle="1" w:styleId="Abstract">
-    <w:name w:val="Abstract"/>
-    <w:rsid w:val="00972203"/>
-    <w:pPr>
-      <w:spacing w:after="200"/>
-      <w:ind w:firstLine="272"/>
-      <w:jc w:val="both"/>
-    </w:pPr>
-    <w:rPr>
-      <w:b/>
-      <w:bCs/>
-      <w:sz w:val="18"/>
-      <w:szCs w:val="18"/>
-    </w:rPr>
-  </w:style>
-  <w:style w:type="paragraph" w:customStyle="1" w:styleId="Affiliation">
-    <w:name w:val="Affiliation"/>
-    <w:pPr>
-      <w:jc w:val="center"/>
-    </w:pPr>
-  </w:style>
-  <w:style w:type="paragraph" w:customStyle="1" w:styleId="Author">
-    <w:name w:val="Author"/>
-    <w:pPr>
-      <w:spacing w:before="360" w:after="40"/>
-      <w:jc w:val="center"/>
-    </w:pPr>
-    <w:rPr>
-      <w:noProof/>
-      <w:sz w:val="22"/>
-      <w:szCs w:val="22"/>
-    </w:rPr>
-  </w:style>
-  <w:style w:type="paragraph" w:styleId="BodyText">
-    <w:name w:val="Body Text"/>
-    <w:basedOn w:val="Normal"/>
-    <w:link w:val="BodyTextChar"/>
-    <w:rsid w:val="00E7596C"/>
-    <w:pPr>
-      <w:tabs>
-        <w:tab w:val="left" w:pos="288"/>
-      </w:tabs>
-      <w:spacing w:after="120" w:line="228" w:lineRule="auto"/>
-      <w:ind w:firstLine="288"/>
-      <w:jc w:val="both"/>
-    </w:pPr>
-    <w:rPr>
-      <w:spacing w:val="-1"/>
-      <w:lang w:val="x-none" w:eastAsia="x-none"/>
-    </w:rPr>
-  </w:style>
-  <w:style w:type="character" w:customStyle="1" w:styleId="BodyTextChar">
-    <w:name w:val="Body Text Char"/>
-    <w:link w:val="BodyText"/>
-    <w:rsid w:val="00E7596C"/>
-    <w:rPr>
-      <w:spacing w:val="-1"/>
-      <w:lang w:val="x-none" w:eastAsia="x-none"/>
-    </w:rPr>
-  </w:style>
-  <w:style w:type="paragraph" w:customStyle="1" w:styleId="bulletlist">
-    <w:name w:val="bullet list"/>
-    <w:basedOn w:val="BodyText"/>
-    <w:rsid w:val="001B67DC"/>
-    <w:pPr>
-      <w:numPr>
-        <w:numId w:val="1"/>
-      </w:numPr>
-      <w:tabs>
-        <w:tab w:val="clear" w:pos="648"/>
-      </w:tabs>
-      <w:ind w:left="576" w:hanging="288"/>
-    </w:pPr>
-  </w:style>
-  <w:style w:type="paragraph" w:customStyle="1" w:styleId="equation">
-    <w:name w:val="equation"/>
-    <w:basedOn w:val="Normal"/>
-    <w:rsid w:val="008A2C7D"/>
-    <w:pPr>
-      <w:tabs>
-        <w:tab w:val="center" w:pos="2520"/>
-        <w:tab w:val="right" w:pos="5040"/>
-      </w:tabs>
-      <w:spacing w:before="240" w:after="240" w:line="216" w:lineRule="auto"/>
-    </w:pPr>
-    <w:rPr>
-      <w:rFonts w:ascii="Symbol" w:hAnsi="Symbol" w:cs="Symbol"/>
-    </w:rPr>
-  </w:style>
-  <w:style w:type="paragraph" w:customStyle="1" w:styleId="figurecaption">
-    <w:name w:val="figure caption"/>
-    <w:rsid w:val="005B0344"/>
-    <w:pPr>
-      <w:numPr>
-        <w:numId w:val="2"/>
-      </w:numPr>
-      <w:tabs>
-        <w:tab w:val="left" w:pos="533"/>
-      </w:tabs>
-      <w:spacing w:before="80" w:after="200"/>
-      <w:ind w:left="0" w:firstLine="0"/>
-      <w:jc w:val="both"/>
-    </w:pPr>
-    <w:rPr>
-      <w:noProof/>
-      <w:sz w:val="16"/>
-      <w:szCs w:val="16"/>
-    </w:rPr>
-  </w:style>
-  <w:style w:type="paragraph" w:customStyle="1" w:styleId="footnote">
-    <w:name w:val="footnote"/>
-    <w:pPr>
-      <w:framePr w:hSpace="187" w:vSpace="187" w:wrap="notBeside" w:vAnchor="text" w:hAnchor="page" w:x="6121" w:y="577"/>
-      <w:numPr>
-        <w:numId w:val="3"/>
-      </w:numPr>
-      <w:spacing w:after="40"/>
-    </w:pPr>
-    <w:rPr>
-      <w:sz w:val="16"/>
-      <w:szCs w:val="16"/>
-    </w:rPr>
-  </w:style>
-  <w:style w:type="paragraph" w:customStyle="1" w:styleId="papersubtitle">
-    <w:name w:val="paper subtitle"/>
-    <w:pPr>
-      <w:spacing w:after="120"/>
-      <w:jc w:val="center"/>
-    </w:pPr>
-    <w:rPr>
-      <w:rFonts w:eastAsia="MS Mincho"/>
-      <w:noProof/>
-      <w:sz w:val="28"/>
-      <w:szCs w:val="28"/>
-    </w:rPr>
-  </w:style>
-  <w:style w:type="paragraph" w:customStyle="1" w:styleId="papertitle">
-    <w:name w:val="paper title"/>
-    <w:pPr>
-      <w:spacing w:after="120"/>
-      <w:jc w:val="center"/>
-    </w:pPr>
-    <w:rPr>
-      <w:rFonts w:eastAsia="MS Mincho"/>
-      <w:noProof/>
-      <w:sz w:val="48"/>
-      <w:szCs w:val="48"/>
-    </w:rPr>
-  </w:style>
-  <w:style w:type="paragraph" w:customStyle="1" w:styleId="references">
-    <w:name w:val="references"/>
-    <w:pPr>
-      <w:numPr>
-        <w:numId w:val="8"/>
-      </w:numPr>
-      <w:spacing w:after="50" w:line="180" w:lineRule="exact"/>
-      <w:jc w:val="both"/>
-    </w:pPr>
-    <w:rPr>
-      <w:rFonts w:eastAsia="MS Mincho"/>
-      <w:noProof/>
-      <w:sz w:val="16"/>
-      <w:szCs w:val="16"/>
-    </w:rPr>
-  </w:style>
-  <w:style w:type="paragraph" w:customStyle="1" w:styleId="sponsors">
-    <w:name w:val="sponsors"/>
-    <w:pPr>
-      <w:framePr w:wrap="auto" w:hAnchor="text" w:x="615" w:y="2239"/>
-      <w:pBdr>
-        <w:top w:val="single" w:sz="4" w:space="2" w:color="auto"/>
-      </w:pBdr>
-      <w:ind w:firstLine="288"/>
-    </w:pPr>
-    <w:rPr>
-      <w:sz w:val="16"/>
-      <w:szCs w:val="16"/>
-    </w:rPr>
-  </w:style>
-  <w:style w:type="paragraph" w:customStyle="1" w:styleId="tablecolhead">
-    <w:name w:val="table col head"/>
-    <w:basedOn w:val="Normal"/>
-    <w:rPr>
-      <w:b/>
-      <w:bCs/>
-      <w:sz w:val="16"/>
-      <w:szCs w:val="16"/>
-    </w:rPr>
-  </w:style>
-  <w:style w:type="paragraph" w:customStyle="1" w:styleId="tablecolsubhead">
-    <w:name w:val="table col subhead"/>
-    <w:basedOn w:val="tablecolhead"/>
-    <w:rPr>
-      <w:i/>
-      <w:iCs/>
-      <w:sz w:val="15"/>
-      <w:szCs w:val="15"/>
-    </w:rPr>
-  </w:style>
-  <w:style w:type="paragraph" w:customStyle="1" w:styleId="tablecopy">
-    <w:name w:val="table copy"/>
-    <w:pPr>
-      <w:jc w:val="both"/>
-    </w:pPr>
-    <w:rPr>
-      <w:noProof/>
-      <w:sz w:val="16"/>
-      <w:szCs w:val="16"/>
-    </w:rPr>
-  </w:style>
-  <w:style w:type="paragraph" w:customStyle="1" w:styleId="tablefootnote">
-    <w:name w:val="table footnote"/>
-    <w:rsid w:val="005E2800"/>
-    <w:pPr>
-      <w:numPr>
-        <w:numId w:val="24"/>
-      </w:numPr>
-      <w:spacing w:before="60" w:after="30"/>
-      <w:ind w:left="58" w:hanging="29"/>
-      <w:jc w:val="right"/>
-    </w:pPr>
-    <w:rPr>
-      <w:sz w:val="12"/>
-      <w:szCs w:val="12"/>
-    </w:rPr>
-  </w:style>
-  <w:style w:type="paragraph" w:customStyle="1" w:styleId="tablehead">
-    <w:name w:val="table head"/>
-    <w:pPr>
-      <w:numPr>
-        <w:numId w:val="9"/>
-      </w:numPr>
-      <w:spacing w:before="240" w:after="120" w:line="216" w:lineRule="auto"/>
-      <w:jc w:val="center"/>
-    </w:pPr>
-    <w:rPr>
-      <w:smallCaps/>
-      <w:noProof/>
-      <w:sz w:val="16"/>
-      <w:szCs w:val="16"/>
-    </w:rPr>
-  </w:style>
-  <w:style w:type="paragraph" w:customStyle="1" w:styleId="Keywords">
-    <w:name w:val="Keywords"/>
-    <w:basedOn w:val="Abstract"/>
-    <w:qFormat/>
-    <w:rsid w:val="00F9441B"/>
-    <w:pPr>
-      <w:spacing w:after="120"/>
-      <w:ind w:firstLine="274"/>
-    </w:pPr>
-    <w:rPr>
-      <w:i/>
-    </w:rPr>
-  </w:style>
-  <w:style w:type="paragraph" w:styleId="Caption">
-    <w:name w:val="caption"/>
-    <w:basedOn w:val="Normal"/>
-    <w:next w:val="Normal"/>
-    <w:semiHidden/>
-    <w:unhideWhenUsed/>
-    <w:qFormat/>
-    <w:rsid w:val="00814FE1"/>
-    <w:pPr>
-      <w:spacing w:after="200"/>
-    </w:pPr>
-    <w:rPr>
-      <w:i/>
-      <w:iCs/>
-      <w:color w:val="44546A" w:themeColor="text2"/>
-      <w:sz w:val="18"/>
-      <w:szCs w:val="18"/>
-    </w:rPr>
-  </w:style>
-  <w:style w:type="character" w:styleId="Hyperlink">
-    <w:name w:val="Hyperlink"/>
-    <w:basedOn w:val="DefaultParagraphFont"/>
-    <w:uiPriority w:val="99"/>
-    <w:rsid w:val="00240F9D"/>
-    <w:rPr>
-      <w:color w:val="0563C1" w:themeColor="hyperlink"/>
-      <w:u w:val="single"/>
-    </w:rPr>
-  </w:style>
-  <w:style w:type="character" w:styleId="FollowedHyperlink">
-    <w:name w:val="FollowedHyperlink"/>
-    <w:basedOn w:val="DefaultParagraphFont"/>
-    <w:rsid w:val="00240F9D"/>
-    <w:rPr>
-      <w:color w:val="954F72" w:themeColor="followedHyperlink"/>
-      <w:u w:val="single"/>
-    </w:rPr>
-  </w:style>
-  <w:style w:type="paragraph" w:styleId="BalloonText">
-    <w:name w:val="Balloon Text"/>
-    <w:basedOn w:val="Normal"/>
-    <w:link w:val="BalloonTextChar"/>
-    <w:rsid w:val="00BF5009"/>
-    <w:rPr>
-      <w:rFonts w:ascii="Tahoma" w:hAnsi="Tahoma" w:cs="Tahoma"/>
-      <w:sz w:val="16"/>
-      <w:szCs w:val="16"/>
-    </w:rPr>
-  </w:style>
-  <w:style w:type="character" w:customStyle="1" w:styleId="BalloonTextChar">
-    <w:name w:val="Balloon Text Char"/>
-    <w:basedOn w:val="DefaultParagraphFont"/>
-    <w:link w:val="BalloonText"/>
-    <w:rsid w:val="00BF5009"/>
-    <w:rPr>
-      <w:rFonts w:ascii="Tahoma" w:hAnsi="Tahoma" w:cs="Tahoma"/>
-      <w:sz w:val="16"/>
-      <w:szCs w:val="16"/>
-    </w:rPr>
-  </w:style>
-  <w:style w:type="character" w:customStyle="1" w:styleId="Heading3Char">
-    <w:name w:val="Heading 3 Char"/>
-    <w:basedOn w:val="DefaultParagraphFont"/>
-    <w:link w:val="Heading3"/>
-    <w:rsid w:val="00AF791F"/>
-    <w:rPr>
-      <w:i/>
-      <w:iCs/>
-      <w:noProof/>
-    </w:rPr>
-  </w:style>
-  <w:style w:type="paragraph" w:styleId="ListParagraph">
-    <w:name w:val="List Paragraph"/>
-    <w:basedOn w:val="Normal"/>
-    <w:uiPriority w:val="34"/>
-    <w:qFormat/>
-    <w:rsid w:val="002350DF"/>
-    <w:pPr>
-      <w:ind w:left="720"/>
-      <w:contextualSpacing/>
-    </w:pPr>
-  </w:style>
-</w:styles>
-</file>
-
-<file path=word/stylesWithEffects.xml><?xml version="1.0" encoding="utf-8"?>
-<w:styles xmlns:wpc="http://schemas.microsoft.com/office/word/2010/wordprocessingCanvas" xmlns:mc="http://schemas.openxmlformats.org/markup-compatibility/2006" xmlns:o="urn:schemas-microsoft-com:office:office" xmlns:r="http://schemas.openxmlformats.org/officeDocument/2006/relationships" xmlns:m="http://schemas.openxmlformats.org/officeDocument/2006/math" xmlns:v="urn:schemas-microsoft-com:vml" xmlns:wp14="http://schemas.microsoft.com/office/word/2010/wordprocessingDrawing" xmlns:wp="http://schemas.openxmlformats.org/drawingml/2006/wordprocessingDrawing" xmlns:w10="urn:schemas-microsoft-com:office:word" xmlns:w="http://schemas.openxmlformats.org/wordprocessingml/2006/main" xmlns:w14="http://schemas.microsoft.com/office/word/2010/wordml" xmlns:wpg="http://schemas.microsoft.com/office/word/2010/wordprocessingGroup" xmlns:wpi="http://schemas.microsoft.com/office/word/2010/wordprocessingInk" xmlns:wne="http://schemas.microsoft.com/office/word/2006/wordml" xmlns:wps="http://schemas.microsoft.com/office/word/2010/wordprocessingShape" mc:Ignorable="w14 wp14">
-  <w:docDefaults>
-    <w:rPrDefault>
-      <w:rPr>
-        <w:rFonts w:ascii="Times New Roman" w:eastAsia="SimSun" w:hAnsi="Times New Roman" w:cs="Times New Roman"/>
-        <w:lang w:val="en-US" w:eastAsia="en-US" w:bidi="ar-SA"/>
-      </w:rPr>
-    </w:rPrDefault>
-    <w:pPrDefault/>
-  </w:docDefaults>
-  <w:latentStyles w:defLockedState="0" w:defUIPriority="0" w:defSemiHidden="1" w:defUnhideWhenUsed="1" w:defQFormat="0" w:count="267">
-    <w:lsdException w:name="Normal" w:semiHidden="0" w:unhideWhenUsed="0" w:qFormat="1"/>
-    <w:lsdException w:name="heading 1" w:semiHidden="0" w:unhideWhenUsed="0" w:qFormat="1"/>
-    <w:lsdException w:name="heading 2" w:semiHidden="0" w:unhideWhenUsed="0" w:qFormat="1"/>
-    <w:lsdException w:name="heading 3" w:semiHidden="0" w:unhideWhenUsed="0" w:qFormat="1"/>
-    <w:lsdException w:name="heading 4" w:semiHidden="0" w:unhideWhenUsed="0" w:qFormat="1"/>
-    <w:lsdException w:name="heading 5" w:semiHidden="0" w:unhideWhenUsed="0" w:qFormat="1"/>
-    <w:lsdException w:name="heading 6" w:qFormat="1"/>
-    <w:lsdException w:name="heading 7" w:qFormat="1"/>
-    <w:lsdException w:name="heading 8" w:qFormat="1"/>
-    <w:lsdException w:name="heading 9" w:qFormat="1"/>
-    <w:lsdException w:name="caption" w:qFormat="1"/>
-    <w:lsdException w:name="List Number" w:semiHidden="0" w:unhideWhenUsed="0"/>
-    <w:lsdException w:name="List 4" w:semiHidden="0" w:unhideWhenUsed="0"/>
-    <w:lsdException w:name="List 5" w:semiHidden="0" w:unhideWhenUsed="0"/>
-    <w:lsdException w:name="Title" w:semiHidden="0" w:unhideWhenUsed="0" w:qFormat="1"/>
-    <w:lsdException w:name="Subtitle" w:semiHidden="0" w:unhideWhenUsed="0" w:qFormat="1"/>
-    <w:lsdException w:name="Salutation" w:semiHidden="0" w:unhideWhenUsed="0"/>
-    <w:lsdException w:name="Date" w:semiHidden="0" w:unhideWhenUsed="0"/>
-    <w:lsdException w:name="Body Text First Indent" w:semiHidden="0" w:unhideWhenUsed="0"/>
-    <w:lsdException w:name="Hyperlink" w:uiPriority="99"/>
-    <w:lsdException w:name="Strong" w:semiHidden="0" w:unhideWhenUsed="0" w:qFormat="1"/>
-    <w:lsdException w:name="Emphasis" w:semiHidden="0" w:unhideWhenUsed="0" w:qFormat="1"/>
-    <w:lsdException w:name="Table Grid" w:semiHidden="0" w:unhideWhenUsed="0"/>
-    <w:lsdException w:name="Placeholder Text" w:uiPriority="99" w:unhideWhenUsed="0"/>
-    <w:lsdException w:name="No Spacing" w:semiHidden="0" w:uiPriority="1" w:unhideWhenUsed="0" w:qFormat="1"/>
-    <w:lsdException w:name="Light Shading" w:semiHidden="0" w:uiPriority="60" w:unhideWhenUsed="0"/>
-    <w:lsdException w:name="Light List" w:semiHidden="0" w:uiPriority="61" w:unhideWhenUsed="0"/>
-    <w:lsdException w:name="Light Grid" w:semiHidden="0" w:uiPriority="62" w:unhideWhenUsed="0"/>
-    <w:lsdException w:name="Medium Shading 1" w:semiHidden="0" w:uiPriority="63" w:unhideWhenUsed="0"/>
-    <w:lsdException w:name="Medium Shading 2" w:semiHidden="0" w:uiPriority="64" w:unhideWhenUsed="0"/>
-    <w:lsdException w:name="Medium List 1" w:semiHidden="0" w:uiPriority="65" w:unhideWhenUsed="0"/>
-    <w:lsdException w:name="Medium List 2" w:semiHidden="0" w:uiPriority="66" w:unhideWhenUsed="0"/>
-    <w:lsdException w:name="Medium Grid 1" w:semiHidden="0" w:uiPriority="67" w:unhideWhenUsed="0"/>
-    <w:lsdException w:name="Medium Grid 2" w:semiHidden="0" w:uiPriority="68" w:unhideWhenUsed="0"/>
-    <w:lsdException w:name="Medium Grid 3" w:semiHidden="0" w:uiPriority="69" w:unhideWhenUsed="0"/>
-    <w:lsdException w:name="Dark List" w:semiHidden="0" w:uiPriority="70" w:unhideWhenUsed="0"/>
-    <w:lsdException w:name="Colorful Shading" w:semiHidden="0" w:uiPriority="71" w:unhideWhenUsed="0"/>
-    <w:lsdException w:name="Colorful List" w:semiHidden="0" w:uiPriority="72" w:unhideWhenUsed="0"/>
-    <w:lsdException w:name="Colorful Grid" w:semiHidden="0" w:uiPriority="73" w:unhideWhenUsed="0"/>
-    <w:lsdException w:name="Light Shading Accent 1" w:semiHidden="0" w:uiPriority="60" w:unhideWhenUsed="0"/>
-    <w:lsdException w:name="Light List Accent 1" w:semiHidden="0" w:uiPriority="61" w:unhideWhenUsed="0"/>
-    <w:lsdException w:name="Light Grid Accent 1" w:semiHidden="0" w:uiPriority="62" w:unhideWhenUsed="0"/>
-    <w:lsdException w:name="Medium Shading 1 Accent 1" w:semiHidden="0" w:uiPriority="63" w:unhideWhenUsed="0"/>
-    <w:lsdException w:name="Medium Shading 2 Accent 1" w:semiHidden="0" w:uiPriority="64" w:unhideWhenUsed="0"/>
-    <w:lsdException w:name="Medium List 1 Accent 1" w:semiHidden="0" w:uiPriority="65" w:unhideWhenUsed="0"/>
-    <w:lsdException w:name="Revision" w:uiPriority="99" w:unhideWhenUsed="0"/>
-    <w:lsdException w:name="List Paragraph" w:semiHidden="0" w:uiPriority="34" w:unhideWhenUsed="0" w:qFormat="1"/>
-    <w:lsdException w:name="Quote" w:semiHidden="0" w:uiPriority="29" w:unhideWhenUsed="0" w:qFormat="1"/>
-    <w:lsdException w:name="Intense Quote" w:semiHidden="0" w:uiPriority="30" w:unhideWhenUsed="0" w:qFormat="1"/>
-    <w:lsdException w:name="Medium List 2 Accent 1" w:semiHidden="0" w:uiPriority="66" w:unhideWhenUsed="0"/>
-    <w:lsdException w:name="Medium Grid 1 Accent 1" w:semiHidden="0" w:uiPriority="67" w:unhideWhenUsed="0"/>
-    <w:lsdException w:name="Medium Grid 2 Accent 1" w:semiHidden="0" w:uiPriority="68" w:unhideWhenUsed="0"/>
-    <w:lsdException w:name="Medium Grid 3 Accent 1" w:semiHidden="0" w:uiPriority="69" w:unhideWhenUsed="0"/>
-    <w:lsdException w:name="Dark List Accent 1" w:semiHidden="0" w:uiPriority="70" w:unhideWhenUsed="0"/>
-    <w:lsdException w:name="Colorful Shading Accent 1" w:semiHidden="0" w:uiPriority="71" w:unhideWhenUsed="0"/>
-    <w:lsdException w:name="Colorful List Accent 1" w:semiHidden="0" w:uiPriority="72" w:unhideWhenUsed="0"/>
-    <w:lsdException w:name="Colorful Grid Accent 1" w:semiHidden="0" w:uiPriority="73" w:unhideWhenUsed="0"/>
-    <w:lsdException w:name="Light Shading Accent 2" w:semiHidden="0" w:uiPriority="60" w:unhideWhenUsed="0"/>
-    <w:lsdException w:name="Light List Accent 2" w:semiHidden="0" w:uiPriority="61" w:unhideWhenUsed="0"/>
-    <w:lsdException w:name="Light Grid Accent 2" w:semiHidden="0" w:uiPriority="62" w:unhideWhenUsed="0"/>
-    <w:lsdException w:name="Medium Shading 1 Accent 2" w:semiHidden="0" w:uiPriority="63" w:unhideWhenUsed="0"/>
-    <w:lsdException w:name="Medium Shading 2 Accent 2" w:semiHidden="0" w:uiPriority="64" w:unhideWhenUsed="0"/>
-    <w:lsdException w:name="Medium List 1 Accent 2" w:semiHidden="0" w:uiPriority="65" w:unhideWhenUsed="0"/>
-    <w:lsdException w:name="Medium List 2 Accent 2" w:semiHidden="0" w:uiPriority="66" w:unhideWhenUsed="0"/>
-    <w:lsdException w:name="Medium Grid 1 Accent 2" w:semiHidden="0" w:uiPriority="67" w:unhideWhenUsed="0"/>
-    <w:lsdException w:name="Medium Grid 2 Accent 2" w:semiHidden="0" w:uiPriority="68" w:unhideWhenUsed="0"/>
-    <w:lsdException w:name="Medium Grid 3 Accent 2" w:semiHidden="0" w:uiPriority="69" w:unhideWhenUsed="0"/>
-    <w:lsdException w:name="Dark List Accent 2" w:semiHidden="0" w:uiPriority="70" w:unhideWhenUsed="0"/>
-    <w:lsdException w:name="Colorful Shading Accent 2" w:semiHidden="0" w:uiPriority="71" w:unhideWhenUsed="0"/>
-    <w:lsdException w:name="Colorful List Accent 2" w:semiHidden="0" w:uiPriority="72" w:unhideWhenUsed="0"/>
-    <w:lsdException w:name="Colorful Grid Accent 2" w:semiHidden="0" w:uiPriority="73" w:unhideWhenUsed="0"/>
-    <w:lsdException w:name="Light Shading Accent 3" w:semiHidden="0" w:uiPriority="60" w:unhideWhenUsed="0"/>
-    <w:lsdException w:name="Light List Accent 3" w:semiHidden="0" w:uiPriority="61" w:unhideWhenUsed="0"/>
-    <w:lsdException w:name="Light Grid Accent 3" w:semiHidden="0" w:uiPriority="62" w:unhideWhenUsed="0"/>
-    <w:lsdException w:name="Medium Shading 1 Accent 3" w:semiHidden="0" w:uiPriority="63" w:unhideWhenUsed="0"/>
-    <w:lsdException w:name="Medium Shading 2 Accent 3" w:semiHidden="0" w:uiPriority="64" w:unhideWhenUsed="0"/>
-    <w:lsdException w:name="Medium List 1 Accent 3" w:semiHidden="0" w:uiPriority="65" w:unhideWhenUsed="0"/>
-    <w:lsdException w:name="Medium List 2 Accent 3" w:semiHidden="0" w:uiPriority="66" w:unhideWhenUsed="0"/>
-    <w:lsdException w:name="Medium Grid 1 Accent 3" w:semiHidden="0" w:uiPriority="67" w:unhideWhenUsed="0"/>
-    <w:lsdException w:name="Medium Grid 2 Accent 3" w:semiHidden="0" w:uiPriority="68" w:unhideWhenUsed="0"/>
-    <w:lsdException w:name="Medium Grid 3 Accent 3" w:semiHidden="0" w:uiPriority="69" w:unhideWhenUsed="0"/>
-    <w:lsdException w:name="Dark List Accent 3" w:semiHidden="0" w:uiPriority="70" w:unhideWhenUsed="0"/>
-    <w:lsdException w:name="Colorful Shading Accent 3" w:semiHidden="0" w:uiPriority="71" w:unhideWhenUsed="0"/>
-    <w:lsdException w:name="Colorful List Accent 3" w:semiHidden="0" w:uiPriority="72" w:unhideWhenUsed="0"/>
-    <w:lsdException w:name="Colorful Grid Accent 3" w:semiHidden="0" w:uiPriority="73" w:unhideWhenUsed="0"/>
-    <w:lsdException w:name="Light Shading Accent 4" w:semiHidden="0" w:uiPriority="60" w:unhideWhenUsed="0"/>
-    <w:lsdException w:name="Light List Accent 4" w:semiHidden="0" w:uiPriority="61" w:unhideWhenUsed="0"/>
-    <w:lsdException w:name="Light Grid Accent 4" w:semiHidden="0" w:uiPriority="62" w:unhideWhenUsed="0"/>
-    <w:lsdException w:name="Medium Shading 1 Accent 4" w:semiHidden="0" w:uiPriority="63" w:unhideWhenUsed="0"/>
-    <w:lsdException w:name="Medium Shading 2 Accent 4" w:semiHidden="0" w:uiPriority="64" w:unhideWhenUsed="0"/>
-    <w:lsdException w:name="Medium List 1 Accent 4" w:semiHidden="0" w:uiPriority="65" w:unhideWhenUsed="0"/>
-    <w:lsdException w:name="Medium List 2 Accent 4" w:semiHidden="0" w:uiPriority="66" w:unhideWhenUsed="0"/>
-    <w:lsdException w:name="Medium Grid 1 Accent 4" w:semiHidden="0" w:uiPriority="67" w:unhideWhenUsed="0"/>
-    <w:lsdException w:name="Medium Grid 2 Accent 4" w:semiHidden="0" w:uiPriority="68" w:unhideWhenUsed="0"/>
-    <w:lsdException w:name="Medium Grid 3 Accent 4" w:semiHidden="0" w:uiPriority="69" w:unhideWhenUsed="0"/>
-    <w:lsdException w:name="Dark List Accent 4" w:semiHidden="0" w:uiPriority="70" w:unhideWhenUsed="0"/>
-    <w:lsdException w:name="Colorful Shading Accent 4" w:semiHidden="0" w:uiPriority="71" w:unhideWhenUsed="0"/>
-    <w:lsdException w:name="Colorful List Accent 4" w:semiHidden="0" w:uiPriority="72" w:unhideWhenUsed="0"/>
-    <w:lsdException w:name="Colorful Grid Accent 4" w:semiHidden="0" w:uiPriority="73" w:unhideWhenUsed="0"/>
-    <w:lsdException w:name="Light Shading Accent 5" w:semiHidden="0" w:uiPriority="60" w:unhideWhenUsed="0"/>
-    <w:lsdException w:name="Light List Accent 5" w:semiHidden="0" w:uiPriority="61" w:unhideWhenUsed="0"/>
-    <w:lsdException w:name="Light Grid Accent 5" w:semiHidden="0" w:uiPriority="62" w:unhideWhenUsed="0"/>
-    <w:lsdException w:name="Medium Shading 1 Accent 5" w:semiHidden="0" w:uiPriority="63" w:unhideWhenUsed="0"/>
-    <w:lsdException w:name="Medium Shading 2 Accent 5" w:semiHidden="0" w:uiPriority="64" w:unhideWhenUsed="0"/>
-    <w:lsdException w:name="Medium List 1 Accent 5" w:semiHidden="0" w:uiPriority="65" w:unhideWhenUsed="0"/>
-    <w:lsdException w:name="Medium List 2 Accent 5" w:semiHidden="0" w:uiPriority="66" w:unhideWhenUsed="0"/>
-    <w:lsdException w:name="Medium Grid 1 Accent 5" w:semiHidden="0" w:uiPriority="67" w:unhideWhenUsed="0"/>
-    <w:lsdException w:name="Medium Grid 2 Accent 5" w:semiHidden="0" w:uiPriority="68" w:unhideWhenUsed="0"/>
-    <w:lsdException w:name="Medium Grid 3 Accent 5" w:semiHidden="0" w:uiPriority="69" w:unhideWhenUsed="0"/>
-    <w:lsdException w:name="Dark List Accent 5" w:semiHidden="0" w:uiPriority="70" w:unhideWhenUsed="0"/>
-    <w:lsdException w:name="Colorful Shading Accent 5" w:semiHidden="0" w:uiPriority="71" w:unhideWhenUsed="0"/>
-    <w:lsdException w:name="Colorful List Accent 5" w:semiHidden="0" w:uiPriority="72" w:unhideWhenUsed="0"/>
-    <w:lsdException w:name="Colorful Grid Accent 5" w:semiHidden="0" w:uiPriority="73" w:unhideWhenUsed="0"/>
-    <w:lsdException w:name="Light Shading Accent 6" w:semiHidden="0" w:uiPriority="60" w:unhideWhenUsed="0"/>
-    <w:lsdException w:name="Light List Accent 6" w:semiHidden="0" w:uiPriority="61" w:unhideWhenUsed="0"/>
-    <w:lsdException w:name="Light Grid Accent 6" w:semiHidden="0" w:uiPriority="62" w:unhideWhenUsed="0"/>
-    <w:lsdException w:name="Medium Shading 1 Accent 6" w:semiHidden="0" w:uiPriority="63" w:unhideWhenUsed="0"/>
-    <w:lsdException w:name="Medium Shading 2 Accent 6" w:semiHidden="0" w:uiPriority="64" w:unhideWhenUsed="0"/>
-    <w:lsdException w:name="Medium List 1 Accent 6" w:semiHidden="0" w:uiPriority="65" w:unhideWhenUsed="0"/>
-    <w:lsdException w:name="Medium List 2 Accent 6" w:semiHidden="0" w:uiPriority="66" w:unhideWhenUsed="0"/>
-    <w:lsdException w:name="Medium Grid 1 Accent 6" w:semiHidden="0" w:uiPriority="67" w:unhideWhenUsed="0"/>
-    <w:lsdException w:name="Medium Grid 2 Accent 6" w:semiHidden="0" w:uiPriority="68" w:unhideWhenUsed="0"/>
-    <w:lsdException w:name="Medium Grid 3 Accent 6" w:semiHidden="0" w:uiPriority="69" w:unhideWhenUsed="0"/>
-    <w:lsdException w:name="Dark List Accent 6" w:semiHidden="0" w:uiPriority="70" w:unhideWhenUsed="0"/>
-    <w:lsdException w:name="Colorful Shading Accent 6" w:semiHidden="0" w:uiPriority="71" w:unhideWhenUsed="0"/>
-    <w:lsdException w:name="Colorful List Accent 6" w:semiHidden="0" w:uiPriority="72" w:unhideWhenUsed="0"/>
-    <w:lsdException w:name="Colorful Grid Accent 6" w:semiHidden="0" w:uiPriority="73" w:unhideWhenUsed="0"/>
-    <w:lsdException w:name="Subtle Emphasis" w:semiHidden="0" w:uiPriority="19" w:unhideWhenUsed="0" w:qFormat="1"/>
-    <w:lsdException w:name="Intense Emphasis" w:semiHidden="0" w:uiPriority="21" w:unhideWhenUsed="0" w:qFormat="1"/>
-    <w:lsdException w:name="Subtle Reference" w:semiHidden="0" w:uiPriority="31" w:unhideWhenUsed="0" w:qFormat="1"/>
-    <w:lsdException w:name="Intense Reference" w:semiHidden="0" w:uiPriority="32" w:unhideWhenUsed="0" w:qFormat="1"/>
-    <w:lsdException w:name="Book Title" w:semiHidden="0" w:uiPriority="33" w:unhideWhenUsed="0" w:qFormat="1"/>
-    <w:lsdException w:name="Bibliography" w:uiPriority="37"/>
-    <w:lsdException w:name="TOC Heading" w:uiPriority="39" w:qFormat="1"/>
+  <w:latentStyles w:defLockedState="0" w:defUIPriority="0" w:defSemiHidden="0" w:defUnhideWhenUsed="0" w:defQFormat="0" w:count="371">
+    <w:lsdException w:name="Normal" w:qFormat="1"/>
+    <w:lsdException w:name="heading 1" w:qFormat="1"/>
+    <w:lsdException w:name="heading 2" w:qFormat="1"/>
+    <w:lsdException w:name="heading 3" w:qFormat="1"/>
+    <w:lsdException w:name="heading 4" w:qFormat="1"/>
+    <w:lsdException w:name="heading 5" w:qFormat="1"/>
+    <w:lsdException w:name="heading 6" w:semiHidden="1" w:unhideWhenUsed="1" w:qFormat="1"/>
+    <w:lsdException w:name="heading 7" w:semiHidden="1" w:unhideWhenUsed="1" w:qFormat="1"/>
+    <w:lsdException w:name="heading 8" w:semiHidden="1" w:unhideWhenUsed="1" w:qFormat="1"/>
+    <w:lsdException w:name="heading 9" w:semiHidden="1" w:unhideWhenUsed="1" w:qFormat="1"/>
+    <w:lsdException w:name="index 1" w:semiHidden="1" w:unhideWhenUsed="1"/>
+    <w:lsdException w:name="index 2" w:semiHidden="1" w:unhideWhenUsed="1"/>
+    <w:lsdException w:name="index 3" w:semiHidden="1" w:unhideWhenUsed="1"/>
+    <w:lsdException w:name="index 4" w:semiHidden="1" w:unhideWhenUsed="1"/>
+    <w:lsdException w:name="index 5" w:semiHidden="1" w:unhideWhenUsed="1"/>
+    <w:lsdException w:name="index 6" w:semiHidden="1" w:unhideWhenUsed="1"/>
+    <w:lsdException w:name="index 7" w:semiHidden="1" w:unhideWhenUsed="1"/>
+    <w:lsdException w:name="index 8" w:semiHidden="1" w:unhideWhenUsed="1"/>
+    <w:lsdException w:name="index 9" w:semiHidden="1" w:unhideWhenUsed="1"/>
+    <w:lsdException w:name="toc 1" w:semiHidden="1" w:unhideWhenUsed="1"/>
+    <w:lsdException w:name="toc 2" w:semiHidden="1" w:unhideWhenUsed="1"/>
+    <w:lsdException w:name="toc 3" w:semiHidden="1" w:unhideWhenUsed="1"/>
+    <w:lsdException w:name="toc 4" w:semiHidden="1" w:unhideWhenUsed="1"/>
+    <w:lsdException w:name="toc 5" w:semiHidden="1" w:unhideWhenUsed="1"/>
+    <w:lsdException w:name="toc 6" w:semiHidden="1" w:unhideWhenUsed="1"/>
+    <w:lsdException w:name="toc 7" w:semiHidden="1" w:unhideWhenUsed="1"/>
+    <w:lsdException w:name="toc 8" w:semiHidden="1" w:unhideWhenUsed="1"/>
+    <w:lsdException w:name="toc 9" w:semiHidden="1" w:unhideWhenUsed="1"/>
+    <w:lsdException w:name="Normal Indent" w:semiHidden="1" w:unhideWhenUsed="1"/>
+    <w:lsdException w:name="footnote text" w:semiHidden="1" w:unhideWhenUsed="1"/>
+    <w:lsdException w:name="annotation text" w:semiHidden="1" w:unhideWhenUsed="1"/>
+    <w:lsdException w:name="header" w:semiHidden="1" w:unhideWhenUsed="1"/>
+    <w:lsdException w:name="footer" w:semiHidden="1" w:unhideWhenUsed="1"/>
+    <w:lsdException w:name="index heading" w:semiHidden="1" w:unhideWhenUsed="1"/>
+    <w:lsdException w:name="caption" w:semiHidden="1" w:unhideWhenUsed="1" w:qFormat="1"/>
+    <w:lsdException w:name="table of figures" w:semiHidden="1" w:unhideWhenUsed="1"/>
+    <w:lsdException w:name="envelope address" w:semiHidden="1" w:unhideWhenUsed="1"/>
+    <w:lsdException w:name="envelope return" w:semiHidden="1" w:unhideWhenUsed="1"/>
+    <w:lsdException w:name="footnote reference" w:semiHidden="1" w:unhideWhenUsed="1"/>
+    <w:lsdException w:name="annotation reference" w:semiHidden="1" w:unhideWhenUsed="1"/>
+    <w:lsdException w:name="line number" w:semiHidden="1" w:unhideWhenUsed="1"/>
+    <w:lsdException w:name="page number" w:semiHidden="1" w:unhideWhenUsed="1"/>
+    <w:lsdException w:name="endnote reference" w:semiHidden="1" w:unhideWhenUsed="1"/>
+    <w:lsdException w:name="endnote text" w:semiHidden="1" w:unhideWhenUsed="1"/>
+    <w:lsdException w:name="table of authorities" w:semiHidden="1" w:unhideWhenUsed="1"/>
+    <w:lsdException w:name="macro" w:semiHidden="1" w:unhideWhenUsed="1"/>
+    <w:lsdException w:name="toa heading" w:semiHidden="1" w:unhideWhenUsed="1"/>
+    <w:lsdException w:name="List" w:semiHidden="1" w:unhideWhenUsed="1"/>
+    <w:lsdException w:name="List Bullet" w:semiHidden="1" w:unhideWhenUsed="1"/>
+    <w:lsdException w:name="List 2" w:semiHidden="1" w:unhideWhenUsed="1"/>
+    <w:lsdException w:name="List 3" w:semiHidden="1" w:unhideWhenUsed="1"/>
+    <w:lsdException w:name="List Bullet 2" w:semiHidden="1" w:unhideWhenUsed="1"/>
+    <w:lsdException w:name="List Bullet 3" w:semiHidden="1" w:unhideWhenUsed="1"/>
+    <w:lsdException w:name="List Bullet 4" w:semiHidden="1" w:unhideWhenUsed="1"/>
+    <w:lsdException w:name="List Bullet 5" w:semiHidden="1" w:unhideWhenUsed="1"/>
+    <w:lsdException w:name="List Number 2" w:semiHidden="1" w:unhideWhenUsed="1"/>
+    <w:lsdException w:name="List Number 3" w:semiHidden="1" w:unhideWhenUsed="1"/>
+    <w:lsdException w:name="List Number 4" w:semiHidden="1" w:unhideWhenUsed="1"/>
+    <w:lsdException w:name="List Number 5" w:semiHidden="1" w:unhideWhenUsed="1"/>
+    <w:lsdException w:name="Title" w:qFormat="1"/>
+    <w:lsdException w:name="Closing" w:semiHidden="1" w:unhideWhenUsed="1"/>
+    <w:lsdException w:name="Signature" w:semiHidden="1" w:unhideWhenUsed="1"/>
+    <w:lsdException w:name="Default Paragraph Font" w:semiHidden="1" w:unhideWhenUsed="1"/>
+    <w:lsdException w:name="Body Text" w:semiHidden="1" w:unhideWhenUsed="1"/>
+    <w:lsdException w:name="Body Text Indent" w:semiHidden="1" w:unhideWhenUsed="1"/>
+    <w:lsdException w:name="List Continue" w:semiHidden="1" w:unhideWhenUsed="1"/>
+    <w:lsdException w:name="List Continue 2" w:semiHidden="1" w:unhideWhenUsed="1"/>
+    <w:lsdException w:name="List Continue 3" w:semiHidden="1" w:unhideWhenUsed="1"/>
+    <w:lsdException w:name="List Continue 4" w:semiHidden="1" w:unhideWhenUsed="1"/>
+    <w:lsdException w:name="List Continue 5" w:semiHidden="1" w:unhideWhenUsed="1"/>
+    <w:lsdException w:name="Message Header" w:semiHidden="1" w:unhideWhenUsed="1"/>
+    <w:lsdException w:name="Subtitle" w:qFormat="1"/>
+    <w:lsdException w:name="Body Text First Indent 2" w:semiHidden="1" w:unhideWhenUsed="1"/>
+    <w:lsdException w:name="Note Heading" w:semiHidden="1" w:unhideWhenUsed="1"/>
+    <w:lsdException w:name="Body Text 2" w:semiHidden="1" w:unhideWhenUsed="1"/>
+    <w:lsdException w:name="Body Text 3" w:semiHidden="1" w:unhideWhenUsed="1"/>
+    <w:lsdException w:name="Body Text Indent 2" w:semiHidden="1" w:unhideWhenUsed="1"/>
+    <w:lsdException w:name="Body Text Indent 3" w:semiHidden="1" w:unhideWhenUsed="1"/>
+    <w:lsdException w:name="Block Text" w:semiHidden="1" w:unhideWhenUsed="1"/>
+    <w:lsdException w:name="Hyperlink" w:semiHidden="1" w:uiPriority="99" w:unhideWhenUsed="1"/>
+    <w:lsdException w:name="FollowedHyperlink" w:semiHidden="1" w:unhideWhenUsed="1"/>
+    <w:lsdException w:name="Strong" w:qFormat="1"/>
+    <w:lsdException w:name="Emphasis" w:qFormat="1"/>
+    <w:lsdException w:name="Document Map" w:semiHidden="1" w:unhideWhenUsed="1"/>
+    <w:lsdException w:name="Plain Text" w:semiHidden="1" w:unhideWhenUsed="1"/>
+    <w:lsdException w:name="E-mail Signature" w:semiHidden="1" w:unhideWhenUsed="1"/>
+    <w:lsdException w:name="HTML Top of Form" w:semiHidden="1" w:unhideWhenUsed="1"/>
+    <w:lsdException w:name="HTML Bottom of Form" w:semiHidden="1" w:unhideWhenUsed="1"/>
+    <w:lsdException w:name="Normal (Web)" w:semiHidden="1" w:unhideWhenUsed="1"/>
+    <w:lsdException w:name="HTML Acronym" w:semiHidden="1" w:unhideWhenUsed="1"/>
+    <w:lsdException w:name="HTML Address" w:semiHidden="1" w:unhideWhenUsed="1"/>
+    <w:lsdException w:name="HTML Cite" w:semiHidden="1" w:unhideWhenUsed="1"/>
+    <w:lsdException w:name="HTML Code" w:semiHidden="1" w:unhideWhenUsed="1"/>
+    <w:lsdException w:name="HTML Definition" w:semiHidden="1" w:unhideWhenUsed="1"/>
+    <w:lsdException w:name="HTML Keyboard" w:semiHidden="1" w:unhideWhenUsed="1"/>
+    <w:lsdException w:name="HTML Preformatted" w:semiHidden="1" w:unhideWhenUsed="1"/>
+    <w:lsdException w:name="HTML Sample" w:semiHidden="1" w:unhideWhenUsed="1"/>
+    <w:lsdException w:name="HTML Typewriter" w:semiHidden="1" w:unhideWhenUsed="1"/>
+    <w:lsdException w:name="HTML Variable" w:semiHidden="1" w:unhideWhenUsed="1"/>
+    <w:lsdException w:name="Normal Table" w:semiHidden="1" w:unhideWhenUsed="1"/>
+    <w:lsdException w:name="annotation subject" w:semiHidden="1" w:unhideWhenUsed="1"/>
+    <w:lsdException w:name="No List" w:semiHidden="1" w:unhideWhenUsed="1"/>
+    <w:lsdException w:name="Outline List 1" w:semiHidden="1" w:unhideWhenUsed="1"/>
+    <w:lsdException w:name="Outline List 2" w:semiHidden="1" w:unhideWhenUsed="1"/>
+    <w:lsdException w:name="Outline List 3" w:semiHidden="1" w:unhideWhenUsed="1"/>
+    <w:lsdException w:name="Table Simple 1" w:semiHidden="1" w:unhideWhenUsed="1"/>
+    <w:lsdException w:name="Table Simple 2" w:semiHidden="1" w:unhideWhenUsed="1"/>
+    <w:lsdException w:name="Table Simple 3" w:semiHidden="1" w:unhideWhenUsed="1"/>
+    <w:lsdException w:name="Table Classic 1" w:semiHidden="1" w:unhideWhenUsed="1"/>
+    <w:lsdException w:name="Table Classic 2" w:semiHidden="1" w:unhideWhenUsed="1"/>
+    <w:lsdException w:name="Table Classic 3" w:semiHidden="1" w:unhideWhenUsed="1"/>
+    <w:lsdException w:name="Table Classic 4" w:semiHidden="1" w:unhideWhenUsed="1"/>
+    <w:lsdException w:name="Table Colorful 1" w:semiHidden="1" w:unhideWhenUsed="1"/>
+    <w:lsdException w:name="Table Colorful 2" w:semiHidden="1" w:unhideWhenUsed="1"/>
+    <w:lsdException w:name="Table Colorful 3" w:semiHidden="1" w:unhideWhenUsed="1"/>
+    <w:lsdException w:name="Table Columns 1" w:semiHidden="1" w:unhideWhenUsed="1"/>
+    <w:lsdException w:name="Table Columns 2" w:semiHidden="1" w:unhideWhenUsed="1"/>
+    <w:lsdException w:name="Table Columns 3" w:semiHidden="1" w:unhideWhenUsed="1"/>
+    <w:lsdException w:name="Table Columns 4" w:semiHidden="1" w:unhideWhenUsed="1"/>
+    <w:lsdException w:name="Table Columns 5" w:semiHidden="1" w:unhideWhenUsed="1"/>
+    <w:lsdException w:name="Table Grid 1" w:semiHidden="1" w:unhideWhenUsed="1"/>
+    <w:lsdException w:name="Table Grid 2" w:semiHidden="1" w:unhideWhenUsed="1"/>
+    <w:lsdException w:name="Table Grid 3" w:semiHidden="1" w:unhideWhenUsed="1"/>
+    <w:lsdException w:name="Table Grid 4" w:semiHidden="1" w:unhideWhenUsed="1"/>
+    <w:lsdException w:name="Table Grid 5" w:semiHidden="1" w:unhideWhenUsed="1"/>
+    <w:lsdException w:name="Table Grid 6" w:semiHidden="1" w:unhideWhenUsed="1"/>
+    <w:lsdException w:name="Table Grid 7" w:semiHidden="1" w:unhideWhenUsed="1"/>
+    <w:lsdException w:name="Table Grid 8" w:semiHidden="1" w:unhideWhenUsed="1"/>
+    <w:lsdException w:name="Table List 1" w:semiHidden="1" w:unhideWhenUsed="1"/>
+    <w:lsdException w:name="Table List 2" w:semiHidden="1" w:unhideWhenUsed="1"/>
+    <w:lsdException w:name="Table List 3" w:semiHidden="1" w:unhideWhenUsed="1"/>
+    <w:lsdException w:name="Table List 4" w:semiHidden="1" w:unhideWhenUsed="1"/>
+    <w:lsdException w:name="Table List 5" w:semiHidden="1" w:unhideWhenUsed="1"/>
+    <w:lsdException w:name="Table List 6" w:semiHidden="1" w:unhideWhenUsed="1"/>
+    <w:lsdException w:name="Table List 7" w:semiHidden="1" w:unhideWhenUsed="1"/>
+    <w:lsdException w:name="Table List 8" w:semiHidden="1" w:unhideWhenUsed="1"/>
+    <w:lsdException w:name="Table 3D effects 1" w:semiHidden="1" w:unhideWhenUsed="1"/>
+    <w:lsdException w:name="Table 3D effects 2" w:semiHidden="1" w:unhideWhenUsed="1"/>
+    <w:lsdException w:name="Table 3D effects 3" w:semiHidden="1" w:unhideWhenUsed="1"/>
+    <w:lsdException w:name="Table Contemporary" w:semiHidden="1" w:unhideWhenUsed="1"/>
+    <w:lsdException w:name="Table Elegant" w:semiHidden="1" w:unhideWhenUsed="1"/>
+    <w:lsdException w:name="Table Professional" w:semiHidden="1" w:unhideWhenUsed="1"/>
+    <w:lsdException w:name="Table Subtle 1" w:semiHidden="1" w:unhideWhenUsed="1"/>
+    <w:lsdException w:name="Table Subtle 2" w:semiHidden="1" w:unhideWhenUsed="1"/>
+    <w:lsdException w:name="Table Web 1" w:semiHidden="1" w:unhideWhenUsed="1"/>
+    <w:lsdException w:name="Table Web 2" w:semiHidden="1" w:unhideWhenUsed="1"/>
+    <w:lsdException w:name="Table Web 3" w:semiHidden="1" w:unhideWhenUsed="1"/>
+    <w:lsdException w:name="Balloon Text" w:semiHidden="1" w:unhideWhenUsed="1"/>
+    <w:lsdException w:name="Table Theme" w:semiHidden="1" w:unhideWhenUsed="1"/>
+    <w:lsdException w:name="Placeholder Text" w:semiHidden="1" w:uiPriority="99"/>
+    <w:lsdException w:name="No Spacing" w:uiPriority="1" w:qFormat="1"/>
+    <w:lsdException w:name="Light Shading" w:uiPriority="60"/>
+    <w:lsdException w:name="Light List" w:uiPriority="61"/>
+    <w:lsdException w:name="Light Grid" w:uiPriority="62"/>
+    <w:lsdException w:name="Medium Shading 1" w:uiPriority="63"/>
+    <w:lsdException w:name="Medium Shading 2" w:uiPriority="64"/>
+    <w:lsdException w:name="Medium List 1" w:uiPriority="65"/>
+    <w:lsdException w:name="Medium List 2" w:uiPriority="66"/>
+    <w:lsdException w:name="Medium Grid 1" w:uiPriority="67"/>
+    <w:lsdException w:name="Medium Grid 2" w:uiPriority="68"/>
+    <w:lsdException w:name="Medium Grid 3" w:uiPriority="69"/>
+    <w:lsdException w:name="Dark List" w:uiPriority="70"/>
+    <w:lsdException w:name="Colorful Shading" w:uiPriority="71"/>
+    <w:lsdException w:name="Colorful List" w:uiPriority="72"/>
+    <w:lsdException w:name="Colorful Grid" w:uiPriority="73"/>
+    <w:lsdException w:name="Light Shading Accent 1" w:uiPriority="60"/>
+    <w:lsdException w:name="Light List Accent 1" w:uiPriority="61"/>
+    <w:lsdException w:name="Light Grid Accent 1" w:uiPriority="62"/>
+    <w:lsdException w:name="Medium Shading 1 Accent 1" w:uiPriority="63"/>
+    <w:lsdException w:name="Medium Shading 2 Accent 1" w:uiPriority="64"/>
+    <w:lsdException w:name="Medium List 1 Accent 1" w:uiPriority="65"/>
+    <w:lsdException w:name="Revision" w:semiHidden="1" w:uiPriority="99"/>
+    <w:lsdException w:name="List Paragraph" w:uiPriority="34" w:qFormat="1"/>
+    <w:lsdException w:name="Quote" w:uiPriority="29" w:qFormat="1"/>
+    <w:lsdException w:name="Intense Quote" w:uiPriority="30" w:qFormat="1"/>
+    <w:lsdException w:name="Medium List 2 Accent 1" w:uiPriority="66"/>
+    <w:lsdException w:name="Medium Grid 1 Accent 1" w:uiPriority="67"/>
+    <w:lsdException w:name="Medium Grid 2 Accent 1" w:uiPriority="68"/>
+    <w:lsdException w:name="Medium Grid 3 Accent 1" w:uiPriority="69"/>
+    <w:lsdException w:name="Dark List Accent 1" w:uiPriority="70"/>
+    <w:lsdException w:name="Colorful Shading Accent 1" w:uiPriority="71"/>
+    <w:lsdException w:name="Colorful List Accent 1" w:uiPriority="72"/>
+    <w:lsdException w:name="Colorful Grid Accent 1" w:uiPriority="73"/>
+    <w:lsdException w:name="Light Shading Accent 2" w:uiPriority="60"/>
+    <w:lsdException w:name="Light List Accent 2" w:uiPriority="61"/>
+    <w:lsdException w:name="Light Grid Accent 2" w:uiPriority="62"/>
+    <w:lsdException w:name="Medium Shading 1 Accent 2" w:uiPriority="63"/>
+    <w:lsdException w:name="Medium Shading 2 Accent 2" w:uiPriority="64"/>
+    <w:lsdException w:name="Medium List 1 Accent 2" w:uiPriority="65"/>
+    <w:lsdException w:name="Medium List 2 Accent 2" w:uiPriority="66"/>
+    <w:lsdException w:name="Medium Grid 1 Accent 2" w:uiPriority="67"/>
+    <w:lsdException w:name="Medium Grid 2 Accent 2" w:uiPriority="68"/>
+    <w:lsdException w:name="Medium Grid 3 Accent 2" w:uiPriority="69"/>
+    <w:lsdException w:name="Dark List Accent 2" w:uiPriority="70"/>
+    <w:lsdException w:name="Colorful Shading Accent 2" w:uiPriority="71"/>
+    <w:lsdException w:name="Colorful List Accent 2" w:uiPriority="72"/>
+    <w:lsdException w:name="Colorful Grid Accent 2" w:uiPriority="73"/>
+    <w:lsdException w:name="Light Shading Accent 3" w:uiPriority="60"/>
+    <w:lsdException w:name="Light List Accent 3" w:uiPriority="61"/>
+    <w:lsdException w:name="Light Grid Accent 3" w:uiPriority="62"/>
+    <w:lsdException w:name="Medium Shading 1 Accent 3" w:uiPriority="63"/>
+    <w:lsdException w:name="Medium Shading 2 Accent 3" w:uiPriority="64"/>
+    <w:lsdException w:name="Medium List 1 Accent 3" w:uiPriority="65"/>
+    <w:lsdException w:name="Medium List 2 Accent 3" w:uiPriority="66"/>
+    <w:lsdException w:name="Medium Grid 1 Accent 3" w:uiPriority="67"/>
+    <w:lsdException w:name="Medium Grid 2 Accent 3" w:uiPriority="68"/>
+    <w:lsdException w:name="Medium Grid 3 Accent 3" w:uiPriority="69"/>
+    <w:lsdException w:name="Dark List Accent 3" w:uiPriority="70"/>
+    <w:lsdException w:name="Colorful Shading Accent 3" w:uiPriority="71"/>
+    <w:lsdException w:name="Colorful List Accent 3" w:uiPriority="72"/>
+    <w:lsdException w:name="Colorful Grid Accent 3" w:uiPriority="73"/>
+    <w:lsdException w:name="Light Shading Accent 4" w:uiPriority="60"/>
+    <w:lsdException w:name="Light List Accent 4" w:uiPriority="61"/>
+    <w:lsdException w:name="Light Grid Accent 4" w:uiPriority="62"/>
+    <w:lsdException w:name="Medium Shading 1 Accent 4" w:uiPriority="63"/>
+    <w:lsdException w:name="Medium Shading 2 Accent 4" w:uiPriority="64"/>
+    <w:lsdException w:name="Medium List 1 Accent 4" w:uiPriority="65"/>
+    <w:lsdException w:name="Medium List 2 Accent 4" w:uiPriority="66"/>
+    <w:lsdException w:name="Medium Grid 1 Accent 4" w:uiPriority="67"/>
+    <w:lsdException w:name="Medium Grid 2 Accent 4" w:uiPriority="68"/>
+    <w:lsdException w:name="Medium Grid 3 Accent 4" w:uiPriority="69"/>
+    <w:lsdException w:name="Dark List Accent 4" w:uiPriority="70"/>
+    <w:lsdException w:name="Colorful Shading Accent 4" w:uiPriority="71"/>
+    <w:lsdException w:name="Colorful List Accent 4" w:uiPriority="72"/>
+    <w:lsdException w:name="Colorful Grid Accent 4" w:uiPriority="73"/>
+    <w:lsdException w:name="Light Shading Accent 5" w:uiPriority="60"/>
+    <w:lsdException w:name="Light List Accent 5" w:uiPriority="61"/>
+    <w:lsdException w:name="Light Grid Accent 5" w:uiPriority="62"/>
+    <w:lsdException w:name="Medium Shading 1 Accent 5" w:uiPriority="63"/>
+    <w:lsdException w:name="Medium Shading 2 Accent 5" w:uiPriority="64"/>
+    <w:lsdException w:name="Medium List 1 Accent 5" w:uiPriority="65"/>
+    <w:lsdException w:name="Medium List 2 Accent 5" w:uiPriority="66"/>
+    <w:lsdException w:name="Medium Grid 1 Accent 5" w:uiPriority="67"/>
+    <w:lsdException w:name="Medium Grid 2 Accent 5" w:uiPriority="68"/>
+    <w:lsdException w:name="Medium Grid 3 Accent 5" w:uiPriority="69"/>
+    <w:lsdException w:name="Dark List Accent 5" w:uiPriority="70"/>
+    <w:lsdException w:name="Colorful Shading Accent 5" w:uiPriority="71"/>
+    <w:lsdException w:name="Colorful List Accent 5" w:uiPriority="72"/>
+    <w:lsdException w:name="Colorful Grid Accent 5" w:uiPriority="73"/>
+    <w:lsdException w:name="Light Shading Accent 6" w:uiPriority="60"/>
+    <w:lsdException w:name="Light List Accent 6" w:uiPriority="61"/>
+    <w:lsdException w:name="Light Grid Accent 6" w:uiPriority="62"/>
+    <w:lsdException w:name="Medium Shading 1 Accent 6" w:uiPriority="63"/>
+    <w:lsdException w:name="Medium Shading 2 Accent 6" w:uiPriority="64"/>
+    <w:lsdException w:name="Medium List 1 Accent 6" w:uiPriority="65"/>
+    <w:lsdException w:name="Medium List 2 Accent 6" w:uiPriority="66"/>
+    <w:lsdException w:name="Medium Grid 1 Accent 6" w:uiPriority="67"/>
+    <w:lsdException w:name="Medium Grid 2 Accent 6" w:uiPriority="68"/>
+    <w:lsdException w:name="Medium Grid 3 Accent 6" w:uiPriority="69"/>
+    <w:lsdException w:name="Dark List Accent 6" w:uiPriority="70"/>
+    <w:lsdException w:name="Colorful Shading Accent 6" w:uiPriority="71"/>
+    <w:lsdException w:name="Colorful List Accent 6" w:uiPriority="72"/>
+    <w:lsdException w:name="Colorful Grid Accent 6" w:uiPriority="73"/>
+    <w:lsdException w:name="Subtle Emphasis" w:uiPriority="19" w:qFormat="1"/>
+    <w:lsdException w:name="Intense Emphasis" w:uiPriority="21" w:qFormat="1"/>
+    <w:lsdException w:name="Subtle Reference" w:uiPriority="31" w:qFormat="1"/>
+    <w:lsdException w:name="Intense Reference" w:uiPriority="32" w:qFormat="1"/>
+    <w:lsdException w:name="Book Title" w:uiPriority="33" w:qFormat="1"/>
+    <w:lsdException w:name="Bibliography" w:semiHidden="1" w:uiPriority="37" w:unhideWhenUsed="1"/>
+    <w:lsdException w:name="TOC Heading" w:semiHidden="1" w:uiPriority="39" w:unhideWhenUsed="1" w:qFormat="1"/>
+    <w:lsdException w:name="Plain Table 1" w:uiPriority="41"/>
+    <w:lsdException w:name="Plain Table 2" w:uiPriority="42"/>
+    <w:lsdException w:name="Plain Table 3" w:uiPriority="43"/>
+    <w:lsdException w:name="Plain Table 4" w:uiPriority="44"/>
+    <w:lsdException w:name="Plain Table 5" w:uiPriority="45"/>
+    <w:lsdException w:name="Grid Table Light" w:uiPriority="40"/>
+    <w:lsdException w:name="Grid Table 1 Light" w:uiPriority="46"/>
+    <w:lsdException w:name="Grid Table 2" w:uiPriority="47"/>
+    <w:lsdException w:name="Grid Table 3" w:uiPriority="48"/>
+    <w:lsdException w:name="Grid Table 4" w:uiPriority="49"/>
+    <w:lsdException w:name="Grid Table 5 Dark" w:uiPriority="50"/>
+    <w:lsdException w:name="Grid Table 6 Colorful" w:uiPriority="51"/>
+    <w:lsdException w:name="Grid Table 7 Colorful" w:uiPriority="52"/>
+    <w:lsdException w:name="Grid Table 1 Light Accent 1" w:uiPriority="46"/>
+    <w:lsdException w:name="Grid Table 2 Accent 1" w:uiPriority="47"/>
+    <w:lsdException w:name="Grid Table 3 Accent 1" w:uiPriority="48"/>
+    <w:lsdException w:name="Grid Table 4 Accent 1" w:uiPriority="49"/>
+    <w:lsdException w:name="Grid Table 5 Dark Accent 1" w:uiPriority="50"/>
+    <w:lsdException w:name="Grid Table 6 Colorful Accent 1" w:uiPriority="51"/>
+    <w:lsdException w:name="Grid Table 7 Colorful Accent 1" w:uiPriority="52"/>
+    <w:lsdException w:name="Grid Table 1 Light Accent 2" w:uiPriority="46"/>
+    <w:lsdException w:name="Grid Table 2 Accent 2" w:uiPriority="47"/>
+    <w:lsdException w:name="Grid Table 3 Accent 2" w:uiPriority="48"/>
+    <w:lsdException w:name="Grid Table 4 Accent 2" w:uiPriority="49"/>
+    <w:lsdException w:name="Grid Table 5 Dark Accent 2" w:uiPriority="50"/>
+    <w:lsdException w:name="Grid Table 6 Colorful Accent 2" w:uiPriority="51"/>
+    <w:lsdException w:name="Grid Table 7 Colorful Accent 2" w:uiPriority="52"/>
+    <w:lsdException w:name="Grid Table 1 Light Accent 3" w:uiPriority="46"/>
+    <w:lsdException w:name="Grid Table 2 Accent 3" w:uiPriority="47"/>
+    <w:lsdException w:name="Grid Table 3 Accent 3" w:uiPriority="48"/>
+    <w:lsdException w:name="Grid Table 4 Accent 3" w:uiPriority="49"/>
+    <w:lsdException w:name="Grid Table 5 Dark Accent 3" w:uiPriority="50"/>
+    <w:lsdException w:name="Grid Table 6 Colorful Accent 3" w:uiPriority="51"/>
+    <w:lsdException w:name="Grid Table 7 Colorful Accent 3" w:uiPriority="52"/>
+    <w:lsdException w:name="Grid Table 1 Light Accent 4" w:uiPriority="46"/>
+    <w:lsdException w:name="Grid Table 2 Accent 4" w:uiPriority="47"/>
+    <w:lsdException w:name="Grid Table 3 Accent 4" w:uiPriority="48"/>
+    <w:lsdException w:name="Grid Table 4 Accent 4" w:uiPriority="49"/>
+    <w:lsdException w:name="Grid Table 5 Dark Accent 4" w:uiPriority="50"/>
+    <w:lsdException w:name="Grid Table 6 Colorful Accent 4" w:uiPriority="51"/>
+    <w:lsdException w:name="Grid Table 7 Colorful Accent 4" w:uiPriority="52"/>
+    <w:lsdException w:name="Grid Table 1 Light Accent 5" w:uiPriority="46"/>
+    <w:lsdException w:name="Grid Table 2 Accent 5" w:uiPriority="47"/>
+    <w:lsdException w:name="Grid Table 3 Accent 5" w:uiPriority="48"/>
+    <w:lsdException w:name="Grid Table 4 Accent 5" w:uiPriority="49"/>
+    <w:lsdException w:name="Grid Table 5 Dark Accent 5" w:uiPriority="50"/>
+    <w:lsdException w:name="Grid Table 6 Colorful Accent 5" w:uiPriority="51"/>
+    <w:lsdException w:name="Grid Table 7 Colorful Accent 5" w:uiPriority="52"/>
+    <w:lsdException w:name="Grid Table 1 Light Accent 6" w:uiPriority="46"/>
+    <w:lsdException w:name="Grid Table 2 Accent 6" w:uiPriority="47"/>
+    <w:lsdException w:name="Grid Table 3 Accent 6" w:uiPriority="48"/>
+    <w:lsdException w:name="Grid Table 4 Accent 6" w:uiPriority="49"/>
+    <w:lsdException w:name="Grid Table 5 Dark Accent 6" w:uiPriority="50"/>
+    <w:lsdException w:name="Grid Table 6 Colorful Accent 6" w:uiPriority="51"/>
+    <w:lsdException w:name="Grid Table 7 Colorful Accent 6" w:uiPriority="52"/>
+    <w:lsdException w:name="List Table 1 Light" w:uiPriority="46"/>
+    <w:lsdException w:name="List Table 2" w:uiPriority="47"/>
+    <w:lsdException w:name="List Table 3" w:uiPriority="48"/>
+    <w:lsdException w:name="List Table 4" w:uiPriority="49"/>
+    <w:lsdException w:name="List Table 5 Dark" w:uiPriority="50"/>
+    <w:lsdException w:name="List Table 6 Colorful" w:uiPriority="51"/>
+    <w:lsdException w:name="List Table 7 Colorful" w:uiPriority="52"/>
+    <w:lsdException w:name="List Table 1 Light Accent 1" w:uiPriority="46"/>
+    <w:lsdException w:name="List Table 2 Accent 1" w:uiPriority="47"/>
+    <w:lsdException w:name="List Table 3 Accent 1" w:uiPriority="48"/>
+    <w:lsdException w:name="List Table 4 Accent 1" w:uiPriority="49"/>
+    <w:lsdException w:name="List Table 5 Dark Accent 1" w:uiPriority="50"/>
+    <w:lsdException w:name="List Table 6 Colorful Accent 1" w:uiPriority="51"/>
+    <w:lsdException w:name="List Table 7 Colorful Accent 1" w:uiPriority="52"/>
+    <w:lsdException w:name="List Table 1 Light Accent 2" w:uiPriority="46"/>
+    <w:lsdException w:name="List Table 2 Accent 2" w:uiPriority="47"/>
+    <w:lsdException w:name="List Table 3 Accent 2" w:uiPriority="48"/>
+    <w:lsdException w:name="List Table 4 Accent 2" w:uiPriority="49"/>
+    <w:lsdException w:name="List Table 5 Dark Accent 2" w:uiPriority="50"/>
+    <w:lsdException w:name="List Table 6 Colorful Accent 2" w:uiPriority="51"/>
+    <w:lsdException w:name="List Table 7 Colorful Accent 2" w:uiPriority="52"/>
+    <w:lsdException w:name="List Table 1 Light Accent 3" w:uiPriority="46"/>
+    <w:lsdException w:name="List Table 2 Accent 3" w:uiPriority="47"/>
+    <w:lsdException w:name="List Table 3 Accent 3" w:uiPriority="48"/>
+    <w:lsdException w:name="List Table 4 Accent 3" w:uiPriority="49"/>
+    <w:lsdException w:name="List Table 5 Dark Accent 3" w:uiPriority="50"/>
+    <w:lsdException w:name="List Table 6 Colorful Accent 3" w:uiPriority="51"/>
+    <w:lsdException w:name="List Table 7 Colorful Accent 3" w:uiPriority="52"/>
+    <w:lsdException w:name="List Table 1 Light Accent 4" w:uiPriority="46"/>
+    <w:lsdException w:name="List Table 2 Accent 4" w:uiPriority="47"/>
+    <w:lsdException w:name="List Table 3 Accent 4" w:uiPriority="48"/>
+    <w:lsdException w:name="List Table 4 Accent 4" w:uiPriority="49"/>
+    <w:lsdException w:name="List Table 5 Dark Accent 4" w:uiPriority="50"/>
+    <w:lsdException w:name="List Table 6 Colorful Accent 4" w:uiPriority="51"/>
+    <w:lsdException w:name="List Table 7 Colorful Accent 4" w:uiPriority="52"/>
+    <w:lsdException w:name="List Table 1 Light Accent 5" w:uiPriority="46"/>
+    <w:lsdException w:name="List Table 2 Accent 5" w:uiPriority="47"/>
+    <w:lsdException w:name="List Table 3 Accent 5" w:uiPriority="48"/>
+    <w:lsdException w:name="List Table 4 Accent 5" w:uiPriority="49"/>
+    <w:lsdException w:name="List Table 5 Dark Accent 5" w:uiPriority="50"/>
+    <w:lsdException w:name="List Table 6 Colorful Accent 5" w:uiPriority="51"/>
+    <w:lsdException w:name="List Table 7 Colorful Accent 5" w:uiPriority="52"/>
+    <w:lsdException w:name="List Table 1 Light Accent 6" w:uiPriority="46"/>
+    <w:lsdException w:name="List Table 2 Accent 6" w:uiPriority="47"/>
+    <w:lsdException w:name="List Table 3 Accent 6" w:uiPriority="48"/>
+    <w:lsdException w:name="List Table 4 Accent 6" w:uiPriority="49"/>
+    <w:lsdException w:name="List Table 5 Dark Accent 6" w:uiPriority="50"/>
+    <w:lsdException w:name="List Table 6 Colorful Accent 6" w:uiPriority="51"/>
+    <w:lsdException w:name="List Table 7 Colorful Accent 6" w:uiPriority="52"/>
   </w:latentStyles>
   <w:style w:type="paragraph" w:default="1" w:styleId="Normal">
     <w:name w:val="Normal"/>
@@ -5705,7 +5295,7 @@
   <a:extraClrSchemeLst/>
   <a:extLst>
     <a:ext uri="{05A4C25C-085E-4340-85A3-A5531E510DB2}">
-      <thm15:themeFamily xmlns="" xmlns:thm15="http://schemas.microsoft.com/office/thememl/2012/main" name="Office Theme" id="{62F939B6-93AF-4DB8-9C6B-D6C7DFDC589F}" vid="{4A3C46E8-61CC-4603-A589-7422A47A8E4A}"/>
+      <thm15:themeFamily xmlns:thm15="http://schemas.microsoft.com/office/thememl/2012/main" name="Office Theme" id="{62F939B6-93AF-4DB8-9C6B-D6C7DFDC589F}" vid="{4A3C46E8-61CC-4603-A589-7422A47A8E4A}"/>
     </a:ext>
   </a:extLst>
 </a:theme>
@@ -5716,7 +5306,7 @@
 </file>
 
 <file path=customXml/itemProps1.xml><?xml version="1.0" encoding="utf-8"?>
-<ds:datastoreItem xmlns:ds="http://schemas.openxmlformats.org/officeDocument/2006/customXml" ds:itemID="{08E4C1B1-04FC-4D3E-A917-3B7707A9C541}">
+<ds:datastoreItem xmlns:ds="http://schemas.openxmlformats.org/officeDocument/2006/customXml" ds:itemID="{0C4A19F8-FD09-4610-9ECB-9E19F6BEC326}">
   <ds:schemaRefs>
     <ds:schemaRef ds:uri="http://schemas.openxmlformats.org/officeDocument/2006/bibliography"/>
   </ds:schemaRefs>

</xml_diff>

<commit_message>
Got to 5 pages.
</commit_message>
<xml_diff>
--- a/Survey Paper/survey-draft-Kevin.docx
+++ b/Survey Paper/survey-draft-Kevin.docx
@@ -197,17 +197,8 @@
           <w:sz w:val="21"/>
           <w:szCs w:val="21"/>
         </w:rPr>
-        <w:t xml:space="preserve"> has been an increased demand for wireless networks due to the proliferation of laptop computers and mobile devices such as smart phones, tablets, and watches. With the development and release of new wireless devices as well as improvements in wireless technology, wireless security has been increasingly important. This survey paper will explore the improvement made to wireless security and make suggestions where future effort </w:t>
-      </w:r>
-      <w:proofErr w:type="gramStart"/>
-      <w:r>
-        <w:rPr>
-          <w:sz w:val="21"/>
-          <w:szCs w:val="21"/>
-        </w:rPr>
-        <w:t>should be directed</w:t>
-      </w:r>
-      <w:proofErr w:type="gramEnd"/>
+        <w:t xml:space="preserve"> has been an increased demand for wireless networks due to the proliferation of laptop computers and mobile devices such as smart phones, tablets, and watches. With the development and release of new wireless devices as well as improvements in wireless technology, wireless security has been increasingly important. This survey paper will explore the improvement made to wireless security and make suggestions where future effort should be directed</w:t>
+      </w:r>
       <w:r>
         <w:rPr>
           <w:sz w:val="21"/>
@@ -541,121 +532,65 @@
           <w:szCs w:val="23"/>
           <w:lang w:val="en-US"/>
         </w:rPr>
-        <w:t xml:space="preserve">We did not get to today’s implementation of wireless networks without having learned some invaluable lessons along the way. The goal of this survey paper is to research existing protocols of wireless security and how the latest standard </w:t>
-      </w:r>
-      <w:proofErr w:type="gramStart"/>
-      <w:r>
+        <w:t>We did not get to today’s implementation of wireless networks without having learned some invaluable lessons along the way. The goal of this survey paper is to research existing protocols of wireless security and how the latest standard can be improved.</w:t>
+      </w:r>
+    </w:p>
+    <w:p>
+      <w:pPr>
+        <w:pStyle w:val="Heading1"/>
+        <w:rPr>
+          <w:sz w:val="23"/>
+          <w:szCs w:val="23"/>
+        </w:rPr>
+      </w:pPr>
+      <w:r>
+        <w:rPr>
+          <w:sz w:val="23"/>
+          <w:szCs w:val="23"/>
+        </w:rPr>
+        <w:t>Methodology</w:t>
+      </w:r>
+    </w:p>
+    <w:p>
+      <w:pPr>
+        <w:pStyle w:val="Heading2"/>
+        <w:rPr>
+          <w:sz w:val="23"/>
+          <w:szCs w:val="23"/>
+        </w:rPr>
+      </w:pPr>
+      <w:r>
+        <w:rPr>
+          <w:sz w:val="23"/>
+          <w:szCs w:val="23"/>
+        </w:rPr>
+        <w:t>Open System Authentication</w:t>
+      </w:r>
+    </w:p>
+    <w:p>
+      <w:pPr>
+        <w:pStyle w:val="BodyText"/>
         <w:rPr>
           <w:sz w:val="23"/>
           <w:szCs w:val="23"/>
           <w:lang w:val="en-US"/>
         </w:rPr>
-        <w:t>can be improved</w:t>
-      </w:r>
-      <w:proofErr w:type="gramEnd"/>
+      </w:pPr>
       <w:r>
         <w:rPr>
           <w:sz w:val="23"/>
           <w:szCs w:val="23"/>
           <w:lang w:val="en-US"/>
         </w:rPr>
-        <w:t>.</w:t>
-      </w:r>
-    </w:p>
-    <w:p>
-      <w:pPr>
-        <w:pStyle w:val="Heading1"/>
-        <w:rPr>
-          <w:color w:val="FF0000"/>
-          <w:sz w:val="23"/>
-          <w:szCs w:val="23"/>
-        </w:rPr>
-      </w:pPr>
-      <w:r>
-        <w:rPr>
-          <w:color w:val="FF0000"/>
-          <w:sz w:val="23"/>
-          <w:szCs w:val="23"/>
-        </w:rPr>
-        <w:t>Related Work</w:t>
-      </w:r>
-    </w:p>
-    <w:p>
-      <w:pPr>
-        <w:pStyle w:val="BodyText"/>
-        <w:rPr>
-          <w:color w:val="FF0000"/>
-          <w:sz w:val="23"/>
-          <w:szCs w:val="23"/>
-        </w:rPr>
-      </w:pPr>
-      <w:r>
-        <w:rPr>
-          <w:color w:val="FF0000"/>
-          <w:sz w:val="23"/>
-          <w:szCs w:val="23"/>
-        </w:rPr>
-        <w:t xml:space="preserve">Before you begin to format your paper, first write and save the content as a separate text file. Keep your text and graphic files separate until after the text has been formatted and styled. Do not use hard tabs, and </w:t>
-      </w:r>
-      <w:r>
-        <w:rPr>
-          <w:color w:val="FF0000"/>
-          <w:sz w:val="23"/>
-          <w:szCs w:val="23"/>
-        </w:rPr>
-        <w:t>limit use of hard returns to only one return at the end of a paragraph. Do not add any kind of pagination anywhere in the paper. Do not number text heads-the template will do that for you.</w:t>
-      </w:r>
-    </w:p>
-    <w:p>
-      <w:pPr>
-        <w:pStyle w:val="Heading1"/>
-        <w:rPr>
-          <w:color w:val="FF0000"/>
-          <w:sz w:val="23"/>
-          <w:szCs w:val="23"/>
-        </w:rPr>
-      </w:pPr>
-      <w:r>
-        <w:rPr>
-          <w:color w:val="FF0000"/>
-          <w:sz w:val="23"/>
-          <w:szCs w:val="23"/>
-        </w:rPr>
-        <w:t>Methodology</w:t>
-      </w:r>
-    </w:p>
-    <w:p>
-      <w:pPr>
-        <w:pStyle w:val="Heading2"/>
-        <w:rPr>
-          <w:sz w:val="23"/>
-          <w:szCs w:val="23"/>
-        </w:rPr>
-      </w:pPr>
-      <w:r>
-        <w:rPr>
-          <w:sz w:val="23"/>
-          <w:szCs w:val="23"/>
-        </w:rPr>
-        <w:t>Open System Authentication</w:t>
-      </w:r>
-    </w:p>
-    <w:p>
-      <w:pPr>
-        <w:pStyle w:val="BodyText"/>
+        <w:t xml:space="preserve">Open System authentication is the default authentication protocol for 802.11. It authenticates anyone requesting authentication. A client will send an </w:t>
+      </w:r>
+      <w:r>
         <w:rPr>
           <w:sz w:val="23"/>
           <w:szCs w:val="23"/>
           <w:lang w:val="en-US"/>
         </w:rPr>
-      </w:pPr>
-      <w:r>
-        <w:rPr>
-          <w:sz w:val="23"/>
-          <w:szCs w:val="23"/>
-          <w:lang w:val="en-US"/>
-        </w:rPr>
-        <w:t>Open System authentication is the default authentication protocol for 802.11. It authenticates anyone requesting authentication. A client will send an authentication request to an Access Point and the Access Point responds with an authenticate response. The client then sends an Association Request to which the Access Point replies with an Association Response. The connection between the client and Access Point is then established.</w:t>
+        <w:t>authentication request to an Access Point and the Access Point responds with an authenticate response. The client then sends an Association Request to which the Access Point replies with an Association Response. The connection between the client and Access Point is then established.</w:t>
       </w:r>
     </w:p>
     <w:p>
@@ -687,7 +622,17 @@
           <w:sz w:val="23"/>
           <w:szCs w:val="23"/>
         </w:rPr>
-        <w:t xml:space="preserve"> network traffic analysis tool that can be used to capture wireless network packets. With an open an unsecured wireless network, an actor can eavesdrop and capture all packets transmitted among clients of wireless network. Any data within those packets that is not ecrypted at the application level will appear as plaintext. For example, if a user were to log into a server using Telnet over an open wireless network connection, the username and password would be exposed and parsed by Wireshark or any other network traffic analysis utility</w:t>
+        <w:t xml:space="preserve"> network traffic analysis tool that can be used to capture wireless network packets. With a</w:t>
+      </w:r>
+      <w:bookmarkStart w:id="0" w:name="_GoBack"/>
+      <w:bookmarkEnd w:id="0"/>
+      <w:r>
+        <w:rPr>
+          <w:i w:val="0"/>
+          <w:sz w:val="23"/>
+          <w:szCs w:val="23"/>
+        </w:rPr>
+        <w:t>n open an unsecured wireless network, an actor can eavesdrop and capture all packets transmitted among clients of wireless network. Any data within those packets that is not ecrypted at the application level will appear as plaintext. For example, if a user were to log into a server using Telnet over an open wireless network connection, the username and password would be exposed and parsed by Wireshark or any other network traffic analysis utility</w:t>
       </w:r>
       <w:r>
         <w:rPr>
@@ -712,7 +657,6 @@
           <w:sz w:val="22"/>
           <w:szCs w:val="22"/>
         </w:rPr>
-        <w:lastRenderedPageBreak/>
         <w:t xml:space="preserve">Figure </w:t>
       </w:r>
       <w:r>
@@ -746,7 +690,6 @@
       </w:r>
       <w:r>
         <w:rPr>
-          <w:noProof/>
           <w:sz w:val="22"/>
           <w:szCs w:val="22"/>
         </w:rPr>
@@ -823,6 +766,7 @@
           <w:sz w:val="23"/>
           <w:szCs w:val="23"/>
         </w:rPr>
+        <w:lastRenderedPageBreak/>
         <w:t>Hidden or Cloaked Wirelss Network</w:t>
       </w:r>
     </w:p>
@@ -875,25 +819,7 @@
           <w:szCs w:val="23"/>
           <w:lang w:val="en-US"/>
         </w:rPr>
-        <w:t xml:space="preserve">, the Access Point name </w:t>
-      </w:r>
-      <w:proofErr w:type="gramStart"/>
-      <w:r>
-        <w:rPr>
-          <w:sz w:val="23"/>
-          <w:szCs w:val="23"/>
-          <w:lang w:val="en-US"/>
-        </w:rPr>
-        <w:t>is broadcast</w:t>
-      </w:r>
-      <w:proofErr w:type="gramEnd"/>
-      <w:r>
-        <w:rPr>
-          <w:sz w:val="23"/>
-          <w:szCs w:val="23"/>
-          <w:lang w:val="en-US"/>
-        </w:rPr>
-        <w:t xml:space="preserve"> whenever an authorized system connects to the network. This is part of the association of the request packet. Intercepting the association request packets is trivial with tools such as kismet.</w:t>
+        <w:t>, the Access Point name is broadcast whenever an authorized system connects to the network. This is part of the association of the request packet. Intercepting the association request packets is trivial with tools such as kismet.</w:t>
       </w:r>
     </w:p>
     <w:p>
@@ -977,7 +903,6 @@
       </w:r>
       <w:r>
         <w:rPr>
-          <w:noProof/>
           <w:sz w:val="22"/>
           <w:szCs w:val="22"/>
         </w:rPr>
@@ -1067,7 +992,15 @@
           <w:szCs w:val="23"/>
           <w:lang w:val="en-US"/>
         </w:rPr>
-        <w:t>Wired Equivalent Privacy (WEP) protocol was an initial attempt to secure wireless network traffic. The goal was to restrict access to clients having the private, shared WEP key. The way shared key authentication works is by following this sequence of steps:</w:t>
+        <w:t xml:space="preserve">Wired Equivalent Privacy (WEP) protocol was an initial attempt to secure wireless network traffic. The goal was to restrict access to clients having the private, </w:t>
+      </w:r>
+      <w:r>
+        <w:rPr>
+          <w:sz w:val="23"/>
+          <w:szCs w:val="23"/>
+          <w:lang w:val="en-US"/>
+        </w:rPr>
+        <w:t>shared WEP key. The way shared key authentication works is by following this sequence of steps:</w:t>
       </w:r>
     </w:p>
     <w:p>
@@ -1177,25 +1110,41 @@
           <w:szCs w:val="23"/>
           <w:lang w:val="en-US"/>
         </w:rPr>
-        <w:t xml:space="preserve">The connection between the client and Access Point </w:t>
-      </w:r>
-      <w:proofErr w:type="gramStart"/>
-      <w:r>
+        <w:t>The connection between the client and Access Point is established if the challenge matches.</w:t>
+      </w:r>
+    </w:p>
+    <w:p>
+      <w:pPr>
+        <w:pStyle w:val="BodyText"/>
         <w:rPr>
           <w:sz w:val="23"/>
           <w:szCs w:val="23"/>
           <w:lang w:val="en-US"/>
         </w:rPr>
-        <w:t>is established</w:t>
-      </w:r>
-      <w:proofErr w:type="gramEnd"/>
+      </w:pPr>
       <w:r>
         <w:rPr>
           <w:sz w:val="23"/>
           <w:szCs w:val="23"/>
           <w:lang w:val="en-US"/>
         </w:rPr>
-        <w:t xml:space="preserve"> if the challenge matches.</w:t>
+        <w:t>However, WEP has a critical weakness. The A</w:t>
+      </w:r>
+      <w:r>
+        <w:rPr>
+          <w:sz w:val="23"/>
+          <w:szCs w:val="23"/>
+          <w:lang w:val="en-US"/>
+        </w:rPr>
+        <w:t>c</w:t>
+      </w:r>
+      <w:r>
+        <w:rPr>
+          <w:sz w:val="23"/>
+          <w:szCs w:val="23"/>
+          <w:lang w:val="en-US"/>
+        </w:rPr>
+        <w:t>cess Point text is sent as plain text. This means that the encryption is XOR’d with the encryption stream and the known initialization vector simplifies cracking.</w:t>
       </w:r>
     </w:p>
     <w:p>
@@ -1213,7 +1162,7 @@
           <w:szCs w:val="23"/>
           <w:lang w:val="en-US"/>
         </w:rPr>
-        <w:t xml:space="preserve">However, WEP has a critical weakness. The </w:t>
+        <w:t xml:space="preserve">For attacks against WEP and </w:t>
       </w:r>
       <w:proofErr w:type="spellStart"/>
       <w:r>
@@ -1222,7 +1171,7 @@
           <w:szCs w:val="23"/>
           <w:lang w:val="en-US"/>
         </w:rPr>
-        <w:t>Acess</w:t>
+        <w:t>Wifi</w:t>
       </w:r>
       <w:proofErr w:type="spellEnd"/>
       <w:r>
@@ -1231,43 +1180,73 @@
           <w:szCs w:val="23"/>
           <w:lang w:val="en-US"/>
         </w:rPr>
-        <w:t xml:space="preserve"> Point text </w:t>
-      </w:r>
-      <w:proofErr w:type="gramStart"/>
-      <w:r>
+        <w:t xml:space="preserve"> Protected Access (WPA) three critical bits of information have to be gathered:</w:t>
+      </w:r>
+    </w:p>
+    <w:p>
+      <w:pPr>
+        <w:pStyle w:val="BodyText"/>
+        <w:numPr>
+          <w:ilvl w:val="0"/>
+          <w:numId w:val="33"/>
+        </w:numPr>
         <w:rPr>
           <w:sz w:val="23"/>
           <w:szCs w:val="23"/>
           <w:lang w:val="en-US"/>
         </w:rPr>
-        <w:t>is sent</w:t>
-      </w:r>
-      <w:proofErr w:type="gramEnd"/>
+      </w:pPr>
       <w:r>
         <w:rPr>
           <w:sz w:val="23"/>
           <w:szCs w:val="23"/>
           <w:lang w:val="en-US"/>
         </w:rPr>
-        <w:t xml:space="preserve"> as plain text. This means that the encryption is </w:t>
-      </w:r>
-      <w:proofErr w:type="gramStart"/>
-      <w:r>
+        <w:t>MAC address of the target access point</w:t>
+      </w:r>
+    </w:p>
+    <w:p>
+      <w:pPr>
+        <w:pStyle w:val="BodyText"/>
+        <w:numPr>
+          <w:ilvl w:val="0"/>
+          <w:numId w:val="33"/>
+        </w:numPr>
         <w:rPr>
           <w:sz w:val="23"/>
           <w:szCs w:val="23"/>
           <w:lang w:val="en-US"/>
         </w:rPr>
-        <w:t>XOR’d</w:t>
-      </w:r>
-      <w:proofErr w:type="gramEnd"/>
+      </w:pPr>
       <w:r>
         <w:rPr>
           <w:sz w:val="23"/>
           <w:szCs w:val="23"/>
           <w:lang w:val="en-US"/>
         </w:rPr>
-        <w:t xml:space="preserve"> with the encryption stream and the known initialization vector simplifies cracking.</w:t>
+        <w:t>MAC address of the one client system</w:t>
+      </w:r>
+    </w:p>
+    <w:p>
+      <w:pPr>
+        <w:pStyle w:val="BodyText"/>
+        <w:numPr>
+          <w:ilvl w:val="0"/>
+          <w:numId w:val="33"/>
+        </w:numPr>
+        <w:rPr>
+          <w:sz w:val="23"/>
+          <w:szCs w:val="23"/>
+          <w:lang w:val="en-US"/>
+        </w:rPr>
+      </w:pPr>
+      <w:r>
+        <w:rPr>
+          <w:sz w:val="23"/>
+          <w:szCs w:val="23"/>
+          <w:lang w:val="en-US"/>
+        </w:rPr>
+        <w:t>Communications channel in use</w:t>
       </w:r>
     </w:p>
     <w:p>
@@ -1318,24 +1297,13 @@
           <w:szCs w:val="22"/>
         </w:rPr>
       </w:pPr>
-      <w:proofErr w:type="gramStart"/>
       <w:r>
         <w:rPr>
           <w:i w:val="0"/>
           <w:sz w:val="22"/>
           <w:szCs w:val="22"/>
         </w:rPr>
-        <w:lastRenderedPageBreak/>
-        <w:t>Fig.</w:t>
-      </w:r>
-      <w:proofErr w:type="gramEnd"/>
-      <w:r>
-        <w:rPr>
-          <w:i w:val="0"/>
-          <w:sz w:val="22"/>
-          <w:szCs w:val="22"/>
-        </w:rPr>
-        <w:t xml:space="preserve"> </w:t>
+        <w:t xml:space="preserve">Fig. </w:t>
       </w:r>
       <w:r>
         <w:rPr>
@@ -1467,6 +1435,7 @@
           <w:sz w:val="23"/>
           <w:szCs w:val="23"/>
         </w:rPr>
+        <w:lastRenderedPageBreak/>
         <w:t xml:space="preserve">Tools – </w:t>
       </w:r>
       <w:r>
@@ -1569,6 +1538,76 @@
     </w:p>
     <w:p>
       <w:pPr>
+        <w:pStyle w:val="Caption"/>
+        <w:keepNext/>
+      </w:pPr>
+      <w:r>
+        <w:t xml:space="preserve">Figure </w:t>
+      </w:r>
+      <w:fldSimple w:instr=" SEQ Figure \* ARABIC ">
+        <w:r>
+          <w:rPr>
+            <w:noProof/>
+          </w:rPr>
+          <w:t>4</w:t>
+        </w:r>
+      </w:fldSimple>
+      <w:r>
+        <w:t xml:space="preserve">: </w:t>
+      </w:r>
+      <w:proofErr w:type="spellStart"/>
+      <w:r>
+        <w:t>airodump</w:t>
+      </w:r>
+      <w:proofErr w:type="spellEnd"/>
+      <w:r>
+        <w:t>-ng</w:t>
+      </w:r>
+    </w:p>
+    <w:p>
+      <w:r>
+        <w:rPr>
+          <w:noProof/>
+        </w:rPr>
+        <w:drawing>
+          <wp:inline distT="0" distB="0" distL="0" distR="0" wp14:anchorId="30F0C81C" wp14:editId="4539FB4A">
+            <wp:extent cx="3195955" cy="2725420"/>
+            <wp:effectExtent l="0" t="0" r="4445" b="0"/>
+            <wp:docPr id="5" name="Picture 5"/>
+            <wp:cNvGraphicFramePr>
+              <a:graphicFrameLocks xmlns:a="http://schemas.openxmlformats.org/drawingml/2006/main" noChangeAspect="1"/>
+            </wp:cNvGraphicFramePr>
+            <a:graphic xmlns:a="http://schemas.openxmlformats.org/drawingml/2006/main">
+              <a:graphicData uri="http://schemas.openxmlformats.org/drawingml/2006/picture">
+                <pic:pic xmlns:pic="http://schemas.openxmlformats.org/drawingml/2006/picture">
+                  <pic:nvPicPr>
+                    <pic:cNvPr id="1" name=""/>
+                    <pic:cNvPicPr/>
+                  </pic:nvPicPr>
+                  <pic:blipFill>
+                    <a:blip r:embed="rId9"/>
+                    <a:stretch>
+                      <a:fillRect/>
+                    </a:stretch>
+                  </pic:blipFill>
+                  <pic:spPr>
+                    <a:xfrm>
+                      <a:off x="0" y="0"/>
+                      <a:ext cx="3195955" cy="2725420"/>
+                    </a:xfrm>
+                    <a:prstGeom prst="rect">
+                      <a:avLst/>
+                    </a:prstGeom>
+                  </pic:spPr>
+                </pic:pic>
+              </a:graphicData>
+            </a:graphic>
+          </wp:inline>
+        </w:drawing>
+      </w:r>
+    </w:p>
+    <w:p>
+      <w:pPr>
         <w:pStyle w:val="Heading3"/>
         <w:numPr>
           <w:ilvl w:val="2"/>
@@ -1666,7 +1705,102 @@
           <w:sz w:val="23"/>
           <w:szCs w:val="23"/>
         </w:rPr>
-        <w:t>Aircrack-ng is a 802.11 WEP key cracking program. Aircrack-ng will recover a WEP key once a sufficient number of encrypted packets have been captured with airodump-ng.</w:t>
+        <w:t xml:space="preserve">Aircrack-ng is a 802.11 WEP key cracking program. Aircrack-ng will recover </w:t>
+      </w:r>
+      <w:r>
+        <w:rPr>
+          <w:i w:val="0"/>
+          <w:sz w:val="23"/>
+          <w:szCs w:val="23"/>
+        </w:rPr>
+        <w:t>a WEP key once a sufficient number of encrypted packets have been captured with airodump-ng.</w:t>
+      </w:r>
+    </w:p>
+    <w:p>
+      <w:pPr>
+        <w:pStyle w:val="Heading3"/>
+        <w:rPr>
+          <w:i w:val="0"/>
+          <w:sz w:val="23"/>
+          <w:szCs w:val="23"/>
+        </w:rPr>
+      </w:pPr>
+      <w:r>
+        <w:rPr>
+          <w:sz w:val="23"/>
+          <w:szCs w:val="23"/>
+        </w:rPr>
+        <w:t xml:space="preserve">Tools – besside-ng: </w:t>
+      </w:r>
+      <w:r>
+        <w:rPr>
+          <w:i w:val="0"/>
+          <w:sz w:val="23"/>
+          <w:szCs w:val="23"/>
+        </w:rPr>
+        <w:t xml:space="preserve">Besside-ng is a tool that automatically cracks WEP and Wi-Fi Protected Access networks by logging handhakes.  </w:t>
+      </w:r>
+    </w:p>
+    <w:p>
+      <w:pPr>
+        <w:pStyle w:val="Caption"/>
+        <w:keepNext/>
+      </w:pPr>
+      <w:r>
+        <w:t xml:space="preserve">Figure </w:t>
+      </w:r>
+      <w:fldSimple w:instr=" SEQ Figure \* ARABIC ">
+        <w:r>
+          <w:rPr>
+            <w:noProof/>
+          </w:rPr>
+          <w:t>5</w:t>
+        </w:r>
+      </w:fldSimple>
+      <w:r>
+        <w:t>: beside-ng</w:t>
+      </w:r>
+    </w:p>
+    <w:p>
+      <w:r>
+        <w:rPr>
+          <w:noProof/>
+        </w:rPr>
+        <w:drawing>
+          <wp:inline distT="0" distB="0" distL="0" distR="0" wp14:anchorId="1CEFE05C" wp14:editId="0B87EE4F">
+            <wp:extent cx="3195955" cy="2141855"/>
+            <wp:effectExtent l="0" t="0" r="4445" b="0"/>
+            <wp:docPr id="4" name="Picture 4"/>
+            <wp:cNvGraphicFramePr>
+              <a:graphicFrameLocks xmlns:a="http://schemas.openxmlformats.org/drawingml/2006/main" noChangeAspect="1"/>
+            </wp:cNvGraphicFramePr>
+            <a:graphic xmlns:a="http://schemas.openxmlformats.org/drawingml/2006/main">
+              <a:graphicData uri="http://schemas.openxmlformats.org/drawingml/2006/picture">
+                <pic:pic xmlns:pic="http://schemas.openxmlformats.org/drawingml/2006/picture">
+                  <pic:nvPicPr>
+                    <pic:cNvPr id="1" name=""/>
+                    <pic:cNvPicPr/>
+                  </pic:nvPicPr>
+                  <pic:blipFill>
+                    <a:blip r:embed="rId10"/>
+                    <a:stretch>
+                      <a:fillRect/>
+                    </a:stretch>
+                  </pic:blipFill>
+                  <pic:spPr>
+                    <a:xfrm>
+                      <a:off x="0" y="0"/>
+                      <a:ext cx="3195955" cy="2141855"/>
+                    </a:xfrm>
+                    <a:prstGeom prst="rect">
+                      <a:avLst/>
+                    </a:prstGeom>
+                  </pic:spPr>
+                </pic:pic>
+              </a:graphicData>
+            </a:graphic>
+          </wp:inline>
+        </w:drawing>
       </w:r>
     </w:p>
     <w:p>
@@ -1684,6 +1818,13 @@
         </w:rPr>
         <w:t>Wi-Fi Protected Access</w:t>
       </w:r>
+      <w:r>
+        <w:rPr>
+          <w:sz w:val="23"/>
+          <w:szCs w:val="23"/>
+        </w:rPr>
+        <w:t>/Wi-Fi Protected Acccess 2</w:t>
+      </w:r>
     </w:p>
     <w:p>
       <w:pPr>
@@ -1700,16 +1841,430 @@
           <w:szCs w:val="23"/>
           <w:lang w:val="en-US"/>
         </w:rPr>
-        <w:t>Wi-Fi Protected Access (WPA</w:t>
-      </w:r>
-      <w:proofErr w:type="gramStart"/>
+        <w:t xml:space="preserve">Wi-Fi Protected Access and </w:t>
+      </w:r>
       <w:r>
         <w:rPr>
           <w:sz w:val="23"/>
           <w:szCs w:val="23"/>
           <w:lang w:val="en-US"/>
         </w:rPr>
-        <w:t>) ..</w:t>
+        <w:t>Wi-Fi Protected Access</w:t>
+      </w:r>
+      <w:r>
+        <w:rPr>
+          <w:sz w:val="23"/>
+          <w:szCs w:val="23"/>
+          <w:lang w:val="en-US"/>
+        </w:rPr>
+        <w:t xml:space="preserve"> 2’s security implementation is secure but the weakness lies in the client/user.  The attacks against </w:t>
+      </w:r>
+      <w:r>
+        <w:rPr>
+          <w:sz w:val="23"/>
+          <w:szCs w:val="23"/>
+          <w:lang w:val="en-US"/>
+        </w:rPr>
+        <w:t>Wi-Fi Protected Access</w:t>
+      </w:r>
+      <w:r>
+        <w:rPr>
+          <w:sz w:val="23"/>
+          <w:szCs w:val="23"/>
+          <w:lang w:val="en-US"/>
+        </w:rPr>
+        <w:t xml:space="preserve"> usually involve breaking predictable or non-complex passwords.  When a client authenticates to a wireless network, a temporary key is generated for that session.  The Service Set Identifier and password are used in this process.  If an individual has the WPA password and is able to capture the authentication, a bad actor can re-generate the key and decrypt traffic.  Even the Wireshark tool is able to do this for you.  However, you will need to capture the association of each session for each client to decrypt the network traffic.  With the Service Set Identifier and the authentication sequence, a bad actor can guess the password.  Most attacks are often a dictionary based attack.</w:t>
+      </w:r>
+      <w:r>
+        <w:rPr>
+          <w:sz w:val="23"/>
+          <w:szCs w:val="23"/>
+          <w:lang w:val="en-US"/>
+        </w:rPr>
+        <w:t xml:space="preserve">  However, if the user uses a password that is complex and not susceptible to a dictionary attack, the chances of </w:t>
+      </w:r>
+    </w:p>
+    <w:p>
+      <w:pPr>
+        <w:pStyle w:val="Heading3"/>
+        <w:rPr>
+          <w:i w:val="0"/>
+          <w:sz w:val="23"/>
+          <w:szCs w:val="23"/>
+        </w:rPr>
+      </w:pPr>
+      <w:r>
+        <w:rPr>
+          <w:sz w:val="23"/>
+          <w:szCs w:val="23"/>
+        </w:rPr>
+        <w:t xml:space="preserve">Tools – </w:t>
+      </w:r>
+      <w:r>
+        <w:rPr>
+          <w:sz w:val="23"/>
+          <w:szCs w:val="23"/>
+        </w:rPr>
+        <w:t>Genpmk</w:t>
+      </w:r>
+      <w:r>
+        <w:rPr>
+          <w:sz w:val="23"/>
+          <w:szCs w:val="23"/>
+        </w:rPr>
+        <w:t xml:space="preserve">: </w:t>
+      </w:r>
+      <w:r>
+        <w:rPr>
+          <w:i w:val="0"/>
+          <w:sz w:val="23"/>
+          <w:szCs w:val="23"/>
+        </w:rPr>
+        <w:t>Genpmk generates a Pairwise Master Key (PMK) for the Wi-Fi Protected Access.  Church of WiFi has generated 38 gigabytes of the top 100 SSIDs and a dictionary file containing one million words.</w:t>
+      </w:r>
+    </w:p>
+    <w:p>
+      <w:pPr>
+        <w:pStyle w:val="Heading3"/>
+        <w:rPr>
+          <w:i w:val="0"/>
+          <w:sz w:val="23"/>
+          <w:szCs w:val="23"/>
+        </w:rPr>
+      </w:pPr>
+      <w:r>
+        <w:rPr>
+          <w:sz w:val="23"/>
+          <w:szCs w:val="23"/>
+        </w:rPr>
+        <w:t xml:space="preserve">Tools – </w:t>
+      </w:r>
+      <w:r>
+        <w:rPr>
+          <w:sz w:val="23"/>
+          <w:szCs w:val="23"/>
+        </w:rPr>
+        <w:t>Cowpatty</w:t>
+      </w:r>
+      <w:r>
+        <w:rPr>
+          <w:sz w:val="23"/>
+          <w:szCs w:val="23"/>
+        </w:rPr>
+        <w:t xml:space="preserve">: </w:t>
+      </w:r>
+      <w:r>
+        <w:rPr>
+          <w:i w:val="0"/>
+          <w:sz w:val="23"/>
+          <w:szCs w:val="23"/>
+        </w:rPr>
+        <w:t>Cowpatty can be used to take pre-computed hashes and compares the captured WPA handshacke to the generated hashes.</w:t>
+      </w:r>
+    </w:p>
+    <w:p>
+      <w:pPr>
+        <w:pStyle w:val="Heading3"/>
+      </w:pPr>
+      <w:r>
+        <w:rPr>
+          <w:sz w:val="23"/>
+          <w:szCs w:val="23"/>
+        </w:rPr>
+        <w:t xml:space="preserve">Tools – Aireplay-ng: </w:t>
+      </w:r>
+      <w:r>
+        <w:rPr>
+          <w:i w:val="0"/>
+          <w:sz w:val="23"/>
+          <w:szCs w:val="23"/>
+        </w:rPr>
+        <w:t xml:space="preserve">Aireplay-ng </w:t>
+      </w:r>
+      <w:r>
+        <w:rPr>
+          <w:i w:val="0"/>
+          <w:sz w:val="23"/>
+          <w:szCs w:val="23"/>
+        </w:rPr>
+        <w:t>is used to de-authenticate the client.  The client will then reauthenticate and that’s when the handshake with the Access Point is captured.  De-authentication and re-</w:t>
+      </w:r>
+      <w:r>
+        <w:rPr>
+          <w:i w:val="0"/>
+          <w:sz w:val="23"/>
+          <w:szCs w:val="23"/>
+        </w:rPr>
+        <w:lastRenderedPageBreak/>
+        <w:t>authentication is gene</w:t>
+      </w:r>
+      <w:r>
+        <w:rPr>
+          <w:i w:val="0"/>
+          <w:sz w:val="23"/>
+          <w:szCs w:val="23"/>
+        </w:rPr>
+        <w:t>rally not noticable by the user; they are virtually silent.</w:t>
+      </w:r>
+    </w:p>
+    <w:p/>
+    <w:p>
+      <w:pPr>
+        <w:pStyle w:val="Heading1"/>
+      </w:pPr>
+      <w:r>
+        <w:t>802.1X</w:t>
+      </w:r>
+    </w:p>
+    <w:p>
+      <w:pPr>
+        <w:pStyle w:val="Heading3"/>
+        <w:numPr>
+          <w:ilvl w:val="0"/>
+          <w:numId w:val="0"/>
+        </w:numPr>
+        <w:ind w:firstLine="288"/>
+        <w:rPr>
+          <w:i w:val="0"/>
+          <w:sz w:val="23"/>
+          <w:szCs w:val="23"/>
+        </w:rPr>
+      </w:pPr>
+      <w:r>
+        <w:rPr>
+          <w:i w:val="0"/>
+          <w:sz w:val="23"/>
+          <w:szCs w:val="23"/>
+        </w:rPr>
+        <w:t>The spread of 802.11 related wireless security enhancements is currently cha</w:t>
+      </w:r>
+      <w:r>
+        <w:rPr>
+          <w:i w:val="0"/>
+          <w:sz w:val="23"/>
+          <w:szCs w:val="23"/>
+        </w:rPr>
+        <w:t xml:space="preserve">llenging the hacker community.  </w:t>
+      </w:r>
+      <w:r>
+        <w:rPr>
+          <w:i w:val="0"/>
+          <w:sz w:val="23"/>
+          <w:szCs w:val="23"/>
+        </w:rPr>
+        <w:t xml:space="preserve">802.1X is the next generation of authentication subsequent to WEP.  </w:t>
+      </w:r>
+      <w:r>
+        <w:rPr>
+          <w:i w:val="0"/>
+          <w:sz w:val="23"/>
+          <w:szCs w:val="23"/>
+        </w:rPr>
+        <w:t>Currently publicly available tools attack EAP-LEAP authentication.</w:t>
+      </w:r>
+      <w:r>
+        <w:rPr>
+          <w:sz w:val="23"/>
+          <w:szCs w:val="23"/>
+        </w:rPr>
+        <w:t xml:space="preserve"> </w:t>
+      </w:r>
+      <w:r>
+        <w:rPr>
+          <w:sz w:val="23"/>
+          <w:szCs w:val="23"/>
+        </w:rPr>
+        <w:t xml:space="preserve">  </w:t>
+      </w:r>
+      <w:r>
+        <w:rPr>
+          <w:i w:val="0"/>
+          <w:sz w:val="23"/>
+          <w:szCs w:val="23"/>
+        </w:rPr>
+        <w:t xml:space="preserve">LEAP is a Cisco protocol that implements 802.1X on wireless local area networks.  </w:t>
+      </w:r>
+    </w:p>
+    <w:p>
+      <w:pPr>
+        <w:pStyle w:val="BodyText"/>
+        <w:rPr>
+          <w:sz w:val="23"/>
+          <w:szCs w:val="23"/>
+          <w:lang w:val="en-US"/>
+        </w:rPr>
+      </w:pPr>
+      <w:r>
+        <w:rPr>
+          <w:sz w:val="23"/>
+          <w:szCs w:val="23"/>
+          <w:lang w:val="en-US"/>
+        </w:rPr>
+        <w:t xml:space="preserve"> </w:t>
+      </w:r>
+    </w:p>
+    <w:p>
+      <w:pPr>
+        <w:pStyle w:val="Heading3"/>
+        <w:rPr>
+          <w:i w:val="0"/>
+          <w:sz w:val="23"/>
+          <w:szCs w:val="23"/>
+        </w:rPr>
+      </w:pPr>
+      <w:r>
+        <w:rPr>
+          <w:sz w:val="23"/>
+          <w:szCs w:val="23"/>
+        </w:rPr>
+        <w:t>Tools – asleap</w:t>
+      </w:r>
+      <w:r>
+        <w:rPr>
+          <w:i w:val="0"/>
+          <w:sz w:val="23"/>
+          <w:szCs w:val="23"/>
+        </w:rPr>
+        <w:t xml:space="preserve">.  </w:t>
+      </w:r>
+      <w:r>
+        <w:rPr>
+          <w:i w:val="0"/>
+          <w:sz w:val="23"/>
+          <w:szCs w:val="23"/>
+        </w:rPr>
+        <w:t xml:space="preserve">An example would be “asleap”.  Asleap is a tool that recovers weak LEAP passwords by capture live data from any wireless inferface in monitor mode.  Asleap will actively de-authenticate users on LEAP networks, forcing them to re-authenticate.  This makes the capture of LEAP passwords particularly quick.  </w:t>
+      </w:r>
+      <w:r>
+        <w:rPr>
+          <w:i w:val="0"/>
+          <w:sz w:val="23"/>
+          <w:szCs w:val="23"/>
+        </w:rPr>
+        <w:t>Attacks against other EAP types will emerge and be improved.</w:t>
+      </w:r>
+    </w:p>
+    <w:p>
+      <w:pPr>
+        <w:pStyle w:val="Heading1"/>
+        <w:rPr>
+          <w:sz w:val="23"/>
+          <w:szCs w:val="23"/>
+        </w:rPr>
+      </w:pPr>
+      <w:r>
+        <w:rPr>
+          <w:sz w:val="23"/>
+          <w:szCs w:val="23"/>
+        </w:rPr>
+        <w:t>Improvements</w:t>
+      </w:r>
+    </w:p>
+    <w:p>
+      <w:pPr>
+        <w:ind w:firstLine="360"/>
+        <w:jc w:val="left"/>
+        <w:rPr>
+          <w:sz w:val="23"/>
+          <w:szCs w:val="23"/>
+        </w:rPr>
+      </w:pPr>
+      <w:r>
+        <w:rPr>
+          <w:sz w:val="23"/>
+          <w:szCs w:val="23"/>
+        </w:rPr>
+        <w:t>The ideal combination is to use WPA2 Enterprise and either EAP-TLS or EAP-PEAP-TLS.  However, setting this up is not practical for the average home user as this requires enterprise grade equipment, configuration, and support.</w:t>
+      </w:r>
+      <w:r>
+        <w:rPr>
+          <w:sz w:val="23"/>
+          <w:szCs w:val="23"/>
+        </w:rPr>
+        <w:t xml:space="preserve">  The improvements in wireless network security need to focus on ways to make strong security practices prac</w:t>
+      </w:r>
+      <w:r>
+        <w:rPr>
+          <w:sz w:val="23"/>
+          <w:szCs w:val="23"/>
+        </w:rPr>
+        <w:t>tical for the average home user and small business.</w:t>
+      </w:r>
+    </w:p>
+    <w:p>
+      <w:pPr>
+        <w:pStyle w:val="Heading1"/>
+        <w:rPr>
+          <w:sz w:val="23"/>
+          <w:szCs w:val="23"/>
+        </w:rPr>
+      </w:pPr>
+      <w:r>
+        <w:rPr>
+          <w:sz w:val="23"/>
+          <w:szCs w:val="23"/>
+        </w:rPr>
+        <w:t>Conclusion</w:t>
+      </w:r>
+    </w:p>
+    <w:p>
+      <w:pPr>
+        <w:pStyle w:val="BodyText"/>
+        <w:rPr>
+          <w:sz w:val="23"/>
+          <w:szCs w:val="23"/>
+          <w:lang w:val="en-US"/>
+        </w:rPr>
+      </w:pPr>
+      <w:r>
+        <w:rPr>
+          <w:sz w:val="23"/>
+          <w:szCs w:val="23"/>
+          <w:lang w:val="en-US"/>
+        </w:rPr>
+        <w:t>Wireless</w:t>
+      </w:r>
+      <w:r>
+        <w:rPr>
+          <w:sz w:val="23"/>
+          <w:szCs w:val="23"/>
+          <w:lang w:val="en-US"/>
+        </w:rPr>
+        <w:t xml:space="preserve"> network security will be at the forefront of network security challenges for quite some time to come.  The main challenges in network security is as much of a technology problem as it is a user problem.  The public needs to be better educated in how to take advantage of the best practices to secure their wireless networks.  The industry needs to focus on improving current technologies and protocols as well as making the best available practices today economical and practical for the average home and small business user.</w:t>
+      </w:r>
+    </w:p>
+    <w:p>
+      <w:pPr>
+        <w:pStyle w:val="Heading5"/>
+        <w:rPr>
+          <w:sz w:val="23"/>
+          <w:szCs w:val="23"/>
+        </w:rPr>
+      </w:pPr>
+      <w:r>
+        <w:rPr>
+          <w:sz w:val="23"/>
+          <w:szCs w:val="23"/>
+        </w:rPr>
+        <w:t>Acknowledgment</w:t>
+      </w:r>
+    </w:p>
+    <w:p>
+      <w:pPr>
+        <w:pStyle w:val="BodyText"/>
+        <w:rPr>
+          <w:sz w:val="23"/>
+          <w:szCs w:val="23"/>
+          <w:lang w:val="en-US"/>
+        </w:rPr>
+      </w:pPr>
+      <w:r>
+        <w:rPr>
+          <w:sz w:val="23"/>
+          <w:szCs w:val="23"/>
+          <w:lang w:val="en-US"/>
+        </w:rPr>
+        <w:t>The author would like to acknowledge and sincerely thank those that provided assistance by proofreading and improving the quality and content of this paper</w:t>
       </w:r>
       <w:r>
         <w:rPr>
@@ -1718,344 +2273,13 @@
         </w:rPr>
         <w:t>.</w:t>
       </w:r>
-      <w:proofErr w:type="gramEnd"/>
-    </w:p>
-    <w:p>
-      <w:pPr>
-        <w:pStyle w:val="Heading3"/>
-        <w:rPr>
-          <w:sz w:val="23"/>
-          <w:szCs w:val="23"/>
-        </w:rPr>
-      </w:pPr>
-      <w:r>
-        <w:rPr>
-          <w:sz w:val="23"/>
-          <w:szCs w:val="23"/>
-        </w:rPr>
-        <w:t xml:space="preserve">Tools – </w:t>
-      </w:r>
-      <w:r>
-        <w:rPr>
-          <w:color w:val="FF0000"/>
-          <w:sz w:val="23"/>
-          <w:szCs w:val="23"/>
-        </w:rPr>
-        <w:t xml:space="preserve">Wireshark: </w:t>
-      </w:r>
-      <w:r>
-        <w:rPr>
-          <w:i w:val="0"/>
-          <w:color w:val="FF0000"/>
-          <w:sz w:val="23"/>
-          <w:szCs w:val="23"/>
-        </w:rPr>
-        <w:t>Wireshark is an open source multi-platform graphical user interface network traffic analysis tool that can be used to ca</w:t>
-      </w:r>
-      <w:r>
-        <w:rPr>
-          <w:i w:val="0"/>
-          <w:color w:val="FF0000"/>
-          <w:sz w:val="23"/>
-          <w:szCs w:val="23"/>
-        </w:rPr>
-        <w:t>pture wireless network packets.</w:t>
-      </w:r>
-    </w:p>
-    <w:p>
-      <w:pPr>
-        <w:pStyle w:val="Heading2"/>
-        <w:rPr>
-          <w:sz w:val="23"/>
-          <w:szCs w:val="23"/>
-        </w:rPr>
-      </w:pPr>
-      <w:r>
-        <w:rPr>
-          <w:sz w:val="23"/>
-          <w:szCs w:val="23"/>
-        </w:rPr>
-        <w:t>Wi-Fi Protected Access II</w:t>
-      </w:r>
-    </w:p>
-    <w:p>
-      <w:pPr>
-        <w:pStyle w:val="BodyText"/>
+      <w:r>
         <w:rPr>
           <w:sz w:val="23"/>
           <w:szCs w:val="23"/>
           <w:lang w:val="en-US"/>
         </w:rPr>
-      </w:pPr>
-      <w:r>
-        <w:rPr>
-          <w:sz w:val="23"/>
-          <w:szCs w:val="23"/>
-          <w:lang w:val="en-US"/>
-        </w:rPr>
-        <w:t>Wi-Fi Protected Access</w:t>
-      </w:r>
-      <w:r>
-        <w:rPr>
-          <w:sz w:val="23"/>
-          <w:szCs w:val="23"/>
-          <w:lang w:val="en-US"/>
-        </w:rPr>
-        <w:t xml:space="preserve"> II</w:t>
-      </w:r>
-      <w:r>
-        <w:rPr>
-          <w:sz w:val="23"/>
-          <w:szCs w:val="23"/>
-          <w:lang w:val="en-US"/>
-        </w:rPr>
-        <w:t xml:space="preserve"> (WPA</w:t>
-      </w:r>
-      <w:r>
-        <w:rPr>
-          <w:sz w:val="23"/>
-          <w:szCs w:val="23"/>
-          <w:lang w:val="en-US"/>
-        </w:rPr>
-        <w:t>2</w:t>
-      </w:r>
-      <w:proofErr w:type="gramStart"/>
-      <w:r>
-        <w:rPr>
-          <w:sz w:val="23"/>
-          <w:szCs w:val="23"/>
-          <w:lang w:val="en-US"/>
-        </w:rPr>
-        <w:t>) ..</w:t>
-      </w:r>
-      <w:r>
-        <w:rPr>
-          <w:sz w:val="23"/>
-          <w:szCs w:val="23"/>
-        </w:rPr>
-        <w:t>.</w:t>
-      </w:r>
-      <w:proofErr w:type="gramEnd"/>
-    </w:p>
-    <w:p>
-      <w:pPr>
-        <w:pStyle w:val="Heading3"/>
-        <w:rPr>
-          <w:color w:val="FF0000"/>
-          <w:sz w:val="23"/>
-          <w:szCs w:val="23"/>
-        </w:rPr>
-      </w:pPr>
-      <w:r>
-        <w:rPr>
-          <w:sz w:val="23"/>
-          <w:szCs w:val="23"/>
-        </w:rPr>
-        <w:t xml:space="preserve">Tools – </w:t>
-      </w:r>
-      <w:r>
-        <w:rPr>
-          <w:color w:val="FF0000"/>
-          <w:sz w:val="23"/>
-          <w:szCs w:val="23"/>
-        </w:rPr>
-        <w:t xml:space="preserve">Wireshark: </w:t>
-      </w:r>
-      <w:r>
-        <w:rPr>
-          <w:i w:val="0"/>
-          <w:color w:val="FF0000"/>
-          <w:sz w:val="23"/>
-          <w:szCs w:val="23"/>
-        </w:rPr>
-        <w:t>Wireshark is an open source multi-platform graphical user interface network traffic analysis tool that can be used to capture wireless network packets.</w:t>
-      </w:r>
-    </w:p>
-    <w:p>
-      <w:pPr>
-        <w:pStyle w:val="Heading2"/>
-        <w:rPr>
-          <w:sz w:val="23"/>
-          <w:szCs w:val="23"/>
-        </w:rPr>
-      </w:pPr>
-      <w:r>
-        <w:rPr>
-          <w:sz w:val="23"/>
-          <w:szCs w:val="23"/>
-        </w:rPr>
-        <w:t>Wi-Fi Protected Access-Enterprise</w:t>
-      </w:r>
-    </w:p>
-    <w:p>
-      <w:pPr>
-        <w:pStyle w:val="BodyText"/>
-        <w:rPr>
-          <w:sz w:val="23"/>
-          <w:szCs w:val="23"/>
-          <w:lang w:val="en-US"/>
-        </w:rPr>
-      </w:pPr>
-      <w:r>
-        <w:rPr>
-          <w:sz w:val="23"/>
-          <w:szCs w:val="23"/>
-          <w:lang w:val="en-US"/>
-        </w:rPr>
-        <w:t>Wi-Fi Protected Access-Enterprise (WPA-Enterprise</w:t>
-      </w:r>
-      <w:proofErr w:type="gramStart"/>
-      <w:r>
-        <w:rPr>
-          <w:sz w:val="23"/>
-          <w:szCs w:val="23"/>
-          <w:lang w:val="en-US"/>
-        </w:rPr>
-        <w:t>) ..</w:t>
-      </w:r>
-      <w:r>
-        <w:rPr>
-          <w:sz w:val="23"/>
-          <w:szCs w:val="23"/>
-        </w:rPr>
-        <w:t>.</w:t>
-      </w:r>
-      <w:proofErr w:type="gramEnd"/>
-    </w:p>
-    <w:p>
-      <w:pPr>
-        <w:pStyle w:val="Heading3"/>
-        <w:rPr>
-          <w:sz w:val="23"/>
-          <w:szCs w:val="23"/>
-        </w:rPr>
-      </w:pPr>
-      <w:r>
-        <w:rPr>
-          <w:sz w:val="23"/>
-          <w:szCs w:val="23"/>
-        </w:rPr>
-        <w:t xml:space="preserve">Tools – </w:t>
-      </w:r>
-      <w:r>
-        <w:rPr>
-          <w:color w:val="FF0000"/>
-          <w:sz w:val="23"/>
-          <w:szCs w:val="23"/>
-        </w:rPr>
-        <w:t xml:space="preserve">Wireshark: </w:t>
-      </w:r>
-      <w:r>
-        <w:rPr>
-          <w:i w:val="0"/>
-          <w:color w:val="FF0000"/>
-          <w:sz w:val="23"/>
-          <w:szCs w:val="23"/>
-        </w:rPr>
-        <w:t>Wireshark is an open source multi-platform graphical user interface network traffic analysis tool that can be used to capture wireless network packets.</w:t>
-      </w:r>
-    </w:p>
-    <w:p>
-      <w:pPr>
-        <w:pStyle w:val="Heading1"/>
-        <w:rPr>
-          <w:sz w:val="23"/>
-          <w:szCs w:val="23"/>
-        </w:rPr>
-      </w:pPr>
-      <w:r>
-        <w:rPr>
-          <w:sz w:val="23"/>
-          <w:szCs w:val="23"/>
-        </w:rPr>
-        <w:t>Improvements</w:t>
-      </w:r>
-    </w:p>
-    <w:p>
-      <w:pPr>
-        <w:pStyle w:val="Heading2"/>
-        <w:rPr>
-          <w:color w:val="FF0000"/>
-          <w:sz w:val="23"/>
-          <w:szCs w:val="23"/>
-        </w:rPr>
-      </w:pPr>
-      <w:r>
-        <w:rPr>
-          <w:color w:val="FF0000"/>
-          <w:sz w:val="23"/>
-          <w:szCs w:val="23"/>
-        </w:rPr>
-        <w:t>Quality of Service (QoS)</w:t>
-      </w:r>
-    </w:p>
-    <w:p>
-      <w:pPr>
-        <w:pStyle w:val="BodyText"/>
-        <w:rPr>
-          <w:color w:val="FF0000"/>
-          <w:sz w:val="23"/>
-          <w:szCs w:val="23"/>
-        </w:rPr>
-      </w:pPr>
-      <w:r>
-        <w:rPr>
-          <w:color w:val="FF0000"/>
-          <w:sz w:val="23"/>
-          <w:szCs w:val="23"/>
-        </w:rPr>
-        <w:t>Quality of service is needed to ensure Public Safety users have access to their mission critical services and applications at the required level of quality for individual needs. Quality of service requires discrimination in the assignment of properties such as bandwidth guarantees, usage limits, latency, accuracy, accessibility and retention.</w:t>
-      </w:r>
-    </w:p>
-    <w:p>
-      <w:pPr>
-        <w:pStyle w:val="Heading1"/>
-        <w:rPr>
-          <w:sz w:val="23"/>
-          <w:szCs w:val="23"/>
-        </w:rPr>
-      </w:pPr>
-      <w:r>
-        <w:rPr>
-          <w:sz w:val="23"/>
-          <w:szCs w:val="23"/>
-        </w:rPr>
-        <w:t>Conclusion</w:t>
-      </w:r>
-    </w:p>
-    <w:p>
-      <w:pPr>
-        <w:pStyle w:val="BodyText"/>
-        <w:rPr>
-          <w:color w:val="FF0000"/>
-          <w:sz w:val="23"/>
-          <w:szCs w:val="23"/>
-        </w:rPr>
-      </w:pPr>
-      <w:r>
-        <w:rPr>
-          <w:color w:val="FF0000"/>
-          <w:sz w:val="23"/>
-          <w:szCs w:val="23"/>
-        </w:rPr>
-        <w:t xml:space="preserve">Security in Public Safety Communications is a massive challenge of integrating multiple organizations and ensuring that mission critical data remains secure. The application of existing technologies, techniques, and protocols into </w:t>
-      </w:r>
-      <w:r>
-        <w:rPr>
-          <w:color w:val="FF0000"/>
-          <w:sz w:val="23"/>
-          <w:szCs w:val="23"/>
-          <w:lang w:val="en-US"/>
-        </w:rPr>
-        <w:t>the First Responder network</w:t>
-      </w:r>
-      <w:r>
-        <w:rPr>
-          <w:color w:val="FF0000"/>
-          <w:sz w:val="23"/>
-          <w:szCs w:val="23"/>
-        </w:rPr>
-        <w:t xml:space="preserve"> has great potential of making such mission critical data secure in an Unclassified For Official Use Only environment.</w:t>
+        <w:t xml:space="preserve"> The author would also like to thank his professor for the opportunity to learn more about this important and relevant topic.</w:t>
       </w:r>
     </w:p>
     <w:p>
@@ -2071,58 +2295,6 @@
           <w:sz w:val="23"/>
           <w:szCs w:val="23"/>
         </w:rPr>
-        <w:t>Acknowledgment</w:t>
-      </w:r>
-    </w:p>
-    <w:p>
-      <w:pPr>
-        <w:pStyle w:val="BodyText"/>
-        <w:rPr>
-          <w:sz w:val="23"/>
-          <w:szCs w:val="23"/>
-          <w:lang w:val="en-US"/>
-        </w:rPr>
-      </w:pPr>
-      <w:r>
-        <w:rPr>
-          <w:sz w:val="23"/>
-          <w:szCs w:val="23"/>
-          <w:lang w:val="en-US"/>
-        </w:rPr>
-        <w:t>The author would like to acknowledge and sincerely thank those that provided assistance by proofreading and improving the quality and content of this paper</w:t>
-      </w:r>
-      <w:r>
-        <w:rPr>
-          <w:sz w:val="23"/>
-          <w:szCs w:val="23"/>
-        </w:rPr>
-        <w:t>.</w:t>
-      </w:r>
-      <w:r>
-        <w:rPr>
-          <w:sz w:val="23"/>
-          <w:szCs w:val="23"/>
-          <w:lang w:val="en-US"/>
-        </w:rPr>
-        <w:t xml:space="preserve"> The author would also like to thank his professor for the opportunity to learn more about this important and relevant topic.</w:t>
-      </w:r>
-    </w:p>
-    <w:p>
-      <w:pPr>
-        <w:pStyle w:val="Heading5"/>
-        <w:rPr>
-          <w:sz w:val="23"/>
-          <w:szCs w:val="23"/>
-        </w:rPr>
-      </w:pPr>
-      <w:bookmarkStart w:id="0" w:name="_GoBack"/>
-      <w:bookmarkEnd w:id="0"/>
-      <w:r>
-        <w:rPr>
-          <w:sz w:val="23"/>
-          <w:szCs w:val="23"/>
-        </w:rPr>
-        <w:lastRenderedPageBreak/>
         <w:t>References</w:t>
       </w:r>
     </w:p>
@@ -2164,7 +2336,7 @@
         </w:rPr>
         <w:t xml:space="preserve"> [Online]. Available: </w:t>
       </w:r>
-      <w:hyperlink r:id="rId9" w:history="1">
+      <w:hyperlink r:id="rId11" w:history="1">
         <w:r>
           <w:rPr>
             <w:rStyle w:val="Hyperlink"/>
@@ -2213,7 +2385,7 @@
         </w:rPr>
         <w:t xml:space="preserve">. [Online]. Available: </w:t>
       </w:r>
-      <w:hyperlink r:id="rId10" w:history="1">
+      <w:hyperlink r:id="rId12" w:history="1">
         <w:r>
           <w:rPr>
             <w:rStyle w:val="Hyperlink"/>
@@ -2261,7 +2433,7 @@
         </w:rPr>
         <w:t xml:space="preserve"> 05-May-2017. [Online]. Available: </w:t>
       </w:r>
-      <w:hyperlink r:id="rId11" w:history="1">
+      <w:hyperlink r:id="rId13" w:history="1">
         <w:r>
           <w:rPr>
             <w:rStyle w:val="Hyperlink"/>
@@ -2332,7 +2504,7 @@
         </w:rPr>
         <w:t xml:space="preserve">[Online]. Available: </w:t>
       </w:r>
-      <w:hyperlink r:id="rId12" w:history="1">
+      <w:hyperlink r:id="rId14" w:history="1">
         <w:r>
           <w:rPr>
             <w:rStyle w:val="Hyperlink"/>
@@ -2388,7 +2560,7 @@
         </w:rPr>
         <w:t xml:space="preserve">, 02-Jun-2005. [Online]. Available: </w:t>
       </w:r>
-      <w:hyperlink r:id="rId13" w:history="1">
+      <w:hyperlink r:id="rId15" w:history="1">
         <w:r>
           <w:rPr>
             <w:rStyle w:val="Hyperlink"/>
@@ -2436,7 +2608,7 @@
         </w:rPr>
         <w:t xml:space="preserve">, Jun-2005. [Online]. Available: </w:t>
       </w:r>
-      <w:hyperlink r:id="rId14" w:history="1">
+      <w:hyperlink r:id="rId16" w:history="1">
         <w:r>
           <w:rPr>
             <w:rStyle w:val="Hyperlink"/>
@@ -2513,7 +2685,7 @@
         </w:rPr>
         <w:t xml:space="preserve">, 03-Jan-2005. [Online]. Available: </w:t>
       </w:r>
-      <w:hyperlink r:id="rId15" w:history="1">
+      <w:hyperlink r:id="rId17" w:history="1">
         <w:r>
           <w:rPr>
             <w:rStyle w:val="Hyperlink"/>
@@ -2561,7 +2733,7 @@
         </w:rPr>
         <w:t xml:space="preserve"> 09-May-2017. [Online]. Available: </w:t>
       </w:r>
-      <w:hyperlink r:id="rId16" w:history="1">
+      <w:hyperlink r:id="rId18" w:history="1">
         <w:r>
           <w:rPr>
             <w:rStyle w:val="Hyperlink"/>
@@ -2609,7 +2781,7 @@
         </w:rPr>
         <w:t xml:space="preserve">, 2007. [Online]. Available: </w:t>
       </w:r>
-      <w:hyperlink r:id="rId17" w:history="1">
+      <w:hyperlink r:id="rId19" w:history="1">
         <w:r>
           <w:rPr>
             <w:rStyle w:val="Hyperlink"/>
@@ -2684,16 +2856,9 @@
           <w:sz w:val="23"/>
           <w:szCs w:val="23"/>
         </w:rPr>
-        <w:t xml:space="preserve">, 03-Apr-2006. [Online]. </w:t>
-      </w:r>
-      <w:r>
-        <w:rPr>
-          <w:sz w:val="23"/>
-          <w:szCs w:val="23"/>
-        </w:rPr>
-        <w:t xml:space="preserve">Available: </w:t>
-      </w:r>
-      <w:hyperlink r:id="rId18" w:history="1">
+        <w:t xml:space="preserve">, 03-Apr-2006. [Online]. Available: </w:t>
+      </w:r>
+      <w:hyperlink r:id="rId20" w:history="1">
         <w:r>
           <w:rPr>
             <w:rStyle w:val="Hyperlink"/>
@@ -2763,7 +2928,7 @@
         </w:rPr>
         <w:t xml:space="preserve"> 29-May-2006. [Online]. Available: </w:t>
       </w:r>
-      <w:hyperlink r:id="rId19" w:history="1">
+      <w:hyperlink r:id="rId21" w:history="1">
         <w:r>
           <w:rPr>
             <w:rStyle w:val="Hyperlink"/>
@@ -2827,6 +2992,7 @@
           <w:sz w:val="23"/>
           <w:szCs w:val="23"/>
         </w:rPr>
+        <w:lastRenderedPageBreak/>
         <w:t xml:space="preserve">J. Bellardo, S.Savage. “802.11 Denialof-Service Attacks: Real Vulnerabilities and Practical Solutions,” </w:t>
       </w:r>
       <w:r>
@@ -2844,7 +3010,7 @@
         </w:rPr>
         <w:t xml:space="preserve">. [Online]. Available: </w:t>
       </w:r>
-      <w:hyperlink r:id="rId20" w:history="1">
+      <w:hyperlink r:id="rId22" w:history="1">
         <w:r>
           <w:rPr>
             <w:rStyle w:val="Hyperlink"/>
@@ -2935,7 +3101,7 @@
         </w:rPr>
         <w:t xml:space="preserve">. [Online]. Available: </w:t>
       </w:r>
-      <w:hyperlink r:id="rId21" w:history="1">
+      <w:hyperlink r:id="rId23" w:history="1">
         <w:r>
           <w:rPr>
             <w:rStyle w:val="Hyperlink"/>
@@ -3034,7 +3200,7 @@
         </w:rPr>
         <w:t xml:space="preserve"> [Online]. Available: </w:t>
       </w:r>
-      <w:hyperlink r:id="rId22" w:history="1">
+      <w:hyperlink r:id="rId24" w:history="1">
         <w:r>
           <w:rPr>
             <w:rStyle w:val="Hyperlink"/>
@@ -3042,7 +3208,16 @@
             <w:sz w:val="23"/>
             <w:szCs w:val="23"/>
           </w:rPr>
-          <w:t>http://www.academia.edu/419001/Security_Enhancement_and_Solution_for_Authentication_Frame_work_in_IEEE_802.16</w:t>
+          <w:t>http://www.academia.edu/419001/Security_Enhan</w:t>
+        </w:r>
+        <w:r>
+          <w:rPr>
+            <w:rStyle w:val="Hyperlink"/>
+            <w:color w:val="auto"/>
+            <w:sz w:val="23"/>
+            <w:szCs w:val="23"/>
+          </w:rPr>
+          <w:t>cement_and_Solution_for_Authentication_Frame_work_in_IEEE_802.16</w:t>
         </w:r>
       </w:hyperlink>
       <w:r>
@@ -3118,7 +3293,7 @@
         </w:rPr>
         <w:t xml:space="preserve">Available: </w:t>
       </w:r>
-      <w:hyperlink r:id="rId23" w:history="1">
+      <w:hyperlink r:id="rId25" w:history="1">
         <w:r>
           <w:rPr>
             <w:rStyle w:val="Hyperlink"/>
@@ -3174,7 +3349,7 @@
         </w:rPr>
         <w:t xml:space="preserve">Available: </w:t>
       </w:r>
-      <w:hyperlink r:id="rId24" w:history="1">
+      <w:hyperlink r:id="rId26" w:history="1">
         <w:r>
           <w:rPr>
             <w:rStyle w:val="Hyperlink"/>
@@ -3980,6 +4155,92 @@
     </w:lvl>
   </w:abstractNum>
   <w:abstractNum w:abstractNumId="15" w15:restartNumberingAfterBreak="0">
+    <w:nsid w:val="1F6655E5"/>
+    <w:multiLevelType w:val="hybridMultilevel"/>
+    <w:tmpl w:val="EE4C8CCA"/>
+    <w:lvl w:ilvl="0" w:tplc="0409000F">
+      <w:start w:val="1"/>
+      <w:numFmt w:val="decimal"/>
+      <w:lvlText w:val="%1."/>
+      <w:lvlJc w:val="left"/>
+      <w:pPr>
+        <w:ind w:left="648" w:hanging="360"/>
+      </w:pPr>
+    </w:lvl>
+    <w:lvl w:ilvl="1" w:tplc="04090019" w:tentative="1">
+      <w:start w:val="1"/>
+      <w:numFmt w:val="lowerLetter"/>
+      <w:lvlText w:val="%2."/>
+      <w:lvlJc w:val="left"/>
+      <w:pPr>
+        <w:ind w:left="1368" w:hanging="360"/>
+      </w:pPr>
+    </w:lvl>
+    <w:lvl w:ilvl="2" w:tplc="0409001B" w:tentative="1">
+      <w:start w:val="1"/>
+      <w:numFmt w:val="lowerRoman"/>
+      <w:lvlText w:val="%3."/>
+      <w:lvlJc w:val="right"/>
+      <w:pPr>
+        <w:ind w:left="2088" w:hanging="180"/>
+      </w:pPr>
+    </w:lvl>
+    <w:lvl w:ilvl="3" w:tplc="0409000F" w:tentative="1">
+      <w:start w:val="1"/>
+      <w:numFmt w:val="decimal"/>
+      <w:lvlText w:val="%4."/>
+      <w:lvlJc w:val="left"/>
+      <w:pPr>
+        <w:ind w:left="2808" w:hanging="360"/>
+      </w:pPr>
+    </w:lvl>
+    <w:lvl w:ilvl="4" w:tplc="04090019" w:tentative="1">
+      <w:start w:val="1"/>
+      <w:numFmt w:val="lowerLetter"/>
+      <w:lvlText w:val="%5."/>
+      <w:lvlJc w:val="left"/>
+      <w:pPr>
+        <w:ind w:left="3528" w:hanging="360"/>
+      </w:pPr>
+    </w:lvl>
+    <w:lvl w:ilvl="5" w:tplc="0409001B" w:tentative="1">
+      <w:start w:val="1"/>
+      <w:numFmt w:val="lowerRoman"/>
+      <w:lvlText w:val="%6."/>
+      <w:lvlJc w:val="right"/>
+      <w:pPr>
+        <w:ind w:left="4248" w:hanging="180"/>
+      </w:pPr>
+    </w:lvl>
+    <w:lvl w:ilvl="6" w:tplc="0409000F" w:tentative="1">
+      <w:start w:val="1"/>
+      <w:numFmt w:val="decimal"/>
+      <w:lvlText w:val="%7."/>
+      <w:lvlJc w:val="left"/>
+      <w:pPr>
+        <w:ind w:left="4968" w:hanging="360"/>
+      </w:pPr>
+    </w:lvl>
+    <w:lvl w:ilvl="7" w:tplc="04090019" w:tentative="1">
+      <w:start w:val="1"/>
+      <w:numFmt w:val="lowerLetter"/>
+      <w:lvlText w:val="%8."/>
+      <w:lvlJc w:val="left"/>
+      <w:pPr>
+        <w:ind w:left="5688" w:hanging="360"/>
+      </w:pPr>
+    </w:lvl>
+    <w:lvl w:ilvl="8" w:tplc="0409001B" w:tentative="1">
+      <w:start w:val="1"/>
+      <w:numFmt w:val="lowerRoman"/>
+      <w:lvlText w:val="%9."/>
+      <w:lvlJc w:val="right"/>
+      <w:pPr>
+        <w:ind w:left="6408" w:hanging="180"/>
+      </w:pPr>
+    </w:lvl>
+  </w:abstractNum>
+  <w:abstractNum w:abstractNumId="16" w15:restartNumberingAfterBreak="0">
     <w:nsid w:val="20AF0333"/>
     <w:multiLevelType w:val="hybridMultilevel"/>
     <w:tmpl w:val="CB0E7F4E"/>
@@ -4121,7 +4382,7 @@
       </w:rPr>
     </w:lvl>
   </w:abstractNum>
-  <w:abstractNum w:abstractNumId="16" w15:restartNumberingAfterBreak="0">
+  <w:abstractNum w:abstractNumId="17" w15:restartNumberingAfterBreak="0">
     <w:nsid w:val="26FE1FCF"/>
     <w:multiLevelType w:val="hybridMultilevel"/>
     <w:tmpl w:val="33826962"/>
@@ -4282,7 +4543,7 @@
       </w:rPr>
     </w:lvl>
   </w:abstractNum>
-  <w:abstractNum w:abstractNumId="17" w15:restartNumberingAfterBreak="0">
+  <w:abstractNum w:abstractNumId="18" w15:restartNumberingAfterBreak="0">
     <w:nsid w:val="37660336"/>
     <w:multiLevelType w:val="hybridMultilevel"/>
     <w:tmpl w:val="754EAC84"/>
@@ -4423,7 +4684,7 @@
       </w:rPr>
     </w:lvl>
   </w:abstractNum>
-  <w:abstractNum w:abstractNumId="18" w15:restartNumberingAfterBreak="0">
+  <w:abstractNum w:abstractNumId="19" w15:restartNumberingAfterBreak="0">
     <w:nsid w:val="39E54FC6"/>
     <w:multiLevelType w:val="singleLevel"/>
     <w:tmpl w:val="5B7288D4"/>
@@ -4443,7 +4704,7 @@
       </w:rPr>
     </w:lvl>
   </w:abstractNum>
-  <w:abstractNum w:abstractNumId="19" w15:restartNumberingAfterBreak="0">
+  <w:abstractNum w:abstractNumId="20" w15:restartNumberingAfterBreak="0">
     <w:nsid w:val="4189603E"/>
     <w:multiLevelType w:val="multilevel"/>
     <w:tmpl w:val="0AB06E12"/>
@@ -4650,7 +4911,7 @@
       </w:rPr>
     </w:lvl>
   </w:abstractNum>
-  <w:abstractNum w:abstractNumId="20" w15:restartNumberingAfterBreak="0">
+  <w:abstractNum w:abstractNumId="21" w15:restartNumberingAfterBreak="0">
     <w:nsid w:val="493C3F76"/>
     <w:multiLevelType w:val="hybridMultilevel"/>
     <w:tmpl w:val="9A9E418C"/>
@@ -4761,7 +5022,7 @@
       </w:pPr>
     </w:lvl>
   </w:abstractNum>
-  <w:abstractNum w:abstractNumId="21" w15:restartNumberingAfterBreak="0">
+  <w:abstractNum w:abstractNumId="22" w15:restartNumberingAfterBreak="0">
     <w:nsid w:val="4C31369F"/>
     <w:multiLevelType w:val="hybridMultilevel"/>
     <w:tmpl w:val="601A2EE0"/>
@@ -4874,7 +5135,7 @@
       </w:rPr>
     </w:lvl>
   </w:abstractNum>
-  <w:abstractNum w:abstractNumId="22" w15:restartNumberingAfterBreak="0">
+  <w:abstractNum w:abstractNumId="23" w15:restartNumberingAfterBreak="0">
     <w:nsid w:val="4D0D22D8"/>
     <w:multiLevelType w:val="hybridMultilevel"/>
     <w:tmpl w:val="A96650AA"/>
@@ -4987,7 +5248,7 @@
       </w:rPr>
     </w:lvl>
   </w:abstractNum>
-  <w:abstractNum w:abstractNumId="23" w15:restartNumberingAfterBreak="0">
+  <w:abstractNum w:abstractNumId="24" w15:restartNumberingAfterBreak="0">
     <w:nsid w:val="52CA544A"/>
     <w:multiLevelType w:val="singleLevel"/>
     <w:tmpl w:val="4E965218"/>
@@ -5015,7 +5276,7 @@
       </w:rPr>
     </w:lvl>
   </w:abstractNum>
-  <w:abstractNum w:abstractNumId="24" w15:restartNumberingAfterBreak="0">
+  <w:abstractNum w:abstractNumId="25" w15:restartNumberingAfterBreak="0">
     <w:nsid w:val="6C402C58"/>
     <w:multiLevelType w:val="hybridMultilevel"/>
     <w:tmpl w:val="9A1CA078"/>
@@ -5160,7 +5421,7 @@
       </w:rPr>
     </w:lvl>
   </w:abstractNum>
-  <w:abstractNum w:abstractNumId="25" w15:restartNumberingAfterBreak="0">
+  <w:abstractNum w:abstractNumId="26" w15:restartNumberingAfterBreak="0">
     <w:nsid w:val="6CD32DA8"/>
     <w:multiLevelType w:val="singleLevel"/>
     <w:tmpl w:val="166470C2"/>
@@ -5186,7 +5447,7 @@
       </w:rPr>
     </w:lvl>
   </w:abstractNum>
-  <w:abstractNum w:abstractNumId="26" w15:restartNumberingAfterBreak="0">
+  <w:abstractNum w:abstractNumId="27" w15:restartNumberingAfterBreak="0">
     <w:nsid w:val="72656E53"/>
     <w:multiLevelType w:val="hybridMultilevel"/>
     <w:tmpl w:val="6BE2181A"/>
@@ -5300,37 +5561,37 @@
     </w:lvl>
   </w:abstractNum>
   <w:num w:numId="1">
+    <w:abstractNumId w:val="18"/>
+  </w:num>
+  <w:num w:numId="2">
+    <w:abstractNumId w:val="25"/>
+  </w:num>
+  <w:num w:numId="3">
     <w:abstractNumId w:val="17"/>
   </w:num>
-  <w:num w:numId="2">
+  <w:num w:numId="4">
+    <w:abstractNumId w:val="20"/>
+  </w:num>
+  <w:num w:numId="5">
+    <w:abstractNumId w:val="20"/>
+  </w:num>
+  <w:num w:numId="6">
+    <w:abstractNumId w:val="20"/>
+  </w:num>
+  <w:num w:numId="7">
+    <w:abstractNumId w:val="20"/>
+  </w:num>
+  <w:num w:numId="8">
     <w:abstractNumId w:val="24"/>
   </w:num>
-  <w:num w:numId="3">
-    <w:abstractNumId w:val="16"/>
+  <w:num w:numId="9">
+    <w:abstractNumId w:val="26"/>
   </w:num>
-  <w:num w:numId="4">
+  <w:num w:numId="10">
     <w:abstractNumId w:val="19"/>
   </w:num>
-  <w:num w:numId="5">
-    <w:abstractNumId w:val="19"/>
-  </w:num>
-  <w:num w:numId="6">
-    <w:abstractNumId w:val="19"/>
-  </w:num>
-  <w:num w:numId="7">
-    <w:abstractNumId w:val="19"/>
-  </w:num>
-  <w:num w:numId="8">
-    <w:abstractNumId w:val="23"/>
-  </w:num>
-  <w:num w:numId="9">
-    <w:abstractNumId w:val="25"/>
-  </w:num>
-  <w:num w:numId="10">
-    <w:abstractNumId w:val="18"/>
-  </w:num>
   <w:num w:numId="11">
-    <w:abstractNumId w:val="15"/>
+    <w:abstractNumId w:val="16"/>
   </w:num>
   <w:num w:numId="12">
     <w:abstractNumId w:val="12"/>
@@ -5369,16 +5630,16 @@
     <w:abstractNumId w:val="1"/>
   </w:num>
   <w:num w:numId="24">
-    <w:abstractNumId w:val="20"/>
+    <w:abstractNumId w:val="21"/>
   </w:num>
   <w:num w:numId="25">
-    <w:abstractNumId w:val="22"/>
+    <w:abstractNumId w:val="23"/>
   </w:num>
   <w:num w:numId="26">
     <w:abstractNumId w:val="13"/>
   </w:num>
   <w:num w:numId="27">
-    <w:abstractNumId w:val="21"/>
+    <w:abstractNumId w:val="22"/>
   </w:num>
   <w:num w:numId="28">
     <w:abstractNumId w:val="14"/>
@@ -5387,10 +5648,10 @@
     <w:abstractNumId w:val="11"/>
   </w:num>
   <w:num w:numId="30">
-    <w:abstractNumId w:val="26"/>
+    <w:abstractNumId w:val="27"/>
   </w:num>
   <w:num w:numId="31">
-    <w:abstractNumId w:val="19"/>
+    <w:abstractNumId w:val="20"/>
     <w:lvlOverride w:ilvl="0">
       <w:startOverride w:val="1"/>
     </w:lvlOverride>
@@ -5420,7 +5681,7 @@
     </w:lvlOverride>
   </w:num>
   <w:num w:numId="32">
-    <w:abstractNumId w:val="19"/>
+    <w:abstractNumId w:val="20"/>
     <w:lvlOverride w:ilvl="0">
       <w:startOverride w:val="1"/>
     </w:lvlOverride>
@@ -5448,6 +5709,9 @@
     <w:lvlOverride w:ilvl="8">
       <w:startOverride w:val="1"/>
     </w:lvlOverride>
+  </w:num>
+  <w:num w:numId="33">
+    <w:abstractNumId w:val="15"/>
   </w:num>
 </w:numbering>
 </file>
@@ -6240,7 +6504,6 @@
     <w:name w:val="caption"/>
     <w:basedOn w:val="Normal"/>
     <w:next w:val="Normal"/>
-    <w:semiHidden/>
     <w:unhideWhenUsed/>
     <w:qFormat/>
     <w:rsid w:val="00814FE1"/>
@@ -6597,7 +6860,7 @@
 </file>
 
 <file path=customXml/itemProps1.xml><?xml version="1.0" encoding="utf-8"?>
-<ds:datastoreItem xmlns:ds="http://schemas.openxmlformats.org/officeDocument/2006/customXml" ds:itemID="{6DB7DE4A-598A-41E3-AC79-686E788A6481}">
+<ds:datastoreItem xmlns:ds="http://schemas.openxmlformats.org/officeDocument/2006/customXml" ds:itemID="{F9DFF13F-4301-4E93-8D18-2B99C0B52273}">
   <ds:schemaRefs>
     <ds:schemaRef ds:uri="http://schemas.openxmlformats.org/officeDocument/2006/bibliography"/>
   </ds:schemaRefs>

</xml_diff>

<commit_message>
Adding PDF initial submission.
</commit_message>
<xml_diff>
--- a/Survey Paper/survey-draft-Kevin.docx
+++ b/Survey Paper/survey-draft-Kevin.docx
@@ -211,14 +211,12 @@
       <w:pPr>
         <w:pStyle w:val="Keywords"/>
         <w:rPr>
-          <w:color w:val="00B050"/>
           <w:sz w:val="21"/>
           <w:szCs w:val="21"/>
         </w:rPr>
       </w:pPr>
       <w:r>
         <w:rPr>
-          <w:color w:val="00B050"/>
           <w:sz w:val="21"/>
           <w:szCs w:val="21"/>
         </w:rPr>
@@ -226,7 +224,6 @@
       </w:r>
       <w:r>
         <w:rPr>
-          <w:color w:val="00B050"/>
           <w:sz w:val="21"/>
           <w:szCs w:val="21"/>
         </w:rPr>
@@ -234,7 +231,6 @@
       </w:r>
       <w:r>
         <w:rPr>
-          <w:color w:val="00B050"/>
           <w:sz w:val="21"/>
           <w:szCs w:val="21"/>
         </w:rPr>
@@ -242,7 +238,6 @@
       </w:r>
       <w:r>
         <w:rPr>
-          <w:color w:val="00B050"/>
           <w:sz w:val="21"/>
           <w:szCs w:val="21"/>
         </w:rPr>
@@ -250,7 +245,6 @@
       </w:r>
       <w:r>
         <w:rPr>
-          <w:color w:val="00B050"/>
           <w:sz w:val="21"/>
           <w:szCs w:val="21"/>
         </w:rPr>
@@ -258,7 +252,6 @@
       </w:r>
       <w:r>
         <w:rPr>
-          <w:color w:val="00B050"/>
           <w:sz w:val="21"/>
           <w:szCs w:val="21"/>
         </w:rPr>
@@ -266,7 +259,6 @@
       </w:r>
       <w:r>
         <w:rPr>
-          <w:color w:val="00B050"/>
           <w:sz w:val="21"/>
           <w:szCs w:val="21"/>
         </w:rPr>
@@ -274,7 +266,6 @@
       </w:r>
       <w:r>
         <w:rPr>
-          <w:color w:val="00B050"/>
           <w:sz w:val="21"/>
           <w:szCs w:val="21"/>
         </w:rPr>
@@ -282,7 +273,6 @@
       </w:r>
       <w:r>
         <w:rPr>
-          <w:color w:val="00B050"/>
           <w:sz w:val="21"/>
           <w:szCs w:val="21"/>
         </w:rPr>
@@ -290,7 +280,6 @@
       </w:r>
       <w:r>
         <w:rPr>
-          <w:color w:val="00B050"/>
           <w:sz w:val="21"/>
           <w:szCs w:val="21"/>
         </w:rPr>
@@ -298,7 +287,6 @@
       </w:r>
       <w:r>
         <w:rPr>
-          <w:color w:val="00B050"/>
           <w:sz w:val="21"/>
           <w:szCs w:val="21"/>
         </w:rPr>
@@ -306,7 +294,6 @@
       </w:r>
       <w:r>
         <w:rPr>
-          <w:color w:val="00B050"/>
           <w:sz w:val="21"/>
           <w:szCs w:val="21"/>
         </w:rPr>
@@ -314,7 +301,6 @@
       </w:r>
       <w:r>
         <w:rPr>
-          <w:color w:val="00B050"/>
           <w:sz w:val="21"/>
           <w:szCs w:val="21"/>
         </w:rPr>
@@ -323,7 +309,6 @@
       <w:proofErr w:type="spellStart"/>
       <w:r>
         <w:rPr>
-          <w:color w:val="00B050"/>
           <w:sz w:val="21"/>
           <w:szCs w:val="21"/>
         </w:rPr>
@@ -332,7 +317,6 @@
       <w:proofErr w:type="spellEnd"/>
       <w:r>
         <w:rPr>
-          <w:color w:val="00B050"/>
           <w:sz w:val="21"/>
           <w:szCs w:val="21"/>
         </w:rPr>
@@ -340,7 +324,6 @@
       </w:r>
       <w:r>
         <w:rPr>
-          <w:color w:val="00B050"/>
           <w:sz w:val="21"/>
           <w:szCs w:val="21"/>
         </w:rPr>
@@ -348,7 +331,6 @@
       </w:r>
       <w:r>
         <w:rPr>
-          <w:color w:val="00B050"/>
           <w:sz w:val="21"/>
           <w:szCs w:val="21"/>
         </w:rPr>
@@ -356,7 +338,6 @@
       </w:r>
       <w:r>
         <w:rPr>
-          <w:color w:val="00B050"/>
           <w:sz w:val="21"/>
           <w:szCs w:val="21"/>
         </w:rPr>
@@ -365,7 +346,6 @@
       <w:proofErr w:type="spellStart"/>
       <w:r>
         <w:rPr>
-          <w:color w:val="00B050"/>
           <w:sz w:val="21"/>
           <w:szCs w:val="21"/>
         </w:rPr>
@@ -374,7 +354,6 @@
       <w:proofErr w:type="spellEnd"/>
       <w:r>
         <w:rPr>
-          <w:color w:val="00B050"/>
           <w:sz w:val="21"/>
           <w:szCs w:val="21"/>
         </w:rPr>
@@ -383,7 +362,6 @@
       <w:proofErr w:type="spellStart"/>
       <w:r>
         <w:rPr>
-          <w:color w:val="00B050"/>
           <w:sz w:val="21"/>
           <w:szCs w:val="21"/>
         </w:rPr>
@@ -392,7 +370,6 @@
       <w:proofErr w:type="spellEnd"/>
       <w:r>
         <w:rPr>
-          <w:color w:val="00B050"/>
           <w:sz w:val="21"/>
           <w:szCs w:val="21"/>
         </w:rPr>
@@ -401,7 +378,6 @@
       <w:proofErr w:type="spellStart"/>
       <w:r>
         <w:rPr>
-          <w:color w:val="00B050"/>
           <w:sz w:val="21"/>
           <w:szCs w:val="21"/>
         </w:rPr>
@@ -410,7 +386,6 @@
       <w:proofErr w:type="spellEnd"/>
       <w:r>
         <w:rPr>
-          <w:color w:val="00B050"/>
           <w:sz w:val="21"/>
           <w:szCs w:val="21"/>
         </w:rPr>
@@ -419,7 +394,6 @@
       <w:proofErr w:type="spellStart"/>
       <w:r>
         <w:rPr>
-          <w:color w:val="00B050"/>
           <w:sz w:val="21"/>
           <w:szCs w:val="21"/>
         </w:rPr>
@@ -428,7 +402,6 @@
       <w:proofErr w:type="spellEnd"/>
       <w:r>
         <w:rPr>
-          <w:color w:val="00B050"/>
           <w:sz w:val="21"/>
           <w:szCs w:val="21"/>
         </w:rPr>
@@ -437,7 +410,6 @@
       <w:proofErr w:type="spellStart"/>
       <w:r>
         <w:rPr>
-          <w:color w:val="00B050"/>
           <w:sz w:val="21"/>
           <w:szCs w:val="21"/>
         </w:rPr>
@@ -446,7 +418,6 @@
       <w:proofErr w:type="spellEnd"/>
       <w:r>
         <w:rPr>
-          <w:color w:val="00B050"/>
           <w:sz w:val="21"/>
           <w:szCs w:val="21"/>
         </w:rPr>
@@ -454,7 +425,6 @@
       </w:r>
       <w:r>
         <w:rPr>
-          <w:color w:val="00B050"/>
           <w:sz w:val="21"/>
           <w:szCs w:val="21"/>
         </w:rPr>
@@ -622,7 +592,7 @@
           <w:sz w:val="23"/>
           <w:szCs w:val="23"/>
         </w:rPr>
-        <w:t xml:space="preserve"> network traffic analysis tool that can be used to capture wireless network packets. With a</w:t>
+        <w:t xml:space="preserve"> </w:t>
       </w:r>
       <w:bookmarkStart w:id="0" w:name="_GoBack"/>
       <w:bookmarkEnd w:id="0"/>
@@ -632,7 +602,7 @@
           <w:sz w:val="23"/>
           <w:szCs w:val="23"/>
         </w:rPr>
-        <w:t>n open an unsecured wireless network, an actor can eavesdrop and capture all packets transmitted among clients of wireless network. Any data within those packets that is not ecrypted at the application level will appear as plaintext. For example, if a user were to log into a server using Telnet over an open wireless network connection, the username and password would be exposed and parsed by Wireshark or any other network traffic analysis utility</w:t>
+        <w:t>network traffic analysis tool that can be used to capture wireless network packets. With an open an unsecured wireless network, an actor can eavesdrop and capture all packets transmitted among clients of wireless network. Any data within those packets that is not ecrypted at the application level will appear as plaintext. For example, if a user were to log into a server using Telnet over an open wireless network connection, the username and password would be exposed and parsed by Wireshark or any other network traffic analysis utility</w:t>
       </w:r>
       <w:r>
         <w:rPr>
@@ -1544,14 +1514,27 @@
       <w:r>
         <w:t xml:space="preserve">Figure </w:t>
       </w:r>
-      <w:fldSimple w:instr=" SEQ Figure \* ARABIC ">
-        <w:r>
-          <w:rPr>
-            <w:noProof/>
-          </w:rPr>
-          <w:t>4</w:t>
-        </w:r>
-      </w:fldSimple>
+      <w:r>
+        <w:fldChar w:fldCharType="begin"/>
+      </w:r>
+      <w:r>
+        <w:instrText xml:space="preserve"> SEQ Figure \* ARABIC </w:instrText>
+      </w:r>
+      <w:r>
+        <w:fldChar w:fldCharType="separate"/>
+      </w:r>
+      <w:r>
+        <w:rPr>
+          <w:noProof/>
+        </w:rPr>
+        <w:t>4</w:t>
+      </w:r>
+      <w:r>
+        <w:rPr>
+          <w:noProof/>
+        </w:rPr>
+        <w:fldChar w:fldCharType="end"/>
+      </w:r>
       <w:r>
         <w:t xml:space="preserve">: </w:t>
       </w:r>
@@ -1749,14 +1732,27 @@
       <w:r>
         <w:t xml:space="preserve">Figure </w:t>
       </w:r>
-      <w:fldSimple w:instr=" SEQ Figure \* ARABIC ">
-        <w:r>
-          <w:rPr>
-            <w:noProof/>
-          </w:rPr>
-          <w:t>5</w:t>
-        </w:r>
-      </w:fldSimple>
+      <w:r>
+        <w:fldChar w:fldCharType="begin"/>
+      </w:r>
+      <w:r>
+        <w:instrText xml:space="preserve"> SEQ Figure \* ARABIC </w:instrText>
+      </w:r>
+      <w:r>
+        <w:fldChar w:fldCharType="separate"/>
+      </w:r>
+      <w:r>
+        <w:rPr>
+          <w:noProof/>
+        </w:rPr>
+        <w:t>5</w:t>
+      </w:r>
+      <w:r>
+        <w:rPr>
+          <w:noProof/>
+        </w:rPr>
+        <w:fldChar w:fldCharType="end"/>
+      </w:r>
       <w:r>
         <w:t>: beside-ng</w:t>
       </w:r>
@@ -1841,7 +1837,7 @@
           <w:szCs w:val="23"/>
           <w:lang w:val="en-US"/>
         </w:rPr>
-        <w:t xml:space="preserve">Wi-Fi Protected Access and </w:t>
+        <w:t>Wi-Fi Protected Access and Wi-Fi Protected Access 2’s security implementation is secure but the weakness lies in the client/user.  The attacks against Wi-Fi Protected Access usually involve breaking predictable or non-complex passwords.  When a client authenticates to a wireless network, a temporary key is generated for that session.  The Service Set Identifier and password are used in this process.  If an individual has the WPA password and is able to capture the authentication, a bad actor can re-generate the key and decrypt traffic.  Even the Wireshark tool is able to do this for you.  However, you will need to capture the association of each session for each client to decrypt the network traffic.  With the Service Set Identifier and the authentication sequence, a bad actor can guess the password.  Most attacks are often a dictionary based attack.</w:t>
       </w:r>
       <w:r>
         <w:rPr>
@@ -1849,38 +1845,6 @@
           <w:szCs w:val="23"/>
           <w:lang w:val="en-US"/>
         </w:rPr>
-        <w:t>Wi-Fi Protected Access</w:t>
-      </w:r>
-      <w:r>
-        <w:rPr>
-          <w:sz w:val="23"/>
-          <w:szCs w:val="23"/>
-          <w:lang w:val="en-US"/>
-        </w:rPr>
-        <w:t xml:space="preserve"> 2’s security implementation is secure but the weakness lies in the client/user.  The attacks against </w:t>
-      </w:r>
-      <w:r>
-        <w:rPr>
-          <w:sz w:val="23"/>
-          <w:szCs w:val="23"/>
-          <w:lang w:val="en-US"/>
-        </w:rPr>
-        <w:t>Wi-Fi Protected Access</w:t>
-      </w:r>
-      <w:r>
-        <w:rPr>
-          <w:sz w:val="23"/>
-          <w:szCs w:val="23"/>
-          <w:lang w:val="en-US"/>
-        </w:rPr>
-        <w:t xml:space="preserve"> usually involve breaking predictable or non-complex passwords.  When a client authenticates to a wireless network, a temporary key is generated for that session.  The Service Set Identifier and password are used in this process.  If an individual has the WPA password and is able to capture the authentication, a bad actor can re-generate the key and decrypt traffic.  Even the Wireshark tool is able to do this for you.  However, you will need to capture the association of each session for each client to decrypt the network traffic.  With the Service Set Identifier and the authentication sequence, a bad actor can guess the password.  Most attacks are often a dictionary based attack.</w:t>
-      </w:r>
-      <w:r>
-        <w:rPr>
-          <w:sz w:val="23"/>
-          <w:szCs w:val="23"/>
-          <w:lang w:val="en-US"/>
-        </w:rPr>
         <w:t xml:space="preserve">  However, if the user uses a password that is complex and not susceptible to a dictionary attack, the chances of </w:t>
       </w:r>
     </w:p>
@@ -1979,15 +1943,7 @@
           <w:sz w:val="23"/>
           <w:szCs w:val="23"/>
         </w:rPr>
-        <w:t xml:space="preserve">Aireplay-ng </w:t>
-      </w:r>
-      <w:r>
-        <w:rPr>
-          <w:i w:val="0"/>
-          <w:sz w:val="23"/>
-          <w:szCs w:val="23"/>
-        </w:rPr>
-        <w:t>is used to de-authenticate the client.  The client will then reauthenticate and that’s when the handshake with the Access Point is captured.  De-authentication and re-</w:t>
+        <w:t>Aireplay-ng is used to de-authenticate the client.  The client will then reauthenticate and that’s when the handshake with the Access Point is captured.  De-authentication and re-</w:t>
       </w:r>
       <w:r>
         <w:rPr>
@@ -2044,15 +2000,7 @@
           <w:sz w:val="23"/>
           <w:szCs w:val="23"/>
         </w:rPr>
-        <w:t xml:space="preserve">llenging the hacker community.  </w:t>
-      </w:r>
-      <w:r>
-        <w:rPr>
-          <w:i w:val="0"/>
-          <w:sz w:val="23"/>
-          <w:szCs w:val="23"/>
-        </w:rPr>
-        <w:t xml:space="preserve">802.1X is the next generation of authentication subsequent to WEP.  </w:t>
+        <w:t xml:space="preserve">llenging the hacker community.  802.1X is the next generation of authentication subsequent to WEP.  </w:t>
       </w:r>
       <w:r>
         <w:rPr>
@@ -6860,7 +6808,7 @@
 </file>
 
 <file path=customXml/itemProps1.xml><?xml version="1.0" encoding="utf-8"?>
-<ds:datastoreItem xmlns:ds="http://schemas.openxmlformats.org/officeDocument/2006/customXml" ds:itemID="{F9DFF13F-4301-4E93-8D18-2B99C0B52273}">
+<ds:datastoreItem xmlns:ds="http://schemas.openxmlformats.org/officeDocument/2006/customXml" ds:itemID="{1F9552B4-F522-4765-88F9-31090E1FD838}">
   <ds:schemaRefs>
     <ds:schemaRef ds:uri="http://schemas.openxmlformats.org/officeDocument/2006/bibliography"/>
   </ds:schemaRefs>

</xml_diff>

<commit_message>
Last minute formatting changes
</commit_message>
<xml_diff>
--- a/Survey Paper/survey-draft-Kevin.docx
+++ b/Survey Paper/survey-draft-Kevin.docx
@@ -1,6 +1,6 @@
 
 <file path=word/document.xml><?xml version="1.0" encoding="utf-8"?>
-<w:document xmlns:wpc="http://schemas.microsoft.com/office/word/2010/wordprocessingCanvas" xmlns:mc="http://schemas.openxmlformats.org/markup-compatibility/2006" xmlns:o="urn:schemas-microsoft-com:office:office" xmlns:r="http://schemas.openxmlformats.org/officeDocument/2006/relationships" xmlns:m="http://schemas.openxmlformats.org/officeDocument/2006/math" xmlns:v="urn:schemas-microsoft-com:vml" xmlns:wp14="http://schemas.microsoft.com/office/word/2010/wordprocessingDrawing" xmlns:wp="http://schemas.openxmlformats.org/drawingml/2006/wordprocessingDrawing" xmlns:w10="urn:schemas-microsoft-com:office:word" xmlns:w="http://schemas.openxmlformats.org/wordprocessingml/2006/main" xmlns:w14="http://schemas.microsoft.com/office/word/2010/wordml" xmlns:w15="http://schemas.microsoft.com/office/word/2012/wordml" xmlns:wpg="http://schemas.microsoft.com/office/word/2010/wordprocessingGroup" xmlns:wpi="http://schemas.microsoft.com/office/word/2010/wordprocessingInk" xmlns:wne="http://schemas.microsoft.com/office/word/2006/wordml" xmlns:wps="http://schemas.microsoft.com/office/word/2010/wordprocessingShape" mc:Ignorable="w14 w15 wp14">
+<w:document xmlns:wpc="http://schemas.microsoft.com/office/word/2010/wordprocessingCanvas" xmlns:mc="http://schemas.openxmlformats.org/markup-compatibility/2006" xmlns:o="urn:schemas-microsoft-com:office:office" xmlns:r="http://schemas.openxmlformats.org/officeDocument/2006/relationships" xmlns:m="http://schemas.openxmlformats.org/officeDocument/2006/math" xmlns:v="urn:schemas-microsoft-com:vml" xmlns:wp14="http://schemas.microsoft.com/office/word/2010/wordprocessingDrawing" xmlns:wp="http://schemas.openxmlformats.org/drawingml/2006/wordprocessingDrawing" xmlns:w10="urn:schemas-microsoft-com:office:word" xmlns:w="http://schemas.openxmlformats.org/wordprocessingml/2006/main" xmlns:w14="http://schemas.microsoft.com/office/word/2010/wordml" xmlns:wpg="http://schemas.microsoft.com/office/word/2010/wordprocessingGroup" xmlns:wpi="http://schemas.microsoft.com/office/word/2010/wordprocessingInk" xmlns:wne="http://schemas.microsoft.com/office/word/2006/wordml" xmlns:wps="http://schemas.microsoft.com/office/word/2010/wordprocessingShape" mc:Ignorable="w14 wp14">
   <w:body>
     <w:p>
       <w:pPr>
@@ -71,6 +71,7 @@
           <w:sz w:val="25"/>
           <w:szCs w:val="25"/>
         </w:rPr>
+        <w:lastRenderedPageBreak/>
         <w:t>Kevin Kuo</w:t>
       </w:r>
     </w:p>
@@ -163,273 +164,342 @@
         <w:rPr>
           <w:i/>
           <w:iCs/>
-          <w:sz w:val="21"/>
-          <w:szCs w:val="21"/>
-        </w:rPr>
-      </w:pPr>
-      <w:r>
+          <w:sz w:val="2"/>
+          <w:szCs w:val="2"/>
+        </w:rPr>
+      </w:pPr>
+    </w:p>
+    <w:p>
+      <w:pPr>
+        <w:pStyle w:val="Abstract"/>
         <w:rPr>
           <w:i/>
           <w:iCs/>
           <w:sz w:val="21"/>
           <w:szCs w:val="21"/>
         </w:rPr>
-        <w:t>Abstract</w:t>
-      </w:r>
-      <w:r>
-        <w:rPr>
+      </w:pPr>
+      <w:r>
+        <w:rPr>
+          <w:i/>
+          <w:iCs/>
           <w:sz w:val="21"/>
           <w:szCs w:val="21"/>
         </w:rPr>
-        <w:t>—</w:t>
-      </w:r>
-      <w:proofErr w:type="gramStart"/>
+        <w:t>Abstract</w:t>
+      </w:r>
       <w:r>
         <w:rPr>
           <w:sz w:val="21"/>
           <w:szCs w:val="21"/>
         </w:rPr>
-        <w:t>There</w:t>
-      </w:r>
-      <w:proofErr w:type="gramEnd"/>
+        <w:t>—</w:t>
+      </w:r>
+      <w:proofErr w:type="gramStart"/>
       <w:r>
         <w:rPr>
           <w:sz w:val="21"/>
           <w:szCs w:val="21"/>
         </w:rPr>
-        <w:t xml:space="preserve"> has been an increased demand for wireless networks due to the proliferation of laptop computers and mobile devices such as smart phones, tablets, and watches. With the development and release of new wireless devices as well as improvements in wireless technology, wireless security has been increasingly important. This survey paper will explore the improvement made to wireless security and make suggestions where future effort should be directed</w:t>
-      </w:r>
+        <w:t>There</w:t>
+      </w:r>
+      <w:proofErr w:type="gramEnd"/>
       <w:r>
         <w:rPr>
           <w:sz w:val="21"/>
           <w:szCs w:val="21"/>
         </w:rPr>
-        <w:t>.</w:t>
-      </w:r>
-    </w:p>
-    <w:p>
-      <w:pPr>
-        <w:pStyle w:val="Keywords"/>
+        <w:t xml:space="preserve"> has been an increased demand for wireless networks due to the proliferation of laptop computers and mobile devices such as smart phones, tablets, and watches. With the development and release of new wireless devices as well as improvements in wireless technology, wireless security has been increasingly important. This survey paper will explore the improvement made to wireless security and make suggestions where future effort should be directed</w:t>
+      </w:r>
+      <w:r>
         <w:rPr>
           <w:sz w:val="21"/>
           <w:szCs w:val="21"/>
         </w:rPr>
-      </w:pPr>
-      <w:r>
+        <w:t>.</w:t>
+      </w:r>
+    </w:p>
+    <w:p>
+      <w:pPr>
+        <w:pStyle w:val="Keywords"/>
         <w:rPr>
           <w:sz w:val="21"/>
           <w:szCs w:val="21"/>
         </w:rPr>
-        <w:t>Keywords—</w:t>
-      </w:r>
+      </w:pPr>
+      <w:proofErr w:type="gramStart"/>
       <w:r>
         <w:rPr>
           <w:sz w:val="21"/>
           <w:szCs w:val="21"/>
         </w:rPr>
-        <w:t>Open System authentication</w:t>
+        <w:t>Keywords—</w:t>
       </w:r>
       <w:r>
         <w:rPr>
           <w:sz w:val="21"/>
           <w:szCs w:val="21"/>
         </w:rPr>
-        <w:t xml:space="preserve">; </w:t>
+        <w:t>Open System authentication</w:t>
       </w:r>
       <w:r>
         <w:rPr>
           <w:sz w:val="21"/>
           <w:szCs w:val="21"/>
         </w:rPr>
-        <w:t>Access Point</w:t>
+        <w:t xml:space="preserve">; </w:t>
       </w:r>
       <w:r>
         <w:rPr>
           <w:sz w:val="21"/>
           <w:szCs w:val="21"/>
         </w:rPr>
-        <w:t xml:space="preserve">; </w:t>
+        <w:t>Access Point</w:t>
       </w:r>
       <w:r>
         <w:rPr>
           <w:sz w:val="21"/>
           <w:szCs w:val="21"/>
         </w:rPr>
-        <w:t>Association Request</w:t>
+        <w:t xml:space="preserve">; </w:t>
       </w:r>
       <w:r>
         <w:rPr>
           <w:sz w:val="21"/>
           <w:szCs w:val="21"/>
         </w:rPr>
-        <w:t>;</w:t>
+        <w:t>Association Request</w:t>
       </w:r>
       <w:r>
         <w:rPr>
           <w:sz w:val="21"/>
           <w:szCs w:val="21"/>
         </w:rPr>
-        <w:t xml:space="preserve"> </w:t>
+        <w:t>;</w:t>
       </w:r>
       <w:r>
         <w:rPr>
           <w:sz w:val="21"/>
           <w:szCs w:val="21"/>
         </w:rPr>
-        <w:t>Wireshark</w:t>
+        <w:t xml:space="preserve"> </w:t>
       </w:r>
       <w:r>
         <w:rPr>
           <w:sz w:val="21"/>
           <w:szCs w:val="21"/>
         </w:rPr>
-        <w:t>;</w:t>
+        <w:t>Wireshark</w:t>
       </w:r>
       <w:r>
         <w:rPr>
           <w:sz w:val="21"/>
           <w:szCs w:val="21"/>
         </w:rPr>
-        <w:t xml:space="preserve"> </w:t>
+        <w:t>;</w:t>
       </w:r>
       <w:r>
         <w:rPr>
           <w:sz w:val="21"/>
           <w:szCs w:val="21"/>
         </w:rPr>
-        <w:t>Service Set Identifier (SSID)</w:t>
+        <w:t xml:space="preserve"> </w:t>
       </w:r>
       <w:r>
         <w:rPr>
           <w:sz w:val="21"/>
           <w:szCs w:val="21"/>
         </w:rPr>
-        <w:t xml:space="preserve">; </w:t>
-      </w:r>
-      <w:proofErr w:type="spellStart"/>
+        <w:t>Service Set Identifier (SSID)</w:t>
+      </w:r>
       <w:r>
         <w:rPr>
           <w:sz w:val="21"/>
           <w:szCs w:val="21"/>
         </w:rPr>
-        <w:t>NetStumbler</w:t>
-      </w:r>
-      <w:proofErr w:type="spellEnd"/>
+        <w:t xml:space="preserve">; </w:t>
+      </w:r>
+      <w:proofErr w:type="spellStart"/>
       <w:r>
         <w:rPr>
           <w:sz w:val="21"/>
           <w:szCs w:val="21"/>
         </w:rPr>
-        <w:t xml:space="preserve">; </w:t>
-      </w:r>
+        <w:t>NetStumbler</w:t>
+      </w:r>
+      <w:proofErr w:type="spellEnd"/>
       <w:r>
         <w:rPr>
           <w:sz w:val="21"/>
           <w:szCs w:val="21"/>
         </w:rPr>
-        <w:t>Kismet</w:t>
+        <w:t xml:space="preserve">; </w:t>
       </w:r>
       <w:r>
         <w:rPr>
           <w:sz w:val="21"/>
           <w:szCs w:val="21"/>
         </w:rPr>
-        <w:t>;</w:t>
+        <w:t>Kismet</w:t>
       </w:r>
       <w:r>
         <w:rPr>
           <w:sz w:val="21"/>
           <w:szCs w:val="21"/>
         </w:rPr>
-        <w:t xml:space="preserve"> Raw monitoring (RFMON) mode; Wired Equivalent Privacy (WEP); Kali Linux; Offensive Security; </w:t>
-      </w:r>
-      <w:proofErr w:type="spellStart"/>
+        <w:t>;</w:t>
+      </w:r>
       <w:r>
         <w:rPr>
           <w:sz w:val="21"/>
           <w:szCs w:val="21"/>
         </w:rPr>
-        <w:t>Metasploit</w:t>
-      </w:r>
-      <w:proofErr w:type="spellEnd"/>
+        <w:t xml:space="preserve"> Raw monitoring (RFMON) mode; Wired Equivalent Privacy (WEP); Kali Linux; Offensive Security; </w:t>
+      </w:r>
+      <w:proofErr w:type="spellStart"/>
       <w:r>
         <w:rPr>
           <w:sz w:val="21"/>
           <w:szCs w:val="21"/>
         </w:rPr>
-        <w:t xml:space="preserve"> Framework; </w:t>
-      </w:r>
-      <w:proofErr w:type="spellStart"/>
+        <w:t>Metasploit</w:t>
+      </w:r>
+      <w:proofErr w:type="spellEnd"/>
       <w:r>
         <w:rPr>
           <w:sz w:val="21"/>
           <w:szCs w:val="21"/>
         </w:rPr>
-        <w:t>Airmon</w:t>
-      </w:r>
-      <w:proofErr w:type="spellEnd"/>
+        <w:t xml:space="preserve"> Framework; </w:t>
+      </w:r>
+      <w:proofErr w:type="spellStart"/>
       <w:r>
         <w:rPr>
           <w:sz w:val="21"/>
           <w:szCs w:val="21"/>
         </w:rPr>
-        <w:t xml:space="preserve">-ng; </w:t>
-      </w:r>
-      <w:proofErr w:type="spellStart"/>
+        <w:t>Airmon-ng</w:t>
+      </w:r>
+      <w:proofErr w:type="spellEnd"/>
       <w:r>
         <w:rPr>
           <w:sz w:val="21"/>
           <w:szCs w:val="21"/>
         </w:rPr>
-        <w:t>Airodump</w:t>
-      </w:r>
-      <w:proofErr w:type="spellEnd"/>
+        <w:t xml:space="preserve">; </w:t>
+      </w:r>
+      <w:proofErr w:type="spellStart"/>
       <w:r>
         <w:rPr>
           <w:sz w:val="21"/>
           <w:szCs w:val="21"/>
         </w:rPr>
-        <w:t xml:space="preserve">-ng; </w:t>
-      </w:r>
-      <w:proofErr w:type="spellStart"/>
+        <w:t>Airodump-ng</w:t>
+      </w:r>
+      <w:proofErr w:type="spellEnd"/>
       <w:r>
         <w:rPr>
           <w:sz w:val="21"/>
           <w:szCs w:val="21"/>
         </w:rPr>
-        <w:t>Aircrack</w:t>
-      </w:r>
-      <w:proofErr w:type="spellEnd"/>
+        <w:t xml:space="preserve">; </w:t>
+      </w:r>
+      <w:proofErr w:type="spellStart"/>
       <w:r>
         <w:rPr>
           <w:sz w:val="21"/>
           <w:szCs w:val="21"/>
         </w:rPr>
-        <w:t xml:space="preserve">-ng suite; </w:t>
-      </w:r>
-      <w:proofErr w:type="spellStart"/>
+        <w:t>Aircrack-ng</w:t>
+      </w:r>
+      <w:proofErr w:type="spellEnd"/>
       <w:r>
         <w:rPr>
           <w:sz w:val="21"/>
           <w:szCs w:val="21"/>
         </w:rPr>
-        <w:t>Aireplay</w:t>
-      </w:r>
-      <w:proofErr w:type="spellEnd"/>
+        <w:t xml:space="preserve"> suite; </w:t>
+      </w:r>
+      <w:proofErr w:type="spellStart"/>
       <w:r>
         <w:rPr>
           <w:sz w:val="21"/>
           <w:szCs w:val="21"/>
         </w:rPr>
-        <w:t>-ng; Wireless Local Area Network (WLAN);</w:t>
-      </w:r>
+        <w:t>Aireplay-ng</w:t>
+      </w:r>
+      <w:proofErr w:type="spellEnd"/>
       <w:r>
         <w:rPr>
           <w:sz w:val="21"/>
           <w:szCs w:val="21"/>
         </w:rPr>
+        <w:t>; Wireless Local Area Network (WLAN);</w:t>
+      </w:r>
+      <w:r>
+        <w:rPr>
+          <w:sz w:val="21"/>
+          <w:szCs w:val="21"/>
+        </w:rPr>
         <w:t>Wi-Fi Protected Access (WPA); Wi-Fi Protected Access II (WPA2); Wi-Fi Protected Access-Enterprise (WPA-Enterprise)</w:t>
       </w:r>
+      <w:r>
+        <w:rPr>
+          <w:sz w:val="21"/>
+          <w:szCs w:val="21"/>
+        </w:rPr>
+        <w:t xml:space="preserve">; </w:t>
+      </w:r>
+      <w:r>
+        <w:rPr>
+          <w:sz w:val="21"/>
+          <w:szCs w:val="21"/>
+        </w:rPr>
+        <w:t xml:space="preserve">Extensible Authentication Protocol </w:t>
+      </w:r>
+      <w:r>
+        <w:rPr>
+          <w:sz w:val="21"/>
+          <w:szCs w:val="21"/>
+        </w:rPr>
+        <w:t>Transport Layer Security (EAP-TLS</w:t>
+      </w:r>
+      <w:r>
+        <w:rPr>
+          <w:sz w:val="21"/>
+          <w:szCs w:val="21"/>
+        </w:rPr>
+        <w:t xml:space="preserve">); Extensible Authentication Protocol </w:t>
+      </w:r>
+      <w:r>
+        <w:rPr>
+          <w:sz w:val="21"/>
+          <w:szCs w:val="21"/>
+        </w:rPr>
+        <w:t>Personal Egress Air Packs Transport Layer Security (EAP-PEAP-TLS)</w:t>
+      </w:r>
+      <w:r>
+        <w:rPr>
+          <w:sz w:val="21"/>
+          <w:szCs w:val="21"/>
+        </w:rPr>
+        <w:t>; Extensible Authentication Protocol Lightweight Extensible Authentication Protocol (EAP-LEAP)</w:t>
+      </w:r>
+      <w:r>
+        <w:rPr>
+          <w:sz w:val="21"/>
+          <w:szCs w:val="21"/>
+        </w:rPr>
+        <w:t>.</w:t>
+      </w:r>
+      <w:proofErr w:type="gramEnd"/>
+      <w:r>
+        <w:rPr>
+          <w:sz w:val="23"/>
+          <w:szCs w:val="23"/>
+        </w:rPr>
+        <w:t xml:space="preserve">  </w:t>
+      </w:r>
     </w:p>
     <w:p>
       <w:pPr>
@@ -518,6 +588,7 @@
           <w:sz w:val="23"/>
           <w:szCs w:val="23"/>
         </w:rPr>
+        <w:lastRenderedPageBreak/>
         <w:t>Methodology</w:t>
       </w:r>
     </w:p>
@@ -552,20 +623,13 @@
           <w:szCs w:val="23"/>
           <w:lang w:val="en-US"/>
         </w:rPr>
-        <w:t xml:space="preserve">Open System authentication is the default authentication protocol for 802.11. It authenticates anyone requesting authentication. A client will send an </w:t>
-      </w:r>
-      <w:r>
-        <w:rPr>
-          <w:sz w:val="23"/>
-          <w:szCs w:val="23"/>
-          <w:lang w:val="en-US"/>
-        </w:rPr>
-        <w:t>authentication request to an Access Point and the Access Point responds with an authenticate response. The client then sends an Association Request to which the Access Point replies with an Association Response. The connection between the client and Access Point is then established.</w:t>
+        <w:t>Open System authentication is the default authentication protocol for 802.11. It authenticates anyone requesting authentication. A client will send an authentication request to an Access Point and the Access Point responds with an authenticate response. The client then sends an Association Request to which the Access Point replies with an Association Response. The connection between the client and Access Point is then established.</w:t>
       </w:r>
     </w:p>
     <w:p>
       <w:pPr>
         <w:pStyle w:val="Heading3"/>
+        <w:spacing w:after="120"/>
         <w:rPr>
           <w:sz w:val="23"/>
           <w:szCs w:val="23"/>
@@ -592,7 +656,7 @@
           <w:sz w:val="23"/>
           <w:szCs w:val="23"/>
         </w:rPr>
-        <w:t xml:space="preserve"> </w:t>
+        <w:t xml:space="preserve"> network traffic analysis tool that can be used to capture wireless network packets. With an open an unsecured wireless network, an actor can eavesdrop and capture all packets transmitted among clients of wireless network. Any data within those packets that is not ecrypted at the application level will appear as plaintext. For example, if a user were to log into a server using Telnet over an open wireless network connection, the username and password would be exposed and parsed by Wireshark or any other network traffic analysis</w:t>
       </w:r>
       <w:bookmarkStart w:id="0" w:name="_GoBack"/>
       <w:bookmarkEnd w:id="0"/>
@@ -602,7 +666,7 @@
           <w:sz w:val="23"/>
           <w:szCs w:val="23"/>
         </w:rPr>
-        <w:t>network traffic analysis tool that can be used to capture wireless network packets. With an open an unsecured wireless network, an actor can eavesdrop and capture all packets transmitted among clients of wireless network. Any data within those packets that is not ecrypted at the application level will appear as plaintext. For example, if a user were to log into a server using Telnet over an open wireless network connection, the username and password would be exposed and parsed by Wireshark or any other network traffic analysis utility</w:t>
+        <w:t xml:space="preserve"> utility</w:t>
       </w:r>
       <w:r>
         <w:rPr>
@@ -618,40 +682,65 @@
         <w:keepNext/>
         <w:jc w:val="both"/>
         <w:rPr>
+          <w:i w:val="0"/>
           <w:sz w:val="22"/>
           <w:szCs w:val="22"/>
         </w:rPr>
       </w:pPr>
-      <w:r>
-        <w:rPr>
+      <w:proofErr w:type="gramStart"/>
+      <w:r>
+        <w:rPr>
+          <w:i w:val="0"/>
           <w:sz w:val="22"/>
           <w:szCs w:val="22"/>
         </w:rPr>
-        <w:t xml:space="preserve">Figure </w:t>
-      </w:r>
-      <w:r>
-        <w:rPr>
+        <w:lastRenderedPageBreak/>
+        <w:t>Fig</w:t>
+      </w:r>
+      <w:r>
+        <w:rPr>
+          <w:i w:val="0"/>
           <w:sz w:val="22"/>
           <w:szCs w:val="22"/>
         </w:rPr>
-        <w:fldChar w:fldCharType="begin"/>
-      </w:r>
-      <w:r>
-        <w:rPr>
+        <w:t>.</w:t>
+      </w:r>
+      <w:proofErr w:type="gramEnd"/>
+      <w:r>
+        <w:rPr>
+          <w:i w:val="0"/>
           <w:sz w:val="22"/>
           <w:szCs w:val="22"/>
         </w:rPr>
-        <w:instrText xml:space="preserve"> SEQ Figure \* ARABIC </w:instrText>
-      </w:r>
-      <w:r>
-        <w:rPr>
+        <w:t xml:space="preserve"> </w:t>
+      </w:r>
+      <w:r>
+        <w:rPr>
+          <w:i w:val="0"/>
           <w:sz w:val="22"/>
           <w:szCs w:val="22"/>
         </w:rPr>
+        <w:fldChar w:fldCharType="begin"/>
+      </w:r>
+      <w:r>
+        <w:rPr>
+          <w:i w:val="0"/>
+          <w:sz w:val="22"/>
+          <w:szCs w:val="22"/>
+        </w:rPr>
+        <w:instrText xml:space="preserve"> SEQ Figure \* ARABIC </w:instrText>
+      </w:r>
+      <w:r>
+        <w:rPr>
+          <w:i w:val="0"/>
+          <w:sz w:val="22"/>
+          <w:szCs w:val="22"/>
+        </w:rPr>
         <w:fldChar w:fldCharType="separate"/>
       </w:r>
       <w:r>
         <w:rPr>
+          <w:i w:val="0"/>
           <w:noProof/>
           <w:sz w:val="22"/>
           <w:szCs w:val="22"/>
@@ -660,6 +749,7 @@
       </w:r>
       <w:r>
         <w:rPr>
+          <w:i w:val="0"/>
           <w:sz w:val="22"/>
           <w:szCs w:val="22"/>
         </w:rPr>
@@ -667,11 +757,30 @@
       </w:r>
       <w:r>
         <w:rPr>
+          <w:i w:val="0"/>
           <w:sz w:val="22"/>
           <w:szCs w:val="22"/>
         </w:rPr>
-        <w:t>: Wireshark</w:t>
-      </w:r>
+        <w:t>.</w:t>
+      </w:r>
+      <w:r>
+        <w:rPr>
+          <w:i w:val="0"/>
+          <w:sz w:val="22"/>
+          <w:szCs w:val="22"/>
+        </w:rPr>
+        <w:t xml:space="preserve"> </w:t>
+      </w:r>
+      <w:proofErr w:type="spellStart"/>
+      <w:r>
+        <w:rPr>
+          <w:i w:val="0"/>
+          <w:sz w:val="22"/>
+          <w:szCs w:val="22"/>
+        </w:rPr>
+        <w:t>Wireshark</w:t>
+      </w:r>
+      <w:proofErr w:type="spellEnd"/>
     </w:p>
     <w:p>
       <w:pPr>
@@ -691,214 +800,6 @@
             <wp:extent cx="3195955" cy="2725420"/>
             <wp:effectExtent l="0" t="0" r="4445" b="0"/>
             <wp:docPr id="3" name="Picture 3"/>
-            <wp:cNvGraphicFramePr>
-              <a:graphicFrameLocks xmlns:a="http://schemas.openxmlformats.org/drawingml/2006/main" noChangeAspect="1"/>
-            </wp:cNvGraphicFramePr>
-            <a:graphic xmlns:a="http://schemas.openxmlformats.org/drawingml/2006/main">
-              <a:graphicData uri="http://schemas.openxmlformats.org/drawingml/2006/picture">
-                <pic:pic xmlns:pic="http://schemas.openxmlformats.org/drawingml/2006/picture">
-                  <pic:nvPicPr>
-                    <pic:cNvPr id="1" name=""/>
-                    <pic:cNvPicPr/>
-                  </pic:nvPicPr>
-                  <pic:blipFill>
-                    <a:blip r:embed="rId6"/>
-                    <a:stretch>
-                      <a:fillRect/>
-                    </a:stretch>
-                  </pic:blipFill>
-                  <pic:spPr>
-                    <a:xfrm>
-                      <a:off x="0" y="0"/>
-                      <a:ext cx="3195955" cy="2725420"/>
-                    </a:xfrm>
-                    <a:prstGeom prst="rect">
-                      <a:avLst/>
-                    </a:prstGeom>
-                  </pic:spPr>
-                </pic:pic>
-              </a:graphicData>
-            </a:graphic>
-          </wp:inline>
-        </w:drawing>
-      </w:r>
-    </w:p>
-    <w:p>
-      <w:pPr>
-        <w:pStyle w:val="Heading2"/>
-        <w:rPr>
-          <w:sz w:val="23"/>
-          <w:szCs w:val="23"/>
-        </w:rPr>
-      </w:pPr>
-      <w:r>
-        <w:rPr>
-          <w:sz w:val="23"/>
-          <w:szCs w:val="23"/>
-        </w:rPr>
-        <w:lastRenderedPageBreak/>
-        <w:t>Hidden or Cloaked Wirelss Network</w:t>
-      </w:r>
-    </w:p>
-    <w:p>
-      <w:pPr>
-        <w:pStyle w:val="BodyText"/>
-        <w:rPr>
-          <w:sz w:val="23"/>
-          <w:szCs w:val="23"/>
-          <w:lang w:val="en-US"/>
-        </w:rPr>
-      </w:pPr>
-      <w:r>
-        <w:rPr>
-          <w:sz w:val="23"/>
-          <w:szCs w:val="23"/>
-          <w:lang w:val="en-US"/>
-        </w:rPr>
-        <w:t>Lucent defined a proprietary access control mechanism known as a “closed network.” Closed networks may be open networks that do not broadcast their Service Set Identifier</w:t>
-      </w:r>
-      <w:r>
-        <w:rPr>
-          <w:sz w:val="23"/>
-          <w:szCs w:val="23"/>
-          <w:lang w:val="en-US"/>
-        </w:rPr>
-        <w:t xml:space="preserve"> (SSID)</w:t>
-      </w:r>
-      <w:r>
-        <w:rPr>
-          <w:sz w:val="23"/>
-          <w:szCs w:val="23"/>
-          <w:lang w:val="en-US"/>
-        </w:rPr>
-        <w:t xml:space="preserve">. In theory, only those knowing the SSID may attempt to associate with the closed network. However, cloaking networks is ineffective. While cloaking the SSID hides networks from active scanning tools such as </w:t>
-      </w:r>
-      <w:proofErr w:type="spellStart"/>
-      <w:r>
-        <w:rPr>
-          <w:sz w:val="23"/>
-          <w:szCs w:val="23"/>
-          <w:lang w:val="en-US"/>
-        </w:rPr>
-        <w:t>NetStumbler</w:t>
-      </w:r>
-      <w:proofErr w:type="spellEnd"/>
-      <w:r>
-        <w:rPr>
-          <w:sz w:val="23"/>
-          <w:szCs w:val="23"/>
-          <w:lang w:val="en-US"/>
-        </w:rPr>
-        <w:t>, the Access Point name is broadcast whenever an authorized system connects to the network. This is part of the association of the request packet. Intercepting the association request packets is trivial with tools such as kismet.</w:t>
-      </w:r>
-    </w:p>
-    <w:p>
-      <w:pPr>
-        <w:pStyle w:val="Heading3"/>
-        <w:rPr>
-          <w:i w:val="0"/>
-          <w:sz w:val="23"/>
-          <w:szCs w:val="23"/>
-        </w:rPr>
-      </w:pPr>
-      <w:r>
-        <w:rPr>
-          <w:sz w:val="23"/>
-          <w:szCs w:val="23"/>
-        </w:rPr>
-        <w:t>Tools – Kismet:</w:t>
-      </w:r>
-      <w:r>
-        <w:rPr>
-          <w:i w:val="0"/>
-          <w:sz w:val="23"/>
-          <w:szCs w:val="23"/>
-        </w:rPr>
-        <w:t xml:space="preserve"> Kismet is a graphical tool that enables passive detection and reconnaissance.  Kismet is an 802.11 layer 2 wireless network detector, sniffer, and intrusion detection system.  It works with any wireless network card which supports raw monitoring (RFMON) mode.  Kismet listens for broadcast beacons issued by an access point which specify its Service Set Identifier.  By using passive detection, it is very difficult for the victim network to detect that passive reconnaissance is taking place.  Kismet identifies networks by passively collecting packets and detecting standard named networks, detecting closed networks, and inferring the presence of non-beaconing networks via the monitoring of data traffic.</w:t>
-      </w:r>
-    </w:p>
-    <w:p>
-      <w:pPr>
-        <w:rPr>
-          <w:sz w:val="23"/>
-          <w:szCs w:val="23"/>
-        </w:rPr>
-      </w:pPr>
-    </w:p>
-    <w:p>
-      <w:pPr>
-        <w:pStyle w:val="Caption"/>
-        <w:keepNext/>
-        <w:jc w:val="both"/>
-        <w:rPr>
-          <w:sz w:val="22"/>
-          <w:szCs w:val="22"/>
-        </w:rPr>
-      </w:pPr>
-      <w:r>
-        <w:rPr>
-          <w:sz w:val="22"/>
-          <w:szCs w:val="22"/>
-        </w:rPr>
-        <w:t xml:space="preserve">Figure </w:t>
-      </w:r>
-      <w:r>
-        <w:rPr>
-          <w:sz w:val="22"/>
-          <w:szCs w:val="22"/>
-        </w:rPr>
-        <w:fldChar w:fldCharType="begin"/>
-      </w:r>
-      <w:r>
-        <w:rPr>
-          <w:sz w:val="22"/>
-          <w:szCs w:val="22"/>
-        </w:rPr>
-        <w:instrText xml:space="preserve"> SEQ Figure \* ARABIC </w:instrText>
-      </w:r>
-      <w:r>
-        <w:rPr>
-          <w:sz w:val="22"/>
-          <w:szCs w:val="22"/>
-        </w:rPr>
-        <w:fldChar w:fldCharType="separate"/>
-      </w:r>
-      <w:r>
-        <w:rPr>
-          <w:noProof/>
-          <w:sz w:val="22"/>
-          <w:szCs w:val="22"/>
-        </w:rPr>
-        <w:t>2</w:t>
-      </w:r>
-      <w:r>
-        <w:rPr>
-          <w:sz w:val="22"/>
-          <w:szCs w:val="22"/>
-        </w:rPr>
-        <w:fldChar w:fldCharType="end"/>
-      </w:r>
-      <w:r>
-        <w:rPr>
-          <w:sz w:val="22"/>
-          <w:szCs w:val="22"/>
-        </w:rPr>
-        <w:t>: Kismet</w:t>
-      </w:r>
-    </w:p>
-    <w:p>
-      <w:pPr>
-        <w:jc w:val="both"/>
-      </w:pPr>
-      <w:r>
-        <w:rPr>
-          <w:noProof/>
-        </w:rPr>
-        <w:drawing>
-          <wp:inline distT="0" distB="0" distL="0" distR="0" wp14:anchorId="07486794" wp14:editId="4D8212BA">
-            <wp:extent cx="3195955" cy="2725420"/>
-            <wp:effectExtent l="0" t="0" r="4445" b="0"/>
-            <wp:docPr id="1" name="Picture 1"/>
             <wp:cNvGraphicFramePr>
               <a:graphicFrameLocks xmlns:a="http://schemas.openxmlformats.org/drawingml/2006/main" noChangeAspect="1"/>
             </wp:cNvGraphicFramePr>
@@ -944,6 +845,251 @@
           <w:sz w:val="23"/>
           <w:szCs w:val="23"/>
         </w:rPr>
+        <w:t>Hidden or Cloaked Wirelss Network</w:t>
+      </w:r>
+    </w:p>
+    <w:p>
+      <w:pPr>
+        <w:pStyle w:val="BodyText"/>
+        <w:rPr>
+          <w:sz w:val="23"/>
+          <w:szCs w:val="23"/>
+          <w:lang w:val="en-US"/>
+        </w:rPr>
+      </w:pPr>
+      <w:r>
+        <w:rPr>
+          <w:sz w:val="23"/>
+          <w:szCs w:val="23"/>
+          <w:lang w:val="en-US"/>
+        </w:rPr>
+        <w:t>Lucent defined a proprietary access control mechanism known as a “closed network.” Closed networks may be open networks that do not broadcast their Service Set Identifier</w:t>
+      </w:r>
+      <w:r>
+        <w:rPr>
+          <w:sz w:val="23"/>
+          <w:szCs w:val="23"/>
+          <w:lang w:val="en-US"/>
+        </w:rPr>
+        <w:t xml:space="preserve"> (SSID)</w:t>
+      </w:r>
+      <w:r>
+        <w:rPr>
+          <w:sz w:val="23"/>
+          <w:szCs w:val="23"/>
+          <w:lang w:val="en-US"/>
+        </w:rPr>
+        <w:t xml:space="preserve">. In theory, only those knowing the SSID may attempt to associate with the closed network. However, cloaking networks is ineffective. While cloaking the SSID hides networks from active scanning tools such as </w:t>
+      </w:r>
+      <w:proofErr w:type="spellStart"/>
+      <w:r>
+        <w:rPr>
+          <w:sz w:val="23"/>
+          <w:szCs w:val="23"/>
+          <w:lang w:val="en-US"/>
+        </w:rPr>
+        <w:t>NetStumbler</w:t>
+      </w:r>
+      <w:proofErr w:type="spellEnd"/>
+      <w:r>
+        <w:rPr>
+          <w:sz w:val="23"/>
+          <w:szCs w:val="23"/>
+          <w:lang w:val="en-US"/>
+        </w:rPr>
+        <w:t>, the Access Point name is broadcast whenever an authorized system connects to the network. This is part of the association of the request packet. Intercepting the association request packets is trivial with tools such as kismet.</w:t>
+      </w:r>
+    </w:p>
+    <w:p>
+      <w:pPr>
+        <w:pStyle w:val="Heading3"/>
+        <w:spacing w:after="120"/>
+        <w:rPr>
+          <w:i w:val="0"/>
+          <w:sz w:val="23"/>
+          <w:szCs w:val="23"/>
+        </w:rPr>
+      </w:pPr>
+      <w:r>
+        <w:rPr>
+          <w:sz w:val="23"/>
+          <w:szCs w:val="23"/>
+        </w:rPr>
+        <w:t>Tools – Kismet:</w:t>
+      </w:r>
+      <w:r>
+        <w:rPr>
+          <w:i w:val="0"/>
+          <w:sz w:val="23"/>
+          <w:szCs w:val="23"/>
+        </w:rPr>
+        <w:t xml:space="preserve"> Kismet is a graphical tool that enables passive detection and reconnaissance.  Kismet is an 802.11 layer 2 wireless network detector, sniffer, and intrusion detection system.  It works with any wireless network card which supports raw monitoring (RFMON) mode.  Kismet listens for broadcast beacons issued by an access point which specify its Service Set Identifier.  By using passive detection, it is very difficult for the victim network to detect that passive reconnaissance is taking place.  Kismet identifies networks by passively collecting packets and detecting standard named networks, detecting closed networks, and inferring the presence of non-beaconing networks via the monitoring of data traffic.</w:t>
+      </w:r>
+    </w:p>
+    <w:p>
+      <w:pPr>
+        <w:pStyle w:val="Caption"/>
+        <w:keepNext/>
+        <w:jc w:val="both"/>
+        <w:rPr>
+          <w:i w:val="0"/>
+          <w:sz w:val="22"/>
+          <w:szCs w:val="22"/>
+        </w:rPr>
+      </w:pPr>
+      <w:proofErr w:type="gramStart"/>
+      <w:r>
+        <w:rPr>
+          <w:i w:val="0"/>
+          <w:sz w:val="22"/>
+          <w:szCs w:val="22"/>
+        </w:rPr>
+        <w:lastRenderedPageBreak/>
+        <w:t>Fig</w:t>
+      </w:r>
+      <w:r>
+        <w:rPr>
+          <w:i w:val="0"/>
+          <w:sz w:val="22"/>
+          <w:szCs w:val="22"/>
+        </w:rPr>
+        <w:t>.</w:t>
+      </w:r>
+      <w:proofErr w:type="gramEnd"/>
+      <w:r>
+        <w:rPr>
+          <w:i w:val="0"/>
+          <w:sz w:val="22"/>
+          <w:szCs w:val="22"/>
+        </w:rPr>
+        <w:t xml:space="preserve"> </w:t>
+      </w:r>
+      <w:r>
+        <w:rPr>
+          <w:i w:val="0"/>
+          <w:sz w:val="22"/>
+          <w:szCs w:val="22"/>
+        </w:rPr>
+        <w:fldChar w:fldCharType="begin"/>
+      </w:r>
+      <w:r>
+        <w:rPr>
+          <w:i w:val="0"/>
+          <w:sz w:val="22"/>
+          <w:szCs w:val="22"/>
+        </w:rPr>
+        <w:instrText xml:space="preserve"> SEQ Figure \* ARABIC </w:instrText>
+      </w:r>
+      <w:r>
+        <w:rPr>
+          <w:i w:val="0"/>
+          <w:sz w:val="22"/>
+          <w:szCs w:val="22"/>
+        </w:rPr>
+        <w:fldChar w:fldCharType="separate"/>
+      </w:r>
+      <w:r>
+        <w:rPr>
+          <w:i w:val="0"/>
+          <w:noProof/>
+          <w:sz w:val="22"/>
+          <w:szCs w:val="22"/>
+        </w:rPr>
+        <w:t>2</w:t>
+      </w:r>
+      <w:r>
+        <w:rPr>
+          <w:i w:val="0"/>
+          <w:sz w:val="22"/>
+          <w:szCs w:val="22"/>
+        </w:rPr>
+        <w:fldChar w:fldCharType="end"/>
+      </w:r>
+      <w:r>
+        <w:rPr>
+          <w:i w:val="0"/>
+          <w:sz w:val="22"/>
+          <w:szCs w:val="22"/>
+        </w:rPr>
+        <w:t>.</w:t>
+      </w:r>
+      <w:r>
+        <w:rPr>
+          <w:i w:val="0"/>
+          <w:sz w:val="22"/>
+          <w:szCs w:val="22"/>
+        </w:rPr>
+        <w:t xml:space="preserve"> Kismet</w:t>
+      </w:r>
+    </w:p>
+    <w:p>
+      <w:pPr>
+        <w:jc w:val="both"/>
+      </w:pPr>
+      <w:r>
+        <w:rPr>
+          <w:noProof/>
+        </w:rPr>
+        <w:drawing>
+          <wp:inline distT="0" distB="0" distL="0" distR="0" wp14:anchorId="07486794" wp14:editId="4D8212BA">
+            <wp:extent cx="3195955" cy="2725420"/>
+            <wp:effectExtent l="0" t="0" r="4445" b="0"/>
+            <wp:docPr id="1" name="Picture 1"/>
+            <wp:cNvGraphicFramePr>
+              <a:graphicFrameLocks xmlns:a="http://schemas.openxmlformats.org/drawingml/2006/main" noChangeAspect="1"/>
+            </wp:cNvGraphicFramePr>
+            <a:graphic xmlns:a="http://schemas.openxmlformats.org/drawingml/2006/main">
+              <a:graphicData uri="http://schemas.openxmlformats.org/drawingml/2006/picture">
+                <pic:pic xmlns:pic="http://schemas.openxmlformats.org/drawingml/2006/picture">
+                  <pic:nvPicPr>
+                    <pic:cNvPr id="1" name=""/>
+                    <pic:cNvPicPr/>
+                  </pic:nvPicPr>
+                  <pic:blipFill>
+                    <a:blip r:embed="rId8"/>
+                    <a:stretch>
+                      <a:fillRect/>
+                    </a:stretch>
+                  </pic:blipFill>
+                  <pic:spPr>
+                    <a:xfrm>
+                      <a:off x="0" y="0"/>
+                      <a:ext cx="3195955" cy="2725420"/>
+                    </a:xfrm>
+                    <a:prstGeom prst="rect">
+                      <a:avLst/>
+                    </a:prstGeom>
+                  </pic:spPr>
+                </pic:pic>
+              </a:graphicData>
+            </a:graphic>
+          </wp:inline>
+        </w:drawing>
+      </w:r>
+    </w:p>
+    <w:p>
+      <w:pPr>
+        <w:jc w:val="both"/>
+      </w:pPr>
+    </w:p>
+    <w:p>
+      <w:pPr>
+        <w:jc w:val="both"/>
+      </w:pPr>
+    </w:p>
+    <w:p>
+      <w:pPr>
+        <w:pStyle w:val="Heading2"/>
+        <w:rPr>
+          <w:sz w:val="23"/>
+          <w:szCs w:val="23"/>
+        </w:rPr>
+      </w:pPr>
+      <w:r>
+        <w:rPr>
+          <w:sz w:val="23"/>
+          <w:szCs w:val="23"/>
+        </w:rPr>
         <w:t>Wired Equivalent Privacy</w:t>
       </w:r>
     </w:p>
@@ -962,15 +1108,7 @@
           <w:szCs w:val="23"/>
           <w:lang w:val="en-US"/>
         </w:rPr>
-        <w:t xml:space="preserve">Wired Equivalent Privacy (WEP) protocol was an initial attempt to secure wireless network traffic. The goal was to restrict access to clients having the private, </w:t>
-      </w:r>
-      <w:r>
-        <w:rPr>
-          <w:sz w:val="23"/>
-          <w:szCs w:val="23"/>
-          <w:lang w:val="en-US"/>
-        </w:rPr>
-        <w:t>shared WEP key. The way shared key authentication works is by following this sequence of steps:</w:t>
+        <w:t>Wired Equivalent Privacy (WEP) protocol was an initial attempt to secure wireless network traffic. The goal was to restrict access to clients having the private, shared WEP key. The way shared key authentication works is by following this sequence of steps:</w:t>
       </w:r>
     </w:p>
     <w:p>
@@ -1160,6 +1298,7 @@
           <w:ilvl w:val="0"/>
           <w:numId w:val="33"/>
         </w:numPr>
+        <w:ind w:left="720"/>
         <w:rPr>
           <w:sz w:val="23"/>
           <w:szCs w:val="23"/>
@@ -1182,6 +1321,7 @@
           <w:ilvl w:val="0"/>
           <w:numId w:val="33"/>
         </w:numPr>
+        <w:ind w:left="720"/>
         <w:rPr>
           <w:sz w:val="23"/>
           <w:szCs w:val="23"/>
@@ -1204,6 +1344,7 @@
           <w:ilvl w:val="0"/>
           <w:numId w:val="33"/>
         </w:numPr>
+        <w:ind w:left="720"/>
         <w:rPr>
           <w:sz w:val="23"/>
           <w:szCs w:val="23"/>
@@ -1233,6 +1374,7 @@
           <w:sz w:val="23"/>
           <w:szCs w:val="23"/>
         </w:rPr>
+        <w:lastRenderedPageBreak/>
         <w:t xml:space="preserve">Tools – </w:t>
       </w:r>
       <w:r>
@@ -1327,6 +1469,7 @@
     </w:p>
     <w:p>
       <w:pPr>
+        <w:spacing w:after="120"/>
         <w:jc w:val="left"/>
         <w:rPr>
           <w:sz w:val="23"/>
@@ -1355,7 +1498,7 @@
                     <pic:cNvPicPr/>
                   </pic:nvPicPr>
                   <pic:blipFill>
-                    <a:blip r:embed="rId8" cstate="print">
+                    <a:blip r:embed="rId9" cstate="print">
                       <a:extLst>
                         <a:ext uri="{28A0092B-C50C-407E-A947-70E740481C1C}">
                           <a14:useLocalDpi xmlns:a14="http://schemas.microsoft.com/office/drawing/2010/main" val="0"/>
@@ -1384,14 +1527,6 @@
     </w:p>
     <w:p>
       <w:pPr>
-        <w:rPr>
-          <w:sz w:val="23"/>
-          <w:szCs w:val="23"/>
-        </w:rPr>
-      </w:pPr>
-    </w:p>
-    <w:p>
-      <w:pPr>
         <w:pStyle w:val="Heading3"/>
         <w:spacing w:after="120"/>
         <w:rPr>
@@ -1405,7 +1540,6 @@
           <w:sz w:val="23"/>
           <w:szCs w:val="23"/>
         </w:rPr>
-        <w:lastRenderedPageBreak/>
         <w:t xml:space="preserve">Tools – </w:t>
       </w:r>
       <w:r>
@@ -1510,44 +1644,116 @@
       <w:pPr>
         <w:pStyle w:val="Caption"/>
         <w:keepNext/>
-      </w:pPr>
-      <w:r>
-        <w:t xml:space="preserve">Figure </w:t>
-      </w:r>
-      <w:r>
+        <w:jc w:val="left"/>
+        <w:rPr>
+          <w:i w:val="0"/>
+          <w:sz w:val="22"/>
+          <w:szCs w:val="22"/>
+        </w:rPr>
+      </w:pPr>
+      <w:proofErr w:type="gramStart"/>
+      <w:r>
+        <w:rPr>
+          <w:i w:val="0"/>
+          <w:sz w:val="22"/>
+          <w:szCs w:val="22"/>
+        </w:rPr>
+        <w:lastRenderedPageBreak/>
+        <w:t>Fig</w:t>
+      </w:r>
+      <w:r>
+        <w:rPr>
+          <w:i w:val="0"/>
+          <w:sz w:val="22"/>
+          <w:szCs w:val="22"/>
+        </w:rPr>
+        <w:t>.</w:t>
+      </w:r>
+      <w:proofErr w:type="gramEnd"/>
+      <w:r>
+        <w:rPr>
+          <w:i w:val="0"/>
+          <w:sz w:val="22"/>
+          <w:szCs w:val="22"/>
+        </w:rPr>
+        <w:t xml:space="preserve"> </w:t>
+      </w:r>
+      <w:r>
+        <w:rPr>
+          <w:i w:val="0"/>
+          <w:sz w:val="22"/>
+          <w:szCs w:val="22"/>
+        </w:rPr>
         <w:fldChar w:fldCharType="begin"/>
       </w:r>
       <w:r>
+        <w:rPr>
+          <w:i w:val="0"/>
+          <w:sz w:val="22"/>
+          <w:szCs w:val="22"/>
+        </w:rPr>
         <w:instrText xml:space="preserve"> SEQ Figure \* ARABIC </w:instrText>
       </w:r>
       <w:r>
+        <w:rPr>
+          <w:i w:val="0"/>
+          <w:sz w:val="22"/>
+          <w:szCs w:val="22"/>
+        </w:rPr>
         <w:fldChar w:fldCharType="separate"/>
       </w:r>
       <w:r>
         <w:rPr>
+          <w:i w:val="0"/>
           <w:noProof/>
+          <w:sz w:val="22"/>
+          <w:szCs w:val="22"/>
         </w:rPr>
         <w:t>4</w:t>
       </w:r>
       <w:r>
         <w:rPr>
+          <w:i w:val="0"/>
           <w:noProof/>
+          <w:sz w:val="22"/>
+          <w:szCs w:val="22"/>
         </w:rPr>
         <w:fldChar w:fldCharType="end"/>
       </w:r>
       <w:r>
-        <w:t xml:space="preserve">: </w:t>
+        <w:rPr>
+          <w:i w:val="0"/>
+          <w:noProof/>
+          <w:sz w:val="22"/>
+          <w:szCs w:val="22"/>
+        </w:rPr>
+        <w:t>.</w:t>
+      </w:r>
+      <w:r>
+        <w:rPr>
+          <w:i w:val="0"/>
+          <w:sz w:val="22"/>
+          <w:szCs w:val="22"/>
+        </w:rPr>
+        <w:t xml:space="preserve"> </w:t>
       </w:r>
       <w:proofErr w:type="spellStart"/>
-      <w:r>
-        <w:t>airodump</w:t>
+      <w:proofErr w:type="gramStart"/>
+      <w:r>
+        <w:rPr>
+          <w:i w:val="0"/>
+          <w:sz w:val="22"/>
+          <w:szCs w:val="22"/>
+        </w:rPr>
+        <w:t>airodump-ng</w:t>
       </w:r>
       <w:proofErr w:type="spellEnd"/>
-      <w:r>
-        <w:t>-ng</w:t>
-      </w:r>
-    </w:p>
-    <w:p>
+      <w:proofErr w:type="gramEnd"/>
+    </w:p>
+    <w:p>
+      <w:pPr>
+        <w:spacing w:after="120"/>
+      </w:pPr>
       <w:r>
         <w:rPr>
           <w:noProof/>
@@ -1557,216 +1763,6 @@
             <wp:extent cx="3195955" cy="2725420"/>
             <wp:effectExtent l="0" t="0" r="4445" b="0"/>
             <wp:docPr id="5" name="Picture 5"/>
-            <wp:cNvGraphicFramePr>
-              <a:graphicFrameLocks xmlns:a="http://schemas.openxmlformats.org/drawingml/2006/main" noChangeAspect="1"/>
-            </wp:cNvGraphicFramePr>
-            <a:graphic xmlns:a="http://schemas.openxmlformats.org/drawingml/2006/main">
-              <a:graphicData uri="http://schemas.openxmlformats.org/drawingml/2006/picture">
-                <pic:pic xmlns:pic="http://schemas.openxmlformats.org/drawingml/2006/picture">
-                  <pic:nvPicPr>
-                    <pic:cNvPr id="1" name=""/>
-                    <pic:cNvPicPr/>
-                  </pic:nvPicPr>
-                  <pic:blipFill>
-                    <a:blip r:embed="rId9"/>
-                    <a:stretch>
-                      <a:fillRect/>
-                    </a:stretch>
-                  </pic:blipFill>
-                  <pic:spPr>
-                    <a:xfrm>
-                      <a:off x="0" y="0"/>
-                      <a:ext cx="3195955" cy="2725420"/>
-                    </a:xfrm>
-                    <a:prstGeom prst="rect">
-                      <a:avLst/>
-                    </a:prstGeom>
-                  </pic:spPr>
-                </pic:pic>
-              </a:graphicData>
-            </a:graphic>
-          </wp:inline>
-        </w:drawing>
-      </w:r>
-    </w:p>
-    <w:p>
-      <w:pPr>
-        <w:pStyle w:val="Heading3"/>
-        <w:numPr>
-          <w:ilvl w:val="2"/>
-          <w:numId w:val="32"/>
-        </w:numPr>
-        <w:spacing w:after="120"/>
-        <w:ind w:firstLine="187"/>
-        <w:rPr>
-          <w:i w:val="0"/>
-          <w:sz w:val="23"/>
-          <w:szCs w:val="23"/>
-        </w:rPr>
-      </w:pPr>
-      <w:r>
-        <w:rPr>
-          <w:sz w:val="23"/>
-          <w:szCs w:val="23"/>
-        </w:rPr>
-        <w:t xml:space="preserve">Tools – </w:t>
-      </w:r>
-      <w:r>
-        <w:rPr>
-          <w:sz w:val="23"/>
-          <w:szCs w:val="23"/>
-        </w:rPr>
-        <w:t>Air</w:t>
-      </w:r>
-      <w:r>
-        <w:rPr>
-          <w:sz w:val="23"/>
-          <w:szCs w:val="23"/>
-        </w:rPr>
-        <w:t>eplay</w:t>
-      </w:r>
-      <w:r>
-        <w:rPr>
-          <w:sz w:val="23"/>
-          <w:szCs w:val="23"/>
-        </w:rPr>
-        <w:t>-ng</w:t>
-      </w:r>
-      <w:r>
-        <w:rPr>
-          <w:i w:val="0"/>
-          <w:sz w:val="23"/>
-          <w:szCs w:val="23"/>
-        </w:rPr>
-        <w:t xml:space="preserve">: </w:t>
-      </w:r>
-      <w:r>
-        <w:rPr>
-          <w:i w:val="0"/>
-          <w:sz w:val="23"/>
-          <w:szCs w:val="23"/>
-        </w:rPr>
-        <w:t>Aireplay-ng injects specially generated ARP-request packets into an existing wireless network in order to generate traffic. By sending these ARP-request packets again and again, the target host will respond with encrypted replies, thus providing new and possibly weak IVs. Aireplay-ng support</w:t>
-      </w:r>
-      <w:r>
-        <w:rPr>
-          <w:i w:val="0"/>
-          <w:sz w:val="23"/>
-          <w:szCs w:val="23"/>
-        </w:rPr>
-        <w:t xml:space="preserve">s single-NIC injection/monitor. </w:t>
-      </w:r>
-      <w:r>
-        <w:rPr>
-          <w:i w:val="0"/>
-          <w:sz w:val="23"/>
-          <w:szCs w:val="23"/>
-        </w:rPr>
-        <w:t>Aireplay-ng is also used to deauthenticate a “good” client.  This may need to be run a few times in order to “kick” a client off.</w:t>
-      </w:r>
-    </w:p>
-    <w:p>
-      <w:pPr>
-        <w:pStyle w:val="Heading3"/>
-        <w:spacing w:after="120"/>
-        <w:rPr>
-          <w:i w:val="0"/>
-          <w:sz w:val="23"/>
-          <w:szCs w:val="23"/>
-        </w:rPr>
-      </w:pPr>
-      <w:r>
-        <w:rPr>
-          <w:sz w:val="23"/>
-          <w:szCs w:val="23"/>
-        </w:rPr>
-        <w:t xml:space="preserve">Tools – Aircrack-ng: </w:t>
-      </w:r>
-      <w:r>
-        <w:rPr>
-          <w:i w:val="0"/>
-          <w:sz w:val="23"/>
-          <w:szCs w:val="23"/>
-        </w:rPr>
-        <w:t xml:space="preserve">Aircrack-ng is a 802.11 WEP key cracking program. Aircrack-ng will recover </w:t>
-      </w:r>
-      <w:r>
-        <w:rPr>
-          <w:i w:val="0"/>
-          <w:sz w:val="23"/>
-          <w:szCs w:val="23"/>
-        </w:rPr>
-        <w:t>a WEP key once a sufficient number of encrypted packets have been captured with airodump-ng.</w:t>
-      </w:r>
-    </w:p>
-    <w:p>
-      <w:pPr>
-        <w:pStyle w:val="Heading3"/>
-        <w:rPr>
-          <w:i w:val="0"/>
-          <w:sz w:val="23"/>
-          <w:szCs w:val="23"/>
-        </w:rPr>
-      </w:pPr>
-      <w:r>
-        <w:rPr>
-          <w:sz w:val="23"/>
-          <w:szCs w:val="23"/>
-        </w:rPr>
-        <w:t xml:space="preserve">Tools – besside-ng: </w:t>
-      </w:r>
-      <w:r>
-        <w:rPr>
-          <w:i w:val="0"/>
-          <w:sz w:val="23"/>
-          <w:szCs w:val="23"/>
-        </w:rPr>
-        <w:t xml:space="preserve">Besside-ng is a tool that automatically cracks WEP and Wi-Fi Protected Access networks by logging handhakes.  </w:t>
-      </w:r>
-    </w:p>
-    <w:p>
-      <w:pPr>
-        <w:pStyle w:val="Caption"/>
-        <w:keepNext/>
-      </w:pPr>
-      <w:r>
-        <w:t xml:space="preserve">Figure </w:t>
-      </w:r>
-      <w:r>
-        <w:fldChar w:fldCharType="begin"/>
-      </w:r>
-      <w:r>
-        <w:instrText xml:space="preserve"> SEQ Figure \* ARABIC </w:instrText>
-      </w:r>
-      <w:r>
-        <w:fldChar w:fldCharType="separate"/>
-      </w:r>
-      <w:r>
-        <w:rPr>
-          <w:noProof/>
-        </w:rPr>
-        <w:t>5</w:t>
-      </w:r>
-      <w:r>
-        <w:rPr>
-          <w:noProof/>
-        </w:rPr>
-        <w:fldChar w:fldCharType="end"/>
-      </w:r>
-      <w:r>
-        <w:t>: beside-ng</w:t>
-      </w:r>
-    </w:p>
-    <w:p>
-      <w:r>
-        <w:rPr>
-          <w:noProof/>
-        </w:rPr>
-        <w:drawing>
-          <wp:inline distT="0" distB="0" distL="0" distR="0" wp14:anchorId="1CEFE05C" wp14:editId="0B87EE4F">
-            <wp:extent cx="3195955" cy="2141855"/>
-            <wp:effectExtent l="0" t="0" r="4445" b="0"/>
-            <wp:docPr id="4" name="Picture 4"/>
             <wp:cNvGraphicFramePr>
               <a:graphicFrameLocks xmlns:a="http://schemas.openxmlformats.org/drawingml/2006/main" noChangeAspect="1"/>
             </wp:cNvGraphicFramePr>
@@ -1786,6 +1782,293 @@
                   <pic:spPr>
                     <a:xfrm>
                       <a:off x="0" y="0"/>
+                      <a:ext cx="3195955" cy="2725420"/>
+                    </a:xfrm>
+                    <a:prstGeom prst="rect">
+                      <a:avLst/>
+                    </a:prstGeom>
+                  </pic:spPr>
+                </pic:pic>
+              </a:graphicData>
+            </a:graphic>
+          </wp:inline>
+        </w:drawing>
+      </w:r>
+    </w:p>
+    <w:p>
+      <w:pPr>
+        <w:pStyle w:val="Heading3"/>
+        <w:numPr>
+          <w:ilvl w:val="2"/>
+          <w:numId w:val="32"/>
+        </w:numPr>
+        <w:spacing w:after="120"/>
+        <w:ind w:firstLine="187"/>
+        <w:rPr>
+          <w:i w:val="0"/>
+          <w:sz w:val="23"/>
+          <w:szCs w:val="23"/>
+        </w:rPr>
+      </w:pPr>
+      <w:r>
+        <w:rPr>
+          <w:sz w:val="23"/>
+          <w:szCs w:val="23"/>
+        </w:rPr>
+        <w:t xml:space="preserve">Tools – </w:t>
+      </w:r>
+      <w:r>
+        <w:rPr>
+          <w:sz w:val="23"/>
+          <w:szCs w:val="23"/>
+        </w:rPr>
+        <w:t>Air</w:t>
+      </w:r>
+      <w:r>
+        <w:rPr>
+          <w:sz w:val="23"/>
+          <w:szCs w:val="23"/>
+        </w:rPr>
+        <w:t>eplay</w:t>
+      </w:r>
+      <w:r>
+        <w:rPr>
+          <w:sz w:val="23"/>
+          <w:szCs w:val="23"/>
+        </w:rPr>
+        <w:t>-ng</w:t>
+      </w:r>
+      <w:r>
+        <w:rPr>
+          <w:i w:val="0"/>
+          <w:sz w:val="23"/>
+          <w:szCs w:val="23"/>
+        </w:rPr>
+        <w:t xml:space="preserve">: </w:t>
+      </w:r>
+      <w:r>
+        <w:rPr>
+          <w:i w:val="0"/>
+          <w:sz w:val="23"/>
+          <w:szCs w:val="23"/>
+        </w:rPr>
+        <w:t>Aireplay-ng injects specially generated ARP-request packets into an existing wireless network in order to generate traffic. By sending these ARP-request packets again and again, the target host will respond with encrypted replies, thus providing new and possibly weak IVs. Aireplay-ng support</w:t>
+      </w:r>
+      <w:r>
+        <w:rPr>
+          <w:i w:val="0"/>
+          <w:sz w:val="23"/>
+          <w:szCs w:val="23"/>
+        </w:rPr>
+        <w:t xml:space="preserve">s single-NIC injection/monitor. </w:t>
+      </w:r>
+      <w:r>
+        <w:rPr>
+          <w:i w:val="0"/>
+          <w:sz w:val="23"/>
+          <w:szCs w:val="23"/>
+        </w:rPr>
+        <w:t>Aireplay-ng is also used to deauthenticate a “good” client.  This may need to be run a few times in order to “kick” a client off.</w:t>
+      </w:r>
+    </w:p>
+    <w:p>
+      <w:pPr>
+        <w:pStyle w:val="Heading3"/>
+        <w:spacing w:after="120"/>
+        <w:rPr>
+          <w:i w:val="0"/>
+          <w:sz w:val="23"/>
+          <w:szCs w:val="23"/>
+        </w:rPr>
+      </w:pPr>
+      <w:r>
+        <w:rPr>
+          <w:sz w:val="23"/>
+          <w:szCs w:val="23"/>
+        </w:rPr>
+        <w:t xml:space="preserve">Tools – Aircrack-ng: </w:t>
+      </w:r>
+      <w:r>
+        <w:rPr>
+          <w:i w:val="0"/>
+          <w:sz w:val="23"/>
+          <w:szCs w:val="23"/>
+        </w:rPr>
+        <w:t>Aircrack-ng is a 802.11 WEP key cracking program. Aircrack-ng will recover a WEP key once a sufficient number of encrypted packets have been captured with airodump-ng.</w:t>
+      </w:r>
+    </w:p>
+    <w:p>
+      <w:pPr>
+        <w:pStyle w:val="Heading3"/>
+        <w:spacing w:after="120"/>
+        <w:rPr>
+          <w:i w:val="0"/>
+          <w:sz w:val="23"/>
+          <w:szCs w:val="23"/>
+        </w:rPr>
+      </w:pPr>
+      <w:r>
+        <w:rPr>
+          <w:sz w:val="23"/>
+          <w:szCs w:val="23"/>
+        </w:rPr>
+        <w:t xml:space="preserve">Tools – besside-ng: </w:t>
+      </w:r>
+      <w:r>
+        <w:rPr>
+          <w:i w:val="0"/>
+          <w:sz w:val="23"/>
+          <w:szCs w:val="23"/>
+        </w:rPr>
+        <w:t xml:space="preserve">Besside-ng is a tool that automatically cracks WEP and Wi-Fi Protected Access networks by logging handhakes.  </w:t>
+      </w:r>
+    </w:p>
+    <w:p>
+      <w:pPr>
+        <w:pStyle w:val="Caption"/>
+        <w:keepNext/>
+        <w:jc w:val="left"/>
+        <w:rPr>
+          <w:i w:val="0"/>
+          <w:sz w:val="22"/>
+          <w:szCs w:val="22"/>
+        </w:rPr>
+      </w:pPr>
+      <w:proofErr w:type="gramStart"/>
+      <w:r>
+        <w:rPr>
+          <w:i w:val="0"/>
+          <w:sz w:val="22"/>
+          <w:szCs w:val="22"/>
+        </w:rPr>
+        <w:t>Fig</w:t>
+      </w:r>
+      <w:r>
+        <w:rPr>
+          <w:i w:val="0"/>
+          <w:sz w:val="22"/>
+          <w:szCs w:val="22"/>
+        </w:rPr>
+        <w:t>.</w:t>
+      </w:r>
+      <w:proofErr w:type="gramEnd"/>
+      <w:r>
+        <w:rPr>
+          <w:i w:val="0"/>
+          <w:sz w:val="22"/>
+          <w:szCs w:val="22"/>
+        </w:rPr>
+        <w:t xml:space="preserve"> </w:t>
+      </w:r>
+      <w:r>
+        <w:rPr>
+          <w:i w:val="0"/>
+          <w:sz w:val="22"/>
+          <w:szCs w:val="22"/>
+        </w:rPr>
+        <w:fldChar w:fldCharType="begin"/>
+      </w:r>
+      <w:r>
+        <w:rPr>
+          <w:i w:val="0"/>
+          <w:sz w:val="22"/>
+          <w:szCs w:val="22"/>
+        </w:rPr>
+        <w:instrText xml:space="preserve"> SEQ Figure \* ARABIC </w:instrText>
+      </w:r>
+      <w:r>
+        <w:rPr>
+          <w:i w:val="0"/>
+          <w:sz w:val="22"/>
+          <w:szCs w:val="22"/>
+        </w:rPr>
+        <w:fldChar w:fldCharType="separate"/>
+      </w:r>
+      <w:r>
+        <w:rPr>
+          <w:i w:val="0"/>
+          <w:noProof/>
+          <w:sz w:val="22"/>
+          <w:szCs w:val="22"/>
+        </w:rPr>
+        <w:t>5</w:t>
+      </w:r>
+      <w:r>
+        <w:rPr>
+          <w:i w:val="0"/>
+          <w:noProof/>
+          <w:sz w:val="22"/>
+          <w:szCs w:val="22"/>
+        </w:rPr>
+        <w:fldChar w:fldCharType="end"/>
+      </w:r>
+      <w:r>
+        <w:rPr>
+          <w:i w:val="0"/>
+          <w:noProof/>
+          <w:sz w:val="22"/>
+          <w:szCs w:val="22"/>
+        </w:rPr>
+        <w:t>.</w:t>
+      </w:r>
+      <w:r>
+        <w:rPr>
+          <w:i w:val="0"/>
+          <w:sz w:val="22"/>
+          <w:szCs w:val="22"/>
+        </w:rPr>
+        <w:t xml:space="preserve"> </w:t>
+      </w:r>
+      <w:proofErr w:type="gramStart"/>
+      <w:r>
+        <w:rPr>
+          <w:i w:val="0"/>
+          <w:sz w:val="22"/>
+          <w:szCs w:val="22"/>
+        </w:rPr>
+        <w:t>beside-</w:t>
+      </w:r>
+      <w:proofErr w:type="spellStart"/>
+      <w:r>
+        <w:rPr>
+          <w:i w:val="0"/>
+          <w:sz w:val="22"/>
+          <w:szCs w:val="22"/>
+        </w:rPr>
+        <w:t>ng</w:t>
+      </w:r>
+      <w:proofErr w:type="spellEnd"/>
+      <w:proofErr w:type="gramEnd"/>
+    </w:p>
+    <w:p>
+      <w:r>
+        <w:rPr>
+          <w:noProof/>
+        </w:rPr>
+        <w:drawing>
+          <wp:inline distT="0" distB="0" distL="0" distR="0" wp14:anchorId="1CEFE05C" wp14:editId="0B87EE4F">
+            <wp:extent cx="3195955" cy="2141855"/>
+            <wp:effectExtent l="0" t="0" r="4445" b="0"/>
+            <wp:docPr id="4" name="Picture 4"/>
+            <wp:cNvGraphicFramePr>
+              <a:graphicFrameLocks xmlns:a="http://schemas.openxmlformats.org/drawingml/2006/main" noChangeAspect="1"/>
+            </wp:cNvGraphicFramePr>
+            <a:graphic xmlns:a="http://schemas.openxmlformats.org/drawingml/2006/main">
+              <a:graphicData uri="http://schemas.openxmlformats.org/drawingml/2006/picture">
+                <pic:pic xmlns:pic="http://schemas.openxmlformats.org/drawingml/2006/picture">
+                  <pic:nvPicPr>
+                    <pic:cNvPr id="1" name=""/>
+                    <pic:cNvPicPr/>
+                  </pic:nvPicPr>
+                  <pic:blipFill>
+                    <a:blip r:embed="rId11"/>
+                    <a:stretch>
+                      <a:fillRect/>
+                    </a:stretch>
+                  </pic:blipFill>
+                  <pic:spPr>
+                    <a:xfrm>
+                      <a:off x="0" y="0"/>
                       <a:ext cx="3195955" cy="2141855"/>
                     </a:xfrm>
                     <a:prstGeom prst="rect">
@@ -1812,6 +2095,7 @@
           <w:sz w:val="23"/>
           <w:szCs w:val="23"/>
         </w:rPr>
+        <w:lastRenderedPageBreak/>
         <w:t>Wi-Fi Protected Access</w:t>
       </w:r>
       <w:r>
@@ -1847,10 +2131,19 @@
         </w:rPr>
         <w:t xml:space="preserve">  However, if the user uses a password that is complex and not susceptible to a dictionary attack, the chances of </w:t>
       </w:r>
+      <w:r>
+        <w:rPr>
+          <w:sz w:val="23"/>
+          <w:szCs w:val="23"/>
+          <w:lang w:val="en-US"/>
+        </w:rPr>
+        <w:t>guessing or breaking the password are next to impossible even with a lot of resources.</w:t>
+      </w:r>
     </w:p>
     <w:p>
       <w:pPr>
         <w:pStyle w:val="Heading3"/>
+        <w:spacing w:after="120"/>
         <w:rPr>
           <w:i w:val="0"/>
           <w:sz w:val="23"/>
@@ -1890,6 +2183,7 @@
     <w:p>
       <w:pPr>
         <w:pStyle w:val="Heading3"/>
+        <w:spacing w:after="120"/>
         <w:rPr>
           <w:i w:val="0"/>
           <w:sz w:val="23"/>
@@ -1943,16 +2237,7 @@
           <w:sz w:val="23"/>
           <w:szCs w:val="23"/>
         </w:rPr>
-        <w:t>Aireplay-ng is used to de-authenticate the client.  The client will then reauthenticate and that’s when the handshake with the Access Point is captured.  De-authentication and re-</w:t>
-      </w:r>
-      <w:r>
-        <w:rPr>
-          <w:i w:val="0"/>
-          <w:sz w:val="23"/>
-          <w:szCs w:val="23"/>
-        </w:rPr>
-        <w:lastRenderedPageBreak/>
-        <w:t>authentication is gene</w:t>
+        <w:t>Aireplay-ng is used to de-authenticate the client.  The client will then reauthenticate and that’s when the handshake with the Access Point is captured.  De-authentication and re-authentication is gene</w:t>
       </w:r>
       <w:r>
         <w:rPr>
@@ -1963,7 +2248,6 @@
         <w:t>rally not noticable by the user; they are virtually silent.</w:t>
       </w:r>
     </w:p>
-    <w:p/>
     <w:p>
       <w:pPr>
         <w:pStyle w:val="Heading1"/>
@@ -1979,6 +2263,7 @@
           <w:ilvl w:val="0"/>
           <w:numId w:val="0"/>
         </w:numPr>
+        <w:spacing w:after="120"/>
         <w:ind w:firstLine="288"/>
         <w:rPr>
           <w:i w:val="0"/>
@@ -2008,7 +2293,39 @@
           <w:sz w:val="23"/>
           <w:szCs w:val="23"/>
         </w:rPr>
-        <w:t>Currently publicly available tools attack EAP-LEAP authentication.</w:t>
+        <w:t xml:space="preserve">Currently publicly available tools attack </w:t>
+      </w:r>
+      <w:r>
+        <w:rPr>
+          <w:i w:val="0"/>
+          <w:sz w:val="23"/>
+          <w:szCs w:val="23"/>
+        </w:rPr>
+        <w:t>Extensible Authentication Protocol Lightweight Extensible Authentication Protocol (</w:t>
+      </w:r>
+      <w:r>
+        <w:rPr>
+          <w:i w:val="0"/>
+          <w:sz w:val="23"/>
+          <w:szCs w:val="23"/>
+        </w:rPr>
+        <w:t>EAP-LEAP</w:t>
+      </w:r>
+      <w:r>
+        <w:rPr>
+          <w:i w:val="0"/>
+          <w:sz w:val="23"/>
+          <w:szCs w:val="23"/>
+        </w:rPr>
+        <w:t>)</w:t>
+      </w:r>
+      <w:r>
+        <w:rPr>
+          <w:i w:val="0"/>
+          <w:sz w:val="23"/>
+          <w:szCs w:val="23"/>
+        </w:rPr>
+        <w:t xml:space="preserve"> authentication.</w:t>
       </w:r>
       <w:r>
         <w:rPr>
@@ -2035,24 +2352,6 @@
     </w:p>
     <w:p>
       <w:pPr>
-        <w:pStyle w:val="BodyText"/>
-        <w:rPr>
-          <w:sz w:val="23"/>
-          <w:szCs w:val="23"/>
-          <w:lang w:val="en-US"/>
-        </w:rPr>
-      </w:pPr>
-      <w:r>
-        <w:rPr>
-          <w:sz w:val="23"/>
-          <w:szCs w:val="23"/>
-          <w:lang w:val="en-US"/>
-        </w:rPr>
-        <w:t xml:space="preserve"> </w:t>
-      </w:r>
-    </w:p>
-    <w:p>
-      <w:pPr>
         <w:pStyle w:val="Heading3"/>
         <w:rPr>
           <w:i w:val="0"/>
@@ -2081,7 +2380,16 @@
           <w:sz w:val="23"/>
           <w:szCs w:val="23"/>
         </w:rPr>
-        <w:t xml:space="preserve">An example would be “asleap”.  Asleap is a tool that recovers weak LEAP passwords by capture live data from any wireless inferface in monitor mode.  Asleap will actively de-authenticate users on LEAP networks, forcing them to re-authenticate.  This makes the capture of LEAP passwords particularly quick.  </w:t>
+        <w:t xml:space="preserve">An example would be “asleap”.  Asleap is a tool that recovers weak LEAP passwords by capture live data from any wireless inferface in monitor mode.  Asleap will actively de-authenticate users on LEAP networks, forcing them to re-authenticate.  This makes the capture of LEAP </w:t>
+      </w:r>
+      <w:r>
+        <w:rPr>
+          <w:i w:val="0"/>
+          <w:sz w:val="23"/>
+          <w:szCs w:val="23"/>
+        </w:rPr>
+        <w:lastRenderedPageBreak/>
+        <w:t xml:space="preserve">passwords particularly quick.  </w:t>
       </w:r>
       <w:r>
         <w:rPr>
@@ -2122,7 +2430,151 @@
           <w:sz w:val="23"/>
           <w:szCs w:val="23"/>
         </w:rPr>
-        <w:t>The ideal combination is to use WPA2 Enterprise and either EAP-TLS or EAP-PEAP-TLS.  However, setting this up is not practical for the average home user as this requires enterprise grade equipment, configuration, and support.</w:t>
+        <w:t xml:space="preserve">The ideal combination is to use </w:t>
+      </w:r>
+      <w:proofErr w:type="spellStart"/>
+      <w:r>
+        <w:rPr>
+          <w:sz w:val="23"/>
+          <w:szCs w:val="23"/>
+        </w:rPr>
+        <w:t>WiFi</w:t>
+      </w:r>
+      <w:proofErr w:type="spellEnd"/>
+      <w:r>
+        <w:rPr>
+          <w:sz w:val="23"/>
+          <w:szCs w:val="23"/>
+        </w:rPr>
+        <w:t xml:space="preserve"> Protected Access II-Enterprise (</w:t>
+      </w:r>
+      <w:r>
+        <w:rPr>
+          <w:sz w:val="23"/>
+          <w:szCs w:val="23"/>
+        </w:rPr>
+        <w:t>WPA2</w:t>
+      </w:r>
+      <w:r>
+        <w:rPr>
+          <w:sz w:val="23"/>
+          <w:szCs w:val="23"/>
+        </w:rPr>
+        <w:t>-</w:t>
+      </w:r>
+      <w:r>
+        <w:rPr>
+          <w:sz w:val="23"/>
+          <w:szCs w:val="23"/>
+        </w:rPr>
+        <w:t>Enterprise</w:t>
+      </w:r>
+      <w:r>
+        <w:rPr>
+          <w:sz w:val="23"/>
+          <w:szCs w:val="23"/>
+        </w:rPr>
+        <w:t>)</w:t>
+      </w:r>
+      <w:r>
+        <w:rPr>
+          <w:sz w:val="23"/>
+          <w:szCs w:val="23"/>
+        </w:rPr>
+        <w:t xml:space="preserve"> and either</w:t>
+      </w:r>
+      <w:r>
+        <w:rPr>
+          <w:sz w:val="23"/>
+          <w:szCs w:val="23"/>
+        </w:rPr>
+        <w:t xml:space="preserve"> E</w:t>
+      </w:r>
+      <w:r>
+        <w:rPr>
+          <w:sz w:val="23"/>
+          <w:szCs w:val="23"/>
+        </w:rPr>
+        <w:t>xtensible Authentication Protocol</w:t>
+      </w:r>
+      <w:r>
+        <w:rPr>
+          <w:sz w:val="23"/>
+          <w:szCs w:val="23"/>
+        </w:rPr>
+        <w:t xml:space="preserve"> Transport Layer Security</w:t>
+      </w:r>
+      <w:r>
+        <w:rPr>
+          <w:sz w:val="23"/>
+          <w:szCs w:val="23"/>
+        </w:rPr>
+        <w:t xml:space="preserve"> </w:t>
+      </w:r>
+      <w:r>
+        <w:rPr>
+          <w:sz w:val="23"/>
+          <w:szCs w:val="23"/>
+        </w:rPr>
+        <w:t>(</w:t>
+      </w:r>
+      <w:r>
+        <w:rPr>
+          <w:sz w:val="23"/>
+          <w:szCs w:val="23"/>
+        </w:rPr>
+        <w:t>EAP-TLS</w:t>
+      </w:r>
+      <w:r>
+        <w:rPr>
+          <w:sz w:val="23"/>
+          <w:szCs w:val="23"/>
+        </w:rPr>
+        <w:t xml:space="preserve">) or </w:t>
+      </w:r>
+      <w:r>
+        <w:rPr>
+          <w:sz w:val="23"/>
+          <w:szCs w:val="23"/>
+        </w:rPr>
+        <w:t xml:space="preserve">Extensible Authentication Protocol </w:t>
+      </w:r>
+      <w:r>
+        <w:rPr>
+          <w:sz w:val="23"/>
+          <w:szCs w:val="23"/>
+        </w:rPr>
+        <w:t>Personal Egress Air Packs Transport Layer Security (</w:t>
+      </w:r>
+      <w:r>
+        <w:rPr>
+          <w:sz w:val="23"/>
+          <w:szCs w:val="23"/>
+        </w:rPr>
+        <w:t>EAP-PEAP-TLS</w:t>
+      </w:r>
+      <w:r>
+        <w:rPr>
+          <w:sz w:val="23"/>
+          <w:szCs w:val="23"/>
+        </w:rPr>
+        <w:t>)</w:t>
+      </w:r>
+      <w:proofErr w:type="gramStart"/>
+      <w:r>
+        <w:rPr>
+          <w:sz w:val="23"/>
+          <w:szCs w:val="23"/>
+        </w:rPr>
+        <w:t xml:space="preserve">.  </w:t>
+      </w:r>
+      <w:proofErr w:type="gramEnd"/>
+      <w:r>
+        <w:rPr>
+          <w:sz w:val="23"/>
+          <w:szCs w:val="23"/>
+        </w:rPr>
+        <w:t>However, setting this up is not practical for the average home user as this requires enterprise grade equipment, configuration, and support.</w:t>
       </w:r>
       <w:r>
         <w:rPr>
@@ -2284,7 +2736,7 @@
         </w:rPr>
         <w:t xml:space="preserve"> [Online]. Available: </w:t>
       </w:r>
-      <w:hyperlink r:id="rId11" w:history="1">
+      <w:hyperlink r:id="rId12" w:history="1">
         <w:r>
           <w:rPr>
             <w:rStyle w:val="Hyperlink"/>
@@ -2333,7 +2785,7 @@
         </w:rPr>
         <w:t xml:space="preserve">. [Online]. Available: </w:t>
       </w:r>
-      <w:hyperlink r:id="rId12" w:history="1">
+      <w:hyperlink r:id="rId13" w:history="1">
         <w:r>
           <w:rPr>
             <w:rStyle w:val="Hyperlink"/>
@@ -2381,7 +2833,7 @@
         </w:rPr>
         <w:t xml:space="preserve"> 05-May-2017. [Online]. Available: </w:t>
       </w:r>
-      <w:hyperlink r:id="rId13" w:history="1">
+      <w:hyperlink r:id="rId14" w:history="1">
         <w:r>
           <w:rPr>
             <w:rStyle w:val="Hyperlink"/>
@@ -2452,7 +2904,7 @@
         </w:rPr>
         <w:t xml:space="preserve">[Online]. Available: </w:t>
       </w:r>
-      <w:hyperlink r:id="rId14" w:history="1">
+      <w:hyperlink r:id="rId15" w:history="1">
         <w:r>
           <w:rPr>
             <w:rStyle w:val="Hyperlink"/>
@@ -2508,7 +2960,7 @@
         </w:rPr>
         <w:t xml:space="preserve">, 02-Jun-2005. [Online]. Available: </w:t>
       </w:r>
-      <w:hyperlink r:id="rId15" w:history="1">
+      <w:hyperlink r:id="rId16" w:history="1">
         <w:r>
           <w:rPr>
             <w:rStyle w:val="Hyperlink"/>
@@ -2556,7 +3008,7 @@
         </w:rPr>
         <w:t xml:space="preserve">, Jun-2005. [Online]. Available: </w:t>
       </w:r>
-      <w:hyperlink r:id="rId16" w:history="1">
+      <w:hyperlink r:id="rId17" w:history="1">
         <w:r>
           <w:rPr>
             <w:rStyle w:val="Hyperlink"/>
@@ -2633,7 +3085,7 @@
         </w:rPr>
         <w:t xml:space="preserve">, 03-Jan-2005. [Online]. Available: </w:t>
       </w:r>
-      <w:hyperlink r:id="rId17" w:history="1">
+      <w:hyperlink r:id="rId18" w:history="1">
         <w:r>
           <w:rPr>
             <w:rStyle w:val="Hyperlink"/>
@@ -2681,7 +3133,7 @@
         </w:rPr>
         <w:t xml:space="preserve"> 09-May-2017. [Online]. Available: </w:t>
       </w:r>
-      <w:hyperlink r:id="rId18" w:history="1">
+      <w:hyperlink r:id="rId19" w:history="1">
         <w:r>
           <w:rPr>
             <w:rStyle w:val="Hyperlink"/>
@@ -2729,7 +3181,7 @@
         </w:rPr>
         <w:t xml:space="preserve">, 2007. [Online]. Available: </w:t>
       </w:r>
-      <w:hyperlink r:id="rId19" w:history="1">
+      <w:hyperlink r:id="rId20" w:history="1">
         <w:r>
           <w:rPr>
             <w:rStyle w:val="Hyperlink"/>
@@ -2806,7 +3258,7 @@
         </w:rPr>
         <w:t xml:space="preserve">, 03-Apr-2006. [Online]. Available: </w:t>
       </w:r>
-      <w:hyperlink r:id="rId20" w:history="1">
+      <w:hyperlink r:id="rId21" w:history="1">
         <w:r>
           <w:rPr>
             <w:rStyle w:val="Hyperlink"/>
@@ -2876,7 +3328,7 @@
         </w:rPr>
         <w:t xml:space="preserve"> 29-May-2006. [Online]. Available: </w:t>
       </w:r>
-      <w:hyperlink r:id="rId21" w:history="1">
+      <w:hyperlink r:id="rId22" w:history="1">
         <w:r>
           <w:rPr>
             <w:rStyle w:val="Hyperlink"/>
@@ -2909,6 +3361,7 @@
           <w:sz w:val="23"/>
           <w:szCs w:val="23"/>
         </w:rPr>
+        <w:lastRenderedPageBreak/>
         <w:t xml:space="preserve">L. Strand. “802.1X Port-Based Authentication HOWTO,” </w:t>
       </w:r>
       <w:r>
@@ -2940,7 +3393,6 @@
           <w:sz w:val="23"/>
           <w:szCs w:val="23"/>
         </w:rPr>
-        <w:lastRenderedPageBreak/>
         <w:t xml:space="preserve">J. Bellardo, S.Savage. “802.11 Denialof-Service Attacks: Real Vulnerabilities and Practical Solutions,” </w:t>
       </w:r>
       <w:r>
@@ -2958,7 +3410,7 @@
         </w:rPr>
         <w:t xml:space="preserve">. [Online]. Available: </w:t>
       </w:r>
-      <w:hyperlink r:id="rId22" w:history="1">
+      <w:hyperlink r:id="rId23" w:history="1">
         <w:r>
           <w:rPr>
             <w:rStyle w:val="Hyperlink"/>
@@ -3049,7 +3501,7 @@
         </w:rPr>
         <w:t xml:space="preserve">. [Online]. Available: </w:t>
       </w:r>
-      <w:hyperlink r:id="rId23" w:history="1">
+      <w:hyperlink r:id="rId24" w:history="1">
         <w:r>
           <w:rPr>
             <w:rStyle w:val="Hyperlink"/>
@@ -3148,7 +3600,7 @@
         </w:rPr>
         <w:t xml:space="preserve"> [Online]. Available: </w:t>
       </w:r>
-      <w:hyperlink r:id="rId24" w:history="1">
+      <w:hyperlink r:id="rId25" w:history="1">
         <w:r>
           <w:rPr>
             <w:rStyle w:val="Hyperlink"/>
@@ -3156,16 +3608,7 @@
             <w:sz w:val="23"/>
             <w:szCs w:val="23"/>
           </w:rPr>
-          <w:t>http://www.academia.edu/419001/Security_Enhan</w:t>
-        </w:r>
-        <w:r>
-          <w:rPr>
-            <w:rStyle w:val="Hyperlink"/>
-            <w:color w:val="auto"/>
-            <w:sz w:val="23"/>
-            <w:szCs w:val="23"/>
-          </w:rPr>
-          <w:t>cement_and_Solution_for_Authentication_Frame_work_in_IEEE_802.16</w:t>
+          <w:t>http://www.academia.edu/419001/Security_Enhancement_and_Solution_for_Authentication_Frame_work_in_IEEE_802.16</w:t>
         </w:r>
       </w:hyperlink>
       <w:r>
@@ -3241,7 +3684,7 @@
         </w:rPr>
         <w:t xml:space="preserve">Available: </w:t>
       </w:r>
-      <w:hyperlink r:id="rId25" w:history="1">
+      <w:hyperlink r:id="rId26" w:history="1">
         <w:r>
           <w:rPr>
             <w:rStyle w:val="Hyperlink"/>
@@ -3297,7 +3740,7 @@
         </w:rPr>
         <w:t xml:space="preserve">Available: </w:t>
       </w:r>
-      <w:hyperlink r:id="rId26" w:history="1">
+      <w:hyperlink r:id="rId27" w:history="1">
         <w:r>
           <w:rPr>
             <w:rStyle w:val="Hyperlink"/>
@@ -3351,8 +3794,8 @@
 </file>
 
 <file path=word/numbering.xml><?xml version="1.0" encoding="utf-8"?>
-<w:numbering xmlns:wpc="http://schemas.microsoft.com/office/word/2010/wordprocessingCanvas" xmlns:mc="http://schemas.openxmlformats.org/markup-compatibility/2006" xmlns:o="urn:schemas-microsoft-com:office:office" xmlns:r="http://schemas.openxmlformats.org/officeDocument/2006/relationships" xmlns:m="http://schemas.openxmlformats.org/officeDocument/2006/math" xmlns:v="urn:schemas-microsoft-com:vml" xmlns:wp14="http://schemas.microsoft.com/office/word/2010/wordprocessingDrawing" xmlns:wp="http://schemas.openxmlformats.org/drawingml/2006/wordprocessingDrawing" xmlns:w10="urn:schemas-microsoft-com:office:word" xmlns:w="http://schemas.openxmlformats.org/wordprocessingml/2006/main" xmlns:w14="http://schemas.microsoft.com/office/word/2010/wordml" xmlns:w15="http://schemas.microsoft.com/office/word/2012/wordml" xmlns:wpg="http://schemas.microsoft.com/office/word/2010/wordprocessingGroup" xmlns:wpi="http://schemas.microsoft.com/office/word/2010/wordprocessingInk" xmlns:wne="http://schemas.microsoft.com/office/word/2006/wordml" xmlns:wps="http://schemas.microsoft.com/office/word/2010/wordprocessingShape" mc:Ignorable="w14 w15 wp14">
-  <w:abstractNum w:abstractNumId="0" w15:restartNumberingAfterBreak="0">
+<w:numbering xmlns:wpc="http://schemas.microsoft.com/office/word/2010/wordprocessingCanvas" xmlns:mc="http://schemas.openxmlformats.org/markup-compatibility/2006" xmlns:o="urn:schemas-microsoft-com:office:office" xmlns:r="http://schemas.openxmlformats.org/officeDocument/2006/relationships" xmlns:m="http://schemas.openxmlformats.org/officeDocument/2006/math" xmlns:v="urn:schemas-microsoft-com:vml" xmlns:wp14="http://schemas.microsoft.com/office/word/2010/wordprocessingDrawing" xmlns:wp="http://schemas.openxmlformats.org/drawingml/2006/wordprocessingDrawing" xmlns:w10="urn:schemas-microsoft-com:office:word" xmlns:w="http://schemas.openxmlformats.org/wordprocessingml/2006/main" xmlns:w14="http://schemas.microsoft.com/office/word/2010/wordml" xmlns:wpg="http://schemas.microsoft.com/office/word/2010/wordprocessingGroup" xmlns:wpi="http://schemas.microsoft.com/office/word/2010/wordprocessingInk" xmlns:wne="http://schemas.microsoft.com/office/word/2006/wordml" xmlns:wps="http://schemas.microsoft.com/office/word/2010/wordprocessingShape" mc:Ignorable="w14 wp14">
+  <w:abstractNum w:abstractNumId="0">
     <w:nsid w:val="FFFFFF1D"/>
     <w:multiLevelType w:val="multilevel"/>
     <w:tmpl w:val="7A36CE9E"/>
@@ -3492,7 +3935,7 @@
       </w:rPr>
     </w:lvl>
   </w:abstractNum>
-  <w:abstractNum w:abstractNumId="1" w15:restartNumberingAfterBreak="0">
+  <w:abstractNum w:abstractNumId="1">
     <w:nsid w:val="FFFFFF7C"/>
     <w:multiLevelType w:val="singleLevel"/>
     <w:tmpl w:val="DD629BEE"/>
@@ -3509,7 +3952,7 @@
       </w:pPr>
     </w:lvl>
   </w:abstractNum>
-  <w:abstractNum w:abstractNumId="2" w15:restartNumberingAfterBreak="0">
+  <w:abstractNum w:abstractNumId="2">
     <w:nsid w:val="FFFFFF7D"/>
     <w:multiLevelType w:val="singleLevel"/>
     <w:tmpl w:val="2648E1C4"/>
@@ -3526,7 +3969,7 @@
       </w:pPr>
     </w:lvl>
   </w:abstractNum>
-  <w:abstractNum w:abstractNumId="3" w15:restartNumberingAfterBreak="0">
+  <w:abstractNum w:abstractNumId="3">
     <w:nsid w:val="FFFFFF7E"/>
     <w:multiLevelType w:val="singleLevel"/>
     <w:tmpl w:val="9D38DB54"/>
@@ -3543,7 +3986,7 @@
       </w:pPr>
     </w:lvl>
   </w:abstractNum>
-  <w:abstractNum w:abstractNumId="4" w15:restartNumberingAfterBreak="0">
+  <w:abstractNum w:abstractNumId="4">
     <w:nsid w:val="FFFFFF7F"/>
     <w:multiLevelType w:val="singleLevel"/>
     <w:tmpl w:val="632C24E2"/>
@@ -3560,7 +4003,7 @@
       </w:pPr>
     </w:lvl>
   </w:abstractNum>
-  <w:abstractNum w:abstractNumId="5" w15:restartNumberingAfterBreak="0">
+  <w:abstractNum w:abstractNumId="5">
     <w:nsid w:val="FFFFFF80"/>
     <w:multiLevelType w:val="singleLevel"/>
     <w:tmpl w:val="82268A14"/>
@@ -3580,7 +4023,7 @@
       </w:rPr>
     </w:lvl>
   </w:abstractNum>
-  <w:abstractNum w:abstractNumId="6" w15:restartNumberingAfterBreak="0">
+  <w:abstractNum w:abstractNumId="6">
     <w:nsid w:val="FFFFFF81"/>
     <w:multiLevelType w:val="singleLevel"/>
     <w:tmpl w:val="8C0E77FE"/>
@@ -3600,7 +4043,7 @@
       </w:rPr>
     </w:lvl>
   </w:abstractNum>
-  <w:abstractNum w:abstractNumId="7" w15:restartNumberingAfterBreak="0">
+  <w:abstractNum w:abstractNumId="7">
     <w:nsid w:val="FFFFFF82"/>
     <w:multiLevelType w:val="singleLevel"/>
     <w:tmpl w:val="174639B8"/>
@@ -3620,7 +4063,7 @@
       </w:rPr>
     </w:lvl>
   </w:abstractNum>
-  <w:abstractNum w:abstractNumId="8" w15:restartNumberingAfterBreak="0">
+  <w:abstractNum w:abstractNumId="8">
     <w:nsid w:val="FFFFFF83"/>
     <w:multiLevelType w:val="singleLevel"/>
     <w:tmpl w:val="B1ACC408"/>
@@ -3640,7 +4083,7 @@
       </w:rPr>
     </w:lvl>
   </w:abstractNum>
-  <w:abstractNum w:abstractNumId="9" w15:restartNumberingAfterBreak="0">
+  <w:abstractNum w:abstractNumId="9">
     <w:nsid w:val="FFFFFF88"/>
     <w:multiLevelType w:val="singleLevel"/>
     <w:tmpl w:val="229E8DFE"/>
@@ -3657,7 +4100,7 @@
       </w:pPr>
     </w:lvl>
   </w:abstractNum>
-  <w:abstractNum w:abstractNumId="10" w15:restartNumberingAfterBreak="0">
+  <w:abstractNum w:abstractNumId="10">
     <w:nsid w:val="FFFFFF89"/>
     <w:multiLevelType w:val="singleLevel"/>
     <w:tmpl w:val="EA847AFE"/>
@@ -3677,7 +4120,7 @@
       </w:rPr>
     </w:lvl>
   </w:abstractNum>
-  <w:abstractNum w:abstractNumId="11" w15:restartNumberingAfterBreak="0">
+  <w:abstractNum w:abstractNumId="11">
     <w:nsid w:val="167778A9"/>
     <w:multiLevelType w:val="hybridMultilevel"/>
     <w:tmpl w:val="7F90223E"/>
@@ -3790,7 +4233,7 @@
       </w:rPr>
     </w:lvl>
   </w:abstractNum>
-  <w:abstractNum w:abstractNumId="12" w15:restartNumberingAfterBreak="0">
+  <w:abstractNum w:abstractNumId="12">
     <w:nsid w:val="1E177E97"/>
     <w:multiLevelType w:val="hybridMultilevel"/>
     <w:tmpl w:val="A6463BCE"/>
@@ -3876,7 +4319,7 @@
       </w:pPr>
     </w:lvl>
   </w:abstractNum>
-  <w:abstractNum w:abstractNumId="13" w15:restartNumberingAfterBreak="0">
+  <w:abstractNum w:abstractNumId="13">
     <w:nsid w:val="1E961B84"/>
     <w:multiLevelType w:val="hybridMultilevel"/>
     <w:tmpl w:val="BAF27FE2"/>
@@ -3989,7 +4432,7 @@
       </w:rPr>
     </w:lvl>
   </w:abstractNum>
-  <w:abstractNum w:abstractNumId="14" w15:restartNumberingAfterBreak="0">
+  <w:abstractNum w:abstractNumId="14">
     <w:nsid w:val="1F1809FC"/>
     <w:multiLevelType w:val="hybridMultilevel"/>
     <w:tmpl w:val="5BDC9190"/>
@@ -4102,18 +4545,21 @@
       </w:rPr>
     </w:lvl>
   </w:abstractNum>
-  <w:abstractNum w:abstractNumId="15" w15:restartNumberingAfterBreak="0">
+  <w:abstractNum w:abstractNumId="15">
     <w:nsid w:val="1F6655E5"/>
     <w:multiLevelType w:val="hybridMultilevel"/>
-    <w:tmpl w:val="EE4C8CCA"/>
-    <w:lvl w:ilvl="0" w:tplc="0409000F">
-      <w:start w:val="1"/>
-      <w:numFmt w:val="decimal"/>
-      <w:lvlText w:val="%1."/>
+    <w:tmpl w:val="0ABC27E8"/>
+    <w:lvl w:ilvl="0" w:tplc="04090001">
+      <w:start w:val="1"/>
+      <w:numFmt w:val="bullet"/>
+      <w:lvlText w:val=""/>
       <w:lvlJc w:val="left"/>
       <w:pPr>
         <w:ind w:left="648" w:hanging="360"/>
       </w:pPr>
+      <w:rPr>
+        <w:rFonts w:ascii="Symbol" w:hAnsi="Symbol" w:hint="default"/>
+      </w:rPr>
     </w:lvl>
     <w:lvl w:ilvl="1" w:tplc="04090019" w:tentative="1">
       <w:start w:val="1"/>
@@ -4188,7 +4634,7 @@
       </w:pPr>
     </w:lvl>
   </w:abstractNum>
-  <w:abstractNum w:abstractNumId="16" w15:restartNumberingAfterBreak="0">
+  <w:abstractNum w:abstractNumId="16">
     <w:nsid w:val="20AF0333"/>
     <w:multiLevelType w:val="hybridMultilevel"/>
     <w:tmpl w:val="CB0E7F4E"/>
@@ -4330,7 +4776,7 @@
       </w:rPr>
     </w:lvl>
   </w:abstractNum>
-  <w:abstractNum w:abstractNumId="17" w15:restartNumberingAfterBreak="0">
+  <w:abstractNum w:abstractNumId="17">
     <w:nsid w:val="26FE1FCF"/>
     <w:multiLevelType w:val="hybridMultilevel"/>
     <w:tmpl w:val="33826962"/>
@@ -4491,7 +4937,7 @@
       </w:rPr>
     </w:lvl>
   </w:abstractNum>
-  <w:abstractNum w:abstractNumId="18" w15:restartNumberingAfterBreak="0">
+  <w:abstractNum w:abstractNumId="18">
     <w:nsid w:val="37660336"/>
     <w:multiLevelType w:val="hybridMultilevel"/>
     <w:tmpl w:val="754EAC84"/>
@@ -4632,7 +5078,7 @@
       </w:rPr>
     </w:lvl>
   </w:abstractNum>
-  <w:abstractNum w:abstractNumId="19" w15:restartNumberingAfterBreak="0">
+  <w:abstractNum w:abstractNumId="19">
     <w:nsid w:val="39E54FC6"/>
     <w:multiLevelType w:val="singleLevel"/>
     <w:tmpl w:val="5B7288D4"/>
@@ -4652,7 +5098,7 @@
       </w:rPr>
     </w:lvl>
   </w:abstractNum>
-  <w:abstractNum w:abstractNumId="20" w15:restartNumberingAfterBreak="0">
+  <w:abstractNum w:abstractNumId="20">
     <w:nsid w:val="4189603E"/>
     <w:multiLevelType w:val="multilevel"/>
     <w:tmpl w:val="0AB06E12"/>
@@ -4859,7 +5305,7 @@
       </w:rPr>
     </w:lvl>
   </w:abstractNum>
-  <w:abstractNum w:abstractNumId="21" w15:restartNumberingAfterBreak="0">
+  <w:abstractNum w:abstractNumId="21">
     <w:nsid w:val="493C3F76"/>
     <w:multiLevelType w:val="hybridMultilevel"/>
     <w:tmpl w:val="9A9E418C"/>
@@ -4970,7 +5416,7 @@
       </w:pPr>
     </w:lvl>
   </w:abstractNum>
-  <w:abstractNum w:abstractNumId="22" w15:restartNumberingAfterBreak="0">
+  <w:abstractNum w:abstractNumId="22">
     <w:nsid w:val="4C31369F"/>
     <w:multiLevelType w:val="hybridMultilevel"/>
     <w:tmpl w:val="601A2EE0"/>
@@ -5083,7 +5529,7 @@
       </w:rPr>
     </w:lvl>
   </w:abstractNum>
-  <w:abstractNum w:abstractNumId="23" w15:restartNumberingAfterBreak="0">
+  <w:abstractNum w:abstractNumId="23">
     <w:nsid w:val="4D0D22D8"/>
     <w:multiLevelType w:val="hybridMultilevel"/>
     <w:tmpl w:val="A96650AA"/>
@@ -5196,7 +5642,7 @@
       </w:rPr>
     </w:lvl>
   </w:abstractNum>
-  <w:abstractNum w:abstractNumId="24" w15:restartNumberingAfterBreak="0">
+  <w:abstractNum w:abstractNumId="24">
     <w:nsid w:val="52CA544A"/>
     <w:multiLevelType w:val="singleLevel"/>
     <w:tmpl w:val="4E965218"/>
@@ -5224,7 +5670,7 @@
       </w:rPr>
     </w:lvl>
   </w:abstractNum>
-  <w:abstractNum w:abstractNumId="25" w15:restartNumberingAfterBreak="0">
+  <w:abstractNum w:abstractNumId="25">
     <w:nsid w:val="6C402C58"/>
     <w:multiLevelType w:val="hybridMultilevel"/>
     <w:tmpl w:val="9A1CA078"/>
@@ -5369,7 +5815,7 @@
       </w:rPr>
     </w:lvl>
   </w:abstractNum>
-  <w:abstractNum w:abstractNumId="26" w15:restartNumberingAfterBreak="0">
+  <w:abstractNum w:abstractNumId="26">
     <w:nsid w:val="6CD32DA8"/>
     <w:multiLevelType w:val="singleLevel"/>
     <w:tmpl w:val="166470C2"/>
@@ -5395,7 +5841,7 @@
       </w:rPr>
     </w:lvl>
   </w:abstractNum>
-  <w:abstractNum w:abstractNumId="27" w15:restartNumberingAfterBreak="0">
+  <w:abstractNum w:abstractNumId="27">
     <w:nsid w:val="72656E53"/>
     <w:multiLevelType w:val="hybridMultilevel"/>
     <w:tmpl w:val="6BE2181A"/>
@@ -5665,7 +6111,7 @@
 </file>
 
 <file path=word/styles.xml><?xml version="1.0" encoding="utf-8"?>
-<w:styles xmlns:mc="http://schemas.openxmlformats.org/markup-compatibility/2006" xmlns:r="http://schemas.openxmlformats.org/officeDocument/2006/relationships" xmlns:w="http://schemas.openxmlformats.org/wordprocessingml/2006/main" xmlns:w14="http://schemas.microsoft.com/office/word/2010/wordml" xmlns:w15="http://schemas.microsoft.com/office/word/2012/wordml" mc:Ignorable="w14 w15">
+<w:styles xmlns:mc="http://schemas.openxmlformats.org/markup-compatibility/2006" xmlns:r="http://schemas.openxmlformats.org/officeDocument/2006/relationships" xmlns:w="http://schemas.openxmlformats.org/wordprocessingml/2006/main" xmlns:w14="http://schemas.microsoft.com/office/word/2010/wordml" mc:Ignorable="w14">
   <w:docDefaults>
     <w:rPrDefault>
       <w:rPr>
@@ -5675,371 +6121,789 @@
     </w:rPrDefault>
     <w:pPrDefault/>
   </w:docDefaults>
-  <w:latentStyles w:defLockedState="0" w:defUIPriority="0" w:defSemiHidden="0" w:defUnhideWhenUsed="0" w:defQFormat="0" w:count="371">
-    <w:lsdException w:name="Normal" w:qFormat="1"/>
-    <w:lsdException w:name="heading 1" w:qFormat="1"/>
-    <w:lsdException w:name="heading 2" w:qFormat="1"/>
-    <w:lsdException w:name="heading 3" w:qFormat="1"/>
-    <w:lsdException w:name="heading 4" w:qFormat="1"/>
-    <w:lsdException w:name="heading 5" w:qFormat="1"/>
-    <w:lsdException w:name="heading 6" w:semiHidden="1" w:unhideWhenUsed="1" w:qFormat="1"/>
-    <w:lsdException w:name="heading 7" w:semiHidden="1" w:unhideWhenUsed="1" w:qFormat="1"/>
-    <w:lsdException w:name="heading 8" w:semiHidden="1" w:unhideWhenUsed="1" w:qFormat="1"/>
-    <w:lsdException w:name="heading 9" w:semiHidden="1" w:unhideWhenUsed="1" w:qFormat="1"/>
-    <w:lsdException w:name="index 1" w:semiHidden="1" w:unhideWhenUsed="1"/>
-    <w:lsdException w:name="index 2" w:semiHidden="1" w:unhideWhenUsed="1"/>
-    <w:lsdException w:name="index 3" w:semiHidden="1" w:unhideWhenUsed="1"/>
-    <w:lsdException w:name="index 4" w:semiHidden="1" w:unhideWhenUsed="1"/>
-    <w:lsdException w:name="index 5" w:semiHidden="1" w:unhideWhenUsed="1"/>
-    <w:lsdException w:name="index 6" w:semiHidden="1" w:unhideWhenUsed="1"/>
-    <w:lsdException w:name="index 7" w:semiHidden="1" w:unhideWhenUsed="1"/>
-    <w:lsdException w:name="index 8" w:semiHidden="1" w:unhideWhenUsed="1"/>
-    <w:lsdException w:name="index 9" w:semiHidden="1" w:unhideWhenUsed="1"/>
-    <w:lsdException w:name="toc 1" w:semiHidden="1" w:unhideWhenUsed="1"/>
-    <w:lsdException w:name="toc 2" w:semiHidden="1" w:unhideWhenUsed="1"/>
-    <w:lsdException w:name="toc 3" w:semiHidden="1" w:unhideWhenUsed="1"/>
-    <w:lsdException w:name="toc 4" w:semiHidden="1" w:unhideWhenUsed="1"/>
-    <w:lsdException w:name="toc 5" w:semiHidden="1" w:unhideWhenUsed="1"/>
-    <w:lsdException w:name="toc 6" w:semiHidden="1" w:unhideWhenUsed="1"/>
-    <w:lsdException w:name="toc 7" w:semiHidden="1" w:unhideWhenUsed="1"/>
-    <w:lsdException w:name="toc 8" w:semiHidden="1" w:unhideWhenUsed="1"/>
-    <w:lsdException w:name="toc 9" w:semiHidden="1" w:unhideWhenUsed="1"/>
-    <w:lsdException w:name="Normal Indent" w:semiHidden="1" w:unhideWhenUsed="1"/>
-    <w:lsdException w:name="footnote text" w:semiHidden="1" w:unhideWhenUsed="1"/>
-    <w:lsdException w:name="annotation text" w:semiHidden="1" w:unhideWhenUsed="1"/>
-    <w:lsdException w:name="header" w:semiHidden="1" w:unhideWhenUsed="1"/>
-    <w:lsdException w:name="footer" w:semiHidden="1" w:unhideWhenUsed="1"/>
-    <w:lsdException w:name="index heading" w:semiHidden="1" w:unhideWhenUsed="1"/>
-    <w:lsdException w:name="caption" w:semiHidden="1" w:unhideWhenUsed="1" w:qFormat="1"/>
-    <w:lsdException w:name="table of figures" w:semiHidden="1" w:unhideWhenUsed="1"/>
-    <w:lsdException w:name="envelope address" w:semiHidden="1" w:unhideWhenUsed="1"/>
-    <w:lsdException w:name="envelope return" w:semiHidden="1" w:unhideWhenUsed="1"/>
-    <w:lsdException w:name="footnote reference" w:semiHidden="1" w:unhideWhenUsed="1"/>
-    <w:lsdException w:name="annotation reference" w:semiHidden="1" w:unhideWhenUsed="1"/>
-    <w:lsdException w:name="line number" w:semiHidden="1" w:unhideWhenUsed="1"/>
-    <w:lsdException w:name="page number" w:semiHidden="1" w:unhideWhenUsed="1"/>
-    <w:lsdException w:name="endnote reference" w:semiHidden="1" w:unhideWhenUsed="1"/>
-    <w:lsdException w:name="endnote text" w:semiHidden="1" w:unhideWhenUsed="1"/>
-    <w:lsdException w:name="table of authorities" w:semiHidden="1" w:unhideWhenUsed="1"/>
-    <w:lsdException w:name="macro" w:semiHidden="1" w:unhideWhenUsed="1"/>
-    <w:lsdException w:name="toa heading" w:semiHidden="1" w:unhideWhenUsed="1"/>
-    <w:lsdException w:name="List" w:semiHidden="1" w:unhideWhenUsed="1"/>
-    <w:lsdException w:name="List Bullet" w:semiHidden="1" w:unhideWhenUsed="1"/>
-    <w:lsdException w:name="List 2" w:semiHidden="1" w:unhideWhenUsed="1"/>
-    <w:lsdException w:name="List 3" w:semiHidden="1" w:unhideWhenUsed="1"/>
-    <w:lsdException w:name="List Bullet 2" w:semiHidden="1" w:unhideWhenUsed="1"/>
-    <w:lsdException w:name="List Bullet 3" w:semiHidden="1" w:unhideWhenUsed="1"/>
-    <w:lsdException w:name="List Bullet 4" w:semiHidden="1" w:unhideWhenUsed="1"/>
-    <w:lsdException w:name="List Bullet 5" w:semiHidden="1" w:unhideWhenUsed="1"/>
-    <w:lsdException w:name="List Number 2" w:semiHidden="1" w:unhideWhenUsed="1"/>
-    <w:lsdException w:name="List Number 3" w:semiHidden="1" w:unhideWhenUsed="1"/>
-    <w:lsdException w:name="List Number 4" w:semiHidden="1" w:unhideWhenUsed="1"/>
-    <w:lsdException w:name="List Number 5" w:semiHidden="1" w:unhideWhenUsed="1"/>
-    <w:lsdException w:name="Title" w:qFormat="1"/>
-    <w:lsdException w:name="Closing" w:semiHidden="1" w:unhideWhenUsed="1"/>
-    <w:lsdException w:name="Signature" w:semiHidden="1" w:unhideWhenUsed="1"/>
-    <w:lsdException w:name="Default Paragraph Font" w:semiHidden="1" w:unhideWhenUsed="1"/>
-    <w:lsdException w:name="Body Text" w:semiHidden="1" w:unhideWhenUsed="1"/>
-    <w:lsdException w:name="Body Text Indent" w:semiHidden="1" w:unhideWhenUsed="1"/>
-    <w:lsdException w:name="List Continue" w:semiHidden="1" w:unhideWhenUsed="1"/>
-    <w:lsdException w:name="List Continue 2" w:semiHidden="1" w:unhideWhenUsed="1"/>
-    <w:lsdException w:name="List Continue 3" w:semiHidden="1" w:unhideWhenUsed="1"/>
-    <w:lsdException w:name="List Continue 4" w:semiHidden="1" w:unhideWhenUsed="1"/>
-    <w:lsdException w:name="List Continue 5" w:semiHidden="1" w:unhideWhenUsed="1"/>
-    <w:lsdException w:name="Message Header" w:semiHidden="1" w:unhideWhenUsed="1"/>
-    <w:lsdException w:name="Subtitle" w:qFormat="1"/>
-    <w:lsdException w:name="Body Text First Indent 2" w:semiHidden="1" w:unhideWhenUsed="1"/>
-    <w:lsdException w:name="Note Heading" w:semiHidden="1" w:unhideWhenUsed="1"/>
-    <w:lsdException w:name="Body Text 2" w:semiHidden="1" w:unhideWhenUsed="1"/>
-    <w:lsdException w:name="Body Text 3" w:semiHidden="1" w:unhideWhenUsed="1"/>
-    <w:lsdException w:name="Body Text Indent 2" w:semiHidden="1" w:unhideWhenUsed="1"/>
-    <w:lsdException w:name="Body Text Indent 3" w:semiHidden="1" w:unhideWhenUsed="1"/>
-    <w:lsdException w:name="Block Text" w:semiHidden="1" w:unhideWhenUsed="1"/>
-    <w:lsdException w:name="Hyperlink" w:semiHidden="1" w:uiPriority="99" w:unhideWhenUsed="1"/>
-    <w:lsdException w:name="FollowedHyperlink" w:semiHidden="1" w:unhideWhenUsed="1"/>
-    <w:lsdException w:name="Strong" w:qFormat="1"/>
-    <w:lsdException w:name="Emphasis" w:qFormat="1"/>
-    <w:lsdException w:name="Document Map" w:semiHidden="1" w:unhideWhenUsed="1"/>
-    <w:lsdException w:name="Plain Text" w:semiHidden="1" w:unhideWhenUsed="1"/>
-    <w:lsdException w:name="E-mail Signature" w:semiHidden="1" w:unhideWhenUsed="1"/>
-    <w:lsdException w:name="HTML Top of Form" w:semiHidden="1" w:unhideWhenUsed="1"/>
-    <w:lsdException w:name="HTML Bottom of Form" w:semiHidden="1" w:unhideWhenUsed="1"/>
-    <w:lsdException w:name="Normal (Web)" w:semiHidden="1" w:unhideWhenUsed="1"/>
-    <w:lsdException w:name="HTML Acronym" w:semiHidden="1" w:unhideWhenUsed="1"/>
-    <w:lsdException w:name="HTML Address" w:semiHidden="1" w:unhideWhenUsed="1"/>
-    <w:lsdException w:name="HTML Cite" w:semiHidden="1" w:unhideWhenUsed="1"/>
-    <w:lsdException w:name="HTML Code" w:semiHidden="1" w:unhideWhenUsed="1"/>
-    <w:lsdException w:name="HTML Definition" w:semiHidden="1" w:unhideWhenUsed="1"/>
-    <w:lsdException w:name="HTML Keyboard" w:semiHidden="1" w:unhideWhenUsed="1"/>
-    <w:lsdException w:name="HTML Preformatted" w:semiHidden="1" w:unhideWhenUsed="1"/>
-    <w:lsdException w:name="HTML Sample" w:semiHidden="1" w:unhideWhenUsed="1"/>
-    <w:lsdException w:name="HTML Typewriter" w:semiHidden="1" w:unhideWhenUsed="1"/>
-    <w:lsdException w:name="HTML Variable" w:semiHidden="1" w:unhideWhenUsed="1"/>
-    <w:lsdException w:name="Normal Table" w:semiHidden="1" w:unhideWhenUsed="1"/>
-    <w:lsdException w:name="annotation subject" w:semiHidden="1" w:unhideWhenUsed="1"/>
-    <w:lsdException w:name="No List" w:semiHidden="1" w:unhideWhenUsed="1"/>
-    <w:lsdException w:name="Outline List 1" w:semiHidden="1" w:unhideWhenUsed="1"/>
-    <w:lsdException w:name="Outline List 2" w:semiHidden="1" w:unhideWhenUsed="1"/>
-    <w:lsdException w:name="Outline List 3" w:semiHidden="1" w:unhideWhenUsed="1"/>
-    <w:lsdException w:name="Table Simple 1" w:semiHidden="1" w:unhideWhenUsed="1"/>
-    <w:lsdException w:name="Table Simple 2" w:semiHidden="1" w:unhideWhenUsed="1"/>
-    <w:lsdException w:name="Table Simple 3" w:semiHidden="1" w:unhideWhenUsed="1"/>
-    <w:lsdException w:name="Table Classic 1" w:semiHidden="1" w:unhideWhenUsed="1"/>
-    <w:lsdException w:name="Table Classic 2" w:semiHidden="1" w:unhideWhenUsed="1"/>
-    <w:lsdException w:name="Table Classic 3" w:semiHidden="1" w:unhideWhenUsed="1"/>
-    <w:lsdException w:name="Table Classic 4" w:semiHidden="1" w:unhideWhenUsed="1"/>
-    <w:lsdException w:name="Table Colorful 1" w:semiHidden="1" w:unhideWhenUsed="1"/>
-    <w:lsdException w:name="Table Colorful 2" w:semiHidden="1" w:unhideWhenUsed="1"/>
-    <w:lsdException w:name="Table Colorful 3" w:semiHidden="1" w:unhideWhenUsed="1"/>
-    <w:lsdException w:name="Table Columns 1" w:semiHidden="1" w:unhideWhenUsed="1"/>
-    <w:lsdException w:name="Table Columns 2" w:semiHidden="1" w:unhideWhenUsed="1"/>
-    <w:lsdException w:name="Table Columns 3" w:semiHidden="1" w:unhideWhenUsed="1"/>
-    <w:lsdException w:name="Table Columns 4" w:semiHidden="1" w:unhideWhenUsed="1"/>
-    <w:lsdException w:name="Table Columns 5" w:semiHidden="1" w:unhideWhenUsed="1"/>
-    <w:lsdException w:name="Table Grid 1" w:semiHidden="1" w:unhideWhenUsed="1"/>
-    <w:lsdException w:name="Table Grid 2" w:semiHidden="1" w:unhideWhenUsed="1"/>
-    <w:lsdException w:name="Table Grid 3" w:semiHidden="1" w:unhideWhenUsed="1"/>
-    <w:lsdException w:name="Table Grid 4" w:semiHidden="1" w:unhideWhenUsed="1"/>
-    <w:lsdException w:name="Table Grid 5" w:semiHidden="1" w:unhideWhenUsed="1"/>
-    <w:lsdException w:name="Table Grid 6" w:semiHidden="1" w:unhideWhenUsed="1"/>
-    <w:lsdException w:name="Table Grid 7" w:semiHidden="1" w:unhideWhenUsed="1"/>
-    <w:lsdException w:name="Table Grid 8" w:semiHidden="1" w:unhideWhenUsed="1"/>
-    <w:lsdException w:name="Table List 1" w:semiHidden="1" w:unhideWhenUsed="1"/>
-    <w:lsdException w:name="Table List 2" w:semiHidden="1" w:unhideWhenUsed="1"/>
-    <w:lsdException w:name="Table List 3" w:semiHidden="1" w:unhideWhenUsed="1"/>
-    <w:lsdException w:name="Table List 4" w:semiHidden="1" w:unhideWhenUsed="1"/>
-    <w:lsdException w:name="Table List 5" w:semiHidden="1" w:unhideWhenUsed="1"/>
-    <w:lsdException w:name="Table List 6" w:semiHidden="1" w:unhideWhenUsed="1"/>
-    <w:lsdException w:name="Table List 7" w:semiHidden="1" w:unhideWhenUsed="1"/>
-    <w:lsdException w:name="Table List 8" w:semiHidden="1" w:unhideWhenUsed="1"/>
-    <w:lsdException w:name="Table 3D effects 1" w:semiHidden="1" w:unhideWhenUsed="1"/>
-    <w:lsdException w:name="Table 3D effects 2" w:semiHidden="1" w:unhideWhenUsed="1"/>
-    <w:lsdException w:name="Table 3D effects 3" w:semiHidden="1" w:unhideWhenUsed="1"/>
-    <w:lsdException w:name="Table Contemporary" w:semiHidden="1" w:unhideWhenUsed="1"/>
-    <w:lsdException w:name="Table Elegant" w:semiHidden="1" w:unhideWhenUsed="1"/>
-    <w:lsdException w:name="Table Professional" w:semiHidden="1" w:unhideWhenUsed="1"/>
-    <w:lsdException w:name="Table Subtle 1" w:semiHidden="1" w:unhideWhenUsed="1"/>
-    <w:lsdException w:name="Table Subtle 2" w:semiHidden="1" w:unhideWhenUsed="1"/>
-    <w:lsdException w:name="Table Web 1" w:semiHidden="1" w:unhideWhenUsed="1"/>
-    <w:lsdException w:name="Table Web 2" w:semiHidden="1" w:unhideWhenUsed="1"/>
-    <w:lsdException w:name="Table Web 3" w:semiHidden="1" w:unhideWhenUsed="1"/>
-    <w:lsdException w:name="Balloon Text" w:semiHidden="1" w:unhideWhenUsed="1"/>
-    <w:lsdException w:name="Table Theme" w:semiHidden="1" w:unhideWhenUsed="1"/>
-    <w:lsdException w:name="Placeholder Text" w:semiHidden="1" w:uiPriority="99"/>
-    <w:lsdException w:name="No Spacing" w:uiPriority="1" w:qFormat="1"/>
-    <w:lsdException w:name="Light Shading" w:uiPriority="60"/>
-    <w:lsdException w:name="Light List" w:uiPriority="61"/>
-    <w:lsdException w:name="Light Grid" w:uiPriority="62"/>
-    <w:lsdException w:name="Medium Shading 1" w:uiPriority="63"/>
-    <w:lsdException w:name="Medium Shading 2" w:uiPriority="64"/>
-    <w:lsdException w:name="Medium List 1" w:uiPriority="65"/>
-    <w:lsdException w:name="Medium List 2" w:uiPriority="66"/>
-    <w:lsdException w:name="Medium Grid 1" w:uiPriority="67"/>
-    <w:lsdException w:name="Medium Grid 2" w:uiPriority="68"/>
-    <w:lsdException w:name="Medium Grid 3" w:uiPriority="69"/>
-    <w:lsdException w:name="Dark List" w:uiPriority="70"/>
-    <w:lsdException w:name="Colorful Shading" w:uiPriority="71"/>
-    <w:lsdException w:name="Colorful List" w:uiPriority="72"/>
-    <w:lsdException w:name="Colorful Grid" w:uiPriority="73"/>
-    <w:lsdException w:name="Light Shading Accent 1" w:uiPriority="60"/>
-    <w:lsdException w:name="Light List Accent 1" w:uiPriority="61"/>
-    <w:lsdException w:name="Light Grid Accent 1" w:uiPriority="62"/>
-    <w:lsdException w:name="Medium Shading 1 Accent 1" w:uiPriority="63"/>
-    <w:lsdException w:name="Medium Shading 2 Accent 1" w:uiPriority="64"/>
-    <w:lsdException w:name="Medium List 1 Accent 1" w:uiPriority="65"/>
-    <w:lsdException w:name="Revision" w:semiHidden="1" w:uiPriority="99"/>
-    <w:lsdException w:name="List Paragraph" w:uiPriority="34" w:qFormat="1"/>
-    <w:lsdException w:name="Quote" w:uiPriority="29" w:qFormat="1"/>
-    <w:lsdException w:name="Intense Quote" w:uiPriority="30" w:qFormat="1"/>
-    <w:lsdException w:name="Medium List 2 Accent 1" w:uiPriority="66"/>
-    <w:lsdException w:name="Medium Grid 1 Accent 1" w:uiPriority="67"/>
-    <w:lsdException w:name="Medium Grid 2 Accent 1" w:uiPriority="68"/>
-    <w:lsdException w:name="Medium Grid 3 Accent 1" w:uiPriority="69"/>
-    <w:lsdException w:name="Dark List Accent 1" w:uiPriority="70"/>
-    <w:lsdException w:name="Colorful Shading Accent 1" w:uiPriority="71"/>
-    <w:lsdException w:name="Colorful List Accent 1" w:uiPriority="72"/>
-    <w:lsdException w:name="Colorful Grid Accent 1" w:uiPriority="73"/>
-    <w:lsdException w:name="Light Shading Accent 2" w:uiPriority="60"/>
-    <w:lsdException w:name="Light List Accent 2" w:uiPriority="61"/>
-    <w:lsdException w:name="Light Grid Accent 2" w:uiPriority="62"/>
-    <w:lsdException w:name="Medium Shading 1 Accent 2" w:uiPriority="63"/>
-    <w:lsdException w:name="Medium Shading 2 Accent 2" w:uiPriority="64"/>
-    <w:lsdException w:name="Medium List 1 Accent 2" w:uiPriority="65"/>
-    <w:lsdException w:name="Medium List 2 Accent 2" w:uiPriority="66"/>
-    <w:lsdException w:name="Medium Grid 1 Accent 2" w:uiPriority="67"/>
-    <w:lsdException w:name="Medium Grid 2 Accent 2" w:uiPriority="68"/>
-    <w:lsdException w:name="Medium Grid 3 Accent 2" w:uiPriority="69"/>
-    <w:lsdException w:name="Dark List Accent 2" w:uiPriority="70"/>
-    <w:lsdException w:name="Colorful Shading Accent 2" w:uiPriority="71"/>
-    <w:lsdException w:name="Colorful List Accent 2" w:uiPriority="72"/>
-    <w:lsdException w:name="Colorful Grid Accent 2" w:uiPriority="73"/>
-    <w:lsdException w:name="Light Shading Accent 3" w:uiPriority="60"/>
-    <w:lsdException w:name="Light List Accent 3" w:uiPriority="61"/>
-    <w:lsdException w:name="Light Grid Accent 3" w:uiPriority="62"/>
-    <w:lsdException w:name="Medium Shading 1 Accent 3" w:uiPriority="63"/>
-    <w:lsdException w:name="Medium Shading 2 Accent 3" w:uiPriority="64"/>
-    <w:lsdException w:name="Medium List 1 Accent 3" w:uiPriority="65"/>
-    <w:lsdException w:name="Medium List 2 Accent 3" w:uiPriority="66"/>
-    <w:lsdException w:name="Medium Grid 1 Accent 3" w:uiPriority="67"/>
-    <w:lsdException w:name="Medium Grid 2 Accent 3" w:uiPriority="68"/>
-    <w:lsdException w:name="Medium Grid 3 Accent 3" w:uiPriority="69"/>
-    <w:lsdException w:name="Dark List Accent 3" w:uiPriority="70"/>
-    <w:lsdException w:name="Colorful Shading Accent 3" w:uiPriority="71"/>
-    <w:lsdException w:name="Colorful List Accent 3" w:uiPriority="72"/>
-    <w:lsdException w:name="Colorful Grid Accent 3" w:uiPriority="73"/>
-    <w:lsdException w:name="Light Shading Accent 4" w:uiPriority="60"/>
-    <w:lsdException w:name="Light List Accent 4" w:uiPriority="61"/>
-    <w:lsdException w:name="Light Grid Accent 4" w:uiPriority="62"/>
-    <w:lsdException w:name="Medium Shading 1 Accent 4" w:uiPriority="63"/>
-    <w:lsdException w:name="Medium Shading 2 Accent 4" w:uiPriority="64"/>
-    <w:lsdException w:name="Medium List 1 Accent 4" w:uiPriority="65"/>
-    <w:lsdException w:name="Medium List 2 Accent 4" w:uiPriority="66"/>
-    <w:lsdException w:name="Medium Grid 1 Accent 4" w:uiPriority="67"/>
-    <w:lsdException w:name="Medium Grid 2 Accent 4" w:uiPriority="68"/>
-    <w:lsdException w:name="Medium Grid 3 Accent 4" w:uiPriority="69"/>
-    <w:lsdException w:name="Dark List Accent 4" w:uiPriority="70"/>
-    <w:lsdException w:name="Colorful Shading Accent 4" w:uiPriority="71"/>
-    <w:lsdException w:name="Colorful List Accent 4" w:uiPriority="72"/>
-    <w:lsdException w:name="Colorful Grid Accent 4" w:uiPriority="73"/>
-    <w:lsdException w:name="Light Shading Accent 5" w:uiPriority="60"/>
-    <w:lsdException w:name="Light List Accent 5" w:uiPriority="61"/>
-    <w:lsdException w:name="Light Grid Accent 5" w:uiPriority="62"/>
-    <w:lsdException w:name="Medium Shading 1 Accent 5" w:uiPriority="63"/>
-    <w:lsdException w:name="Medium Shading 2 Accent 5" w:uiPriority="64"/>
-    <w:lsdException w:name="Medium List 1 Accent 5" w:uiPriority="65"/>
-    <w:lsdException w:name="Medium List 2 Accent 5" w:uiPriority="66"/>
-    <w:lsdException w:name="Medium Grid 1 Accent 5" w:uiPriority="67"/>
-    <w:lsdException w:name="Medium Grid 2 Accent 5" w:uiPriority="68"/>
-    <w:lsdException w:name="Medium Grid 3 Accent 5" w:uiPriority="69"/>
-    <w:lsdException w:name="Dark List Accent 5" w:uiPriority="70"/>
-    <w:lsdException w:name="Colorful Shading Accent 5" w:uiPriority="71"/>
-    <w:lsdException w:name="Colorful List Accent 5" w:uiPriority="72"/>
-    <w:lsdException w:name="Colorful Grid Accent 5" w:uiPriority="73"/>
-    <w:lsdException w:name="Light Shading Accent 6" w:uiPriority="60"/>
-    <w:lsdException w:name="Light List Accent 6" w:uiPriority="61"/>
-    <w:lsdException w:name="Light Grid Accent 6" w:uiPriority="62"/>
-    <w:lsdException w:name="Medium Shading 1 Accent 6" w:uiPriority="63"/>
-    <w:lsdException w:name="Medium Shading 2 Accent 6" w:uiPriority="64"/>
-    <w:lsdException w:name="Medium List 1 Accent 6" w:uiPriority="65"/>
-    <w:lsdException w:name="Medium List 2 Accent 6" w:uiPriority="66"/>
-    <w:lsdException w:name="Medium Grid 1 Accent 6" w:uiPriority="67"/>
-    <w:lsdException w:name="Medium Grid 2 Accent 6" w:uiPriority="68"/>
-    <w:lsdException w:name="Medium Grid 3 Accent 6" w:uiPriority="69"/>
-    <w:lsdException w:name="Dark List Accent 6" w:uiPriority="70"/>
-    <w:lsdException w:name="Colorful Shading Accent 6" w:uiPriority="71"/>
-    <w:lsdException w:name="Colorful List Accent 6" w:uiPriority="72"/>
-    <w:lsdException w:name="Colorful Grid Accent 6" w:uiPriority="73"/>
-    <w:lsdException w:name="Subtle Emphasis" w:uiPriority="19" w:qFormat="1"/>
-    <w:lsdException w:name="Intense Emphasis" w:uiPriority="21" w:qFormat="1"/>
-    <w:lsdException w:name="Subtle Reference" w:uiPriority="31" w:qFormat="1"/>
-    <w:lsdException w:name="Intense Reference" w:uiPriority="32" w:qFormat="1"/>
-    <w:lsdException w:name="Book Title" w:uiPriority="33" w:qFormat="1"/>
-    <w:lsdException w:name="Bibliography" w:semiHidden="1" w:uiPriority="37" w:unhideWhenUsed="1"/>
-    <w:lsdException w:name="TOC Heading" w:semiHidden="1" w:uiPriority="39" w:unhideWhenUsed="1" w:qFormat="1"/>
-    <w:lsdException w:name="Plain Table 1" w:uiPriority="41"/>
-    <w:lsdException w:name="Plain Table 2" w:uiPriority="42"/>
-    <w:lsdException w:name="Plain Table 3" w:uiPriority="43"/>
-    <w:lsdException w:name="Plain Table 4" w:uiPriority="44"/>
-    <w:lsdException w:name="Plain Table 5" w:uiPriority="45"/>
-    <w:lsdException w:name="Grid Table Light" w:uiPriority="40"/>
-    <w:lsdException w:name="Grid Table 1 Light" w:uiPriority="46"/>
-    <w:lsdException w:name="Grid Table 2" w:uiPriority="47"/>
-    <w:lsdException w:name="Grid Table 3" w:uiPriority="48"/>
-    <w:lsdException w:name="Grid Table 4" w:uiPriority="49"/>
-    <w:lsdException w:name="Grid Table 5 Dark" w:uiPriority="50"/>
-    <w:lsdException w:name="Grid Table 6 Colorful" w:uiPriority="51"/>
-    <w:lsdException w:name="Grid Table 7 Colorful" w:uiPriority="52"/>
-    <w:lsdException w:name="Grid Table 1 Light Accent 1" w:uiPriority="46"/>
-    <w:lsdException w:name="Grid Table 2 Accent 1" w:uiPriority="47"/>
-    <w:lsdException w:name="Grid Table 3 Accent 1" w:uiPriority="48"/>
-    <w:lsdException w:name="Grid Table 4 Accent 1" w:uiPriority="49"/>
-    <w:lsdException w:name="Grid Table 5 Dark Accent 1" w:uiPriority="50"/>
-    <w:lsdException w:name="Grid Table 6 Colorful Accent 1" w:uiPriority="51"/>
-    <w:lsdException w:name="Grid Table 7 Colorful Accent 1" w:uiPriority="52"/>
-    <w:lsdException w:name="Grid Table 1 Light Accent 2" w:uiPriority="46"/>
-    <w:lsdException w:name="Grid Table 2 Accent 2" w:uiPriority="47"/>
-    <w:lsdException w:name="Grid Table 3 Accent 2" w:uiPriority="48"/>
-    <w:lsdException w:name="Grid Table 4 Accent 2" w:uiPriority="49"/>
-    <w:lsdException w:name="Grid Table 5 Dark Accent 2" w:uiPriority="50"/>
-    <w:lsdException w:name="Grid Table 6 Colorful Accent 2" w:uiPriority="51"/>
-    <w:lsdException w:name="Grid Table 7 Colorful Accent 2" w:uiPriority="52"/>
-    <w:lsdException w:name="Grid Table 1 Light Accent 3" w:uiPriority="46"/>
-    <w:lsdException w:name="Grid Table 2 Accent 3" w:uiPriority="47"/>
-    <w:lsdException w:name="Grid Table 3 Accent 3" w:uiPriority="48"/>
-    <w:lsdException w:name="Grid Table 4 Accent 3" w:uiPriority="49"/>
-    <w:lsdException w:name="Grid Table 5 Dark Accent 3" w:uiPriority="50"/>
-    <w:lsdException w:name="Grid Table 6 Colorful Accent 3" w:uiPriority="51"/>
-    <w:lsdException w:name="Grid Table 7 Colorful Accent 3" w:uiPriority="52"/>
-    <w:lsdException w:name="Grid Table 1 Light Accent 4" w:uiPriority="46"/>
-    <w:lsdException w:name="Grid Table 2 Accent 4" w:uiPriority="47"/>
-    <w:lsdException w:name="Grid Table 3 Accent 4" w:uiPriority="48"/>
-    <w:lsdException w:name="Grid Table 4 Accent 4" w:uiPriority="49"/>
-    <w:lsdException w:name="Grid Table 5 Dark Accent 4" w:uiPriority="50"/>
-    <w:lsdException w:name="Grid Table 6 Colorful Accent 4" w:uiPriority="51"/>
-    <w:lsdException w:name="Grid Table 7 Colorful Accent 4" w:uiPriority="52"/>
-    <w:lsdException w:name="Grid Table 1 Light Accent 5" w:uiPriority="46"/>
-    <w:lsdException w:name="Grid Table 2 Accent 5" w:uiPriority="47"/>
-    <w:lsdException w:name="Grid Table 3 Accent 5" w:uiPriority="48"/>
-    <w:lsdException w:name="Grid Table 4 Accent 5" w:uiPriority="49"/>
-    <w:lsdException w:name="Grid Table 5 Dark Accent 5" w:uiPriority="50"/>
-    <w:lsdException w:name="Grid Table 6 Colorful Accent 5" w:uiPriority="51"/>
-    <w:lsdException w:name="Grid Table 7 Colorful Accent 5" w:uiPriority="52"/>
-    <w:lsdException w:name="Grid Table 1 Light Accent 6" w:uiPriority="46"/>
-    <w:lsdException w:name="Grid Table 2 Accent 6" w:uiPriority="47"/>
-    <w:lsdException w:name="Grid Table 3 Accent 6" w:uiPriority="48"/>
-    <w:lsdException w:name="Grid Table 4 Accent 6" w:uiPriority="49"/>
-    <w:lsdException w:name="Grid Table 5 Dark Accent 6" w:uiPriority="50"/>
-    <w:lsdException w:name="Grid Table 6 Colorful Accent 6" w:uiPriority="51"/>
-    <w:lsdException w:name="Grid Table 7 Colorful Accent 6" w:uiPriority="52"/>
-    <w:lsdException w:name="List Table 1 Light" w:uiPriority="46"/>
-    <w:lsdException w:name="List Table 2" w:uiPriority="47"/>
-    <w:lsdException w:name="List Table 3" w:uiPriority="48"/>
-    <w:lsdException w:name="List Table 4" w:uiPriority="49"/>
-    <w:lsdException w:name="List Table 5 Dark" w:uiPriority="50"/>
-    <w:lsdException w:name="List Table 6 Colorful" w:uiPriority="51"/>
-    <w:lsdException w:name="List Table 7 Colorful" w:uiPriority="52"/>
-    <w:lsdException w:name="List Table 1 Light Accent 1" w:uiPriority="46"/>
-    <w:lsdException w:name="List Table 2 Accent 1" w:uiPriority="47"/>
-    <w:lsdException w:name="List Table 3 Accent 1" w:uiPriority="48"/>
-    <w:lsdException w:name="List Table 4 Accent 1" w:uiPriority="49"/>
-    <w:lsdException w:name="List Table 5 Dark Accent 1" w:uiPriority="50"/>
-    <w:lsdException w:name="List Table 6 Colorful Accent 1" w:uiPriority="51"/>
-    <w:lsdException w:name="List Table 7 Colorful Accent 1" w:uiPriority="52"/>
-    <w:lsdException w:name="List Table 1 Light Accent 2" w:uiPriority="46"/>
-    <w:lsdException w:name="List Table 2 Accent 2" w:uiPriority="47"/>
-    <w:lsdException w:name="List Table 3 Accent 2" w:uiPriority="48"/>
-    <w:lsdException w:name="List Table 4 Accent 2" w:uiPriority="49"/>
-    <w:lsdException w:name="List Table 5 Dark Accent 2" w:uiPriority="50"/>
-    <w:lsdException w:name="List Table 6 Colorful Accent 2" w:uiPriority="51"/>
-    <w:lsdException w:name="List Table 7 Colorful Accent 2" w:uiPriority="52"/>
-    <w:lsdException w:name="List Table 1 Light Accent 3" w:uiPriority="46"/>
-    <w:lsdException w:name="List Table 2 Accent 3" w:uiPriority="47"/>
-    <w:lsdException w:name="List Table 3 Accent 3" w:uiPriority="48"/>
-    <w:lsdException w:name="List Table 4 Accent 3" w:uiPriority="49"/>
-    <w:lsdException w:name="List Table 5 Dark Accent 3" w:uiPriority="50"/>
-    <w:lsdException w:name="List Table 6 Colorful Accent 3" w:uiPriority="51"/>
-    <w:lsdException w:name="List Table 7 Colorful Accent 3" w:uiPriority="52"/>
-    <w:lsdException w:name="List Table 1 Light Accent 4" w:uiPriority="46"/>
-    <w:lsdException w:name="List Table 2 Accent 4" w:uiPriority="47"/>
-    <w:lsdException w:name="List Table 3 Accent 4" w:uiPriority="48"/>
-    <w:lsdException w:name="List Table 4 Accent 4" w:uiPriority="49"/>
-    <w:lsdException w:name="List Table 5 Dark Accent 4" w:uiPriority="50"/>
-    <w:lsdException w:name="List Table 6 Colorful Accent 4" w:uiPriority="51"/>
-    <w:lsdException w:name="List Table 7 Colorful Accent 4" w:uiPriority="52"/>
-    <w:lsdException w:name="List Table 1 Light Accent 5" w:uiPriority="46"/>
-    <w:lsdException w:name="List Table 2 Accent 5" w:uiPriority="47"/>
-    <w:lsdException w:name="List Table 3 Accent 5" w:uiPriority="48"/>
-    <w:lsdException w:name="List Table 4 Accent 5" w:uiPriority="49"/>
-    <w:lsdException w:name="List Table 5 Dark Accent 5" w:uiPriority="50"/>
-    <w:lsdException w:name="List Table 6 Colorful Accent 5" w:uiPriority="51"/>
-    <w:lsdException w:name="List Table 7 Colorful Accent 5" w:uiPriority="52"/>
-    <w:lsdException w:name="List Table 1 Light Accent 6" w:uiPriority="46"/>
-    <w:lsdException w:name="List Table 2 Accent 6" w:uiPriority="47"/>
-    <w:lsdException w:name="List Table 3 Accent 6" w:uiPriority="48"/>
-    <w:lsdException w:name="List Table 4 Accent 6" w:uiPriority="49"/>
-    <w:lsdException w:name="List Table 5 Dark Accent 6" w:uiPriority="50"/>
-    <w:lsdException w:name="List Table 6 Colorful Accent 6" w:uiPriority="51"/>
-    <w:lsdException w:name="List Table 7 Colorful Accent 6" w:uiPriority="52"/>
+  <w:latentStyles w:defLockedState="0" w:defUIPriority="0" w:defSemiHidden="1" w:defUnhideWhenUsed="1" w:defQFormat="0" w:count="267">
+    <w:lsdException w:name="Normal" w:semiHidden="0" w:unhideWhenUsed="0" w:qFormat="1"/>
+    <w:lsdException w:name="heading 1" w:semiHidden="0" w:unhideWhenUsed="0" w:qFormat="1"/>
+    <w:lsdException w:name="heading 2" w:semiHidden="0" w:unhideWhenUsed="0" w:qFormat="1"/>
+    <w:lsdException w:name="heading 3" w:semiHidden="0" w:unhideWhenUsed="0" w:qFormat="1"/>
+    <w:lsdException w:name="heading 4" w:semiHidden="0" w:unhideWhenUsed="0" w:qFormat="1"/>
+    <w:lsdException w:name="heading 5" w:semiHidden="0" w:unhideWhenUsed="0" w:qFormat="1"/>
+    <w:lsdException w:name="heading 6" w:qFormat="1"/>
+    <w:lsdException w:name="heading 7" w:qFormat="1"/>
+    <w:lsdException w:name="heading 8" w:qFormat="1"/>
+    <w:lsdException w:name="heading 9" w:qFormat="1"/>
+    <w:lsdException w:name="caption" w:qFormat="1"/>
+    <w:lsdException w:name="List Number" w:semiHidden="0" w:unhideWhenUsed="0"/>
+    <w:lsdException w:name="List 4" w:semiHidden="0" w:unhideWhenUsed="0"/>
+    <w:lsdException w:name="List 5" w:semiHidden="0" w:unhideWhenUsed="0"/>
+    <w:lsdException w:name="Title" w:semiHidden="0" w:unhideWhenUsed="0" w:qFormat="1"/>
+    <w:lsdException w:name="Subtitle" w:semiHidden="0" w:unhideWhenUsed="0" w:qFormat="1"/>
+    <w:lsdException w:name="Salutation" w:semiHidden="0" w:unhideWhenUsed="0"/>
+    <w:lsdException w:name="Date" w:semiHidden="0" w:unhideWhenUsed="0"/>
+    <w:lsdException w:name="Body Text First Indent" w:semiHidden="0" w:unhideWhenUsed="0"/>
+    <w:lsdException w:name="Hyperlink" w:uiPriority="99"/>
+    <w:lsdException w:name="Strong" w:semiHidden="0" w:unhideWhenUsed="0" w:qFormat="1"/>
+    <w:lsdException w:name="Emphasis" w:semiHidden="0" w:unhideWhenUsed="0" w:qFormat="1"/>
+    <w:lsdException w:name="Table Grid" w:semiHidden="0" w:unhideWhenUsed="0"/>
+    <w:lsdException w:name="Placeholder Text" w:uiPriority="99" w:unhideWhenUsed="0"/>
+    <w:lsdException w:name="No Spacing" w:semiHidden="0" w:uiPriority="1" w:unhideWhenUsed="0" w:qFormat="1"/>
+    <w:lsdException w:name="Light Shading" w:semiHidden="0" w:uiPriority="60" w:unhideWhenUsed="0"/>
+    <w:lsdException w:name="Light List" w:semiHidden="0" w:uiPriority="61" w:unhideWhenUsed="0"/>
+    <w:lsdException w:name="Light Grid" w:semiHidden="0" w:uiPriority="62" w:unhideWhenUsed="0"/>
+    <w:lsdException w:name="Medium Shading 1" w:semiHidden="0" w:uiPriority="63" w:unhideWhenUsed="0"/>
+    <w:lsdException w:name="Medium Shading 2" w:semiHidden="0" w:uiPriority="64" w:unhideWhenUsed="0"/>
+    <w:lsdException w:name="Medium List 1" w:semiHidden="0" w:uiPriority="65" w:unhideWhenUsed="0"/>
+    <w:lsdException w:name="Medium List 2" w:semiHidden="0" w:uiPriority="66" w:unhideWhenUsed="0"/>
+    <w:lsdException w:name="Medium Grid 1" w:semiHidden="0" w:uiPriority="67" w:unhideWhenUsed="0"/>
+    <w:lsdException w:name="Medium Grid 2" w:semiHidden="0" w:uiPriority="68" w:unhideWhenUsed="0"/>
+    <w:lsdException w:name="Medium Grid 3" w:semiHidden="0" w:uiPriority="69" w:unhideWhenUsed="0"/>
+    <w:lsdException w:name="Dark List" w:semiHidden="0" w:uiPriority="70" w:unhideWhenUsed="0"/>
+    <w:lsdException w:name="Colorful Shading" w:semiHidden="0" w:uiPriority="71" w:unhideWhenUsed="0"/>
+    <w:lsdException w:name="Colorful List" w:semiHidden="0" w:uiPriority="72" w:unhideWhenUsed="0"/>
+    <w:lsdException w:name="Colorful Grid" w:semiHidden="0" w:uiPriority="73" w:unhideWhenUsed="0"/>
+    <w:lsdException w:name="Light Shading Accent 1" w:semiHidden="0" w:uiPriority="60" w:unhideWhenUsed="0"/>
+    <w:lsdException w:name="Light List Accent 1" w:semiHidden="0" w:uiPriority="61" w:unhideWhenUsed="0"/>
+    <w:lsdException w:name="Light Grid Accent 1" w:semiHidden="0" w:uiPriority="62" w:unhideWhenUsed="0"/>
+    <w:lsdException w:name="Medium Shading 1 Accent 1" w:semiHidden="0" w:uiPriority="63" w:unhideWhenUsed="0"/>
+    <w:lsdException w:name="Medium Shading 2 Accent 1" w:semiHidden="0" w:uiPriority="64" w:unhideWhenUsed="0"/>
+    <w:lsdException w:name="Medium List 1 Accent 1" w:semiHidden="0" w:uiPriority="65" w:unhideWhenUsed="0"/>
+    <w:lsdException w:name="Revision" w:uiPriority="99" w:unhideWhenUsed="0"/>
+    <w:lsdException w:name="List Paragraph" w:semiHidden="0" w:uiPriority="34" w:unhideWhenUsed="0" w:qFormat="1"/>
+    <w:lsdException w:name="Quote" w:semiHidden="0" w:uiPriority="29" w:unhideWhenUsed="0" w:qFormat="1"/>
+    <w:lsdException w:name="Intense Quote" w:semiHidden="0" w:uiPriority="30" w:unhideWhenUsed="0" w:qFormat="1"/>
+    <w:lsdException w:name="Medium List 2 Accent 1" w:semiHidden="0" w:uiPriority="66" w:unhideWhenUsed="0"/>
+    <w:lsdException w:name="Medium Grid 1 Accent 1" w:semiHidden="0" w:uiPriority="67" w:unhideWhenUsed="0"/>
+    <w:lsdException w:name="Medium Grid 2 Accent 1" w:semiHidden="0" w:uiPriority="68" w:unhideWhenUsed="0"/>
+    <w:lsdException w:name="Medium Grid 3 Accent 1" w:semiHidden="0" w:uiPriority="69" w:unhideWhenUsed="0"/>
+    <w:lsdException w:name="Dark List Accent 1" w:semiHidden="0" w:uiPriority="70" w:unhideWhenUsed="0"/>
+    <w:lsdException w:name="Colorful Shading Accent 1" w:semiHidden="0" w:uiPriority="71" w:unhideWhenUsed="0"/>
+    <w:lsdException w:name="Colorful List Accent 1" w:semiHidden="0" w:uiPriority="72" w:unhideWhenUsed="0"/>
+    <w:lsdException w:name="Colorful Grid Accent 1" w:semiHidden="0" w:uiPriority="73" w:unhideWhenUsed="0"/>
+    <w:lsdException w:name="Light Shading Accent 2" w:semiHidden="0" w:uiPriority="60" w:unhideWhenUsed="0"/>
+    <w:lsdException w:name="Light List Accent 2" w:semiHidden="0" w:uiPriority="61" w:unhideWhenUsed="0"/>
+    <w:lsdException w:name="Light Grid Accent 2" w:semiHidden="0" w:uiPriority="62" w:unhideWhenUsed="0"/>
+    <w:lsdException w:name="Medium Shading 1 Accent 2" w:semiHidden="0" w:uiPriority="63" w:unhideWhenUsed="0"/>
+    <w:lsdException w:name="Medium Shading 2 Accent 2" w:semiHidden="0" w:uiPriority="64" w:unhideWhenUsed="0"/>
+    <w:lsdException w:name="Medium List 1 Accent 2" w:semiHidden="0" w:uiPriority="65" w:unhideWhenUsed="0"/>
+    <w:lsdException w:name="Medium List 2 Accent 2" w:semiHidden="0" w:uiPriority="66" w:unhideWhenUsed="0"/>
+    <w:lsdException w:name="Medium Grid 1 Accent 2" w:semiHidden="0" w:uiPriority="67" w:unhideWhenUsed="0"/>
+    <w:lsdException w:name="Medium Grid 2 Accent 2" w:semiHidden="0" w:uiPriority="68" w:unhideWhenUsed="0"/>
+    <w:lsdException w:name="Medium Grid 3 Accent 2" w:semiHidden="0" w:uiPriority="69" w:unhideWhenUsed="0"/>
+    <w:lsdException w:name="Dark List Accent 2" w:semiHidden="0" w:uiPriority="70" w:unhideWhenUsed="0"/>
+    <w:lsdException w:name="Colorful Shading Accent 2" w:semiHidden="0" w:uiPriority="71" w:unhideWhenUsed="0"/>
+    <w:lsdException w:name="Colorful List Accent 2" w:semiHidden="0" w:uiPriority="72" w:unhideWhenUsed="0"/>
+    <w:lsdException w:name="Colorful Grid Accent 2" w:semiHidden="0" w:uiPriority="73" w:unhideWhenUsed="0"/>
+    <w:lsdException w:name="Light Shading Accent 3" w:semiHidden="0" w:uiPriority="60" w:unhideWhenUsed="0"/>
+    <w:lsdException w:name="Light List Accent 3" w:semiHidden="0" w:uiPriority="61" w:unhideWhenUsed="0"/>
+    <w:lsdException w:name="Light Grid Accent 3" w:semiHidden="0" w:uiPriority="62" w:unhideWhenUsed="0"/>
+    <w:lsdException w:name="Medium Shading 1 Accent 3" w:semiHidden="0" w:uiPriority="63" w:unhideWhenUsed="0"/>
+    <w:lsdException w:name="Medium Shading 2 Accent 3" w:semiHidden="0" w:uiPriority="64" w:unhideWhenUsed="0"/>
+    <w:lsdException w:name="Medium List 1 Accent 3" w:semiHidden="0" w:uiPriority="65" w:unhideWhenUsed="0"/>
+    <w:lsdException w:name="Medium List 2 Accent 3" w:semiHidden="0" w:uiPriority="66" w:unhideWhenUsed="0"/>
+    <w:lsdException w:name="Medium Grid 1 Accent 3" w:semiHidden="0" w:uiPriority="67" w:unhideWhenUsed="0"/>
+    <w:lsdException w:name="Medium Grid 2 Accent 3" w:semiHidden="0" w:uiPriority="68" w:unhideWhenUsed="0"/>
+    <w:lsdException w:name="Medium Grid 3 Accent 3" w:semiHidden="0" w:uiPriority="69" w:unhideWhenUsed="0"/>
+    <w:lsdException w:name="Dark List Accent 3" w:semiHidden="0" w:uiPriority="70" w:unhideWhenUsed="0"/>
+    <w:lsdException w:name="Colorful Shading Accent 3" w:semiHidden="0" w:uiPriority="71" w:unhideWhenUsed="0"/>
+    <w:lsdException w:name="Colorful List Accent 3" w:semiHidden="0" w:uiPriority="72" w:unhideWhenUsed="0"/>
+    <w:lsdException w:name="Colorful Grid Accent 3" w:semiHidden="0" w:uiPriority="73" w:unhideWhenUsed="0"/>
+    <w:lsdException w:name="Light Shading Accent 4" w:semiHidden="0" w:uiPriority="60" w:unhideWhenUsed="0"/>
+    <w:lsdException w:name="Light List Accent 4" w:semiHidden="0" w:uiPriority="61" w:unhideWhenUsed="0"/>
+    <w:lsdException w:name="Light Grid Accent 4" w:semiHidden="0" w:uiPriority="62" w:unhideWhenUsed="0"/>
+    <w:lsdException w:name="Medium Shading 1 Accent 4" w:semiHidden="0" w:uiPriority="63" w:unhideWhenUsed="0"/>
+    <w:lsdException w:name="Medium Shading 2 Accent 4" w:semiHidden="0" w:uiPriority="64" w:unhideWhenUsed="0"/>
+    <w:lsdException w:name="Medium List 1 Accent 4" w:semiHidden="0" w:uiPriority="65" w:unhideWhenUsed="0"/>
+    <w:lsdException w:name="Medium List 2 Accent 4" w:semiHidden="0" w:uiPriority="66" w:unhideWhenUsed="0"/>
+    <w:lsdException w:name="Medium Grid 1 Accent 4" w:semiHidden="0" w:uiPriority="67" w:unhideWhenUsed="0"/>
+    <w:lsdException w:name="Medium Grid 2 Accent 4" w:semiHidden="0" w:uiPriority="68" w:unhideWhenUsed="0"/>
+    <w:lsdException w:name="Medium Grid 3 Accent 4" w:semiHidden="0" w:uiPriority="69" w:unhideWhenUsed="0"/>
+    <w:lsdException w:name="Dark List Accent 4" w:semiHidden="0" w:uiPriority="70" w:unhideWhenUsed="0"/>
+    <w:lsdException w:name="Colorful Shading Accent 4" w:semiHidden="0" w:uiPriority="71" w:unhideWhenUsed="0"/>
+    <w:lsdException w:name="Colorful List Accent 4" w:semiHidden="0" w:uiPriority="72" w:unhideWhenUsed="0"/>
+    <w:lsdException w:name="Colorful Grid Accent 4" w:semiHidden="0" w:uiPriority="73" w:unhideWhenUsed="0"/>
+    <w:lsdException w:name="Light Shading Accent 5" w:semiHidden="0" w:uiPriority="60" w:unhideWhenUsed="0"/>
+    <w:lsdException w:name="Light List Accent 5" w:semiHidden="0" w:uiPriority="61" w:unhideWhenUsed="0"/>
+    <w:lsdException w:name="Light Grid Accent 5" w:semiHidden="0" w:uiPriority="62" w:unhideWhenUsed="0"/>
+    <w:lsdException w:name="Medium Shading 1 Accent 5" w:semiHidden="0" w:uiPriority="63" w:unhideWhenUsed="0"/>
+    <w:lsdException w:name="Medium Shading 2 Accent 5" w:semiHidden="0" w:uiPriority="64" w:unhideWhenUsed="0"/>
+    <w:lsdException w:name="Medium List 1 Accent 5" w:semiHidden="0" w:uiPriority="65" w:unhideWhenUsed="0"/>
+    <w:lsdException w:name="Medium List 2 Accent 5" w:semiHidden="0" w:uiPriority="66" w:unhideWhenUsed="0"/>
+    <w:lsdException w:name="Medium Grid 1 Accent 5" w:semiHidden="0" w:uiPriority="67" w:unhideWhenUsed="0"/>
+    <w:lsdException w:name="Medium Grid 2 Accent 5" w:semiHidden="0" w:uiPriority="68" w:unhideWhenUsed="0"/>
+    <w:lsdException w:name="Medium Grid 3 Accent 5" w:semiHidden="0" w:uiPriority="69" w:unhideWhenUsed="0"/>
+    <w:lsdException w:name="Dark List Accent 5" w:semiHidden="0" w:uiPriority="70" w:unhideWhenUsed="0"/>
+    <w:lsdException w:name="Colorful Shading Accent 5" w:semiHidden="0" w:uiPriority="71" w:unhideWhenUsed="0"/>
+    <w:lsdException w:name="Colorful List Accent 5" w:semiHidden="0" w:uiPriority="72" w:unhideWhenUsed="0"/>
+    <w:lsdException w:name="Colorful Grid Accent 5" w:semiHidden="0" w:uiPriority="73" w:unhideWhenUsed="0"/>
+    <w:lsdException w:name="Light Shading Accent 6" w:semiHidden="0" w:uiPriority="60" w:unhideWhenUsed="0"/>
+    <w:lsdException w:name="Light List Accent 6" w:semiHidden="0" w:uiPriority="61" w:unhideWhenUsed="0"/>
+    <w:lsdException w:name="Light Grid Accent 6" w:semiHidden="0" w:uiPriority="62" w:unhideWhenUsed="0"/>
+    <w:lsdException w:name="Medium Shading 1 Accent 6" w:semiHidden="0" w:uiPriority="63" w:unhideWhenUsed="0"/>
+    <w:lsdException w:name="Medium Shading 2 Accent 6" w:semiHidden="0" w:uiPriority="64" w:unhideWhenUsed="0"/>
+    <w:lsdException w:name="Medium List 1 Accent 6" w:semiHidden="0" w:uiPriority="65" w:unhideWhenUsed="0"/>
+    <w:lsdException w:name="Medium List 2 Accent 6" w:semiHidden="0" w:uiPriority="66" w:unhideWhenUsed="0"/>
+    <w:lsdException w:name="Medium Grid 1 Accent 6" w:semiHidden="0" w:uiPriority="67" w:unhideWhenUsed="0"/>
+    <w:lsdException w:name="Medium Grid 2 Accent 6" w:semiHidden="0" w:uiPriority="68" w:unhideWhenUsed="0"/>
+    <w:lsdException w:name="Medium Grid 3 Accent 6" w:semiHidden="0" w:uiPriority="69" w:unhideWhenUsed="0"/>
+    <w:lsdException w:name="Dark List Accent 6" w:semiHidden="0" w:uiPriority="70" w:unhideWhenUsed="0"/>
+    <w:lsdException w:name="Colorful Shading Accent 6" w:semiHidden="0" w:uiPriority="71" w:unhideWhenUsed="0"/>
+    <w:lsdException w:name="Colorful List Accent 6" w:semiHidden="0" w:uiPriority="72" w:unhideWhenUsed="0"/>
+    <w:lsdException w:name="Colorful Grid Accent 6" w:semiHidden="0" w:uiPriority="73" w:unhideWhenUsed="0"/>
+    <w:lsdException w:name="Subtle Emphasis" w:semiHidden="0" w:uiPriority="19" w:unhideWhenUsed="0" w:qFormat="1"/>
+    <w:lsdException w:name="Intense Emphasis" w:semiHidden="0" w:uiPriority="21" w:unhideWhenUsed="0" w:qFormat="1"/>
+    <w:lsdException w:name="Subtle Reference" w:semiHidden="0" w:uiPriority="31" w:unhideWhenUsed="0" w:qFormat="1"/>
+    <w:lsdException w:name="Intense Reference" w:semiHidden="0" w:uiPriority="32" w:unhideWhenUsed="0" w:qFormat="1"/>
+    <w:lsdException w:name="Book Title" w:semiHidden="0" w:uiPriority="33" w:unhideWhenUsed="0" w:qFormat="1"/>
+    <w:lsdException w:name="Bibliography" w:uiPriority="37"/>
+    <w:lsdException w:name="TOC Heading" w:uiPriority="39" w:qFormat="1"/>
+  </w:latentStyles>
+  <w:style w:type="paragraph" w:default="1" w:styleId="Normal">
+    <w:name w:val="Normal"/>
+    <w:qFormat/>
+    <w:pPr>
+      <w:jc w:val="center"/>
+    </w:pPr>
+  </w:style>
+  <w:style w:type="paragraph" w:styleId="Heading1">
+    <w:name w:val="heading 1"/>
+    <w:basedOn w:val="Normal"/>
+    <w:next w:val="Normal"/>
+    <w:link w:val="Heading1Char"/>
+    <w:qFormat/>
+    <w:rsid w:val="006B6B66"/>
+    <w:pPr>
+      <w:keepNext/>
+      <w:keepLines/>
+      <w:numPr>
+        <w:numId w:val="4"/>
+      </w:numPr>
+      <w:tabs>
+        <w:tab w:val="left" w:pos="216"/>
+      </w:tabs>
+      <w:spacing w:before="160" w:after="80"/>
+      <w:ind w:firstLine="0"/>
+      <w:outlineLvl w:val="0"/>
+    </w:pPr>
+    <w:rPr>
+      <w:smallCaps/>
+      <w:noProof/>
+    </w:rPr>
+  </w:style>
+  <w:style w:type="paragraph" w:styleId="Heading2">
+    <w:name w:val="heading 2"/>
+    <w:basedOn w:val="Normal"/>
+    <w:next w:val="Normal"/>
+    <w:qFormat/>
+    <w:rsid w:val="00ED0149"/>
+    <w:pPr>
+      <w:keepNext/>
+      <w:keepLines/>
+      <w:numPr>
+        <w:ilvl w:val="1"/>
+        <w:numId w:val="4"/>
+      </w:numPr>
+      <w:tabs>
+        <w:tab w:val="clear" w:pos="360"/>
+        <w:tab w:val="num" w:pos="288"/>
+      </w:tabs>
+      <w:spacing w:before="120" w:after="60"/>
+      <w:jc w:val="left"/>
+      <w:outlineLvl w:val="1"/>
+    </w:pPr>
+    <w:rPr>
+      <w:i/>
+      <w:iCs/>
+      <w:noProof/>
+    </w:rPr>
+  </w:style>
+  <w:style w:type="paragraph" w:styleId="Heading3">
+    <w:name w:val="heading 3"/>
+    <w:basedOn w:val="Normal"/>
+    <w:next w:val="Normal"/>
+    <w:link w:val="Heading3Char"/>
+    <w:qFormat/>
+    <w:rsid w:val="00794804"/>
+    <w:pPr>
+      <w:numPr>
+        <w:ilvl w:val="2"/>
+        <w:numId w:val="4"/>
+      </w:numPr>
+      <w:spacing w:line="240" w:lineRule="exact"/>
+      <w:ind w:firstLine="288"/>
+      <w:jc w:val="both"/>
+      <w:outlineLvl w:val="2"/>
+    </w:pPr>
+    <w:rPr>
+      <w:i/>
+      <w:iCs/>
+      <w:noProof/>
+    </w:rPr>
+  </w:style>
+  <w:style w:type="paragraph" w:styleId="Heading4">
+    <w:name w:val="heading 4"/>
+    <w:basedOn w:val="Normal"/>
+    <w:next w:val="Normal"/>
+    <w:qFormat/>
+    <w:rsid w:val="00794804"/>
+    <w:pPr>
+      <w:numPr>
+        <w:ilvl w:val="3"/>
+        <w:numId w:val="4"/>
+      </w:numPr>
+      <w:tabs>
+        <w:tab w:val="clear" w:pos="630"/>
+        <w:tab w:val="left" w:pos="720"/>
+      </w:tabs>
+      <w:spacing w:before="40" w:after="40"/>
+      <w:ind w:firstLine="504"/>
+      <w:jc w:val="both"/>
+      <w:outlineLvl w:val="3"/>
+    </w:pPr>
+    <w:rPr>
+      <w:i/>
+      <w:iCs/>
+      <w:noProof/>
+    </w:rPr>
+  </w:style>
+  <w:style w:type="paragraph" w:styleId="Heading5">
+    <w:name w:val="heading 5"/>
+    <w:basedOn w:val="Normal"/>
+    <w:next w:val="Normal"/>
+    <w:qFormat/>
+    <w:pPr>
+      <w:tabs>
+        <w:tab w:val="left" w:pos="360"/>
+      </w:tabs>
+      <w:spacing w:before="160" w:after="80"/>
+      <w:outlineLvl w:val="4"/>
+    </w:pPr>
+    <w:rPr>
+      <w:smallCaps/>
+      <w:noProof/>
+    </w:rPr>
+  </w:style>
+  <w:style w:type="character" w:default="1" w:styleId="DefaultParagraphFont">
+    <w:name w:val="Default Paragraph Font"/>
+    <w:uiPriority w:val="1"/>
+    <w:semiHidden/>
+    <w:unhideWhenUsed/>
+  </w:style>
+  <w:style w:type="table" w:default="1" w:styleId="TableNormal">
+    <w:name w:val="Normal Table"/>
+    <w:uiPriority w:val="99"/>
+    <w:semiHidden/>
+    <w:unhideWhenUsed/>
+    <w:tblPr>
+      <w:tblInd w:w="0" w:type="dxa"/>
+      <w:tblCellMar>
+        <w:top w:w="0" w:type="dxa"/>
+        <w:left w:w="108" w:type="dxa"/>
+        <w:bottom w:w="0" w:type="dxa"/>
+        <w:right w:w="108" w:type="dxa"/>
+      </w:tblCellMar>
+    </w:tblPr>
+  </w:style>
+  <w:style w:type="numbering" w:default="1" w:styleId="NoList">
+    <w:name w:val="No List"/>
+    <w:uiPriority w:val="99"/>
+    <w:semiHidden/>
+    <w:unhideWhenUsed/>
+  </w:style>
+  <w:style w:type="paragraph" w:customStyle="1" w:styleId="Abstract">
+    <w:name w:val="Abstract"/>
+    <w:rsid w:val="00972203"/>
+    <w:pPr>
+      <w:spacing w:after="200"/>
+      <w:ind w:firstLine="272"/>
+      <w:jc w:val="both"/>
+    </w:pPr>
+    <w:rPr>
+      <w:b/>
+      <w:bCs/>
+      <w:sz w:val="18"/>
+      <w:szCs w:val="18"/>
+    </w:rPr>
+  </w:style>
+  <w:style w:type="paragraph" w:customStyle="1" w:styleId="Affiliation">
+    <w:name w:val="Affiliation"/>
+    <w:pPr>
+      <w:jc w:val="center"/>
+    </w:pPr>
+  </w:style>
+  <w:style w:type="paragraph" w:customStyle="1" w:styleId="Author">
+    <w:name w:val="Author"/>
+    <w:pPr>
+      <w:spacing w:before="360" w:after="40"/>
+      <w:jc w:val="center"/>
+    </w:pPr>
+    <w:rPr>
+      <w:noProof/>
+      <w:sz w:val="22"/>
+      <w:szCs w:val="22"/>
+    </w:rPr>
+  </w:style>
+  <w:style w:type="paragraph" w:styleId="BodyText">
+    <w:name w:val="Body Text"/>
+    <w:basedOn w:val="Normal"/>
+    <w:link w:val="BodyTextChar"/>
+    <w:rsid w:val="00E7596C"/>
+    <w:pPr>
+      <w:tabs>
+        <w:tab w:val="left" w:pos="288"/>
+      </w:tabs>
+      <w:spacing w:after="120" w:line="228" w:lineRule="auto"/>
+      <w:ind w:firstLine="288"/>
+      <w:jc w:val="both"/>
+    </w:pPr>
+    <w:rPr>
+      <w:spacing w:val="-1"/>
+      <w:lang w:val="x-none" w:eastAsia="x-none"/>
+    </w:rPr>
+  </w:style>
+  <w:style w:type="character" w:customStyle="1" w:styleId="BodyTextChar">
+    <w:name w:val="Body Text Char"/>
+    <w:link w:val="BodyText"/>
+    <w:rsid w:val="00E7596C"/>
+    <w:rPr>
+      <w:spacing w:val="-1"/>
+      <w:lang w:val="x-none" w:eastAsia="x-none"/>
+    </w:rPr>
+  </w:style>
+  <w:style w:type="paragraph" w:customStyle="1" w:styleId="bulletlist">
+    <w:name w:val="bullet list"/>
+    <w:basedOn w:val="BodyText"/>
+    <w:rsid w:val="001B67DC"/>
+    <w:pPr>
+      <w:numPr>
+        <w:numId w:val="1"/>
+      </w:numPr>
+      <w:tabs>
+        <w:tab w:val="clear" w:pos="648"/>
+      </w:tabs>
+      <w:ind w:left="576" w:hanging="288"/>
+    </w:pPr>
+  </w:style>
+  <w:style w:type="paragraph" w:customStyle="1" w:styleId="equation">
+    <w:name w:val="equation"/>
+    <w:basedOn w:val="Normal"/>
+    <w:rsid w:val="008A2C7D"/>
+    <w:pPr>
+      <w:tabs>
+        <w:tab w:val="center" w:pos="2520"/>
+        <w:tab w:val="right" w:pos="5040"/>
+      </w:tabs>
+      <w:spacing w:before="240" w:after="240" w:line="216" w:lineRule="auto"/>
+    </w:pPr>
+    <w:rPr>
+      <w:rFonts w:ascii="Symbol" w:hAnsi="Symbol" w:cs="Symbol"/>
+    </w:rPr>
+  </w:style>
+  <w:style w:type="paragraph" w:customStyle="1" w:styleId="figurecaption">
+    <w:name w:val="figure caption"/>
+    <w:rsid w:val="005B0344"/>
+    <w:pPr>
+      <w:numPr>
+        <w:numId w:val="2"/>
+      </w:numPr>
+      <w:tabs>
+        <w:tab w:val="left" w:pos="533"/>
+      </w:tabs>
+      <w:spacing w:before="80" w:after="200"/>
+      <w:ind w:left="0" w:firstLine="0"/>
+      <w:jc w:val="both"/>
+    </w:pPr>
+    <w:rPr>
+      <w:noProof/>
+      <w:sz w:val="16"/>
+      <w:szCs w:val="16"/>
+    </w:rPr>
+  </w:style>
+  <w:style w:type="paragraph" w:customStyle="1" w:styleId="footnote">
+    <w:name w:val="footnote"/>
+    <w:pPr>
+      <w:framePr w:hSpace="187" w:vSpace="187" w:wrap="notBeside" w:vAnchor="text" w:hAnchor="page" w:x="6121" w:y="577"/>
+      <w:numPr>
+        <w:numId w:val="3"/>
+      </w:numPr>
+      <w:spacing w:after="40"/>
+    </w:pPr>
+    <w:rPr>
+      <w:sz w:val="16"/>
+      <w:szCs w:val="16"/>
+    </w:rPr>
+  </w:style>
+  <w:style w:type="paragraph" w:customStyle="1" w:styleId="papersubtitle">
+    <w:name w:val="paper subtitle"/>
+    <w:pPr>
+      <w:spacing w:after="120"/>
+      <w:jc w:val="center"/>
+    </w:pPr>
+    <w:rPr>
+      <w:rFonts w:eastAsia="MS Mincho"/>
+      <w:noProof/>
+      <w:sz w:val="28"/>
+      <w:szCs w:val="28"/>
+    </w:rPr>
+  </w:style>
+  <w:style w:type="paragraph" w:customStyle="1" w:styleId="papertitle">
+    <w:name w:val="paper title"/>
+    <w:pPr>
+      <w:spacing w:after="120"/>
+      <w:jc w:val="center"/>
+    </w:pPr>
+    <w:rPr>
+      <w:rFonts w:eastAsia="MS Mincho"/>
+      <w:noProof/>
+      <w:sz w:val="48"/>
+      <w:szCs w:val="48"/>
+    </w:rPr>
+  </w:style>
+  <w:style w:type="paragraph" w:customStyle="1" w:styleId="references">
+    <w:name w:val="references"/>
+    <w:pPr>
+      <w:numPr>
+        <w:numId w:val="8"/>
+      </w:numPr>
+      <w:spacing w:after="50" w:line="180" w:lineRule="exact"/>
+      <w:jc w:val="both"/>
+    </w:pPr>
+    <w:rPr>
+      <w:rFonts w:eastAsia="MS Mincho"/>
+      <w:noProof/>
+      <w:sz w:val="16"/>
+      <w:szCs w:val="16"/>
+    </w:rPr>
+  </w:style>
+  <w:style w:type="paragraph" w:customStyle="1" w:styleId="sponsors">
+    <w:name w:val="sponsors"/>
+    <w:pPr>
+      <w:framePr w:wrap="auto" w:hAnchor="text" w:x="615" w:y="2239"/>
+      <w:pBdr>
+        <w:top w:val="single" w:sz="4" w:space="2" w:color="auto"/>
+      </w:pBdr>
+      <w:ind w:firstLine="288"/>
+    </w:pPr>
+    <w:rPr>
+      <w:sz w:val="16"/>
+      <w:szCs w:val="16"/>
+    </w:rPr>
+  </w:style>
+  <w:style w:type="paragraph" w:customStyle="1" w:styleId="tablecolhead">
+    <w:name w:val="table col head"/>
+    <w:basedOn w:val="Normal"/>
+    <w:rPr>
+      <w:b/>
+      <w:bCs/>
+      <w:sz w:val="16"/>
+      <w:szCs w:val="16"/>
+    </w:rPr>
+  </w:style>
+  <w:style w:type="paragraph" w:customStyle="1" w:styleId="tablecolsubhead">
+    <w:name w:val="table col subhead"/>
+    <w:basedOn w:val="tablecolhead"/>
+    <w:rPr>
+      <w:i/>
+      <w:iCs/>
+      <w:sz w:val="15"/>
+      <w:szCs w:val="15"/>
+    </w:rPr>
+  </w:style>
+  <w:style w:type="paragraph" w:customStyle="1" w:styleId="tablecopy">
+    <w:name w:val="table copy"/>
+    <w:pPr>
+      <w:jc w:val="both"/>
+    </w:pPr>
+    <w:rPr>
+      <w:noProof/>
+      <w:sz w:val="16"/>
+      <w:szCs w:val="16"/>
+    </w:rPr>
+  </w:style>
+  <w:style w:type="paragraph" w:customStyle="1" w:styleId="tablefootnote">
+    <w:name w:val="table footnote"/>
+    <w:rsid w:val="005E2800"/>
+    <w:pPr>
+      <w:numPr>
+        <w:numId w:val="24"/>
+      </w:numPr>
+      <w:spacing w:before="60" w:after="30"/>
+      <w:ind w:left="58" w:hanging="29"/>
+      <w:jc w:val="right"/>
+    </w:pPr>
+    <w:rPr>
+      <w:sz w:val="12"/>
+      <w:szCs w:val="12"/>
+    </w:rPr>
+  </w:style>
+  <w:style w:type="paragraph" w:customStyle="1" w:styleId="tablehead">
+    <w:name w:val="table head"/>
+    <w:pPr>
+      <w:numPr>
+        <w:numId w:val="9"/>
+      </w:numPr>
+      <w:spacing w:before="240" w:after="120" w:line="216" w:lineRule="auto"/>
+      <w:jc w:val="center"/>
+    </w:pPr>
+    <w:rPr>
+      <w:smallCaps/>
+      <w:noProof/>
+      <w:sz w:val="16"/>
+      <w:szCs w:val="16"/>
+    </w:rPr>
+  </w:style>
+  <w:style w:type="paragraph" w:customStyle="1" w:styleId="Keywords">
+    <w:name w:val="Keywords"/>
+    <w:basedOn w:val="Abstract"/>
+    <w:qFormat/>
+    <w:rsid w:val="00F9441B"/>
+    <w:pPr>
+      <w:spacing w:after="120"/>
+      <w:ind w:firstLine="274"/>
+    </w:pPr>
+    <w:rPr>
+      <w:i/>
+    </w:rPr>
+  </w:style>
+  <w:style w:type="paragraph" w:styleId="Caption">
+    <w:name w:val="caption"/>
+    <w:basedOn w:val="Normal"/>
+    <w:next w:val="Normal"/>
+    <w:unhideWhenUsed/>
+    <w:qFormat/>
+    <w:rsid w:val="00814FE1"/>
+    <w:pPr>
+      <w:spacing w:after="200"/>
+    </w:pPr>
+    <w:rPr>
+      <w:i/>
+      <w:iCs/>
+      <w:color w:val="44546A" w:themeColor="text2"/>
+      <w:sz w:val="18"/>
+      <w:szCs w:val="18"/>
+    </w:rPr>
+  </w:style>
+  <w:style w:type="character" w:styleId="Hyperlink">
+    <w:name w:val="Hyperlink"/>
+    <w:basedOn w:val="DefaultParagraphFont"/>
+    <w:uiPriority w:val="99"/>
+    <w:rsid w:val="00240F9D"/>
+    <w:rPr>
+      <w:color w:val="0563C1" w:themeColor="hyperlink"/>
+      <w:u w:val="single"/>
+    </w:rPr>
+  </w:style>
+  <w:style w:type="character" w:styleId="FollowedHyperlink">
+    <w:name w:val="FollowedHyperlink"/>
+    <w:basedOn w:val="DefaultParagraphFont"/>
+    <w:rsid w:val="00240F9D"/>
+    <w:rPr>
+      <w:color w:val="954F72" w:themeColor="followedHyperlink"/>
+      <w:u w:val="single"/>
+    </w:rPr>
+  </w:style>
+  <w:style w:type="paragraph" w:styleId="BalloonText">
+    <w:name w:val="Balloon Text"/>
+    <w:basedOn w:val="Normal"/>
+    <w:link w:val="BalloonTextChar"/>
+    <w:rsid w:val="00BF5009"/>
+    <w:rPr>
+      <w:rFonts w:ascii="Tahoma" w:hAnsi="Tahoma" w:cs="Tahoma"/>
+      <w:sz w:val="16"/>
+      <w:szCs w:val="16"/>
+    </w:rPr>
+  </w:style>
+  <w:style w:type="character" w:customStyle="1" w:styleId="BalloonTextChar">
+    <w:name w:val="Balloon Text Char"/>
+    <w:basedOn w:val="DefaultParagraphFont"/>
+    <w:link w:val="BalloonText"/>
+    <w:rsid w:val="00BF5009"/>
+    <w:rPr>
+      <w:rFonts w:ascii="Tahoma" w:hAnsi="Tahoma" w:cs="Tahoma"/>
+      <w:sz w:val="16"/>
+      <w:szCs w:val="16"/>
+    </w:rPr>
+  </w:style>
+  <w:style w:type="character" w:customStyle="1" w:styleId="Heading3Char">
+    <w:name w:val="Heading 3 Char"/>
+    <w:basedOn w:val="DefaultParagraphFont"/>
+    <w:link w:val="Heading3"/>
+    <w:rsid w:val="00AF791F"/>
+    <w:rPr>
+      <w:i/>
+      <w:iCs/>
+      <w:noProof/>
+    </w:rPr>
+  </w:style>
+  <w:style w:type="paragraph" w:styleId="ListParagraph">
+    <w:name w:val="List Paragraph"/>
+    <w:basedOn w:val="Normal"/>
+    <w:uiPriority w:val="34"/>
+    <w:qFormat/>
+    <w:rsid w:val="002350DF"/>
+    <w:pPr>
+      <w:ind w:left="720"/>
+      <w:contextualSpacing/>
+    </w:pPr>
+  </w:style>
+  <w:style w:type="character" w:customStyle="1" w:styleId="Heading1Char">
+    <w:name w:val="Heading 1 Char"/>
+    <w:basedOn w:val="DefaultParagraphFont"/>
+    <w:link w:val="Heading1"/>
+    <w:rsid w:val="00172A7B"/>
+    <w:rPr>
+      <w:smallCaps/>
+      <w:noProof/>
+    </w:rPr>
+  </w:style>
+</w:styles>
+</file>
+
+<file path=word/stylesWithEffects.xml><?xml version="1.0" encoding="utf-8"?>
+<w:styles xmlns:wpc="http://schemas.microsoft.com/office/word/2010/wordprocessingCanvas" xmlns:mc="http://schemas.openxmlformats.org/markup-compatibility/2006" xmlns:o="urn:schemas-microsoft-com:office:office" xmlns:r="http://schemas.openxmlformats.org/officeDocument/2006/relationships" xmlns:m="http://schemas.openxmlformats.org/officeDocument/2006/math" xmlns:v="urn:schemas-microsoft-com:vml" xmlns:wp14="http://schemas.microsoft.com/office/word/2010/wordprocessingDrawing" xmlns:wp="http://schemas.openxmlformats.org/drawingml/2006/wordprocessingDrawing" xmlns:w10="urn:schemas-microsoft-com:office:word" xmlns:w="http://schemas.openxmlformats.org/wordprocessingml/2006/main" xmlns:w14="http://schemas.microsoft.com/office/word/2010/wordml" xmlns:wpg="http://schemas.microsoft.com/office/word/2010/wordprocessingGroup" xmlns:wpi="http://schemas.microsoft.com/office/word/2010/wordprocessingInk" xmlns:wne="http://schemas.microsoft.com/office/word/2006/wordml" xmlns:wps="http://schemas.microsoft.com/office/word/2010/wordprocessingShape" mc:Ignorable="w14 wp14">
+  <w:docDefaults>
+    <w:rPrDefault>
+      <w:rPr>
+        <w:rFonts w:ascii="Times New Roman" w:eastAsia="SimSun" w:hAnsi="Times New Roman" w:cs="Times New Roman"/>
+        <w:lang w:val="en-US" w:eastAsia="en-US" w:bidi="ar-SA"/>
+      </w:rPr>
+    </w:rPrDefault>
+    <w:pPrDefault/>
+  </w:docDefaults>
+  <w:latentStyles w:defLockedState="0" w:defUIPriority="0" w:defSemiHidden="1" w:defUnhideWhenUsed="1" w:defQFormat="0" w:count="267">
+    <w:lsdException w:name="Normal" w:semiHidden="0" w:unhideWhenUsed="0" w:qFormat="1"/>
+    <w:lsdException w:name="heading 1" w:semiHidden="0" w:unhideWhenUsed="0" w:qFormat="1"/>
+    <w:lsdException w:name="heading 2" w:semiHidden="0" w:unhideWhenUsed="0" w:qFormat="1"/>
+    <w:lsdException w:name="heading 3" w:semiHidden="0" w:unhideWhenUsed="0" w:qFormat="1"/>
+    <w:lsdException w:name="heading 4" w:semiHidden="0" w:unhideWhenUsed="0" w:qFormat="1"/>
+    <w:lsdException w:name="heading 5" w:semiHidden="0" w:unhideWhenUsed="0" w:qFormat="1"/>
+    <w:lsdException w:name="heading 6" w:qFormat="1"/>
+    <w:lsdException w:name="heading 7" w:qFormat="1"/>
+    <w:lsdException w:name="heading 8" w:qFormat="1"/>
+    <w:lsdException w:name="heading 9" w:qFormat="1"/>
+    <w:lsdException w:name="caption" w:qFormat="1"/>
+    <w:lsdException w:name="List Number" w:semiHidden="0" w:unhideWhenUsed="0"/>
+    <w:lsdException w:name="List 4" w:semiHidden="0" w:unhideWhenUsed="0"/>
+    <w:lsdException w:name="List 5" w:semiHidden="0" w:unhideWhenUsed="0"/>
+    <w:lsdException w:name="Title" w:semiHidden="0" w:unhideWhenUsed="0" w:qFormat="1"/>
+    <w:lsdException w:name="Subtitle" w:semiHidden="0" w:unhideWhenUsed="0" w:qFormat="1"/>
+    <w:lsdException w:name="Salutation" w:semiHidden="0" w:unhideWhenUsed="0"/>
+    <w:lsdException w:name="Date" w:semiHidden="0" w:unhideWhenUsed="0"/>
+    <w:lsdException w:name="Body Text First Indent" w:semiHidden="0" w:unhideWhenUsed="0"/>
+    <w:lsdException w:name="Hyperlink" w:uiPriority="99"/>
+    <w:lsdException w:name="Strong" w:semiHidden="0" w:unhideWhenUsed="0" w:qFormat="1"/>
+    <w:lsdException w:name="Emphasis" w:semiHidden="0" w:unhideWhenUsed="0" w:qFormat="1"/>
+    <w:lsdException w:name="Table Grid" w:semiHidden="0" w:unhideWhenUsed="0"/>
+    <w:lsdException w:name="Placeholder Text" w:uiPriority="99" w:unhideWhenUsed="0"/>
+    <w:lsdException w:name="No Spacing" w:semiHidden="0" w:uiPriority="1" w:unhideWhenUsed="0" w:qFormat="1"/>
+    <w:lsdException w:name="Light Shading" w:semiHidden="0" w:uiPriority="60" w:unhideWhenUsed="0"/>
+    <w:lsdException w:name="Light List" w:semiHidden="0" w:uiPriority="61" w:unhideWhenUsed="0"/>
+    <w:lsdException w:name="Light Grid" w:semiHidden="0" w:uiPriority="62" w:unhideWhenUsed="0"/>
+    <w:lsdException w:name="Medium Shading 1" w:semiHidden="0" w:uiPriority="63" w:unhideWhenUsed="0"/>
+    <w:lsdException w:name="Medium Shading 2" w:semiHidden="0" w:uiPriority="64" w:unhideWhenUsed="0"/>
+    <w:lsdException w:name="Medium List 1" w:semiHidden="0" w:uiPriority="65" w:unhideWhenUsed="0"/>
+    <w:lsdException w:name="Medium List 2" w:semiHidden="0" w:uiPriority="66" w:unhideWhenUsed="0"/>
+    <w:lsdException w:name="Medium Grid 1" w:semiHidden="0" w:uiPriority="67" w:unhideWhenUsed="0"/>
+    <w:lsdException w:name="Medium Grid 2" w:semiHidden="0" w:uiPriority="68" w:unhideWhenUsed="0"/>
+    <w:lsdException w:name="Medium Grid 3" w:semiHidden="0" w:uiPriority="69" w:unhideWhenUsed="0"/>
+    <w:lsdException w:name="Dark List" w:semiHidden="0" w:uiPriority="70" w:unhideWhenUsed="0"/>
+    <w:lsdException w:name="Colorful Shading" w:semiHidden="0" w:uiPriority="71" w:unhideWhenUsed="0"/>
+    <w:lsdException w:name="Colorful List" w:semiHidden="0" w:uiPriority="72" w:unhideWhenUsed="0"/>
+    <w:lsdException w:name="Colorful Grid" w:semiHidden="0" w:uiPriority="73" w:unhideWhenUsed="0"/>
+    <w:lsdException w:name="Light Shading Accent 1" w:semiHidden="0" w:uiPriority="60" w:unhideWhenUsed="0"/>
+    <w:lsdException w:name="Light List Accent 1" w:semiHidden="0" w:uiPriority="61" w:unhideWhenUsed="0"/>
+    <w:lsdException w:name="Light Grid Accent 1" w:semiHidden="0" w:uiPriority="62" w:unhideWhenUsed="0"/>
+    <w:lsdException w:name="Medium Shading 1 Accent 1" w:semiHidden="0" w:uiPriority="63" w:unhideWhenUsed="0"/>
+    <w:lsdException w:name="Medium Shading 2 Accent 1" w:semiHidden="0" w:uiPriority="64" w:unhideWhenUsed="0"/>
+    <w:lsdException w:name="Medium List 1 Accent 1" w:semiHidden="0" w:uiPriority="65" w:unhideWhenUsed="0"/>
+    <w:lsdException w:name="Revision" w:uiPriority="99" w:unhideWhenUsed="0"/>
+    <w:lsdException w:name="List Paragraph" w:semiHidden="0" w:uiPriority="34" w:unhideWhenUsed="0" w:qFormat="1"/>
+    <w:lsdException w:name="Quote" w:semiHidden="0" w:uiPriority="29" w:unhideWhenUsed="0" w:qFormat="1"/>
+    <w:lsdException w:name="Intense Quote" w:semiHidden="0" w:uiPriority="30" w:unhideWhenUsed="0" w:qFormat="1"/>
+    <w:lsdException w:name="Medium List 2 Accent 1" w:semiHidden="0" w:uiPriority="66" w:unhideWhenUsed="0"/>
+    <w:lsdException w:name="Medium Grid 1 Accent 1" w:semiHidden="0" w:uiPriority="67" w:unhideWhenUsed="0"/>
+    <w:lsdException w:name="Medium Grid 2 Accent 1" w:semiHidden="0" w:uiPriority="68" w:unhideWhenUsed="0"/>
+    <w:lsdException w:name="Medium Grid 3 Accent 1" w:semiHidden="0" w:uiPriority="69" w:unhideWhenUsed="0"/>
+    <w:lsdException w:name="Dark List Accent 1" w:semiHidden="0" w:uiPriority="70" w:unhideWhenUsed="0"/>
+    <w:lsdException w:name="Colorful Shading Accent 1" w:semiHidden="0" w:uiPriority="71" w:unhideWhenUsed="0"/>
+    <w:lsdException w:name="Colorful List Accent 1" w:semiHidden="0" w:uiPriority="72" w:unhideWhenUsed="0"/>
+    <w:lsdException w:name="Colorful Grid Accent 1" w:semiHidden="0" w:uiPriority="73" w:unhideWhenUsed="0"/>
+    <w:lsdException w:name="Light Shading Accent 2" w:semiHidden="0" w:uiPriority="60" w:unhideWhenUsed="0"/>
+    <w:lsdException w:name="Light List Accent 2" w:semiHidden="0" w:uiPriority="61" w:unhideWhenUsed="0"/>
+    <w:lsdException w:name="Light Grid Accent 2" w:semiHidden="0" w:uiPriority="62" w:unhideWhenUsed="0"/>
+    <w:lsdException w:name="Medium Shading 1 Accent 2" w:semiHidden="0" w:uiPriority="63" w:unhideWhenUsed="0"/>
+    <w:lsdException w:name="Medium Shading 2 Accent 2" w:semiHidden="0" w:uiPriority="64" w:unhideWhenUsed="0"/>
+    <w:lsdException w:name="Medium List 1 Accent 2" w:semiHidden="0" w:uiPriority="65" w:unhideWhenUsed="0"/>
+    <w:lsdException w:name="Medium List 2 Accent 2" w:semiHidden="0" w:uiPriority="66" w:unhideWhenUsed="0"/>
+    <w:lsdException w:name="Medium Grid 1 Accent 2" w:semiHidden="0" w:uiPriority="67" w:unhideWhenUsed="0"/>
+    <w:lsdException w:name="Medium Grid 2 Accent 2" w:semiHidden="0" w:uiPriority="68" w:unhideWhenUsed="0"/>
+    <w:lsdException w:name="Medium Grid 3 Accent 2" w:semiHidden="0" w:uiPriority="69" w:unhideWhenUsed="0"/>
+    <w:lsdException w:name="Dark List Accent 2" w:semiHidden="0" w:uiPriority="70" w:unhideWhenUsed="0"/>
+    <w:lsdException w:name="Colorful Shading Accent 2" w:semiHidden="0" w:uiPriority="71" w:unhideWhenUsed="0"/>
+    <w:lsdException w:name="Colorful List Accent 2" w:semiHidden="0" w:uiPriority="72" w:unhideWhenUsed="0"/>
+    <w:lsdException w:name="Colorful Grid Accent 2" w:semiHidden="0" w:uiPriority="73" w:unhideWhenUsed="0"/>
+    <w:lsdException w:name="Light Shading Accent 3" w:semiHidden="0" w:uiPriority="60" w:unhideWhenUsed="0"/>
+    <w:lsdException w:name="Light List Accent 3" w:semiHidden="0" w:uiPriority="61" w:unhideWhenUsed="0"/>
+    <w:lsdException w:name="Light Grid Accent 3" w:semiHidden="0" w:uiPriority="62" w:unhideWhenUsed="0"/>
+    <w:lsdException w:name="Medium Shading 1 Accent 3" w:semiHidden="0" w:uiPriority="63" w:unhideWhenUsed="0"/>
+    <w:lsdException w:name="Medium Shading 2 Accent 3" w:semiHidden="0" w:uiPriority="64" w:unhideWhenUsed="0"/>
+    <w:lsdException w:name="Medium List 1 Accent 3" w:semiHidden="0" w:uiPriority="65" w:unhideWhenUsed="0"/>
+    <w:lsdException w:name="Medium List 2 Accent 3" w:semiHidden="0" w:uiPriority="66" w:unhideWhenUsed="0"/>
+    <w:lsdException w:name="Medium Grid 1 Accent 3" w:semiHidden="0" w:uiPriority="67" w:unhideWhenUsed="0"/>
+    <w:lsdException w:name="Medium Grid 2 Accent 3" w:semiHidden="0" w:uiPriority="68" w:unhideWhenUsed="0"/>
+    <w:lsdException w:name="Medium Grid 3 Accent 3" w:semiHidden="0" w:uiPriority="69" w:unhideWhenUsed="0"/>
+    <w:lsdException w:name="Dark List Accent 3" w:semiHidden="0" w:uiPriority="70" w:unhideWhenUsed="0"/>
+    <w:lsdException w:name="Colorful Shading Accent 3" w:semiHidden="0" w:uiPriority="71" w:unhideWhenUsed="0"/>
+    <w:lsdException w:name="Colorful List Accent 3" w:semiHidden="0" w:uiPriority="72" w:unhideWhenUsed="0"/>
+    <w:lsdException w:name="Colorful Grid Accent 3" w:semiHidden="0" w:uiPriority="73" w:unhideWhenUsed="0"/>
+    <w:lsdException w:name="Light Shading Accent 4" w:semiHidden="0" w:uiPriority="60" w:unhideWhenUsed="0"/>
+    <w:lsdException w:name="Light List Accent 4" w:semiHidden="0" w:uiPriority="61" w:unhideWhenUsed="0"/>
+    <w:lsdException w:name="Light Grid Accent 4" w:semiHidden="0" w:uiPriority="62" w:unhideWhenUsed="0"/>
+    <w:lsdException w:name="Medium Shading 1 Accent 4" w:semiHidden="0" w:uiPriority="63" w:unhideWhenUsed="0"/>
+    <w:lsdException w:name="Medium Shading 2 Accent 4" w:semiHidden="0" w:uiPriority="64" w:unhideWhenUsed="0"/>
+    <w:lsdException w:name="Medium List 1 Accent 4" w:semiHidden="0" w:uiPriority="65" w:unhideWhenUsed="0"/>
+    <w:lsdException w:name="Medium List 2 Accent 4" w:semiHidden="0" w:uiPriority="66" w:unhideWhenUsed="0"/>
+    <w:lsdException w:name="Medium Grid 1 Accent 4" w:semiHidden="0" w:uiPriority="67" w:unhideWhenUsed="0"/>
+    <w:lsdException w:name="Medium Grid 2 Accent 4" w:semiHidden="0" w:uiPriority="68" w:unhideWhenUsed="0"/>
+    <w:lsdException w:name="Medium Grid 3 Accent 4" w:semiHidden="0" w:uiPriority="69" w:unhideWhenUsed="0"/>
+    <w:lsdException w:name="Dark List Accent 4" w:semiHidden="0" w:uiPriority="70" w:unhideWhenUsed="0"/>
+    <w:lsdException w:name="Colorful Shading Accent 4" w:semiHidden="0" w:uiPriority="71" w:unhideWhenUsed="0"/>
+    <w:lsdException w:name="Colorful List Accent 4" w:semiHidden="0" w:uiPriority="72" w:unhideWhenUsed="0"/>
+    <w:lsdException w:name="Colorful Grid Accent 4" w:semiHidden="0" w:uiPriority="73" w:unhideWhenUsed="0"/>
+    <w:lsdException w:name="Light Shading Accent 5" w:semiHidden="0" w:uiPriority="60" w:unhideWhenUsed="0"/>
+    <w:lsdException w:name="Light List Accent 5" w:semiHidden="0" w:uiPriority="61" w:unhideWhenUsed="0"/>
+    <w:lsdException w:name="Light Grid Accent 5" w:semiHidden="0" w:uiPriority="62" w:unhideWhenUsed="0"/>
+    <w:lsdException w:name="Medium Shading 1 Accent 5" w:semiHidden="0" w:uiPriority="63" w:unhideWhenUsed="0"/>
+    <w:lsdException w:name="Medium Shading 2 Accent 5" w:semiHidden="0" w:uiPriority="64" w:unhideWhenUsed="0"/>
+    <w:lsdException w:name="Medium List 1 Accent 5" w:semiHidden="0" w:uiPriority="65" w:unhideWhenUsed="0"/>
+    <w:lsdException w:name="Medium List 2 Accent 5" w:semiHidden="0" w:uiPriority="66" w:unhideWhenUsed="0"/>
+    <w:lsdException w:name="Medium Grid 1 Accent 5" w:semiHidden="0" w:uiPriority="67" w:unhideWhenUsed="0"/>
+    <w:lsdException w:name="Medium Grid 2 Accent 5" w:semiHidden="0" w:uiPriority="68" w:unhideWhenUsed="0"/>
+    <w:lsdException w:name="Medium Grid 3 Accent 5" w:semiHidden="0" w:uiPriority="69" w:unhideWhenUsed="0"/>
+    <w:lsdException w:name="Dark List Accent 5" w:semiHidden="0" w:uiPriority="70" w:unhideWhenUsed="0"/>
+    <w:lsdException w:name="Colorful Shading Accent 5" w:semiHidden="0" w:uiPriority="71" w:unhideWhenUsed="0"/>
+    <w:lsdException w:name="Colorful List Accent 5" w:semiHidden="0" w:uiPriority="72" w:unhideWhenUsed="0"/>
+    <w:lsdException w:name="Colorful Grid Accent 5" w:semiHidden="0" w:uiPriority="73" w:unhideWhenUsed="0"/>
+    <w:lsdException w:name="Light Shading Accent 6" w:semiHidden="0" w:uiPriority="60" w:unhideWhenUsed="0"/>
+    <w:lsdException w:name="Light List Accent 6" w:semiHidden="0" w:uiPriority="61" w:unhideWhenUsed="0"/>
+    <w:lsdException w:name="Light Grid Accent 6" w:semiHidden="0" w:uiPriority="62" w:unhideWhenUsed="0"/>
+    <w:lsdException w:name="Medium Shading 1 Accent 6" w:semiHidden="0" w:uiPriority="63" w:unhideWhenUsed="0"/>
+    <w:lsdException w:name="Medium Shading 2 Accent 6" w:semiHidden="0" w:uiPriority="64" w:unhideWhenUsed="0"/>
+    <w:lsdException w:name="Medium List 1 Accent 6" w:semiHidden="0" w:uiPriority="65" w:unhideWhenUsed="0"/>
+    <w:lsdException w:name="Medium List 2 Accent 6" w:semiHidden="0" w:uiPriority="66" w:unhideWhenUsed="0"/>
+    <w:lsdException w:name="Medium Grid 1 Accent 6" w:semiHidden="0" w:uiPriority="67" w:unhideWhenUsed="0"/>
+    <w:lsdException w:name="Medium Grid 2 Accent 6" w:semiHidden="0" w:uiPriority="68" w:unhideWhenUsed="0"/>
+    <w:lsdException w:name="Medium Grid 3 Accent 6" w:semiHidden="0" w:uiPriority="69" w:unhideWhenUsed="0"/>
+    <w:lsdException w:name="Dark List Accent 6" w:semiHidden="0" w:uiPriority="70" w:unhideWhenUsed="0"/>
+    <w:lsdException w:name="Colorful Shading Accent 6" w:semiHidden="0" w:uiPriority="71" w:unhideWhenUsed="0"/>
+    <w:lsdException w:name="Colorful List Accent 6" w:semiHidden="0" w:uiPriority="72" w:unhideWhenUsed="0"/>
+    <w:lsdException w:name="Colorful Grid Accent 6" w:semiHidden="0" w:uiPriority="73" w:unhideWhenUsed="0"/>
+    <w:lsdException w:name="Subtle Emphasis" w:semiHidden="0" w:uiPriority="19" w:unhideWhenUsed="0" w:qFormat="1"/>
+    <w:lsdException w:name="Intense Emphasis" w:semiHidden="0" w:uiPriority="21" w:unhideWhenUsed="0" w:qFormat="1"/>
+    <w:lsdException w:name="Subtle Reference" w:semiHidden="0" w:uiPriority="31" w:unhideWhenUsed="0" w:qFormat="1"/>
+    <w:lsdException w:name="Intense Reference" w:semiHidden="0" w:uiPriority="32" w:unhideWhenUsed="0" w:qFormat="1"/>
+    <w:lsdException w:name="Book Title" w:semiHidden="0" w:uiPriority="33" w:unhideWhenUsed="0" w:qFormat="1"/>
+    <w:lsdException w:name="Bibliography" w:uiPriority="37"/>
+    <w:lsdException w:name="TOC Heading" w:uiPriority="39" w:qFormat="1"/>
   </w:latentStyles>
   <w:style w:type="paragraph" w:default="1" w:styleId="Normal">
     <w:name w:val="Normal"/>
@@ -6797,7 +7661,7 @@
   <a:extraClrSchemeLst/>
   <a:extLst>
     <a:ext uri="{05A4C25C-085E-4340-85A3-A5531E510DB2}">
-      <thm15:themeFamily xmlns:thm15="http://schemas.microsoft.com/office/thememl/2012/main" name="Office Theme" id="{62F939B6-93AF-4DB8-9C6B-D6C7DFDC589F}" vid="{4A3C46E8-61CC-4603-A589-7422A47A8E4A}"/>
+      <thm15:themeFamily xmlns:thm15="http://schemas.microsoft.com/office/thememl/2012/main" xmlns="" name="Office Theme" id="{62F939B6-93AF-4DB8-9C6B-D6C7DFDC589F}" vid="{4A3C46E8-61CC-4603-A589-7422A47A8E4A}"/>
     </a:ext>
   </a:extLst>
 </a:theme>
@@ -6808,7 +7672,7 @@
 </file>
 
 <file path=customXml/itemProps1.xml><?xml version="1.0" encoding="utf-8"?>
-<ds:datastoreItem xmlns:ds="http://schemas.openxmlformats.org/officeDocument/2006/customXml" ds:itemID="{1F9552B4-F522-4765-88F9-31090E1FD838}">
+<ds:datastoreItem xmlns:ds="http://schemas.openxmlformats.org/officeDocument/2006/customXml" ds:itemID="{56A2979B-39C4-41DA-B401-A6ABEC5D168D}">
   <ds:schemaRefs>
     <ds:schemaRef ds:uri="http://schemas.openxmlformats.org/officeDocument/2006/bibliography"/>
   </ds:schemaRefs>

</xml_diff>